<commit_message>
Snake: Story 1 revised
</commit_message>
<xml_diff>
--- a/Snake/Story plan.docx
+++ b/Snake/Story plan.docx
@@ -15,6 +15,7 @@
         <w:pStyle w:val="Heading1"/>
       </w:pPr>
       <w:r>
+        <w:lastRenderedPageBreak/>
         <w:t>Story 1: Draw the starting snake</w:t>
       </w:r>
     </w:p>
@@ -30,8 +31,9 @@
       <w:r>
         <w:t>Create a two-segment snake (head + tail) near the middle of the screen</w:t>
       </w:r>
-    </w:p>
-    <w:p>
+      <w:r>
+        <w:t xml:space="preserve">. </w:t>
+      </w:r>
       <w:r>
         <w:t>The snake should be a green colour</w:t>
       </w:r>
@@ -46,7 +48,13 @@
     </w:p>
     <w:p>
       <w:r>
-        <w:t xml:space="preserve">The simulation provides ‘addressable video memory’, that runs from (Word) location 256 </w:t>
+        <w:t>The simulation provides ‘addressable video memory’, that runs from (</w:t>
+      </w:r>
+      <w:r>
+        <w:t>w</w:t>
+      </w:r>
+      <w:r>
+        <w:t xml:space="preserve">ord) location 256 </w:t>
       </w:r>
       <w:r>
         <w:t xml:space="preserve">(0x100 in hex) for the </w:t>
@@ -69,6 +77,9 @@
       </w:r>
     </w:p>
     <w:p>
+      <w:pPr>
+        <w:pStyle w:val="Code"/>
+      </w:pPr>
       <w:r>
         <w:t xml:space="preserve">      </w:t>
       </w:r>
@@ -90,6 +101,9 @@
       </w:r>
     </w:p>
     <w:p>
+      <w:pPr>
+        <w:pStyle w:val="Code"/>
+      </w:pPr>
       <w:r>
         <w:t xml:space="preserve">      </w:t>
       </w:r>
@@ -103,6 +117,9 @@
       </w:r>
     </w:p>
     <w:p>
+      <w:pPr>
+        <w:pStyle w:val="Code"/>
+      </w:pPr>
       <w:r>
         <w:t xml:space="preserve">      </w:t>
       </w:r>
@@ -113,323 +130,197 @@
       <w:proofErr w:type="spellEnd"/>
       <w:r>
         <w:t xml:space="preserve"> r0,1023</w:t>
-      </w:r>
-    </w:p>
-    <w:p>
-      <w:r>
-        <w:t>[</w:t>
-      </w:r>
-      <w:r>
-        <w:t>Paste in a partial screenshot showing only the output wind</w:t>
-      </w:r>
-      <w:r>
-        <w:t>ow]</w:t>
-      </w:r>
-    </w:p>
-    <w:p/>
-    <w:p>
-      <w:pPr>
-        <w:rPr>
-          <w:i/>
-        </w:rPr>
-      </w:pPr>
-      <w:proofErr w:type="spellStart"/>
-      <w:r>
-        <w:t>mov</w:t>
-      </w:r>
-      <w:proofErr w:type="spellEnd"/>
-      <w:r>
-        <w:t xml:space="preserve"> r</w:t>
-      </w:r>
-      <w:proofErr w:type="gramStart"/>
-      <w:r>
-        <w:t>0,#</w:t>
-      </w:r>
-      <w:proofErr w:type="gramEnd"/>
-      <w:r>
-        <w:t xml:space="preserve">1, means ‘move into register 0, the </w:t>
-      </w:r>
-      <w:r>
-        <w:rPr>
-          <w:i/>
-        </w:rPr>
-        <w:t xml:space="preserve">immediate value </w:t>
-      </w:r>
-      <w:r>
-        <w:rPr>
-          <w:i/>
-        </w:rPr>
-        <w:t>0</w:t>
-      </w:r>
-      <w:r>
-        <w:rPr>
-          <w:i/>
-        </w:rPr>
-        <w:t>’.  This is known as ‘immediate address mode.</w:t>
-      </w:r>
-      <w:r>
-        <w:rPr>
-          <w:i/>
-        </w:rPr>
-        <w:t xml:space="preserve"> In this case, the value 0 represents the colour black (no colour). </w:t>
-      </w:r>
-    </w:p>
-    <w:p>
-      <w:pPr>
-        <w:rPr>
-          <w:i/>
-        </w:rPr>
-      </w:pPr>
-      <w:r>
-        <w:rPr>
-          <w:i/>
-        </w:rPr>
-        <w:t xml:space="preserve">Good practices: When the program starts register 0 should default to the value 0, but it is not safe to assume this, so we set it to 0 explicitly. This is equivalent to the practice of initialising all variables in a </w:t>
-      </w:r>
-      <w:proofErr w:type="gramStart"/>
-      <w:r>
-        <w:rPr>
-          <w:i/>
-        </w:rPr>
-        <w:t>higher level</w:t>
-      </w:r>
-      <w:proofErr w:type="gramEnd"/>
-      <w:r>
-        <w:rPr>
-          <w:i/>
-        </w:rPr>
-        <w:t xml:space="preserve"> language.</w:t>
-      </w:r>
-    </w:p>
-    <w:p>
-      <w:pPr>
-        <w:rPr>
-          <w:i/>
-        </w:rPr>
-      </w:pPr>
-      <w:r>
-        <w:rPr>
-          <w:i/>
-        </w:rPr>
-        <w:t>We can specify other colours using the same RGB (Red Green Blue) format as used when creating a web page. This is best specified in hex, so for example, 0x008844 results in a suitable hue of green for the snake.</w:t>
-      </w:r>
-    </w:p>
-    <w:p>
-      <w:pPr>
-        <w:rPr>
-          <w:i/>
-        </w:rPr>
-      </w:pPr>
-      <w:r>
-        <w:rPr>
-          <w:i/>
-        </w:rPr>
-        <w:t xml:space="preserve">So, to draw a </w:t>
-      </w:r>
-      <w:proofErr w:type="gramStart"/>
-      <w:r>
-        <w:rPr>
-          <w:i/>
-        </w:rPr>
-        <w:t>two segment</w:t>
-      </w:r>
-      <w:proofErr w:type="gramEnd"/>
-      <w:r>
-        <w:rPr>
-          <w:i/>
-        </w:rPr>
-        <w:t xml:space="preserve"> snake somewhere near the middle of the screen we could write:</w:t>
-      </w:r>
-    </w:p>
-    <w:p>
-      <w:pPr>
-        <w:rPr>
-          <w:i/>
-        </w:rPr>
-      </w:pPr>
-      <w:r>
-        <w:rPr>
-          <w:i/>
-        </w:rPr>
-        <w:t xml:space="preserve">constants: </w:t>
-      </w:r>
-    </w:p>
-    <w:p>
-      <w:pPr>
-        <w:rPr>
-          <w:i/>
-        </w:rPr>
-      </w:pPr>
-      <w:r>
-        <w:rPr>
-          <w:i/>
-        </w:rPr>
-        <w:t xml:space="preserve">    </w:t>
-      </w:r>
-      <w:proofErr w:type="spellStart"/>
-      <w:r>
-        <w:rPr>
-          <w:i/>
-        </w:rPr>
-        <w:t>mov</w:t>
-      </w:r>
-      <w:proofErr w:type="spellEnd"/>
-      <w:r>
-        <w:rPr>
-          <w:i/>
-        </w:rPr>
-        <w:t xml:space="preserve"> r</w:t>
-      </w:r>
-      <w:proofErr w:type="gramStart"/>
-      <w:r>
-        <w:rPr>
-          <w:i/>
-        </w:rPr>
-        <w:t>0,#</w:t>
-      </w:r>
-      <w:proofErr w:type="gramEnd"/>
-      <w:r>
-        <w:rPr>
-          <w:i/>
-        </w:rPr>
-        <w:t>0x008844</w:t>
-      </w:r>
-    </w:p>
-    <w:p>
-      <w:pPr>
-        <w:rPr>
-          <w:i/>
-        </w:rPr>
-      </w:pPr>
-    </w:p>
-    <w:p>
-      <w:pPr>
-        <w:rPr>
-          <w:i/>
-        </w:rPr>
-      </w:pPr>
-      <w:proofErr w:type="spellStart"/>
-      <w:r>
-        <w:rPr>
-          <w:i/>
-        </w:rPr>
-        <w:t>drawSnake</w:t>
-      </w:r>
-      <w:proofErr w:type="spellEnd"/>
-      <w:r>
-        <w:rPr>
-          <w:i/>
-        </w:rPr>
-        <w:t>:</w:t>
-      </w:r>
-    </w:p>
-    <w:p>
-      <w:pPr>
-        <w:rPr>
-          <w:i/>
-        </w:rPr>
-      </w:pPr>
-      <w:r>
-        <w:rPr>
-          <w:i/>
-        </w:rPr>
-        <w:t xml:space="preserve">      </w:t>
-      </w:r>
-      <w:proofErr w:type="spellStart"/>
-      <w:r>
-        <w:rPr>
-          <w:i/>
-        </w:rPr>
-        <w:t>str</w:t>
-      </w:r>
-      <w:proofErr w:type="spellEnd"/>
-      <w:r>
-        <w:rPr>
-          <w:i/>
-        </w:rPr>
-        <w:t xml:space="preserve"> r0,271</w:t>
-      </w:r>
-    </w:p>
-    <w:p>
-      <w:pPr>
-        <w:rPr>
-          <w:i/>
-        </w:rPr>
-      </w:pPr>
-      <w:r>
-        <w:rPr>
-          <w:i/>
-        </w:rPr>
-        <w:t xml:space="preserve">      </w:t>
-      </w:r>
-      <w:proofErr w:type="spellStart"/>
-      <w:r>
-        <w:rPr>
-          <w:i/>
-        </w:rPr>
-        <w:t>str</w:t>
-      </w:r>
-      <w:proofErr w:type="spellEnd"/>
-      <w:r>
-        <w:rPr>
-          <w:i/>
-        </w:rPr>
-        <w:t xml:space="preserve"> r0,272</w:t>
       </w:r>
     </w:p>
     <w:p>
       <w:pPr>
         <w:rPr>
           <w:b/>
-          <w:i/>
         </w:rPr>
       </w:pPr>
       <w:r>
         <w:rPr>
           <w:b/>
-          <w:i/>
         </w:rPr>
         <w:t>[Peter: assembler does not accept direct addressing to the screen memory, I think it should]</w:t>
       </w:r>
     </w:p>
-    <w:p>
-      <w:pPr>
+    <w:p/>
+    <w:p>
+      <w:r>
+        <w:t>[</w:t>
+      </w:r>
+      <w:r>
+        <w:t>Paste in a partial screenshot showing only the output wind</w:t>
+      </w:r>
+      <w:r>
+        <w:t>ow]</w:t>
+      </w:r>
+    </w:p>
+    <w:p/>
+    <w:p>
+      <w:proofErr w:type="spellStart"/>
+      <w:r>
+        <w:t>mov</w:t>
+      </w:r>
+      <w:proofErr w:type="spellEnd"/>
+      <w:r>
+        <w:t xml:space="preserve"> r</w:t>
+      </w:r>
+      <w:proofErr w:type="gramStart"/>
+      <w:r>
+        <w:t>0,#</w:t>
+      </w:r>
+      <w:proofErr w:type="gramEnd"/>
+      <w:r>
+        <w:t xml:space="preserve">1, means ‘move into register 0, the immediate value </w:t>
+      </w:r>
+      <w:r>
+        <w:t>0</w:t>
+      </w:r>
+      <w:r>
+        <w:t>’.  This is known as ‘immediate address mode.</w:t>
+      </w:r>
+      <w:r>
+        <w:t xml:space="preserve"> In this case, the value 0 represents the colour black (no colour). </w:t>
+      </w:r>
+    </w:p>
+    <w:p>
+      <w:pPr>
+        <w:pStyle w:val="Goodpractice"/>
+      </w:pPr>
+      <w:r>
+        <w:t xml:space="preserve">When the program starts register 0 should default to the value 0, but it is not safe to assume this, so we set it to 0 explicitly. This is equivalent to the practice of initialising all variables in a </w:t>
+      </w:r>
+      <w:proofErr w:type="gramStart"/>
+      <w:r>
+        <w:t>higher level</w:t>
+      </w:r>
+      <w:proofErr w:type="gramEnd"/>
+      <w:r>
+        <w:t xml:space="preserve"> language.</w:t>
+      </w:r>
+    </w:p>
+    <w:p>
+      <w:r>
+        <w:t>We can specify other colours using the same RGB (Red Green Blue) format as used when creating a web page. This is best specified in hex, so for example, 0x008844 results in a suitable hue of green for the snake.</w:t>
+      </w:r>
+    </w:p>
+    <w:p>
+      <w:pPr>
+        <w:pStyle w:val="Heading2"/>
+      </w:pPr>
+      <w:r>
+        <w:t>Implementation</w:t>
+      </w:r>
+    </w:p>
+    <w:p>
+      <w:r>
+        <w:t>Create and save a new file called Snake, and add the following code:</w:t>
+      </w:r>
+    </w:p>
+    <w:p>
+      <w:r>
         <w:rPr>
-          <w:b/>
-          <w:i/>
+          <w:noProof/>
         </w:rPr>
-      </w:pPr>
-      <w:r>
-        <w:rPr>
-          <w:b/>
-          <w:i/>
-        </w:rPr>
-        <w:t>Notice that we have added two labels: ‘constants:’ and ‘</w:t>
-      </w:r>
-      <w:proofErr w:type="spellStart"/>
-      <w:r>
-        <w:rPr>
-          <w:b/>
-          <w:i/>
-        </w:rPr>
-        <w:t>drawSnake</w:t>
-      </w:r>
-      <w:proofErr w:type="spellEnd"/>
-      <w:r>
-        <w:rPr>
-          <w:b/>
-          <w:i/>
-        </w:rPr>
-        <w:t>:</w:t>
+        <w:drawing>
+          <wp:inline distT="0" distB="0" distL="0" distR="0" wp14:anchorId="2A67357F" wp14:editId="2A4E8D1A">
+            <wp:extent cx="5731510" cy="1613535"/>
+            <wp:effectExtent l="0" t="0" r="2540" b="5715"/>
+            <wp:docPr id="1" name="Picture 1"/>
+            <wp:cNvGraphicFramePr>
+              <a:graphicFrameLocks xmlns:a="http://schemas.openxmlformats.org/drawingml/2006/main" noChangeAspect="1"/>
+            </wp:cNvGraphicFramePr>
+            <a:graphic xmlns:a="http://schemas.openxmlformats.org/drawingml/2006/main">
+              <a:graphicData uri="http://schemas.openxmlformats.org/drawingml/2006/picture">
+                <pic:pic xmlns:pic="http://schemas.openxmlformats.org/drawingml/2006/picture">
+                  <pic:nvPicPr>
+                    <pic:cNvPr id="1" name=""/>
+                    <pic:cNvPicPr/>
+                  </pic:nvPicPr>
+                  <pic:blipFill>
+                    <a:blip r:embed="rId4"/>
+                    <a:stretch>
+                      <a:fillRect/>
+                    </a:stretch>
+                  </pic:blipFill>
+                  <pic:spPr>
+                    <a:xfrm>
+                      <a:off x="0" y="0"/>
+                      <a:ext cx="5731510" cy="1613535"/>
+                    </a:xfrm>
+                    <a:prstGeom prst="rect">
+                      <a:avLst/>
+                    </a:prstGeom>
+                  </pic:spPr>
+                </pic:pic>
+              </a:graphicData>
+            </a:graphic>
+          </wp:inline>
+        </w:drawing>
       </w:r>
       <w:bookmarkStart w:id="0" w:name="_GoBack"/>
       <w:bookmarkEnd w:id="0"/>
-      <w:r>
-        <w:rPr>
-          <w:b/>
-          <w:i/>
-        </w:rPr>
-        <w:t>’</w:t>
+    </w:p>
+    <w:p>
+      <w:r>
+        <w:t>Load the file into the simulator, assemble and run.</w:t>
+      </w:r>
+    </w:p>
+    <w:p>
+      <w:pPr>
+        <w:pStyle w:val="Instruction"/>
+      </w:pPr>
+      <w:r>
+        <w:t>Paste in a partial screenshot showing the assembled code and the Output after running.</w:t>
+      </w:r>
+    </w:p>
+    <w:p>
+      <w:pPr>
+        <w:pStyle w:val="Goodpractice"/>
+      </w:pPr>
+      <w:r>
+        <w:lastRenderedPageBreak/>
+        <w:t>Notice that we have added two labels: ‘constants:’ and ‘</w:t>
+      </w:r>
+      <w:proofErr w:type="spellStart"/>
+      <w:r>
+        <w:t>drawSnake</w:t>
+      </w:r>
+      <w:proofErr w:type="spellEnd"/>
+      <w:r>
+        <w:t xml:space="preserve">:’. These aren’t actually used by the program at this point, but they make the code more readable. </w:t>
+      </w:r>
+      <w:r>
+        <w:t>[Paste in a partial screenshot showing the assembled code and the Output after running].</w:t>
+      </w:r>
+    </w:p>
+    <w:p>
+      <w:pPr>
+        <w:pStyle w:val="Goodpractice"/>
+      </w:pPr>
+      <w:r>
+        <w:t xml:space="preserve">Why have we switched from using r0 to r12 for the green colour? We are simply adopting a common convention to use the lower-number registers for handling variable pieces of data and the higher-number ones for constants.  </w:t>
+      </w:r>
+    </w:p>
+    <w:p>
+      <w:pPr>
+        <w:pStyle w:val="Heading1"/>
+      </w:pPr>
+      <w:r>
+        <w:lastRenderedPageBreak/>
+        <w:t>Story 2: Move the snake continuously forward</w:t>
+      </w:r>
+    </w:p>
+    <w:p>
+      <w:r>
+        <w:t>To move the snake one pixel to the right we can draw a new head in the next screen memory location (273) and then reset the tail (271) to the background colour (white), for example:</w:t>
+      </w:r>
+    </w:p>
+    <w:p>
+      <w:r>
+        <w:t xml:space="preserve"> </w:t>
       </w:r>
     </w:p>
     <w:sectPr>
@@ -847,10 +738,11 @@
     <w:link w:val="Heading1Char"/>
     <w:uiPriority w:val="9"/>
     <w:qFormat/>
-    <w:rsid w:val="008147A3"/>
+    <w:rsid w:val="0050460C"/>
     <w:pPr>
       <w:keepNext/>
       <w:keepLines/>
+      <w:pageBreakBefore/>
       <w:spacing w:before="240" w:after="0"/>
       <w:outlineLvl w:val="0"/>
     </w:pPr>
@@ -959,7 +851,7 @@
     <w:basedOn w:val="DefaultParagraphFont"/>
     <w:link w:val="Heading1"/>
     <w:uiPriority w:val="9"/>
-    <w:rsid w:val="008147A3"/>
+    <w:rsid w:val="0050460C"/>
     <w:rPr>
       <w:rFonts w:asciiTheme="majorHAnsi" w:eastAsiaTheme="majorEastAsia" w:hAnsiTheme="majorHAnsi" w:cstheme="majorBidi"/>
       <w:color w:val="2F5496" w:themeColor="accent1" w:themeShade="BF"/>
@@ -1004,6 +896,73 @@
       <w:i/>
       <w:iCs/>
       <w:color w:val="2F5496" w:themeColor="accent1" w:themeShade="BF"/>
+    </w:rPr>
+  </w:style>
+  <w:style w:type="paragraph" w:customStyle="1" w:styleId="Code">
+    <w:name w:val="Code"/>
+    <w:basedOn w:val="Normal"/>
+    <w:link w:val="CodeChar"/>
+    <w:qFormat/>
+    <w:rsid w:val="0050460C"/>
+    <w:rPr>
+      <w:rFonts w:ascii="Consolas" w:hAnsi="Consolas"/>
+      <w:sz w:val="24"/>
+    </w:rPr>
+  </w:style>
+  <w:style w:type="paragraph" w:customStyle="1" w:styleId="Goodpractice">
+    <w:name w:val="Good practice"/>
+    <w:basedOn w:val="Normal"/>
+    <w:link w:val="GoodpracticeChar"/>
+    <w:qFormat/>
+    <w:rsid w:val="0050460C"/>
+    <w:pPr>
+      <w:pBdr>
+        <w:top w:val="single" w:sz="4" w:space="1" w:color="auto"/>
+        <w:left w:val="single" w:sz="4" w:space="4" w:color="auto"/>
+        <w:bottom w:val="single" w:sz="4" w:space="1" w:color="auto"/>
+        <w:right w:val="single" w:sz="4" w:space="4" w:color="auto"/>
+      </w:pBdr>
+    </w:pPr>
+    <w:rPr>
+      <w:i/>
+    </w:rPr>
+  </w:style>
+  <w:style w:type="character" w:customStyle="1" w:styleId="CodeChar">
+    <w:name w:val="Code Char"/>
+    <w:basedOn w:val="DefaultParagraphFont"/>
+    <w:link w:val="Code"/>
+    <w:rsid w:val="0050460C"/>
+    <w:rPr>
+      <w:rFonts w:ascii="Consolas" w:hAnsi="Consolas"/>
+      <w:sz w:val="24"/>
+    </w:rPr>
+  </w:style>
+  <w:style w:type="paragraph" w:customStyle="1" w:styleId="Instruction">
+    <w:name w:val="Instruction"/>
+    <w:basedOn w:val="Normal"/>
+    <w:link w:val="InstructionChar"/>
+    <w:qFormat/>
+    <w:rsid w:val="00D929EA"/>
+    <w:rPr>
+      <w:b/>
+    </w:rPr>
+  </w:style>
+  <w:style w:type="character" w:customStyle="1" w:styleId="GoodpracticeChar">
+    <w:name w:val="Good practice Char"/>
+    <w:basedOn w:val="DefaultParagraphFont"/>
+    <w:link w:val="Goodpractice"/>
+    <w:rsid w:val="0050460C"/>
+    <w:rPr>
+      <w:i/>
+    </w:rPr>
+  </w:style>
+  <w:style w:type="character" w:customStyle="1" w:styleId="InstructionChar">
+    <w:name w:val="Instruction Char"/>
+    <w:basedOn w:val="DefaultParagraphFont"/>
+    <w:link w:val="Instruction"/>
+    <w:rsid w:val="00D929EA"/>
+    <w:rPr>
+      <w:b/>
     </w:rPr>
   </w:style>
 </w:styles>

</xml_diff>

<commit_message>
Snake:  Story 3 done
</commit_message>
<xml_diff>
--- a/Snake/Story plan.docx
+++ b/Snake/Story plan.docx
@@ -12,12 +12,44 @@
     </w:p>
     <w:p>
       <w:pPr>
+        <w:pStyle w:val="ListParagraph"/>
+        <w:numPr>
+          <w:ilvl w:val="0"/>
+          <w:numId w:val="1"/>
+        </w:numPr>
+      </w:pPr>
+      <w:r>
+        <w:t>Set the simulation into Def Fast mode</w:t>
+      </w:r>
+    </w:p>
+    <w:p>
+      <w:pPr>
+        <w:pStyle w:val="ListParagraph"/>
+        <w:numPr>
+          <w:ilvl w:val="0"/>
+          <w:numId w:val="1"/>
+        </w:numPr>
+      </w:pPr>
+      <w:proofErr w:type="gramStart"/>
+      <w:r>
+        <w:t>Use  a</w:t>
+      </w:r>
+      <w:proofErr w:type="gramEnd"/>
+      <w:r>
+        <w:t xml:space="preserve"> text editor to create and edit the code file, saving it locally each time, before loading it into the simulation to run.  (This is safer than editing the code directly in the simulator).</w:t>
+      </w:r>
+    </w:p>
+    <w:p>
+      <w:pPr>
         <w:pStyle w:val="Heading1"/>
       </w:pPr>
       <w:r>
         <w:lastRenderedPageBreak/>
         <w:t>Story 1: Draw the starting snake</w:t>
       </w:r>
+      <w:r>
+        <w:t xml:space="preserve"> and apple</w:t>
+      </w:r>
     </w:p>
     <w:p>
       <w:pPr>
@@ -37,6 +69,9 @@
       <w:r>
         <w:t>The snake should be a green colour</w:t>
       </w:r>
+      <w:r>
+        <w:t>.  Add an apple (a single pixel of a different colour) somewhere below the snake.</w:t>
+      </w:r>
     </w:p>
     <w:p>
       <w:pPr>
@@ -161,19 +196,38 @@
     <w:p>
       <w:proofErr w:type="spellStart"/>
       <w:r>
+        <w:rPr>
+          <w:rFonts w:ascii="Consolas" w:hAnsi="Consolas"/>
+          <w:sz w:val="20"/>
+        </w:rPr>
         <w:t>mov</w:t>
       </w:r>
       <w:proofErr w:type="spellEnd"/>
       <w:r>
+        <w:rPr>
+          <w:rFonts w:ascii="Consolas" w:hAnsi="Consolas"/>
+          <w:sz w:val="20"/>
+        </w:rPr>
         <w:t xml:space="preserve"> r</w:t>
       </w:r>
       <w:proofErr w:type="gramStart"/>
       <w:r>
+        <w:rPr>
+          <w:rFonts w:ascii="Consolas" w:hAnsi="Consolas"/>
+          <w:sz w:val="20"/>
+        </w:rPr>
         <w:t>0,#</w:t>
       </w:r>
       <w:proofErr w:type="gramEnd"/>
       <w:r>
-        <w:t xml:space="preserve">1, means ‘move into register 0, the immediate value </w:t>
+        <w:rPr>
+          <w:rFonts w:ascii="Consolas" w:hAnsi="Consolas"/>
+          <w:sz w:val="20"/>
+        </w:rPr>
+        <w:t>1</w:t>
+      </w:r>
+      <w:r>
+        <w:t xml:space="preserve">, means ‘move into register 0, the immediate value </w:t>
       </w:r>
       <w:r>
         <w:t>0</w:t>
@@ -220,15 +274,293 @@
       </w:r>
     </w:p>
     <w:p>
+      <w:pPr>
+        <w:pStyle w:val="Code"/>
+      </w:pPr>
+      <w:proofErr w:type="spellStart"/>
+      <w:r>
+        <w:t>defineRegisters</w:t>
+      </w:r>
+      <w:proofErr w:type="spellEnd"/>
+      <w:r>
+        <w:t xml:space="preserve">: </w:t>
+      </w:r>
+    </w:p>
+    <w:p>
+      <w:pPr>
+        <w:pStyle w:val="Code"/>
+      </w:pPr>
+      <w:r>
+        <w:t xml:space="preserve">    </w:t>
+      </w:r>
+      <w:r>
+        <w:tab/>
+      </w:r>
+      <w:proofErr w:type="spellStart"/>
+      <w:r>
+        <w:t>mov</w:t>
+      </w:r>
+      <w:proofErr w:type="spellEnd"/>
+      <w:r>
+        <w:t xml:space="preserve"> r</w:t>
+      </w:r>
+      <w:proofErr w:type="gramStart"/>
+      <w:r>
+        <w:t>12,#</w:t>
+      </w:r>
+      <w:proofErr w:type="gramEnd"/>
+      <w:r>
+        <w:t xml:space="preserve">0x008844       </w:t>
+      </w:r>
+      <w:r>
+        <w:tab/>
+      </w:r>
+      <w:r>
+        <w:t>//Snake colour (green)</w:t>
+      </w:r>
+    </w:p>
+    <w:p>
+      <w:pPr>
+        <w:pStyle w:val="Code"/>
+      </w:pPr>
+      <w:proofErr w:type="spellStart"/>
+      <w:r>
+        <w:t>drawSnake</w:t>
+      </w:r>
+      <w:proofErr w:type="spellEnd"/>
+      <w:r>
+        <w:t>:</w:t>
+      </w:r>
+    </w:p>
+    <w:p>
+      <w:pPr>
+        <w:pStyle w:val="Code"/>
+      </w:pPr>
+      <w:r>
+        <w:t xml:space="preserve">    </w:t>
+      </w:r>
+      <w:r>
+        <w:tab/>
+      </w:r>
+      <w:proofErr w:type="spellStart"/>
+      <w:r>
+        <w:t>str</w:t>
+      </w:r>
+      <w:proofErr w:type="spellEnd"/>
+      <w:r>
+        <w:t xml:space="preserve"> r12,</w:t>
+      </w:r>
+      <w:r>
+        <w:t>527</w:t>
+      </w:r>
+      <w:r>
+        <w:t xml:space="preserve">             </w:t>
+      </w:r>
+      <w:r>
+        <w:tab/>
+      </w:r>
+      <w:r>
+        <w:t>//Tail</w:t>
+      </w:r>
+    </w:p>
+    <w:p>
+      <w:pPr>
+        <w:pStyle w:val="Code"/>
+      </w:pPr>
+      <w:r>
+        <w:t xml:space="preserve">    </w:t>
+      </w:r>
+      <w:r>
+        <w:tab/>
+      </w:r>
+      <w:proofErr w:type="spellStart"/>
+      <w:r>
+        <w:t>str</w:t>
+      </w:r>
+      <w:proofErr w:type="spellEnd"/>
+      <w:r>
+        <w:t xml:space="preserve"> r12,</w:t>
+      </w:r>
+      <w:r>
+        <w:t>528</w:t>
+      </w:r>
+      <w:r>
+        <w:t xml:space="preserve">             </w:t>
+      </w:r>
+      <w:r>
+        <w:tab/>
+      </w:r>
+      <w:r>
+        <w:t>//Head</w:t>
+      </w:r>
+    </w:p>
+    <w:p>
+      <w:r>
+        <w:t>Load the file into the simulator, assemble and run.</w:t>
+      </w:r>
+    </w:p>
+    <w:p>
+      <w:pPr>
+        <w:pStyle w:val="Instruction"/>
+      </w:pPr>
+      <w:r>
+        <w:t>Paste in a partial screenshot showing the assembled code and the Output after running.</w:t>
+      </w:r>
+    </w:p>
+    <w:p>
+      <w:pPr>
+        <w:pStyle w:val="Goodpractice"/>
+      </w:pPr>
+      <w:r>
+        <w:lastRenderedPageBreak/>
+        <w:t xml:space="preserve">Notice that we have added </w:t>
+      </w:r>
+      <w:r>
+        <w:t>three</w:t>
+      </w:r>
+      <w:r>
+        <w:t xml:space="preserve"> labels: </w:t>
+      </w:r>
+      <w:proofErr w:type="spellStart"/>
+      <w:proofErr w:type="gramStart"/>
+      <w:r>
+        <w:rPr>
+          <w:rFonts w:ascii="Consolas" w:hAnsi="Consolas"/>
+          <w:i w:val="0"/>
+          <w:sz w:val="20"/>
+        </w:rPr>
+        <w:t>defineRegisters</w:t>
+      </w:r>
+      <w:proofErr w:type="spellEnd"/>
+      <w:r>
+        <w:t>:</w:t>
+      </w:r>
+      <w:r>
+        <w:t>,</w:t>
+      </w:r>
+      <w:proofErr w:type="gramEnd"/>
+      <w:r>
+        <w:t xml:space="preserve"> </w:t>
+      </w:r>
+      <w:proofErr w:type="spellStart"/>
+      <w:r>
+        <w:rPr>
+          <w:rFonts w:ascii="Consolas" w:hAnsi="Consolas"/>
+          <w:i w:val="0"/>
+          <w:sz w:val="20"/>
+        </w:rPr>
+        <w:t>d</w:t>
+      </w:r>
+      <w:r>
+        <w:rPr>
+          <w:rFonts w:ascii="Consolas" w:hAnsi="Consolas"/>
+          <w:i w:val="0"/>
+          <w:sz w:val="20"/>
+        </w:rPr>
+        <w:t>rawSnake</w:t>
+      </w:r>
+      <w:proofErr w:type="spellEnd"/>
+      <w:r>
+        <w:t>:</w:t>
+      </w:r>
+      <w:r>
+        <w:t xml:space="preserve">, and </w:t>
+      </w:r>
+      <w:proofErr w:type="spellStart"/>
+      <w:r>
+        <w:rPr>
+          <w:rFonts w:ascii="Consolas" w:hAnsi="Consolas"/>
+          <w:i w:val="0"/>
+          <w:sz w:val="20"/>
+        </w:rPr>
+        <w:t>drawApple</w:t>
+      </w:r>
+      <w:proofErr w:type="spellEnd"/>
+      <w:r>
+        <w:t>:</w:t>
+      </w:r>
+      <w:r>
+        <w:t xml:space="preserve">. These aren’t actually used by the program at this point, but they make the code more readable. </w:t>
+      </w:r>
+      <w:r>
+        <w:t>[Paste in a partial screenshot showing the assembled code and the Output after running].</w:t>
+      </w:r>
+    </w:p>
+    <w:p>
+      <w:pPr>
+        <w:pStyle w:val="Goodpractice"/>
+      </w:pPr>
+      <w:r>
+        <w:t xml:space="preserve">Why have we switched from using r0 to r12 for the green colour? We are simply adopting a common convention to use the lower-number registers for handling variable pieces of data and the higher-number ones for constants.  </w:t>
+      </w:r>
+    </w:p>
+    <w:p>
+      <w:pPr>
+        <w:pStyle w:val="Heading1"/>
+      </w:pPr>
+      <w:r>
+        <w:lastRenderedPageBreak/>
+        <w:t xml:space="preserve">Story 2: Move the snake </w:t>
+      </w:r>
+    </w:p>
+    <w:p>
+      <w:pPr>
+        <w:pStyle w:val="Heading2"/>
+      </w:pPr>
+      <w:r>
+        <w:t>Requirements</w:t>
+      </w:r>
+    </w:p>
+    <w:p/>
+    <w:p>
+      <w:pPr>
+        <w:pStyle w:val="Heading2"/>
+      </w:pPr>
+      <w:r>
+        <w:t>Techniques</w:t>
+      </w:r>
+    </w:p>
+    <w:p>
+      <w:pPr>
+        <w:rPr>
+          <w:i/>
+        </w:rPr>
+      </w:pPr>
+      <w:r>
+        <w:t xml:space="preserve">To move the snake one pixel to the right we </w:t>
+      </w:r>
+      <w:r>
+        <w:rPr>
+          <w:i/>
+        </w:rPr>
+        <w:t>could</w:t>
+      </w:r>
+      <w:r>
+        <w:t xml:space="preserve"> draw a new head in the next screen memory location (273) and then reset the tail (271) to the background colour (white), </w:t>
+      </w:r>
+      <w:r>
+        <w:t>as shown below (</w:t>
+      </w:r>
+      <w:r>
+        <w:rPr>
+          <w:i/>
+        </w:rPr>
+        <w:t>don’t modify your code yet):</w:t>
+      </w:r>
+    </w:p>
+    <w:p>
+      <w:r>
+        <w:t xml:space="preserve"> </w:t>
+      </w:r>
       <w:r>
         <w:rPr>
           <w:noProof/>
         </w:rPr>
         <w:drawing>
-          <wp:inline distT="0" distB="0" distL="0" distR="0" wp14:anchorId="2A67357F" wp14:editId="2A4E8D1A">
-            <wp:extent cx="5731510" cy="1613535"/>
-            <wp:effectExtent l="0" t="0" r="2540" b="5715"/>
-            <wp:docPr id="1" name="Picture 1"/>
+          <wp:inline distT="0" distB="0" distL="0" distR="0" wp14:anchorId="69233952" wp14:editId="3F1AB7BC">
+            <wp:extent cx="3040857" cy="1565910"/>
+            <wp:effectExtent l="0" t="0" r="7620" b="0"/>
+            <wp:docPr id="4" name="Picture 4"/>
             <wp:cNvGraphicFramePr>
               <a:graphicFrameLocks xmlns:a="http://schemas.openxmlformats.org/drawingml/2006/main" noChangeAspect="1"/>
             </wp:cNvGraphicFramePr>
@@ -240,7 +572,7 @@
                     <pic:cNvPicPr/>
                   </pic:nvPicPr>
                   <pic:blipFill>
-                    <a:blip r:embed="rId4"/>
+                    <a:blip r:embed="rId5"/>
                     <a:stretch>
                       <a:fillRect/>
                     </a:stretch>
@@ -248,7 +580,7 @@
                   <pic:spPr>
                     <a:xfrm>
                       <a:off x="0" y="0"/>
-                      <a:ext cx="5731510" cy="1613535"/>
+                      <a:ext cx="3046909" cy="1569026"/>
                     </a:xfrm>
                     <a:prstGeom prst="rect">
                       <a:avLst/>
@@ -260,69 +592,1159 @@
           </wp:inline>
         </w:drawing>
       </w:r>
+    </w:p>
+    <w:p>
+      <w:r>
+        <w:t xml:space="preserve">The problem with this approach is that it won’t </w:t>
+      </w:r>
+      <w:r>
+        <w:rPr>
+          <w:i/>
+        </w:rPr>
+        <w:t>generalise</w:t>
+      </w:r>
+      <w:r>
+        <w:t>.  We will have to add two new instructions for each pixel that the snake moves, and we won’t be able to vary it (eventually) based on live instructions from the player.</w:t>
+      </w:r>
+    </w:p>
+    <w:p>
+      <w:proofErr w:type="gramStart"/>
+      <w:r>
+        <w:t>So</w:t>
+      </w:r>
+      <w:proofErr w:type="gramEnd"/>
+      <w:r>
+        <w:t xml:space="preserve"> we are going to </w:t>
+      </w:r>
+      <w:r>
+        <w:rPr>
+          <w:i/>
+        </w:rPr>
+        <w:t>refactor</w:t>
+      </w:r>
+      <w:r>
+        <w:t xml:space="preserve"> the </w:t>
+      </w:r>
+      <w:r>
+        <w:t>code from story 1</w:t>
+      </w:r>
+      <w:r>
+        <w:t>, making use of two more registers to hold the position of the head and tail:</w:t>
+      </w:r>
+    </w:p>
+    <w:p>
+      <w:pPr>
+        <w:pStyle w:val="Code"/>
+      </w:pPr>
+      <w:r>
+        <w:t xml:space="preserve">    </w:t>
+      </w:r>
+      <w:proofErr w:type="spellStart"/>
+      <w:r>
+        <w:t>mov</w:t>
+      </w:r>
+      <w:proofErr w:type="spellEnd"/>
+      <w:r>
+        <w:t xml:space="preserve"> r3, #271         //Head position, initialised</w:t>
+      </w:r>
+      <w:r>
+        <w:br/>
+        <w:t xml:space="preserve"> </w:t>
+      </w:r>
+      <w:r>
+        <w:t xml:space="preserve">   </w:t>
+      </w:r>
+      <w:proofErr w:type="spellStart"/>
+      <w:r>
+        <w:t>mov</w:t>
+      </w:r>
+      <w:proofErr w:type="spellEnd"/>
+      <w:r>
+        <w:t xml:space="preserve"> r4, #272         //Tail position, initialised</w:t>
+      </w:r>
+    </w:p>
+    <w:p>
+      <w:r>
+        <w:t xml:space="preserve">And then we are going to use these registers in the </w:t>
+      </w:r>
+      <w:proofErr w:type="spellStart"/>
+      <w:r>
+        <w:t>drawSnake</w:t>
+      </w:r>
+      <w:proofErr w:type="spellEnd"/>
+      <w:r>
+        <w:t xml:space="preserve"> routine, using </w:t>
+      </w:r>
+      <w:r>
+        <w:rPr>
+          <w:i/>
+        </w:rPr>
+        <w:t>indirect addressing</w:t>
+      </w:r>
+      <w:r>
+        <w:rPr>
+          <w:i/>
+        </w:rPr>
+        <w:t xml:space="preserve"> mode</w:t>
+      </w:r>
+      <w:r>
+        <w:t>, signalled by square brackets:</w:t>
+      </w:r>
+    </w:p>
+    <w:p>
+      <w:pPr>
+        <w:pStyle w:val="Code"/>
+      </w:pPr>
+      <w:proofErr w:type="spellStart"/>
+      <w:r>
+        <w:t>drawSnake</w:t>
+      </w:r>
+      <w:proofErr w:type="spellEnd"/>
+      <w:r>
+        <w:t>:</w:t>
+      </w:r>
+      <w:r>
+        <w:br/>
+      </w:r>
+      <w:r>
+        <w:t xml:space="preserve">      </w:t>
+      </w:r>
+      <w:proofErr w:type="spellStart"/>
+      <w:r>
+        <w:t>str</w:t>
+      </w:r>
+      <w:proofErr w:type="spellEnd"/>
+      <w:r>
+        <w:t xml:space="preserve"> r</w:t>
+      </w:r>
+      <w:proofErr w:type="gramStart"/>
+      <w:r>
+        <w:t>12,[</w:t>
+      </w:r>
+      <w:proofErr w:type="gramEnd"/>
+      <w:r>
+        <w:t>r4]        //Tail</w:t>
+      </w:r>
+      <w:r>
+        <w:br/>
+      </w:r>
+      <w:r>
+        <w:t xml:space="preserve">      </w:t>
+      </w:r>
+      <w:proofErr w:type="spellStart"/>
+      <w:r>
+        <w:t>str</w:t>
+      </w:r>
+      <w:proofErr w:type="spellEnd"/>
+      <w:r>
+        <w:t xml:space="preserve"> r12,[r3]        //Head</w:t>
+      </w:r>
+    </w:p>
+    <w:p>
+      <w:r>
+        <w:t xml:space="preserve">The first line can be read as ‘store the value held in r12 (the snake colour) into the memory address that is held in r4 (i.e. initially, memory location 272). </w:t>
+      </w:r>
+      <w:r>
+        <w:rPr>
+          <w:i/>
+        </w:rPr>
+        <w:t>Indirection</w:t>
+      </w:r>
+      <w:r>
+        <w:t xml:space="preserve"> lies at the heart of many advanced programming techniques.</w:t>
+      </w:r>
+    </w:p>
+    <w:p>
+      <w:r>
+        <w:t>Having done this, we can adjust the values held in r3 and r4 to point to new locations and then use the same store instructions to re-draw it.  And if we do this in a loop then we can move the snake continuously to the right</w:t>
+      </w:r>
+      <w:r>
+        <w:t xml:space="preserve">.  </w:t>
+      </w:r>
+    </w:p>
+    <w:p>
+      <w:pPr>
+        <w:pStyle w:val="Heading2"/>
+      </w:pPr>
+      <w:r>
+        <w:t>Implementation</w:t>
+      </w:r>
+    </w:p>
+    <w:p>
+      <w:r>
+        <w:t xml:space="preserve">Modify your code to look like this.  </w:t>
+      </w:r>
+    </w:p>
+    <w:p>
+      <w:pPr>
+        <w:pStyle w:val="Code"/>
+      </w:pPr>
+      <w:proofErr w:type="spellStart"/>
+      <w:r>
+        <w:lastRenderedPageBreak/>
+        <w:t>defineRegisters</w:t>
+      </w:r>
+      <w:proofErr w:type="spellEnd"/>
+      <w:r>
+        <w:t xml:space="preserve">: </w:t>
+      </w:r>
+    </w:p>
+    <w:p>
+      <w:pPr>
+        <w:pStyle w:val="Code"/>
+      </w:pPr>
+      <w:r>
+        <w:t xml:space="preserve">    </w:t>
+      </w:r>
+      <w:proofErr w:type="spellStart"/>
+      <w:r>
+        <w:t>mov</w:t>
+      </w:r>
+      <w:proofErr w:type="spellEnd"/>
+      <w:r>
+        <w:t xml:space="preserve"> r</w:t>
+      </w:r>
+      <w:proofErr w:type="gramStart"/>
+      <w:r>
+        <w:t>12,#</w:t>
+      </w:r>
+      <w:proofErr w:type="gramEnd"/>
+      <w:r>
+        <w:t>0x008844       //Snake colour</w:t>
+      </w:r>
+    </w:p>
+    <w:p>
+      <w:pPr>
+        <w:pStyle w:val="Code"/>
+        <w:rPr>
+          <w:highlight w:val="yellow"/>
+        </w:rPr>
+      </w:pPr>
+      <w:r>
+        <w:t xml:space="preserve">    </w:t>
+      </w:r>
+      <w:proofErr w:type="spellStart"/>
+      <w:r>
+        <w:rPr>
+          <w:highlight w:val="yellow"/>
+        </w:rPr>
+        <w:t>mov</w:t>
+      </w:r>
+      <w:proofErr w:type="spellEnd"/>
+      <w:r>
+        <w:rPr>
+          <w:highlight w:val="yellow"/>
+        </w:rPr>
+        <w:t xml:space="preserve"> r</w:t>
+      </w:r>
+      <w:proofErr w:type="gramStart"/>
+      <w:r>
+        <w:rPr>
+          <w:highlight w:val="yellow"/>
+        </w:rPr>
+        <w:t>11,#</w:t>
+      </w:r>
+      <w:proofErr w:type="gramEnd"/>
+      <w:r>
+        <w:rPr>
+          <w:highlight w:val="yellow"/>
+        </w:rPr>
+        <w:t>0xffffff       //Background colour (white)</w:t>
+      </w:r>
+    </w:p>
+    <w:p>
+      <w:pPr>
+        <w:pStyle w:val="Code"/>
+        <w:rPr>
+          <w:highlight w:val="yellow"/>
+        </w:rPr>
+      </w:pPr>
+      <w:r>
+        <w:rPr>
+          <w:highlight w:val="yellow"/>
+        </w:rPr>
+        <w:t xml:space="preserve">    </w:t>
+      </w:r>
+      <w:proofErr w:type="spellStart"/>
+      <w:r>
+        <w:rPr>
+          <w:highlight w:val="yellow"/>
+        </w:rPr>
+        <w:t>mov</w:t>
+      </w:r>
+      <w:proofErr w:type="spellEnd"/>
+      <w:r>
+        <w:rPr>
+          <w:highlight w:val="yellow"/>
+        </w:rPr>
+        <w:t xml:space="preserve"> r3, #528            //Head position, initialised</w:t>
+      </w:r>
+    </w:p>
+    <w:p>
+      <w:pPr>
+        <w:pStyle w:val="Code"/>
+      </w:pPr>
+      <w:r>
+        <w:rPr>
+          <w:highlight w:val="yellow"/>
+        </w:rPr>
+        <w:t xml:space="preserve">    </w:t>
+      </w:r>
+      <w:proofErr w:type="spellStart"/>
+      <w:r>
+        <w:rPr>
+          <w:highlight w:val="yellow"/>
+        </w:rPr>
+        <w:t>mov</w:t>
+      </w:r>
+      <w:proofErr w:type="spellEnd"/>
+      <w:r>
+        <w:rPr>
+          <w:highlight w:val="yellow"/>
+        </w:rPr>
+        <w:t xml:space="preserve"> r4, #527            //Tail position, initialised</w:t>
+      </w:r>
+    </w:p>
+    <w:p>
+      <w:pPr>
+        <w:pStyle w:val="Code"/>
+      </w:pPr>
+      <w:proofErr w:type="spellStart"/>
+      <w:r>
+        <w:t>drawSnake</w:t>
+      </w:r>
+      <w:proofErr w:type="spellEnd"/>
+      <w:r>
+        <w:t>:</w:t>
+      </w:r>
+    </w:p>
+    <w:p>
+      <w:pPr>
+        <w:pStyle w:val="Code"/>
+      </w:pPr>
+      <w:r>
+        <w:t xml:space="preserve">    </w:t>
+      </w:r>
+      <w:proofErr w:type="spellStart"/>
+      <w:r>
+        <w:t>str</w:t>
+      </w:r>
+      <w:proofErr w:type="spellEnd"/>
+      <w:r>
+        <w:t xml:space="preserve"> r</w:t>
+      </w:r>
+      <w:proofErr w:type="gramStart"/>
+      <w:r>
+        <w:t>12</w:t>
+      </w:r>
+      <w:r>
+        <w:rPr>
+          <w:highlight w:val="yellow"/>
+        </w:rPr>
+        <w:t>,[</w:t>
+      </w:r>
+      <w:proofErr w:type="gramEnd"/>
+      <w:r>
+        <w:rPr>
+          <w:highlight w:val="yellow"/>
+        </w:rPr>
+        <w:t>r4]</w:t>
+      </w:r>
+      <w:r>
+        <w:t xml:space="preserve">            //Tail</w:t>
+      </w:r>
+    </w:p>
+    <w:p>
+      <w:pPr>
+        <w:pStyle w:val="Code"/>
+      </w:pPr>
+      <w:r>
+        <w:t xml:space="preserve">    </w:t>
+      </w:r>
+      <w:proofErr w:type="spellStart"/>
+      <w:r>
+        <w:t>str</w:t>
+      </w:r>
+      <w:proofErr w:type="spellEnd"/>
+      <w:r>
+        <w:t xml:space="preserve"> r</w:t>
+      </w:r>
+      <w:proofErr w:type="gramStart"/>
+      <w:r>
+        <w:t>12</w:t>
+      </w:r>
+      <w:r>
+        <w:rPr>
+          <w:highlight w:val="yellow"/>
+        </w:rPr>
+        <w:t>,[</w:t>
+      </w:r>
+      <w:proofErr w:type="gramEnd"/>
+      <w:r>
+        <w:rPr>
+          <w:highlight w:val="yellow"/>
+        </w:rPr>
+        <w:t>r3]</w:t>
+      </w:r>
+      <w:r>
+        <w:t xml:space="preserve">            //Head</w:t>
+      </w:r>
+    </w:p>
+    <w:p>
+      <w:pPr>
+        <w:pStyle w:val="Code"/>
+        <w:rPr>
+          <w:highlight w:val="yellow"/>
+        </w:rPr>
+      </w:pPr>
+      <w:proofErr w:type="spellStart"/>
+      <w:r>
+        <w:rPr>
+          <w:highlight w:val="yellow"/>
+        </w:rPr>
+        <w:t>moveSnake</w:t>
+      </w:r>
+      <w:proofErr w:type="spellEnd"/>
+      <w:r>
+        <w:rPr>
+          <w:highlight w:val="yellow"/>
+        </w:rPr>
+        <w:t>:</w:t>
+      </w:r>
+    </w:p>
+    <w:p>
+      <w:pPr>
+        <w:pStyle w:val="Code"/>
+        <w:rPr>
+          <w:highlight w:val="yellow"/>
+        </w:rPr>
+      </w:pPr>
+      <w:r>
+        <w:rPr>
+          <w:highlight w:val="yellow"/>
+        </w:rPr>
+        <w:t xml:space="preserve">    </w:t>
+      </w:r>
+      <w:proofErr w:type="spellStart"/>
+      <w:r>
+        <w:rPr>
+          <w:highlight w:val="yellow"/>
+        </w:rPr>
+        <w:t>str</w:t>
+      </w:r>
+      <w:proofErr w:type="spellEnd"/>
+      <w:r>
+        <w:rPr>
+          <w:highlight w:val="yellow"/>
+        </w:rPr>
+        <w:t xml:space="preserve"> r</w:t>
+      </w:r>
+      <w:proofErr w:type="gramStart"/>
+      <w:r>
+        <w:rPr>
+          <w:highlight w:val="yellow"/>
+        </w:rPr>
+        <w:t>11,[</w:t>
+      </w:r>
+      <w:proofErr w:type="gramEnd"/>
+      <w:r>
+        <w:rPr>
+          <w:highlight w:val="yellow"/>
+        </w:rPr>
+        <w:t>r4]          //Reset tail to Background</w:t>
+      </w:r>
+    </w:p>
+    <w:p>
+      <w:pPr>
+        <w:pStyle w:val="Code"/>
+        <w:rPr>
+          <w:highlight w:val="yellow"/>
+        </w:rPr>
+      </w:pPr>
+      <w:r>
+        <w:rPr>
+          <w:highlight w:val="yellow"/>
+        </w:rPr>
+        <w:t xml:space="preserve">    add r</w:t>
+      </w:r>
+      <w:proofErr w:type="gramStart"/>
+      <w:r>
+        <w:rPr>
+          <w:highlight w:val="yellow"/>
+        </w:rPr>
+        <w:t>4,r</w:t>
+      </w:r>
+      <w:proofErr w:type="gramEnd"/>
+      <w:r>
+        <w:rPr>
+          <w:highlight w:val="yellow"/>
+        </w:rPr>
+        <w:t xml:space="preserve">4,#1      </w:t>
+      </w:r>
+      <w:r>
+        <w:rPr>
+          <w:highlight w:val="yellow"/>
+        </w:rPr>
+        <w:tab/>
+      </w:r>
+      <w:r>
+        <w:rPr>
+          <w:highlight w:val="yellow"/>
+        </w:rPr>
+        <w:t>//Increment the tail pointer</w:t>
+      </w:r>
+    </w:p>
+    <w:p>
+      <w:pPr>
+        <w:pStyle w:val="Code"/>
+        <w:rPr>
+          <w:highlight w:val="yellow"/>
+        </w:rPr>
+      </w:pPr>
+      <w:r>
+        <w:rPr>
+          <w:highlight w:val="yellow"/>
+        </w:rPr>
+        <w:t xml:space="preserve">    add r</w:t>
+      </w:r>
+      <w:proofErr w:type="gramStart"/>
+      <w:r>
+        <w:rPr>
+          <w:highlight w:val="yellow"/>
+        </w:rPr>
+        <w:t>3,r</w:t>
+      </w:r>
+      <w:proofErr w:type="gramEnd"/>
+      <w:r>
+        <w:rPr>
+          <w:highlight w:val="yellow"/>
+        </w:rPr>
+        <w:t xml:space="preserve">3,#1        </w:t>
+      </w:r>
+      <w:r>
+        <w:rPr>
+          <w:highlight w:val="yellow"/>
+        </w:rPr>
+        <w:tab/>
+      </w:r>
+      <w:r>
+        <w:rPr>
+          <w:highlight w:val="yellow"/>
+        </w:rPr>
+        <w:t>//Increment the head pointer</w:t>
+      </w:r>
+    </w:p>
+    <w:p>
+      <w:pPr>
+        <w:pStyle w:val="Code"/>
+        <w:rPr>
+          <w:highlight w:val="yellow"/>
+        </w:rPr>
+      </w:pPr>
+      <w:r>
+        <w:rPr>
+          <w:highlight w:val="yellow"/>
+        </w:rPr>
+        <w:t xml:space="preserve">    </w:t>
+      </w:r>
+      <w:proofErr w:type="spellStart"/>
+      <w:r>
+        <w:rPr>
+          <w:highlight w:val="yellow"/>
+        </w:rPr>
+        <w:t>str</w:t>
+      </w:r>
+      <w:proofErr w:type="spellEnd"/>
+      <w:r>
+        <w:rPr>
+          <w:highlight w:val="yellow"/>
+        </w:rPr>
+        <w:t xml:space="preserve"> r</w:t>
+      </w:r>
+      <w:proofErr w:type="gramStart"/>
+      <w:r>
+        <w:rPr>
+          <w:highlight w:val="yellow"/>
+        </w:rPr>
+        <w:t>12,[</w:t>
+      </w:r>
+      <w:proofErr w:type="gramEnd"/>
+      <w:r>
+        <w:rPr>
+          <w:highlight w:val="yellow"/>
+        </w:rPr>
+        <w:t xml:space="preserve">r3]         </w:t>
+      </w:r>
+      <w:r>
+        <w:rPr>
+          <w:highlight w:val="yellow"/>
+        </w:rPr>
+        <w:tab/>
+      </w:r>
+      <w:r>
+        <w:rPr>
+          <w:highlight w:val="yellow"/>
+        </w:rPr>
+        <w:t>//Draw new head</w:t>
+      </w:r>
+    </w:p>
+    <w:p>
+      <w:pPr>
+        <w:pStyle w:val="Code"/>
+      </w:pPr>
+      <w:r>
+        <w:rPr>
+          <w:highlight w:val="yellow"/>
+        </w:rPr>
+        <w:t xml:space="preserve">    b </w:t>
+      </w:r>
+      <w:proofErr w:type="spellStart"/>
+      <w:r>
+        <w:rPr>
+          <w:highlight w:val="yellow"/>
+        </w:rPr>
+        <w:t>moveSnake</w:t>
+      </w:r>
+      <w:proofErr w:type="spellEnd"/>
+      <w:r>
+        <w:rPr>
+          <w:highlight w:val="yellow"/>
+        </w:rPr>
+        <w:tab/>
+      </w:r>
+      <w:r>
+        <w:rPr>
+          <w:highlight w:val="yellow"/>
+        </w:rPr>
+        <w:tab/>
+        <w:t>//Loop</w:t>
+      </w:r>
+    </w:p>
+    <w:p>
+      <w:r>
+        <w:t xml:space="preserve">    </w:t>
+      </w:r>
+    </w:p>
+    <w:p>
+      <w:r>
+        <w:t xml:space="preserve"> </w:t>
+      </w:r>
+      <w:r>
+        <w:t>Modify your code from Story 1 (all new lines</w:t>
+      </w:r>
+      <w:r>
+        <w:t>, and changes to existing lines,</w:t>
+      </w:r>
+      <w:r>
+        <w:t xml:space="preserve"> are highlighted).</w:t>
+      </w:r>
+    </w:p>
+    <w:p>
+      <w:r>
+        <w:t xml:space="preserve">Copy the code into the simulation, assemble, and run. </w:t>
+      </w:r>
+    </w:p>
+    <w:p>
+      <w:pPr>
+        <w:pStyle w:val="Instruction"/>
+      </w:pPr>
+      <w:r>
+        <w:t xml:space="preserve">What happens when the snake gets to the </w:t>
+      </w:r>
+      <w:proofErr w:type="gramStart"/>
+      <w:r>
+        <w:t>right hand</w:t>
+      </w:r>
+      <w:proofErr w:type="gramEnd"/>
+      <w:r>
+        <w:t xml:space="preserve"> edge of the screen area</w:t>
+      </w:r>
+      <w:r>
+        <w:t>, and why?</w:t>
+      </w:r>
+    </w:p>
+    <w:p>
+      <w:pPr>
+        <w:pStyle w:val="Instruction"/>
+      </w:pPr>
+      <w:r>
+        <w:t>If you leave the program to run long enough you will get an error.</w:t>
+      </w:r>
+    </w:p>
+    <w:p>
+      <w:pPr>
+        <w:pStyle w:val="Instruction"/>
+      </w:pPr>
+      <w:r>
+        <w:t>On which instruction number has the error occurred?</w:t>
+      </w:r>
+    </w:p>
+    <w:p>
+      <w:pPr>
+        <w:pStyle w:val="Instruction"/>
+      </w:pPr>
+      <w:r>
+        <w:t>Which register is being used in that instruction, and what value is it holding at that time?</w:t>
+      </w:r>
+    </w:p>
+    <w:p>
+      <w:pPr>
+        <w:pStyle w:val="Instruction"/>
+      </w:pPr>
+      <w:r>
+        <w:t xml:space="preserve">Why does this cause an error? </w:t>
+      </w:r>
+    </w:p>
+    <w:p>
+      <w:pPr>
+        <w:pStyle w:val="Heading1"/>
+      </w:pPr>
+      <w:r>
+        <w:lastRenderedPageBreak/>
+        <w:t xml:space="preserve">Story 3: </w:t>
+      </w:r>
+      <w:r>
+        <w:t xml:space="preserve">Add an apple, and </w:t>
+      </w:r>
+      <w:r>
+        <w:t>allow</w:t>
+      </w:r>
+      <w:r>
+        <w:t xml:space="preserve"> the snak</w:t>
+      </w:r>
+      <w:r>
+        <w:t>e to eat it</w:t>
+      </w:r>
+    </w:p>
+    <w:p/>
+    <w:p>
+      <w:pPr>
+        <w:pStyle w:val="Heading2"/>
+      </w:pPr>
+      <w:r>
+        <w:t>Requirements</w:t>
+      </w:r>
+    </w:p>
+    <w:p>
+      <w:r>
+        <w:t xml:space="preserve">At the start, draw an apple (one pixel of a different colour) in a position </w:t>
+      </w:r>
+      <w:r>
+        <w:t xml:space="preserve">below the starting point of the snake </w:t>
+      </w:r>
+      <w:r>
+        <w:t>such that the snake will pass over it.</w:t>
+      </w:r>
+      <w:r>
+        <w:t xml:space="preserve"> When this happens, the apple should disappear.</w:t>
+      </w:r>
+      <w:r>
+        <w:t xml:space="preserve"> (In a later story we will want to position the apple randomly.</w:t>
+      </w:r>
+    </w:p>
+    <w:p>
+      <w:pPr>
+        <w:pStyle w:val="Heading2"/>
+      </w:pPr>
+      <w:r>
+        <w:t>Implementation</w:t>
+      </w:r>
+    </w:p>
+    <w:p>
+      <w:r>
+        <w:t>We have already learned the patterns we need, so make the changes highlighted below.</w:t>
+      </w:r>
+    </w:p>
+    <w:p>
+      <w:pPr>
+        <w:pStyle w:val="Code"/>
+      </w:pPr>
+      <w:proofErr w:type="spellStart"/>
+      <w:r>
+        <w:t>defineRegisters</w:t>
+      </w:r>
+      <w:proofErr w:type="spellEnd"/>
+      <w:r>
+        <w:t xml:space="preserve">: </w:t>
+      </w:r>
+    </w:p>
+    <w:p>
+      <w:pPr>
+        <w:pStyle w:val="Code"/>
+      </w:pPr>
+      <w:r>
+        <w:t xml:space="preserve">    </w:t>
+      </w:r>
+      <w:proofErr w:type="spellStart"/>
+      <w:r>
+        <w:t>mov</w:t>
+      </w:r>
+      <w:proofErr w:type="spellEnd"/>
+      <w:r>
+        <w:t xml:space="preserve"> r</w:t>
+      </w:r>
+      <w:proofErr w:type="gramStart"/>
+      <w:r>
+        <w:t>12,#</w:t>
+      </w:r>
+      <w:proofErr w:type="gramEnd"/>
+      <w:r>
+        <w:t>0x008844       //Snake colour (green)</w:t>
+      </w:r>
+    </w:p>
+    <w:p>
+      <w:pPr>
+        <w:pStyle w:val="Code"/>
+      </w:pPr>
+      <w:r>
+        <w:t xml:space="preserve">    </w:t>
+      </w:r>
+      <w:proofErr w:type="spellStart"/>
+      <w:r>
+        <w:t>mov</w:t>
+      </w:r>
+      <w:proofErr w:type="spellEnd"/>
+      <w:r>
+        <w:t xml:space="preserve"> r</w:t>
+      </w:r>
+      <w:proofErr w:type="gramStart"/>
+      <w:r>
+        <w:t>11,#</w:t>
+      </w:r>
+      <w:proofErr w:type="gramEnd"/>
+      <w:r>
+        <w:t>0xffffff       //Background colour (white)</w:t>
+      </w:r>
+    </w:p>
+    <w:p>
+      <w:pPr>
+        <w:pStyle w:val="Code"/>
+      </w:pPr>
+      <w:r>
+        <w:t xml:space="preserve">    </w:t>
+      </w:r>
+      <w:proofErr w:type="spellStart"/>
+      <w:r>
+        <w:rPr>
+          <w:highlight w:val="yellow"/>
+        </w:rPr>
+        <w:t>mov</w:t>
+      </w:r>
+      <w:proofErr w:type="spellEnd"/>
+      <w:r>
+        <w:rPr>
+          <w:highlight w:val="yellow"/>
+        </w:rPr>
+        <w:t xml:space="preserve"> r</w:t>
+      </w:r>
+      <w:proofErr w:type="gramStart"/>
+      <w:r>
+        <w:rPr>
+          <w:highlight w:val="yellow"/>
+        </w:rPr>
+        <w:t>10,#</w:t>
+      </w:r>
+      <w:proofErr w:type="gramEnd"/>
+      <w:r>
+        <w:rPr>
+          <w:highlight w:val="yellow"/>
+        </w:rPr>
+        <w:t>0xff8800</w:t>
+      </w:r>
+      <w:r>
+        <w:tab/>
+        <w:t xml:space="preserve">  //Apple colour</w:t>
+      </w:r>
+    </w:p>
+    <w:p>
+      <w:pPr>
+        <w:pStyle w:val="Code"/>
+      </w:pPr>
+      <w:r>
+        <w:t xml:space="preserve">    </w:t>
+      </w:r>
+      <w:proofErr w:type="spellStart"/>
+      <w:r>
+        <w:t>mov</w:t>
+      </w:r>
+      <w:proofErr w:type="spellEnd"/>
+      <w:r>
+        <w:t xml:space="preserve"> r3, #528            //Head position, initialised</w:t>
+      </w:r>
+    </w:p>
+    <w:p>
+      <w:pPr>
+        <w:pStyle w:val="Code"/>
+      </w:pPr>
+      <w:r>
+        <w:t xml:space="preserve">    </w:t>
+      </w:r>
+      <w:proofErr w:type="spellStart"/>
+      <w:r>
+        <w:t>mov</w:t>
+      </w:r>
+      <w:proofErr w:type="spellEnd"/>
+      <w:r>
+        <w:t xml:space="preserve"> r4, #527            //Tail position, initialised</w:t>
+      </w:r>
+    </w:p>
+    <w:p>
+      <w:pPr>
+        <w:pStyle w:val="Code"/>
+      </w:pPr>
+      <w:r>
+        <w:t xml:space="preserve">    </w:t>
+      </w:r>
+      <w:proofErr w:type="spellStart"/>
+      <w:r>
+        <w:t>mov</w:t>
+      </w:r>
+      <w:proofErr w:type="spellEnd"/>
+      <w:r>
+        <w:t xml:space="preserve"> r5, #750</w:t>
+      </w:r>
+      <w:r>
+        <w:tab/>
+      </w:r>
+      <w:proofErr w:type="gramStart"/>
+      <w:r>
+        <w:tab/>
+        <w:t xml:space="preserve">  /</w:t>
+      </w:r>
+      <w:proofErr w:type="gramEnd"/>
+      <w:r>
+        <w:t>/Apple position</w:t>
+      </w:r>
+    </w:p>
+    <w:p>
+      <w:pPr>
+        <w:pStyle w:val="Code"/>
+      </w:pPr>
+    </w:p>
+    <w:p>
+      <w:pPr>
+        <w:pStyle w:val="Code"/>
+        <w:rPr>
+          <w:highlight w:val="yellow"/>
+        </w:rPr>
+      </w:pPr>
+      <w:proofErr w:type="spellStart"/>
+      <w:r>
+        <w:rPr>
+          <w:highlight w:val="yellow"/>
+        </w:rPr>
+        <w:t>drawApple</w:t>
+      </w:r>
+      <w:proofErr w:type="spellEnd"/>
+      <w:r>
+        <w:rPr>
+          <w:highlight w:val="yellow"/>
+        </w:rPr>
+        <w:t>:</w:t>
+      </w:r>
+    </w:p>
+    <w:p>
+      <w:pPr>
+        <w:pStyle w:val="Code"/>
+      </w:pPr>
+      <w:r>
+        <w:rPr>
+          <w:highlight w:val="yellow"/>
+        </w:rPr>
+        <w:t xml:space="preserve">    </w:t>
+      </w:r>
+      <w:proofErr w:type="spellStart"/>
+      <w:r>
+        <w:rPr>
+          <w:highlight w:val="yellow"/>
+        </w:rPr>
+        <w:t>str</w:t>
+      </w:r>
+      <w:proofErr w:type="spellEnd"/>
+      <w:r>
+        <w:rPr>
+          <w:highlight w:val="yellow"/>
+        </w:rPr>
+        <w:t xml:space="preserve"> r10,</w:t>
+      </w:r>
+      <w:r>
+        <w:rPr>
+          <w:highlight w:val="yellow"/>
+        </w:rPr>
+        <w:t>[r5]</w:t>
+      </w:r>
       <w:bookmarkStart w:id="0" w:name="_GoBack"/>
       <w:bookmarkEnd w:id="0"/>
     </w:p>
     <w:p>
-      <w:r>
-        <w:t>Load the file into the simulator, assemble and run.</w:t>
-      </w:r>
-    </w:p>
-    <w:p>
-      <w:pPr>
-        <w:pStyle w:val="Instruction"/>
-      </w:pPr>
-      <w:r>
-        <w:t>Paste in a partial screenshot showing the assembled code and the Output after running.</w:t>
-      </w:r>
-    </w:p>
-    <w:p>
-      <w:pPr>
-        <w:pStyle w:val="Goodpractice"/>
-      </w:pPr>
-      <w:r>
-        <w:lastRenderedPageBreak/>
-        <w:t>Notice that we have added two labels: ‘constants:’ and ‘</w:t>
-      </w:r>
+      <w:pPr>
+        <w:pStyle w:val="Code"/>
+      </w:pPr>
+    </w:p>
+    <w:p>
+      <w:pPr>
+        <w:pStyle w:val="Code"/>
+      </w:pPr>
       <w:proofErr w:type="spellStart"/>
       <w:r>
         <w:t>drawSnake</w:t>
       </w:r>
       <w:proofErr w:type="spellEnd"/>
       <w:r>
-        <w:t xml:space="preserve">:’. These aren’t actually used by the program at this point, but they make the code more readable. </w:t>
-      </w:r>
-      <w:r>
-        <w:t>[Paste in a partial screenshot showing the assembled code and the Output after running].</w:t>
-      </w:r>
-    </w:p>
-    <w:p>
-      <w:pPr>
-        <w:pStyle w:val="Goodpractice"/>
-      </w:pPr>
-      <w:r>
-        <w:t xml:space="preserve">Why have we switched from using r0 to r12 for the green colour? We are simply adopting a common convention to use the lower-number registers for handling variable pieces of data and the higher-number ones for constants.  </w:t>
-      </w:r>
-    </w:p>
-    <w:p>
-      <w:pPr>
-        <w:pStyle w:val="Heading1"/>
-      </w:pPr>
-      <w:r>
-        <w:lastRenderedPageBreak/>
-        <w:t>Story 2: Move the snake continuously forward</w:t>
-      </w:r>
-    </w:p>
-    <w:p>
-      <w:r>
-        <w:t>To move the snake one pixel to the right we can draw a new head in the next screen memory location (273) and then reset the tail (271) to the background colour (white), for example:</w:t>
-      </w:r>
-    </w:p>
-    <w:p>
-      <w:r>
-        <w:t xml:space="preserve"> </w:t>
-      </w:r>
-    </w:p>
+        <w:t>:</w:t>
+      </w:r>
+    </w:p>
+    <w:p>
+      <w:pPr>
+        <w:pStyle w:val="Code"/>
+      </w:pPr>
+      <w:r>
+        <w:t xml:space="preserve">    </w:t>
+      </w:r>
+      <w:proofErr w:type="spellStart"/>
+      <w:r>
+        <w:t>str</w:t>
+      </w:r>
+      <w:proofErr w:type="spellEnd"/>
+      <w:r>
+        <w:t xml:space="preserve"> r</w:t>
+      </w:r>
+      <w:proofErr w:type="gramStart"/>
+      <w:r>
+        <w:t>12,[</w:t>
+      </w:r>
+      <w:proofErr w:type="gramEnd"/>
+      <w:r>
+        <w:t>r4]            //Tail</w:t>
+      </w:r>
+    </w:p>
+    <w:p>
+      <w:pPr>
+        <w:pStyle w:val="Code"/>
+      </w:pPr>
+      <w:r>
+        <w:t xml:space="preserve">    </w:t>
+      </w:r>
+      <w:proofErr w:type="spellStart"/>
+      <w:r>
+        <w:t>str</w:t>
+      </w:r>
+      <w:proofErr w:type="spellEnd"/>
+      <w:r>
+        <w:t xml:space="preserve"> r</w:t>
+      </w:r>
+      <w:proofErr w:type="gramStart"/>
+      <w:r>
+        <w:t>12,[</w:t>
+      </w:r>
+      <w:proofErr w:type="gramEnd"/>
+      <w:r>
+        <w:t>r3]            //Head</w:t>
+      </w:r>
+    </w:p>
+    <w:p>
+      <w:pPr>
+        <w:pStyle w:val="Code"/>
+      </w:pPr>
+    </w:p>
+    <w:p>
+      <w:pPr>
+        <w:pStyle w:val="Code"/>
+      </w:pPr>
+      <w:r>
+        <w:t>loop:</w:t>
+      </w:r>
+    </w:p>
+    <w:p>
+      <w:pPr>
+        <w:pStyle w:val="Code"/>
+      </w:pPr>
+      <w:r>
+        <w:t xml:space="preserve">    </w:t>
+      </w:r>
+      <w:proofErr w:type="spellStart"/>
+      <w:r>
+        <w:t>str</w:t>
+      </w:r>
+      <w:proofErr w:type="spellEnd"/>
+      <w:r>
+        <w:t xml:space="preserve"> r</w:t>
+      </w:r>
+      <w:proofErr w:type="gramStart"/>
+      <w:r>
+        <w:t>11,[</w:t>
+      </w:r>
+      <w:proofErr w:type="gramEnd"/>
+      <w:r>
+        <w:t>r4]            //Reset tail to Background</w:t>
+      </w:r>
+    </w:p>
+    <w:p>
+      <w:pPr>
+        <w:pStyle w:val="Code"/>
+      </w:pPr>
+      <w:r>
+        <w:t xml:space="preserve">    add r</w:t>
+      </w:r>
+      <w:proofErr w:type="gramStart"/>
+      <w:r>
+        <w:t>4,r</w:t>
+      </w:r>
+      <w:proofErr w:type="gramEnd"/>
+      <w:r>
+        <w:t>4,#1              //Increment the tail pointer</w:t>
+      </w:r>
+    </w:p>
+    <w:p>
+      <w:pPr>
+        <w:pStyle w:val="Code"/>
+      </w:pPr>
+      <w:r>
+        <w:t xml:space="preserve">    add r</w:t>
+      </w:r>
+      <w:proofErr w:type="gramStart"/>
+      <w:r>
+        <w:t>3,r</w:t>
+      </w:r>
+      <w:proofErr w:type="gramEnd"/>
+      <w:r>
+        <w:t>3,#1              //Increment the head pointer</w:t>
+      </w:r>
+    </w:p>
+    <w:p>
+      <w:pPr>
+        <w:pStyle w:val="Code"/>
+      </w:pPr>
+      <w:r>
+        <w:t xml:space="preserve">    </w:t>
+      </w:r>
+      <w:proofErr w:type="spellStart"/>
+      <w:r>
+        <w:t>str</w:t>
+      </w:r>
+      <w:proofErr w:type="spellEnd"/>
+      <w:r>
+        <w:t xml:space="preserve"> r</w:t>
+      </w:r>
+      <w:proofErr w:type="gramStart"/>
+      <w:r>
+        <w:t>12,[</w:t>
+      </w:r>
+      <w:proofErr w:type="gramEnd"/>
+      <w:r>
+        <w:t>r3]            //Draw new head</w:t>
+      </w:r>
+    </w:p>
+    <w:p>
+      <w:pPr>
+        <w:pStyle w:val="Code"/>
+      </w:pPr>
+      <w:r>
+        <w:t xml:space="preserve">    b loop  </w:t>
+      </w:r>
+    </w:p>
+    <w:p/>
+    <w:p/>
     <w:sectPr>
       <w:pgSz w:w="11906" w:h="16838"/>
       <w:pgMar w:top="1440" w:right="1440" w:bottom="1440" w:left="1440" w:header="708" w:footer="708" w:gutter="0"/>
@@ -331,6 +1753,100 @@
     </w:sectPr>
   </w:body>
 </w:document>
+</file>
+
+<file path=word/numbering.xml><?xml version="1.0" encoding="utf-8"?>
+<w:numbering xmlns:wpc="http://schemas.microsoft.com/office/word/2010/wordprocessingCanvas" xmlns:cx="http://schemas.microsoft.com/office/drawing/2014/chartex" xmlns:cx1="http://schemas.microsoft.com/office/drawing/2015/9/8/chartex" xmlns:cx2="http://schemas.microsoft.com/office/drawing/2015/10/21/chartex" xmlns:cx3="http://schemas.microsoft.com/office/drawing/2016/5/9/chartex" xmlns:cx4="http://schemas.microsoft.com/office/drawing/2016/5/10/chartex" xmlns:cx5="http://schemas.microsoft.com/office/drawing/2016/5/11/chartex" xmlns:cx6="http://schemas.microsoft.com/office/drawing/2016/5/12/chartex" xmlns:cx7="http://schemas.microsoft.com/office/drawing/2016/5/13/chartex" xmlns:cx8="http://schemas.microsoft.com/office/drawing/2016/5/14/chartex" xmlns:mc="http://schemas.openxmlformats.org/markup-compatibility/2006" xmlns:aink="http://schemas.microsoft.com/office/drawing/2016/ink" xmlns:am3d="http://schemas.microsoft.com/office/drawing/2017/model3d" xmlns:o="urn:schemas-microsoft-com:office:office" xmlns:r="http://schemas.openxmlformats.org/officeDocument/2006/relationships" xmlns:m="http://schemas.openxmlformats.org/officeDocument/2006/math" xmlns:v="urn:schemas-microsoft-com:vml" xmlns:wp14="http://schemas.microsoft.com/office/word/2010/wordprocessingDrawing" xmlns:wp="http://schemas.openxmlformats.org/drawingml/2006/wordprocessingDrawing" xmlns:w10="urn:schemas-microsoft-com:office:word" xmlns:w="http://schemas.openxmlformats.org/wordprocessingml/2006/main" xmlns:w14="http://schemas.microsoft.com/office/word/2010/wordml" xmlns:w15="http://schemas.microsoft.com/office/word/2012/wordml" xmlns:w16cid="http://schemas.microsoft.com/office/word/2016/wordml/cid" xmlns:w16se="http://schemas.microsoft.com/office/word/2015/wordml/symex" xmlns:wpg="http://schemas.microsoft.com/office/word/2010/wordprocessingGroup" xmlns:wpi="http://schemas.microsoft.com/office/word/2010/wordprocessingInk" xmlns:wne="http://schemas.microsoft.com/office/word/2006/wordml" xmlns:wps="http://schemas.microsoft.com/office/word/2010/wordprocessingShape" mc:Ignorable="w14 w15 w16se w16cid wp14">
+  <w:abstractNum w:abstractNumId="0" w15:restartNumberingAfterBreak="0">
+    <w:nsid w:val="18227695"/>
+    <w:multiLevelType w:val="hybridMultilevel"/>
+    <w:tmpl w:val="ED8A6BF0"/>
+    <w:lvl w:ilvl="0" w:tplc="0809000F">
+      <w:start w:val="1"/>
+      <w:numFmt w:val="decimal"/>
+      <w:lvlText w:val="%1."/>
+      <w:lvlJc w:val="left"/>
+      <w:pPr>
+        <w:ind w:left="720" w:hanging="360"/>
+      </w:pPr>
+    </w:lvl>
+    <w:lvl w:ilvl="1" w:tplc="08090019" w:tentative="1">
+      <w:start w:val="1"/>
+      <w:numFmt w:val="lowerLetter"/>
+      <w:lvlText w:val="%2."/>
+      <w:lvlJc w:val="left"/>
+      <w:pPr>
+        <w:ind w:left="1440" w:hanging="360"/>
+      </w:pPr>
+    </w:lvl>
+    <w:lvl w:ilvl="2" w:tplc="0809001B" w:tentative="1">
+      <w:start w:val="1"/>
+      <w:numFmt w:val="lowerRoman"/>
+      <w:lvlText w:val="%3."/>
+      <w:lvlJc w:val="right"/>
+      <w:pPr>
+        <w:ind w:left="2160" w:hanging="180"/>
+      </w:pPr>
+    </w:lvl>
+    <w:lvl w:ilvl="3" w:tplc="0809000F" w:tentative="1">
+      <w:start w:val="1"/>
+      <w:numFmt w:val="decimal"/>
+      <w:lvlText w:val="%4."/>
+      <w:lvlJc w:val="left"/>
+      <w:pPr>
+        <w:ind w:left="2880" w:hanging="360"/>
+      </w:pPr>
+    </w:lvl>
+    <w:lvl w:ilvl="4" w:tplc="08090019" w:tentative="1">
+      <w:start w:val="1"/>
+      <w:numFmt w:val="lowerLetter"/>
+      <w:lvlText w:val="%5."/>
+      <w:lvlJc w:val="left"/>
+      <w:pPr>
+        <w:ind w:left="3600" w:hanging="360"/>
+      </w:pPr>
+    </w:lvl>
+    <w:lvl w:ilvl="5" w:tplc="0809001B" w:tentative="1">
+      <w:start w:val="1"/>
+      <w:numFmt w:val="lowerRoman"/>
+      <w:lvlText w:val="%6."/>
+      <w:lvlJc w:val="right"/>
+      <w:pPr>
+        <w:ind w:left="4320" w:hanging="180"/>
+      </w:pPr>
+    </w:lvl>
+    <w:lvl w:ilvl="6" w:tplc="0809000F" w:tentative="1">
+      <w:start w:val="1"/>
+      <w:numFmt w:val="decimal"/>
+      <w:lvlText w:val="%7."/>
+      <w:lvlJc w:val="left"/>
+      <w:pPr>
+        <w:ind w:left="5040" w:hanging="360"/>
+      </w:pPr>
+    </w:lvl>
+    <w:lvl w:ilvl="7" w:tplc="08090019" w:tentative="1">
+      <w:start w:val="1"/>
+      <w:numFmt w:val="lowerLetter"/>
+      <w:lvlText w:val="%8."/>
+      <w:lvlJc w:val="left"/>
+      <w:pPr>
+        <w:ind w:left="5760" w:hanging="360"/>
+      </w:pPr>
+    </w:lvl>
+    <w:lvl w:ilvl="8" w:tplc="0809001B" w:tentative="1">
+      <w:start w:val="1"/>
+      <w:numFmt w:val="lowerRoman"/>
+      <w:lvlText w:val="%9."/>
+      <w:lvlJc w:val="right"/>
+      <w:pPr>
+        <w:ind w:left="6480" w:hanging="180"/>
+      </w:pPr>
+    </w:lvl>
+  </w:abstractNum>
+  <w:num w:numId="1">
+    <w:abstractNumId w:val="0"/>
+  </w:num>
+</w:numbering>
 </file>
 
 <file path=word/styles.xml><?xml version="1.0" encoding="utf-8"?>
@@ -903,10 +2419,20 @@
     <w:basedOn w:val="Normal"/>
     <w:link w:val="CodeChar"/>
     <w:qFormat/>
-    <w:rsid w:val="0050460C"/>
+    <w:rsid w:val="008C79DD"/>
+    <w:pPr>
+      <w:keepNext/>
+      <w:keepLines/>
+      <w:pBdr>
+        <w:top w:val="single" w:sz="4" w:space="1" w:color="auto"/>
+        <w:left w:val="single" w:sz="4" w:space="4" w:color="auto"/>
+        <w:bottom w:val="single" w:sz="4" w:space="1" w:color="auto"/>
+        <w:right w:val="single" w:sz="4" w:space="4" w:color="auto"/>
+      </w:pBdr>
+    </w:pPr>
     <w:rPr>
       <w:rFonts w:ascii="Consolas" w:hAnsi="Consolas"/>
-      <w:sz w:val="24"/>
+      <w:sz w:val="20"/>
     </w:rPr>
   </w:style>
   <w:style w:type="paragraph" w:customStyle="1" w:styleId="Goodpractice">
@@ -931,10 +2457,10 @@
     <w:name w:val="Code Char"/>
     <w:basedOn w:val="DefaultParagraphFont"/>
     <w:link w:val="Code"/>
-    <w:rsid w:val="0050460C"/>
+    <w:rsid w:val="008C79DD"/>
     <w:rPr>
       <w:rFonts w:ascii="Consolas" w:hAnsi="Consolas"/>
-      <w:sz w:val="24"/>
+      <w:sz w:val="20"/>
     </w:rPr>
   </w:style>
   <w:style w:type="paragraph" w:customStyle="1" w:styleId="Instruction">
@@ -955,6 +2481,17 @@
     <w:rPr>
       <w:i/>
     </w:rPr>
+  </w:style>
+  <w:style w:type="paragraph" w:styleId="ListParagraph">
+    <w:name w:val="List Paragraph"/>
+    <w:basedOn w:val="Normal"/>
+    <w:uiPriority w:val="34"/>
+    <w:qFormat/>
+    <w:rsid w:val="008B2194"/>
+    <w:pPr>
+      <w:ind w:left="720"/>
+      <w:contextualSpacing/>
+    </w:pPr>
   </w:style>
   <w:style w:type="character" w:customStyle="1" w:styleId="InstructionChar">
     <w:name w:val="Instruction Char"/>

</xml_diff>

<commit_message>
Snake: Story 3 revised
</commit_message>
<xml_diff>
--- a/Snake/Story plan.docx
+++ b/Snake/Story plan.docx
@@ -1565,183 +1565,221 @@
         <w:rPr>
           <w:highlight w:val="yellow"/>
         </w:rPr>
-        <w:t xml:space="preserve"> r10,</w:t>
-      </w:r>
-      <w:r>
-        <w:rPr>
-          <w:highlight w:val="yellow"/>
-        </w:rPr>
-        <w:t>[r5]</w:t>
+        <w:t xml:space="preserve"> r</w:t>
+      </w:r>
+      <w:proofErr w:type="gramStart"/>
+      <w:r>
+        <w:rPr>
+          <w:highlight w:val="yellow"/>
+        </w:rPr>
+        <w:t>10,</w:t>
+      </w:r>
+      <w:r>
+        <w:rPr>
+          <w:highlight w:val="yellow"/>
+        </w:rPr>
+        <w:t>[</w:t>
+      </w:r>
+      <w:proofErr w:type="gramEnd"/>
+      <w:r>
+        <w:rPr>
+          <w:highlight w:val="yellow"/>
+        </w:rPr>
+        <w:t>r5]</w:t>
+      </w:r>
+    </w:p>
+    <w:p>
+      <w:pPr>
+        <w:pStyle w:val="Code"/>
+      </w:pPr>
+    </w:p>
+    <w:p>
+      <w:pPr>
+        <w:pStyle w:val="Code"/>
+      </w:pPr>
+      <w:proofErr w:type="spellStart"/>
+      <w:r>
+        <w:t>drawSnake</w:t>
+      </w:r>
+      <w:proofErr w:type="spellEnd"/>
+      <w:r>
+        <w:t>:</w:t>
+      </w:r>
+    </w:p>
+    <w:p>
+      <w:pPr>
+        <w:pStyle w:val="Code"/>
+      </w:pPr>
+      <w:r>
+        <w:t xml:space="preserve">    </w:t>
+      </w:r>
+      <w:proofErr w:type="spellStart"/>
+      <w:r>
+        <w:t>str</w:t>
+      </w:r>
+      <w:proofErr w:type="spellEnd"/>
+      <w:r>
+        <w:t xml:space="preserve"> r</w:t>
+      </w:r>
+      <w:proofErr w:type="gramStart"/>
+      <w:r>
+        <w:t>12,[</w:t>
+      </w:r>
+      <w:proofErr w:type="gramEnd"/>
+      <w:r>
+        <w:t>r4]            //Tail</w:t>
+      </w:r>
+    </w:p>
+    <w:p>
+      <w:pPr>
+        <w:pStyle w:val="Code"/>
+      </w:pPr>
+      <w:r>
+        <w:t xml:space="preserve">    </w:t>
+      </w:r>
+      <w:proofErr w:type="spellStart"/>
+      <w:r>
+        <w:t>str</w:t>
+      </w:r>
+      <w:proofErr w:type="spellEnd"/>
+      <w:r>
+        <w:t xml:space="preserve"> r</w:t>
+      </w:r>
+      <w:proofErr w:type="gramStart"/>
+      <w:r>
+        <w:t>12,[</w:t>
+      </w:r>
+      <w:proofErr w:type="gramEnd"/>
+      <w:r>
+        <w:t>r3]            //Head</w:t>
+      </w:r>
+    </w:p>
+    <w:p>
+      <w:pPr>
+        <w:pStyle w:val="Code"/>
+      </w:pPr>
+    </w:p>
+    <w:p>
+      <w:pPr>
+        <w:pStyle w:val="Code"/>
+      </w:pPr>
+      <w:r>
+        <w:t>loop:</w:t>
+      </w:r>
+    </w:p>
+    <w:p>
+      <w:pPr>
+        <w:pStyle w:val="Code"/>
+      </w:pPr>
+      <w:r>
+        <w:t xml:space="preserve">    </w:t>
+      </w:r>
+      <w:proofErr w:type="spellStart"/>
+      <w:r>
+        <w:t>str</w:t>
+      </w:r>
+      <w:proofErr w:type="spellEnd"/>
+      <w:r>
+        <w:t xml:space="preserve"> r</w:t>
+      </w:r>
+      <w:proofErr w:type="gramStart"/>
+      <w:r>
+        <w:t>11,[</w:t>
+      </w:r>
+      <w:proofErr w:type="gramEnd"/>
+      <w:r>
+        <w:t>r4]            //Reset tail to Background</w:t>
+      </w:r>
+    </w:p>
+    <w:p>
+      <w:pPr>
+        <w:pStyle w:val="Code"/>
+      </w:pPr>
+      <w:r>
+        <w:t xml:space="preserve">    add r</w:t>
+      </w:r>
+      <w:proofErr w:type="gramStart"/>
+      <w:r>
+        <w:t>4,r</w:t>
+      </w:r>
+      <w:proofErr w:type="gramEnd"/>
+      <w:r>
+        <w:t>4,#1              //Increment the tail pointer</w:t>
+      </w:r>
+    </w:p>
+    <w:p>
+      <w:pPr>
+        <w:pStyle w:val="Code"/>
+      </w:pPr>
+      <w:r>
+        <w:t xml:space="preserve">    add r</w:t>
+      </w:r>
+      <w:proofErr w:type="gramStart"/>
+      <w:r>
+        <w:t>3,r</w:t>
+      </w:r>
+      <w:proofErr w:type="gramEnd"/>
+      <w:r>
+        <w:t>3,#1              //Increment the head pointer</w:t>
+      </w:r>
+    </w:p>
+    <w:p>
+      <w:pPr>
+        <w:pStyle w:val="Code"/>
+      </w:pPr>
+      <w:r>
+        <w:t xml:space="preserve">    </w:t>
+      </w:r>
+      <w:proofErr w:type="spellStart"/>
+      <w:r>
+        <w:t>str</w:t>
+      </w:r>
+      <w:proofErr w:type="spellEnd"/>
+      <w:r>
+        <w:t xml:space="preserve"> r</w:t>
+      </w:r>
+      <w:proofErr w:type="gramStart"/>
+      <w:r>
+        <w:t>12,[</w:t>
+      </w:r>
+      <w:proofErr w:type="gramEnd"/>
+      <w:r>
+        <w:t>r3]            //Draw new head</w:t>
+      </w:r>
+    </w:p>
+    <w:p>
+      <w:pPr>
+        <w:pStyle w:val="Code"/>
+      </w:pPr>
+      <w:r>
+        <w:t xml:space="preserve">    b loop  </w:t>
+      </w:r>
+    </w:p>
+    <w:p/>
+    <w:p>
+      <w:pPr>
+        <w:pStyle w:val="Heading1"/>
+      </w:pPr>
+      <w:r>
+        <w:lastRenderedPageBreak/>
+        <w:t>Story 4: When the snake eats the apple, make it grow</w:t>
+      </w:r>
+    </w:p>
+    <w:p/>
+    <w:p>
+      <w:pPr>
+        <w:pStyle w:val="Heading2"/>
+      </w:pPr>
+      <w:r>
+        <w:t>Techniques</w:t>
+      </w:r>
+    </w:p>
+    <w:p>
+      <w:r>
+        <w:t>We can detect the event of ‘eating’ the apple, by checking, within the loop, when the snake’s head position matches that of the apple.  We can the grow the snake length by one, simply by not updating the position of the tail for that cycle of the loop.</w:t>
       </w:r>
       <w:bookmarkStart w:id="0" w:name="_GoBack"/>
       <w:bookmarkEnd w:id="0"/>
-    </w:p>
-    <w:p>
-      <w:pPr>
-        <w:pStyle w:val="Code"/>
-      </w:pPr>
-    </w:p>
-    <w:p>
-      <w:pPr>
-        <w:pStyle w:val="Code"/>
-      </w:pPr>
-      <w:proofErr w:type="spellStart"/>
-      <w:r>
-        <w:t>drawSnake</w:t>
-      </w:r>
-      <w:proofErr w:type="spellEnd"/>
-      <w:r>
-        <w:t>:</w:t>
-      </w:r>
-    </w:p>
-    <w:p>
-      <w:pPr>
-        <w:pStyle w:val="Code"/>
-      </w:pPr>
-      <w:r>
-        <w:t xml:space="preserve">    </w:t>
-      </w:r>
-      <w:proofErr w:type="spellStart"/>
-      <w:r>
-        <w:t>str</w:t>
-      </w:r>
-      <w:proofErr w:type="spellEnd"/>
-      <w:r>
-        <w:t xml:space="preserve"> r</w:t>
-      </w:r>
-      <w:proofErr w:type="gramStart"/>
-      <w:r>
-        <w:t>12,[</w:t>
-      </w:r>
-      <w:proofErr w:type="gramEnd"/>
-      <w:r>
-        <w:t>r4]            //Tail</w:t>
-      </w:r>
-    </w:p>
-    <w:p>
-      <w:pPr>
-        <w:pStyle w:val="Code"/>
-      </w:pPr>
-      <w:r>
-        <w:t xml:space="preserve">    </w:t>
-      </w:r>
-      <w:proofErr w:type="spellStart"/>
-      <w:r>
-        <w:t>str</w:t>
-      </w:r>
-      <w:proofErr w:type="spellEnd"/>
-      <w:r>
-        <w:t xml:space="preserve"> r</w:t>
-      </w:r>
-      <w:proofErr w:type="gramStart"/>
-      <w:r>
-        <w:t>12,[</w:t>
-      </w:r>
-      <w:proofErr w:type="gramEnd"/>
-      <w:r>
-        <w:t>r3]            //Head</w:t>
-      </w:r>
-    </w:p>
-    <w:p>
-      <w:pPr>
-        <w:pStyle w:val="Code"/>
-      </w:pPr>
-    </w:p>
-    <w:p>
-      <w:pPr>
-        <w:pStyle w:val="Code"/>
-      </w:pPr>
-      <w:r>
-        <w:t>loop:</w:t>
-      </w:r>
-    </w:p>
-    <w:p>
-      <w:pPr>
-        <w:pStyle w:val="Code"/>
-      </w:pPr>
-      <w:r>
-        <w:t xml:space="preserve">    </w:t>
-      </w:r>
-      <w:proofErr w:type="spellStart"/>
-      <w:r>
-        <w:t>str</w:t>
-      </w:r>
-      <w:proofErr w:type="spellEnd"/>
-      <w:r>
-        <w:t xml:space="preserve"> r</w:t>
-      </w:r>
-      <w:proofErr w:type="gramStart"/>
-      <w:r>
-        <w:t>11,[</w:t>
-      </w:r>
-      <w:proofErr w:type="gramEnd"/>
-      <w:r>
-        <w:t>r4]            //Reset tail to Background</w:t>
-      </w:r>
-    </w:p>
-    <w:p>
-      <w:pPr>
-        <w:pStyle w:val="Code"/>
-      </w:pPr>
-      <w:r>
-        <w:t xml:space="preserve">    add r</w:t>
-      </w:r>
-      <w:proofErr w:type="gramStart"/>
-      <w:r>
-        <w:t>4,r</w:t>
-      </w:r>
-      <w:proofErr w:type="gramEnd"/>
-      <w:r>
-        <w:t>4,#1              //Increment the tail pointer</w:t>
-      </w:r>
-    </w:p>
-    <w:p>
-      <w:pPr>
-        <w:pStyle w:val="Code"/>
-      </w:pPr>
-      <w:r>
-        <w:t xml:space="preserve">    add r</w:t>
-      </w:r>
-      <w:proofErr w:type="gramStart"/>
-      <w:r>
-        <w:t>3,r</w:t>
-      </w:r>
-      <w:proofErr w:type="gramEnd"/>
-      <w:r>
-        <w:t>3,#1              //Increment the head pointer</w:t>
-      </w:r>
-    </w:p>
-    <w:p>
-      <w:pPr>
-        <w:pStyle w:val="Code"/>
-      </w:pPr>
-      <w:r>
-        <w:t xml:space="preserve">    </w:t>
-      </w:r>
-      <w:proofErr w:type="spellStart"/>
-      <w:r>
-        <w:t>str</w:t>
-      </w:r>
-      <w:proofErr w:type="spellEnd"/>
-      <w:r>
-        <w:t xml:space="preserve"> r</w:t>
-      </w:r>
-      <w:proofErr w:type="gramStart"/>
-      <w:r>
-        <w:t>12,[</w:t>
-      </w:r>
-      <w:proofErr w:type="gramEnd"/>
-      <w:r>
-        <w:t>r3]            //Draw new head</w:t>
-      </w:r>
-    </w:p>
-    <w:p>
-      <w:pPr>
-        <w:pStyle w:val="Code"/>
-      </w:pPr>
-      <w:r>
-        <w:t xml:space="preserve">    b loop  </w:t>
-      </w:r>
     </w:p>
     <w:p/>
     <w:p/>

</xml_diff>

<commit_message>
Snake - Story 5 done
</commit_message>
<xml_diff>
--- a/Snake/Story plan.docx
+++ b/Snake/Story plan.docx
@@ -778,38 +778,65 @@
     <w:p>
       <w:pPr>
         <w:pStyle w:val="Code"/>
-      </w:pPr>
-      <w:proofErr w:type="spellStart"/>
-      <w:r>
+        <w:rPr>
+          <w:color w:val="A6A6A6" w:themeColor="background1" w:themeShade="A6"/>
+        </w:rPr>
+      </w:pPr>
+      <w:proofErr w:type="spellStart"/>
+      <w:r>
+        <w:rPr>
+          <w:color w:val="A6A6A6" w:themeColor="background1" w:themeShade="A6"/>
+        </w:rPr>
         <w:lastRenderedPageBreak/>
         <w:t>defineRegisters</w:t>
       </w:r>
       <w:proofErr w:type="spellEnd"/>
       <w:r>
+        <w:rPr>
+          <w:color w:val="A6A6A6" w:themeColor="background1" w:themeShade="A6"/>
+        </w:rPr>
         <w:t xml:space="preserve">: </w:t>
       </w:r>
     </w:p>
     <w:p>
       <w:pPr>
         <w:pStyle w:val="Code"/>
-      </w:pPr>
-      <w:r>
+        <w:rPr>
+          <w:color w:val="A6A6A6" w:themeColor="background1" w:themeShade="A6"/>
+        </w:rPr>
+      </w:pPr>
+      <w:r>
+        <w:rPr>
+          <w:color w:val="A6A6A6" w:themeColor="background1" w:themeShade="A6"/>
+        </w:rPr>
         <w:t xml:space="preserve">    </w:t>
       </w:r>
       <w:proofErr w:type="spellStart"/>
       <w:r>
+        <w:rPr>
+          <w:color w:val="A6A6A6" w:themeColor="background1" w:themeShade="A6"/>
+        </w:rPr>
         <w:t>mov</w:t>
       </w:r>
       <w:proofErr w:type="spellEnd"/>
       <w:r>
+        <w:rPr>
+          <w:color w:val="A6A6A6" w:themeColor="background1" w:themeShade="A6"/>
+        </w:rPr>
         <w:t xml:space="preserve"> r</w:t>
       </w:r>
       <w:proofErr w:type="gramStart"/>
       <w:r>
+        <w:rPr>
+          <w:color w:val="A6A6A6" w:themeColor="background1" w:themeShade="A6"/>
+        </w:rPr>
         <w:t>12,#</w:t>
       </w:r>
       <w:proofErr w:type="gramEnd"/>
       <w:r>
+        <w:rPr>
+          <w:color w:val="A6A6A6" w:themeColor="background1" w:themeShade="A6"/>
+        </w:rPr>
         <w:t>0x008844       //Snake colour</w:t>
       </w:r>
     </w:p>
@@ -908,13 +935,22 @@
     <w:p>
       <w:pPr>
         <w:pStyle w:val="Code"/>
-      </w:pPr>
-      <w:proofErr w:type="spellStart"/>
-      <w:r>
+        <w:rPr>
+          <w:color w:val="A6A6A6" w:themeColor="background1" w:themeShade="A6"/>
+        </w:rPr>
+      </w:pPr>
+      <w:proofErr w:type="spellStart"/>
+      <w:r>
+        <w:rPr>
+          <w:color w:val="A6A6A6" w:themeColor="background1" w:themeShade="A6"/>
+        </w:rPr>
         <w:t>drawSnake</w:t>
       </w:r>
       <w:proofErr w:type="spellEnd"/>
       <w:r>
+        <w:rPr>
+          <w:color w:val="A6A6A6" w:themeColor="background1" w:themeShade="A6"/>
+        </w:rPr>
         <w:t>:</w:t>
       </w:r>
     </w:p>
@@ -927,14 +963,23 @@
       </w:r>
       <w:proofErr w:type="spellStart"/>
       <w:r>
+        <w:rPr>
+          <w:color w:val="A6A6A6" w:themeColor="background1" w:themeShade="A6"/>
+        </w:rPr>
         <w:t>str</w:t>
       </w:r>
       <w:proofErr w:type="spellEnd"/>
       <w:r>
+        <w:rPr>
+          <w:color w:val="A6A6A6" w:themeColor="background1" w:themeShade="A6"/>
+        </w:rPr>
         <w:t xml:space="preserve"> r</w:t>
       </w:r>
       <w:proofErr w:type="gramStart"/>
       <w:r>
+        <w:rPr>
+          <w:color w:val="A6A6A6" w:themeColor="background1" w:themeShade="A6"/>
+        </w:rPr>
         <w:t>12</w:t>
       </w:r>
       <w:r>
@@ -951,7 +996,13 @@
         <w:t>r4]</w:t>
       </w:r>
       <w:r>
-        <w:t xml:space="preserve">            //Tail</w:t>
+        <w:t xml:space="preserve">            </w:t>
+      </w:r>
+      <w:r>
+        <w:rPr>
+          <w:color w:val="A6A6A6" w:themeColor="background1" w:themeShade="A6"/>
+        </w:rPr>
+        <w:t>//Tail</w:t>
       </w:r>
     </w:p>
     <w:p>
@@ -963,14 +1014,23 @@
       </w:r>
       <w:proofErr w:type="spellStart"/>
       <w:r>
+        <w:rPr>
+          <w:color w:val="A6A6A6" w:themeColor="background1" w:themeShade="A6"/>
+        </w:rPr>
         <w:t>str</w:t>
       </w:r>
       <w:proofErr w:type="spellEnd"/>
       <w:r>
+        <w:rPr>
+          <w:color w:val="A6A6A6" w:themeColor="background1" w:themeShade="A6"/>
+        </w:rPr>
         <w:t xml:space="preserve"> r</w:t>
       </w:r>
       <w:proofErr w:type="gramStart"/>
       <w:r>
+        <w:rPr>
+          <w:color w:val="A6A6A6" w:themeColor="background1" w:themeShade="A6"/>
+        </w:rPr>
         <w:t>12</w:t>
       </w:r>
       <w:r>
@@ -987,7 +1047,13 @@
         <w:t>r3]</w:t>
       </w:r>
       <w:r>
-        <w:t xml:space="preserve">            //Head</w:t>
+        <w:t xml:space="preserve">            </w:t>
+      </w:r>
+      <w:r>
+        <w:rPr>
+          <w:color w:val="A6A6A6" w:themeColor="background1" w:themeShade="A6"/>
+        </w:rPr>
+        <w:t>//Head</w:t>
       </w:r>
     </w:p>
     <w:p>
@@ -1358,61 +1424,106 @@
     <w:p>
       <w:pPr>
         <w:pStyle w:val="Code"/>
-      </w:pPr>
-      <w:proofErr w:type="spellStart"/>
-      <w:r>
+        <w:rPr>
+          <w:color w:val="A6A6A6" w:themeColor="background1" w:themeShade="A6"/>
+        </w:rPr>
+      </w:pPr>
+      <w:proofErr w:type="spellStart"/>
+      <w:r>
+        <w:rPr>
+          <w:color w:val="A6A6A6" w:themeColor="background1" w:themeShade="A6"/>
+        </w:rPr>
         <w:t>defineRegisters</w:t>
       </w:r>
       <w:proofErr w:type="spellEnd"/>
       <w:r>
+        <w:rPr>
+          <w:color w:val="A6A6A6" w:themeColor="background1" w:themeShade="A6"/>
+        </w:rPr>
         <w:t xml:space="preserve">: </w:t>
       </w:r>
     </w:p>
     <w:p>
       <w:pPr>
         <w:pStyle w:val="Code"/>
-      </w:pPr>
-      <w:r>
+        <w:rPr>
+          <w:color w:val="A6A6A6" w:themeColor="background1" w:themeShade="A6"/>
+        </w:rPr>
+      </w:pPr>
+      <w:r>
+        <w:rPr>
+          <w:color w:val="A6A6A6" w:themeColor="background1" w:themeShade="A6"/>
+        </w:rPr>
         <w:t xml:space="preserve">    </w:t>
       </w:r>
       <w:proofErr w:type="spellStart"/>
       <w:r>
+        <w:rPr>
+          <w:color w:val="A6A6A6" w:themeColor="background1" w:themeShade="A6"/>
+        </w:rPr>
         <w:t>mov</w:t>
       </w:r>
       <w:proofErr w:type="spellEnd"/>
       <w:r>
+        <w:rPr>
+          <w:color w:val="A6A6A6" w:themeColor="background1" w:themeShade="A6"/>
+        </w:rPr>
         <w:t xml:space="preserve"> r</w:t>
       </w:r>
       <w:proofErr w:type="gramStart"/>
       <w:r>
+        <w:rPr>
+          <w:color w:val="A6A6A6" w:themeColor="background1" w:themeShade="A6"/>
+        </w:rPr>
         <w:t>12,#</w:t>
       </w:r>
       <w:proofErr w:type="gramEnd"/>
       <w:r>
+        <w:rPr>
+          <w:color w:val="A6A6A6" w:themeColor="background1" w:themeShade="A6"/>
+        </w:rPr>
         <w:t>0x008844       //Snake colour (green)</w:t>
       </w:r>
     </w:p>
     <w:p>
       <w:pPr>
         <w:pStyle w:val="Code"/>
-      </w:pPr>
-      <w:r>
+        <w:rPr>
+          <w:color w:val="A6A6A6" w:themeColor="background1" w:themeShade="A6"/>
+        </w:rPr>
+      </w:pPr>
+      <w:r>
+        <w:rPr>
+          <w:color w:val="A6A6A6" w:themeColor="background1" w:themeShade="A6"/>
+        </w:rPr>
         <w:t xml:space="preserve">    </w:t>
       </w:r>
       <w:proofErr w:type="spellStart"/>
       <w:r>
+        <w:rPr>
+          <w:color w:val="A6A6A6" w:themeColor="background1" w:themeShade="A6"/>
+        </w:rPr>
         <w:t>mov</w:t>
       </w:r>
       <w:proofErr w:type="spellEnd"/>
       <w:r>
+        <w:rPr>
+          <w:color w:val="A6A6A6" w:themeColor="background1" w:themeShade="A6"/>
+        </w:rPr>
         <w:t xml:space="preserve"> r</w:t>
       </w:r>
       <w:proofErr w:type="gramStart"/>
       <w:r>
+        <w:rPr>
+          <w:color w:val="A6A6A6" w:themeColor="background1" w:themeShade="A6"/>
+        </w:rPr>
         <w:t>11,#</w:t>
       </w:r>
       <w:proofErr w:type="gramEnd"/>
       <w:r>
+        <w:rPr>
+          <w:color w:val="A6A6A6" w:themeColor="background1" w:themeShade="A6"/>
+        </w:rPr>
         <w:t>0xffffff       //Background colour (white)</w:t>
       </w:r>
     </w:p>
@@ -1459,60 +1570,105 @@
     <w:p>
       <w:pPr>
         <w:pStyle w:val="Code"/>
-      </w:pPr>
-      <w:r>
+        <w:rPr>
+          <w:color w:val="A6A6A6" w:themeColor="background1" w:themeShade="A6"/>
+        </w:rPr>
+      </w:pPr>
+      <w:r>
+        <w:rPr>
+          <w:color w:val="A6A6A6" w:themeColor="background1" w:themeShade="A6"/>
+        </w:rPr>
         <w:t xml:space="preserve">    </w:t>
       </w:r>
       <w:proofErr w:type="spellStart"/>
       <w:r>
+        <w:rPr>
+          <w:color w:val="A6A6A6" w:themeColor="background1" w:themeShade="A6"/>
+        </w:rPr>
         <w:t>mov</w:t>
       </w:r>
       <w:proofErr w:type="spellEnd"/>
       <w:r>
+        <w:rPr>
+          <w:color w:val="A6A6A6" w:themeColor="background1" w:themeShade="A6"/>
+        </w:rPr>
         <w:t xml:space="preserve"> r3, #528            //Head position, initialised</w:t>
       </w:r>
     </w:p>
     <w:p>
       <w:pPr>
         <w:pStyle w:val="Code"/>
-      </w:pPr>
-      <w:r>
+        <w:rPr>
+          <w:color w:val="A6A6A6" w:themeColor="background1" w:themeShade="A6"/>
+        </w:rPr>
+      </w:pPr>
+      <w:r>
+        <w:rPr>
+          <w:color w:val="A6A6A6" w:themeColor="background1" w:themeShade="A6"/>
+        </w:rPr>
         <w:t xml:space="preserve">    </w:t>
       </w:r>
       <w:proofErr w:type="spellStart"/>
       <w:r>
+        <w:rPr>
+          <w:color w:val="A6A6A6" w:themeColor="background1" w:themeShade="A6"/>
+        </w:rPr>
         <w:t>mov</w:t>
       </w:r>
       <w:proofErr w:type="spellEnd"/>
       <w:r>
+        <w:rPr>
+          <w:color w:val="A6A6A6" w:themeColor="background1" w:themeShade="A6"/>
+        </w:rPr>
         <w:t xml:space="preserve"> r4, #527            //Tail position, initialised</w:t>
       </w:r>
     </w:p>
     <w:p>
       <w:pPr>
         <w:pStyle w:val="Code"/>
-      </w:pPr>
-      <w:r>
+        <w:rPr>
+          <w:color w:val="A6A6A6" w:themeColor="background1" w:themeShade="A6"/>
+        </w:rPr>
+      </w:pPr>
+      <w:r>
+        <w:rPr>
+          <w:color w:val="A6A6A6" w:themeColor="background1" w:themeShade="A6"/>
+        </w:rPr>
         <w:t xml:space="preserve">    </w:t>
       </w:r>
       <w:proofErr w:type="spellStart"/>
       <w:r>
+        <w:rPr>
+          <w:color w:val="A6A6A6" w:themeColor="background1" w:themeShade="A6"/>
+        </w:rPr>
         <w:t>mov</w:t>
       </w:r>
       <w:proofErr w:type="spellEnd"/>
       <w:r>
+        <w:rPr>
+          <w:color w:val="A6A6A6" w:themeColor="background1" w:themeShade="A6"/>
+        </w:rPr>
         <w:t xml:space="preserve"> r5, #750</w:t>
       </w:r>
       <w:r>
+        <w:rPr>
+          <w:color w:val="A6A6A6" w:themeColor="background1" w:themeShade="A6"/>
+        </w:rPr>
         <w:tab/>
       </w:r>
       <w:proofErr w:type="gramStart"/>
       <w:r>
+        <w:rPr>
+          <w:color w:val="A6A6A6" w:themeColor="background1" w:themeShade="A6"/>
+        </w:rPr>
         <w:tab/>
         <w:t xml:space="preserve">  /</w:t>
       </w:r>
       <w:proofErr w:type="gramEnd"/>
       <w:r>
+        <w:rPr>
+          <w:color w:val="A6A6A6" w:themeColor="background1" w:themeShade="A6"/>
+        </w:rPr>
         <w:t>/Apple position</w:t>
       </w:r>
     </w:p>
@@ -1596,166 +1752,201 @@
     <w:p>
       <w:pPr>
         <w:pStyle w:val="Code"/>
-      </w:pPr>
-      <w:proofErr w:type="spellStart"/>
-      <w:r>
+        <w:rPr>
+          <w:color w:val="A6A6A6" w:themeColor="background1" w:themeShade="A6"/>
+        </w:rPr>
+      </w:pPr>
+      <w:proofErr w:type="spellStart"/>
+      <w:r>
+        <w:rPr>
+          <w:color w:val="A6A6A6" w:themeColor="background1" w:themeShade="A6"/>
+        </w:rPr>
         <w:t>drawSnake</w:t>
       </w:r>
       <w:proofErr w:type="spellEnd"/>
       <w:r>
+        <w:rPr>
+          <w:color w:val="A6A6A6" w:themeColor="background1" w:themeShade="A6"/>
+        </w:rPr>
         <w:t>:</w:t>
       </w:r>
-    </w:p>
-    <w:p>
-      <w:pPr>
-        <w:pStyle w:val="Code"/>
-      </w:pPr>
-      <w:r>
+      <w:r>
+        <w:rPr>
+          <w:color w:val="A6A6A6" w:themeColor="background1" w:themeShade="A6"/>
+        </w:rPr>
+        <w:t xml:space="preserve"> (unchanged)</w:t>
+      </w:r>
+    </w:p>
+    <w:p>
+      <w:pPr>
+        <w:pStyle w:val="Code"/>
+      </w:pPr>
+    </w:p>
+    <w:p>
+      <w:pPr>
+        <w:pStyle w:val="Code"/>
+        <w:rPr>
+          <w:highlight w:val="yellow"/>
+        </w:rPr>
+      </w:pPr>
+      <w:r>
+        <w:rPr>
+          <w:highlight w:val="yellow"/>
+        </w:rPr>
+        <w:t>loop:</w:t>
+      </w:r>
+    </w:p>
+    <w:p>
+      <w:pPr>
+        <w:pStyle w:val="Code"/>
+        <w:rPr>
+          <w:highlight w:val="yellow"/>
+        </w:rPr>
+      </w:pPr>
+      <w:r>
+        <w:rPr>
+          <w:highlight w:val="yellow"/>
+        </w:rPr>
+        <w:t xml:space="preserve">    add r</w:t>
+      </w:r>
+      <w:proofErr w:type="gramStart"/>
+      <w:r>
+        <w:rPr>
+          <w:highlight w:val="yellow"/>
+        </w:rPr>
+        <w:t>3,r</w:t>
+      </w:r>
+      <w:proofErr w:type="gramEnd"/>
+      <w:r>
+        <w:rPr>
+          <w:highlight w:val="yellow"/>
+        </w:rPr>
+        <w:t>3,#1            //Increment the head pointer</w:t>
+      </w:r>
+    </w:p>
+    <w:p>
+      <w:pPr>
+        <w:pStyle w:val="Code"/>
+        <w:rPr>
+          <w:highlight w:val="yellow"/>
+        </w:rPr>
+      </w:pPr>
+      <w:r>
+        <w:rPr>
+          <w:highlight w:val="yellow"/>
+        </w:rPr>
         <w:t xml:space="preserve">    </w:t>
       </w:r>
       <w:proofErr w:type="spellStart"/>
       <w:r>
+        <w:rPr>
+          <w:highlight w:val="yellow"/>
+        </w:rPr>
         <w:t>str</w:t>
       </w:r>
       <w:proofErr w:type="spellEnd"/>
       <w:r>
+        <w:rPr>
+          <w:highlight w:val="yellow"/>
+        </w:rPr>
         <w:t xml:space="preserve"> r</w:t>
       </w:r>
       <w:proofErr w:type="gramStart"/>
       <w:r>
+        <w:rPr>
+          <w:highlight w:val="yellow"/>
+        </w:rPr>
         <w:t>12,[</w:t>
       </w:r>
       <w:proofErr w:type="gramEnd"/>
       <w:r>
-        <w:t>r4]            //Tail</w:t>
-      </w:r>
-    </w:p>
-    <w:p>
-      <w:pPr>
-        <w:pStyle w:val="Code"/>
-      </w:pPr>
-      <w:r>
+        <w:rPr>
+          <w:highlight w:val="yellow"/>
+        </w:rPr>
+        <w:t>r3]            //Draw new head</w:t>
+      </w:r>
+    </w:p>
+    <w:p>
+      <w:pPr>
+        <w:pStyle w:val="Code"/>
+        <w:rPr>
+          <w:highlight w:val="yellow"/>
+        </w:rPr>
+      </w:pPr>
+      <w:r>
+        <w:rPr>
+          <w:highlight w:val="yellow"/>
+        </w:rPr>
         <w:t xml:space="preserve">    </w:t>
       </w:r>
       <w:proofErr w:type="spellStart"/>
       <w:r>
+        <w:rPr>
+          <w:highlight w:val="yellow"/>
+        </w:rPr>
         <w:t>str</w:t>
       </w:r>
       <w:proofErr w:type="spellEnd"/>
       <w:r>
+        <w:rPr>
+          <w:highlight w:val="yellow"/>
+        </w:rPr>
         <w:t xml:space="preserve"> r</w:t>
       </w:r>
       <w:proofErr w:type="gramStart"/>
       <w:r>
-        <w:t>12,[</w:t>
+        <w:rPr>
+          <w:highlight w:val="yellow"/>
+        </w:rPr>
+        <w:t>11,[</w:t>
       </w:r>
       <w:proofErr w:type="gramEnd"/>
       <w:r>
-        <w:t>r3]            //Head</w:t>
-      </w:r>
-    </w:p>
-    <w:p>
-      <w:pPr>
-        <w:pStyle w:val="Code"/>
-      </w:pPr>
-    </w:p>
-    <w:p>
-      <w:pPr>
-        <w:pStyle w:val="Code"/>
-      </w:pPr>
-      <w:r>
-        <w:t>loop:</w:t>
-      </w:r>
-    </w:p>
-    <w:p>
-      <w:pPr>
-        <w:pStyle w:val="Code"/>
-      </w:pPr>
-      <w:r>
-        <w:t xml:space="preserve">    </w:t>
-      </w:r>
-      <w:proofErr w:type="spellStart"/>
-      <w:r>
-        <w:t>str</w:t>
-      </w:r>
-      <w:proofErr w:type="spellEnd"/>
-      <w:r>
-        <w:t xml:space="preserve"> r</w:t>
+        <w:rPr>
+          <w:highlight w:val="yellow"/>
+        </w:rPr>
+        <w:t>r4]            //Reset tail to Background</w:t>
+      </w:r>
+    </w:p>
+    <w:p>
+      <w:pPr>
+        <w:pStyle w:val="Code"/>
+        <w:rPr>
+          <w:highlight w:val="yellow"/>
+        </w:rPr>
+      </w:pPr>
+      <w:r>
+        <w:rPr>
+          <w:highlight w:val="yellow"/>
+        </w:rPr>
+        <w:t xml:space="preserve">    add r</w:t>
       </w:r>
       <w:proofErr w:type="gramStart"/>
       <w:r>
-        <w:t>11,[</w:t>
+        <w:rPr>
+          <w:highlight w:val="yellow"/>
+        </w:rPr>
+        <w:t>4,r</w:t>
       </w:r>
       <w:proofErr w:type="gramEnd"/>
       <w:r>
-        <w:t>r4]            //Reset tail to Background</w:t>
-      </w:r>
-    </w:p>
-    <w:p>
-      <w:pPr>
-        <w:pStyle w:val="Code"/>
-      </w:pPr>
-      <w:r>
-        <w:t xml:space="preserve">    add r</w:t>
-      </w:r>
-      <w:proofErr w:type="gramStart"/>
-      <w:r>
-        <w:t>4,r</w:t>
-      </w:r>
-      <w:proofErr w:type="gramEnd"/>
-      <w:r>
-        <w:t>4,#1              //Increment the tail pointer</w:t>
-      </w:r>
-    </w:p>
-    <w:p>
-      <w:pPr>
-        <w:pStyle w:val="Code"/>
-      </w:pPr>
-      <w:r>
-        <w:t xml:space="preserve">    add r</w:t>
-      </w:r>
-      <w:proofErr w:type="gramStart"/>
-      <w:r>
-        <w:t>3,r</w:t>
-      </w:r>
-      <w:proofErr w:type="gramEnd"/>
-      <w:r>
-        <w:t>3,#1              //Increment the head pointer</w:t>
-      </w:r>
-    </w:p>
-    <w:p>
-      <w:pPr>
-        <w:pStyle w:val="Code"/>
-      </w:pPr>
-      <w:r>
-        <w:t xml:space="preserve">    </w:t>
-      </w:r>
-      <w:proofErr w:type="spellStart"/>
-      <w:r>
-        <w:t>str</w:t>
-      </w:r>
-      <w:proofErr w:type="spellEnd"/>
-      <w:r>
-        <w:t xml:space="preserve"> r</w:t>
-      </w:r>
-      <w:proofErr w:type="gramStart"/>
-      <w:r>
-        <w:t>12,[</w:t>
-      </w:r>
-      <w:proofErr w:type="gramEnd"/>
-      <w:r>
-        <w:t>r3]            //Draw new head</w:t>
-      </w:r>
-    </w:p>
-    <w:p>
-      <w:pPr>
-        <w:pStyle w:val="Code"/>
-      </w:pPr>
-      <w:r>
-        <w:t xml:space="preserve">    b loop  </w:t>
-      </w:r>
-    </w:p>
-    <w:p/>
+        <w:rPr>
+          <w:highlight w:val="yellow"/>
+        </w:rPr>
+        <w:t>4,#1            //Increment the tail pointer (for use next cycle)</w:t>
+      </w:r>
+    </w:p>
+    <w:p>
+      <w:pPr>
+        <w:pStyle w:val="Code"/>
+      </w:pPr>
+      <w:r>
+        <w:rPr>
+          <w:highlight w:val="yellow"/>
+        </w:rPr>
+        <w:t xml:space="preserve">    b loop</w:t>
+      </w:r>
+    </w:p>
     <w:p>
       <w:pPr>
         <w:pStyle w:val="Heading1"/>
@@ -1778,8 +1969,1179 @@
       <w:r>
         <w:t>We can detect the event of ‘eating’ the apple, by checking, within the loop, when the snake’s head position matches that of the apple.  We can the grow the snake length by one, simply by not updating the position of the tail for that cycle of the loop.</w:t>
       </w:r>
+    </w:p>
+    <w:p>
+      <w:pPr>
+        <w:pStyle w:val="Heading2"/>
+      </w:pPr>
+      <w:r>
+        <w:t>Implementation</w:t>
+      </w:r>
+    </w:p>
+    <w:p/>
+    <w:p>
+      <w:pPr>
+        <w:pStyle w:val="Code"/>
+        <w:rPr>
+          <w:color w:val="A6A6A6" w:themeColor="background1" w:themeShade="A6"/>
+        </w:rPr>
+      </w:pPr>
+      <w:proofErr w:type="spellStart"/>
+      <w:r>
+        <w:rPr>
+          <w:color w:val="A6A6A6" w:themeColor="background1" w:themeShade="A6"/>
+        </w:rPr>
+        <w:t>defineRegisters</w:t>
+      </w:r>
+      <w:proofErr w:type="spellEnd"/>
+      <w:r>
+        <w:rPr>
+          <w:color w:val="A6A6A6" w:themeColor="background1" w:themeShade="A6"/>
+        </w:rPr>
+        <w:t xml:space="preserve">: </w:t>
+      </w:r>
+      <w:r>
+        <w:rPr>
+          <w:color w:val="A6A6A6" w:themeColor="background1" w:themeShade="A6"/>
+        </w:rPr>
+        <w:t>(unchanged)</w:t>
+      </w:r>
+    </w:p>
+    <w:p>
+      <w:pPr>
+        <w:pStyle w:val="Code"/>
+        <w:rPr>
+          <w:color w:val="A6A6A6" w:themeColor="background1" w:themeShade="A6"/>
+        </w:rPr>
+      </w:pPr>
+      <w:proofErr w:type="spellStart"/>
+      <w:r>
+        <w:rPr>
+          <w:color w:val="A6A6A6" w:themeColor="background1" w:themeShade="A6"/>
+        </w:rPr>
+        <w:t>drawApple</w:t>
+      </w:r>
+      <w:proofErr w:type="spellEnd"/>
+      <w:r>
+        <w:rPr>
+          <w:color w:val="A6A6A6" w:themeColor="background1" w:themeShade="A6"/>
+        </w:rPr>
+        <w:t>:</w:t>
+      </w:r>
+      <w:r>
+        <w:rPr>
+          <w:color w:val="A6A6A6" w:themeColor="background1" w:themeShade="A6"/>
+        </w:rPr>
+        <w:t xml:space="preserve"> </w:t>
+      </w:r>
+      <w:r>
+        <w:rPr>
+          <w:color w:val="A6A6A6" w:themeColor="background1" w:themeShade="A6"/>
+        </w:rPr>
+        <w:t>(unchanged)</w:t>
+      </w:r>
+    </w:p>
+    <w:p>
+      <w:pPr>
+        <w:pStyle w:val="Code"/>
+        <w:rPr>
+          <w:color w:val="A6A6A6" w:themeColor="background1" w:themeShade="A6"/>
+        </w:rPr>
+      </w:pPr>
+      <w:proofErr w:type="spellStart"/>
+      <w:r>
+        <w:rPr>
+          <w:color w:val="A6A6A6" w:themeColor="background1" w:themeShade="A6"/>
+        </w:rPr>
+        <w:t>drawSnake</w:t>
+      </w:r>
+      <w:proofErr w:type="spellEnd"/>
+      <w:r>
+        <w:rPr>
+          <w:color w:val="A6A6A6" w:themeColor="background1" w:themeShade="A6"/>
+        </w:rPr>
+        <w:t>:</w:t>
+      </w:r>
+      <w:r>
+        <w:rPr>
+          <w:color w:val="A6A6A6" w:themeColor="background1" w:themeShade="A6"/>
+        </w:rPr>
+        <w:t xml:space="preserve"> </w:t>
+      </w:r>
+      <w:r>
+        <w:rPr>
+          <w:color w:val="A6A6A6" w:themeColor="background1" w:themeShade="A6"/>
+        </w:rPr>
+        <w:t>(unchanged)</w:t>
+      </w:r>
+    </w:p>
+    <w:p>
+      <w:pPr>
+        <w:pStyle w:val="Code"/>
+        <w:rPr>
+          <w:color w:val="A6A6A6" w:themeColor="background1" w:themeShade="A6"/>
+        </w:rPr>
+      </w:pPr>
+      <w:r>
+        <w:rPr>
+          <w:color w:val="A6A6A6" w:themeColor="background1" w:themeShade="A6"/>
+        </w:rPr>
+        <w:t>loop:</w:t>
+      </w:r>
+    </w:p>
+    <w:p>
+      <w:pPr>
+        <w:pStyle w:val="Code"/>
+        <w:rPr>
+          <w:color w:val="A6A6A6" w:themeColor="background1" w:themeShade="A6"/>
+        </w:rPr>
+      </w:pPr>
+      <w:r>
+        <w:rPr>
+          <w:color w:val="A6A6A6" w:themeColor="background1" w:themeShade="A6"/>
+        </w:rPr>
+        <w:t xml:space="preserve">    add r</w:t>
+      </w:r>
+      <w:proofErr w:type="gramStart"/>
+      <w:r>
+        <w:rPr>
+          <w:color w:val="A6A6A6" w:themeColor="background1" w:themeShade="A6"/>
+        </w:rPr>
+        <w:t>3,r</w:t>
+      </w:r>
+      <w:proofErr w:type="gramEnd"/>
+      <w:r>
+        <w:rPr>
+          <w:color w:val="A6A6A6" w:themeColor="background1" w:themeShade="A6"/>
+        </w:rPr>
+        <w:t>3,#1            //Increment the head pointer</w:t>
+      </w:r>
+    </w:p>
+    <w:p>
+      <w:pPr>
+        <w:pStyle w:val="Code"/>
+        <w:rPr>
+          <w:color w:val="A6A6A6" w:themeColor="background1" w:themeShade="A6"/>
+        </w:rPr>
+      </w:pPr>
+      <w:r>
+        <w:rPr>
+          <w:color w:val="A6A6A6" w:themeColor="background1" w:themeShade="A6"/>
+        </w:rPr>
+        <w:t xml:space="preserve">    </w:t>
+      </w:r>
+      <w:proofErr w:type="spellStart"/>
+      <w:r>
+        <w:rPr>
+          <w:color w:val="A6A6A6" w:themeColor="background1" w:themeShade="A6"/>
+        </w:rPr>
+        <w:t>str</w:t>
+      </w:r>
+      <w:proofErr w:type="spellEnd"/>
+      <w:r>
+        <w:rPr>
+          <w:color w:val="A6A6A6" w:themeColor="background1" w:themeShade="A6"/>
+        </w:rPr>
+        <w:t xml:space="preserve"> r</w:t>
+      </w:r>
+      <w:proofErr w:type="gramStart"/>
+      <w:r>
+        <w:rPr>
+          <w:color w:val="A6A6A6" w:themeColor="background1" w:themeShade="A6"/>
+        </w:rPr>
+        <w:t>12,[</w:t>
+      </w:r>
+      <w:proofErr w:type="gramEnd"/>
+      <w:r>
+        <w:rPr>
+          <w:color w:val="A6A6A6" w:themeColor="background1" w:themeShade="A6"/>
+        </w:rPr>
+        <w:t>r3]            //Draw new head</w:t>
+      </w:r>
+    </w:p>
+    <w:p>
+      <w:pPr>
+        <w:pStyle w:val="Code"/>
+      </w:pPr>
+      <w:r>
+        <w:t xml:space="preserve">    </w:t>
+      </w:r>
+      <w:proofErr w:type="spellStart"/>
+      <w:r>
+        <w:rPr>
+          <w:highlight w:val="yellow"/>
+        </w:rPr>
+        <w:t>cmp</w:t>
+      </w:r>
+      <w:proofErr w:type="spellEnd"/>
+      <w:r>
+        <w:rPr>
+          <w:highlight w:val="yellow"/>
+        </w:rPr>
+        <w:t xml:space="preserve"> r</w:t>
+      </w:r>
+      <w:proofErr w:type="gramStart"/>
+      <w:r>
+        <w:rPr>
+          <w:highlight w:val="yellow"/>
+        </w:rPr>
+        <w:t>3,r</w:t>
+      </w:r>
+      <w:proofErr w:type="gramEnd"/>
+      <w:r>
+        <w:rPr>
+          <w:highlight w:val="yellow"/>
+        </w:rPr>
+        <w:t>5</w:t>
+      </w:r>
+      <w:r>
+        <w:t xml:space="preserve">               //If the head is in same location as apple...</w:t>
+      </w:r>
+    </w:p>
+    <w:p>
+      <w:pPr>
+        <w:pStyle w:val="Code"/>
+      </w:pPr>
+      <w:r>
+        <w:t xml:space="preserve">    </w:t>
+      </w:r>
+      <w:proofErr w:type="spellStart"/>
+      <w:r>
+        <w:rPr>
+          <w:highlight w:val="yellow"/>
+        </w:rPr>
+        <w:t>beq</w:t>
+      </w:r>
+      <w:proofErr w:type="spellEnd"/>
+      <w:r>
+        <w:rPr>
+          <w:highlight w:val="yellow"/>
+        </w:rPr>
+        <w:t xml:space="preserve"> </w:t>
+      </w:r>
+      <w:proofErr w:type="spellStart"/>
+      <w:r>
+        <w:rPr>
+          <w:highlight w:val="yellow"/>
+        </w:rPr>
+        <w:t>endOfLoop</w:t>
+      </w:r>
+      <w:proofErr w:type="spellEnd"/>
+      <w:r>
+        <w:t xml:space="preserve">           //...Skip updating the tail, to make snake grow</w:t>
+      </w:r>
+    </w:p>
+    <w:p>
+      <w:pPr>
+        <w:pStyle w:val="Code"/>
+        <w:rPr>
+          <w:color w:val="A6A6A6" w:themeColor="background1" w:themeShade="A6"/>
+        </w:rPr>
+      </w:pPr>
+      <w:r>
+        <w:rPr>
+          <w:color w:val="A6A6A6" w:themeColor="background1" w:themeShade="A6"/>
+        </w:rPr>
+        <w:t xml:space="preserve">    </w:t>
+      </w:r>
+      <w:proofErr w:type="spellStart"/>
+      <w:r>
+        <w:rPr>
+          <w:color w:val="A6A6A6" w:themeColor="background1" w:themeShade="A6"/>
+        </w:rPr>
+        <w:t>str</w:t>
+      </w:r>
+      <w:proofErr w:type="spellEnd"/>
+      <w:r>
+        <w:rPr>
+          <w:color w:val="A6A6A6" w:themeColor="background1" w:themeShade="A6"/>
+        </w:rPr>
+        <w:t xml:space="preserve"> r</w:t>
+      </w:r>
+      <w:proofErr w:type="gramStart"/>
+      <w:r>
+        <w:rPr>
+          <w:color w:val="A6A6A6" w:themeColor="background1" w:themeShade="A6"/>
+        </w:rPr>
+        <w:t>11,[</w:t>
+      </w:r>
+      <w:proofErr w:type="gramEnd"/>
+      <w:r>
+        <w:rPr>
+          <w:color w:val="A6A6A6" w:themeColor="background1" w:themeShade="A6"/>
+        </w:rPr>
+        <w:t>r4]            //Reset tail to Background</w:t>
+      </w:r>
+    </w:p>
+    <w:p>
+      <w:pPr>
+        <w:pStyle w:val="Code"/>
+        <w:rPr>
+          <w:color w:val="A6A6A6" w:themeColor="background1" w:themeShade="A6"/>
+        </w:rPr>
+      </w:pPr>
+      <w:r>
+        <w:rPr>
+          <w:color w:val="A6A6A6" w:themeColor="background1" w:themeShade="A6"/>
+        </w:rPr>
+        <w:t xml:space="preserve">    add r</w:t>
+      </w:r>
+      <w:proofErr w:type="gramStart"/>
+      <w:r>
+        <w:rPr>
+          <w:color w:val="A6A6A6" w:themeColor="background1" w:themeShade="A6"/>
+        </w:rPr>
+        <w:t>4,r</w:t>
+      </w:r>
+      <w:proofErr w:type="gramEnd"/>
+      <w:r>
+        <w:rPr>
+          <w:color w:val="A6A6A6" w:themeColor="background1" w:themeShade="A6"/>
+        </w:rPr>
+        <w:t>4,#1            //Increment the tail pointer (for use next cycle)</w:t>
+      </w:r>
+    </w:p>
+    <w:p>
+      <w:pPr>
+        <w:pStyle w:val="Code"/>
+      </w:pPr>
+      <w:proofErr w:type="spellStart"/>
+      <w:r>
+        <w:rPr>
+          <w:highlight w:val="yellow"/>
+        </w:rPr>
+        <w:t>endOfLoop</w:t>
+      </w:r>
+      <w:proofErr w:type="spellEnd"/>
+      <w:r>
+        <w:rPr>
+          <w:highlight w:val="yellow"/>
+        </w:rPr>
+        <w:t>:</w:t>
+      </w:r>
+    </w:p>
+    <w:p>
+      <w:pPr>
+        <w:pStyle w:val="Code"/>
+        <w:rPr>
+          <w:color w:val="A6A6A6" w:themeColor="background1" w:themeShade="A6"/>
+        </w:rPr>
+      </w:pPr>
+      <w:r>
+        <w:rPr>
+          <w:color w:val="A6A6A6" w:themeColor="background1" w:themeShade="A6"/>
+        </w:rPr>
+        <w:t xml:space="preserve">    b loop</w:t>
+      </w:r>
+    </w:p>
+    <w:p/>
+    <w:p/>
+    <w:p/>
+    <w:p>
+      <w:pPr>
+        <w:pStyle w:val="Heading1"/>
+      </w:pPr>
+      <w:r>
+        <w:lastRenderedPageBreak/>
+        <w:tab/>
+        <w:t>Story 5: Change of direction</w:t>
+      </w:r>
+    </w:p>
+    <w:p>
+      <w:pPr>
+        <w:pStyle w:val="Heading2"/>
+      </w:pPr>
+      <w:r>
+        <w:t>Requirements</w:t>
+      </w:r>
+    </w:p>
+    <w:p>
+      <w:r>
+        <w:t>When the S key is pressed, switch to moving downwards</w:t>
+      </w:r>
+      <w:r>
+        <w:t>. This will continue until the head reaches the bottom of the screen.</w:t>
+      </w:r>
+    </w:p>
+    <w:p>
+      <w:pPr>
+        <w:pStyle w:val="Heading2"/>
+      </w:pPr>
+      <w:r>
+        <w:t>Techniques</w:t>
+      </w:r>
+    </w:p>
+    <w:p/>
+    <w:p>
+      <w:r>
+        <w:t>The following code looks like it should work, but it actually contains a subtle bug.</w:t>
+      </w:r>
+    </w:p>
+    <w:p>
+      <w:pPr>
+        <w:pStyle w:val="Code"/>
+        <w:rPr>
+          <w:color w:val="A6A6A6" w:themeColor="background1" w:themeShade="A6"/>
+        </w:rPr>
+      </w:pPr>
+      <w:proofErr w:type="spellStart"/>
+      <w:r>
+        <w:rPr>
+          <w:color w:val="A6A6A6" w:themeColor="background1" w:themeShade="A6"/>
+        </w:rPr>
+        <w:t>defineRegisters</w:t>
+      </w:r>
+      <w:proofErr w:type="spellEnd"/>
+      <w:r>
+        <w:rPr>
+          <w:color w:val="A6A6A6" w:themeColor="background1" w:themeShade="A6"/>
+        </w:rPr>
+        <w:t xml:space="preserve">: </w:t>
+      </w:r>
+      <w:r>
+        <w:rPr>
+          <w:color w:val="A6A6A6" w:themeColor="background1" w:themeShade="A6"/>
+        </w:rPr>
+        <w:tab/>
+      </w:r>
+      <w:r>
+        <w:rPr>
+          <w:color w:val="A6A6A6" w:themeColor="background1" w:themeShade="A6"/>
+        </w:rPr>
+        <w:tab/>
+      </w:r>
+      <w:r>
+        <w:rPr>
+          <w:color w:val="A6A6A6" w:themeColor="background1" w:themeShade="A6"/>
+        </w:rPr>
+        <w:t>(unchanged)</w:t>
+      </w:r>
+    </w:p>
+    <w:p>
+      <w:pPr>
+        <w:pStyle w:val="Code"/>
+        <w:rPr>
+          <w:color w:val="A6A6A6" w:themeColor="background1" w:themeShade="A6"/>
+        </w:rPr>
+      </w:pPr>
+      <w:proofErr w:type="spellStart"/>
+      <w:r>
+        <w:rPr>
+          <w:color w:val="A6A6A6" w:themeColor="background1" w:themeShade="A6"/>
+        </w:rPr>
+        <w:t>drawApple</w:t>
+      </w:r>
+      <w:proofErr w:type="spellEnd"/>
+      <w:r>
+        <w:rPr>
+          <w:color w:val="A6A6A6" w:themeColor="background1" w:themeShade="A6"/>
+        </w:rPr>
+        <w:t>:</w:t>
+      </w:r>
+      <w:r>
+        <w:rPr>
+          <w:color w:val="A6A6A6" w:themeColor="background1" w:themeShade="A6"/>
+        </w:rPr>
+        <w:tab/>
+      </w:r>
+      <w:r>
+        <w:rPr>
+          <w:color w:val="A6A6A6" w:themeColor="background1" w:themeShade="A6"/>
+        </w:rPr>
+        <w:tab/>
+      </w:r>
+      <w:r>
+        <w:rPr>
+          <w:color w:val="A6A6A6" w:themeColor="background1" w:themeShade="A6"/>
+        </w:rPr>
+        <w:tab/>
+      </w:r>
+      <w:r>
+        <w:rPr>
+          <w:color w:val="A6A6A6" w:themeColor="background1" w:themeShade="A6"/>
+        </w:rPr>
+        <w:t>(unchanged)</w:t>
+      </w:r>
+    </w:p>
+    <w:p>
+      <w:pPr>
+        <w:pStyle w:val="Code"/>
+        <w:rPr>
+          <w:color w:val="A6A6A6" w:themeColor="background1" w:themeShade="A6"/>
+        </w:rPr>
+      </w:pPr>
+      <w:proofErr w:type="spellStart"/>
+      <w:r>
+        <w:rPr>
+          <w:color w:val="A6A6A6" w:themeColor="background1" w:themeShade="A6"/>
+        </w:rPr>
+        <w:t>drawSnake</w:t>
+      </w:r>
+      <w:proofErr w:type="spellEnd"/>
+      <w:r>
+        <w:rPr>
+          <w:color w:val="A6A6A6" w:themeColor="background1" w:themeShade="A6"/>
+        </w:rPr>
+        <w:t>:</w:t>
+      </w:r>
+      <w:r>
+        <w:rPr>
+          <w:color w:val="A6A6A6" w:themeColor="background1" w:themeShade="A6"/>
+        </w:rPr>
+        <w:t xml:space="preserve"> </w:t>
+      </w:r>
+      <w:r>
+        <w:rPr>
+          <w:color w:val="A6A6A6" w:themeColor="background1" w:themeShade="A6"/>
+        </w:rPr>
+        <w:tab/>
+      </w:r>
+      <w:r>
+        <w:rPr>
+          <w:color w:val="A6A6A6" w:themeColor="background1" w:themeShade="A6"/>
+        </w:rPr>
+        <w:tab/>
+      </w:r>
+      <w:r>
+        <w:rPr>
+          <w:color w:val="A6A6A6" w:themeColor="background1" w:themeShade="A6"/>
+        </w:rPr>
+        <w:tab/>
+      </w:r>
+      <w:r>
+        <w:rPr>
+          <w:color w:val="A6A6A6" w:themeColor="background1" w:themeShade="A6"/>
+        </w:rPr>
+        <w:t>(unchanged)</w:t>
+      </w:r>
+    </w:p>
+    <w:p>
+      <w:pPr>
+        <w:pStyle w:val="Code"/>
+        <w:rPr>
+          <w:color w:val="A6A6A6" w:themeColor="background1" w:themeShade="A6"/>
+        </w:rPr>
+      </w:pPr>
+      <w:r>
+        <w:rPr>
+          <w:color w:val="A6A6A6" w:themeColor="background1" w:themeShade="A6"/>
+        </w:rPr>
+        <w:t>loop:</w:t>
+      </w:r>
+    </w:p>
+    <w:p>
+      <w:pPr>
+        <w:pStyle w:val="Code"/>
+        <w:rPr>
+          <w:highlight w:val="yellow"/>
+        </w:rPr>
+      </w:pPr>
+      <w:r>
+        <w:t xml:space="preserve">    </w:t>
+      </w:r>
+      <w:proofErr w:type="spellStart"/>
+      <w:r>
+        <w:rPr>
+          <w:highlight w:val="yellow"/>
+        </w:rPr>
+        <w:t>inp</w:t>
+      </w:r>
+      <w:proofErr w:type="spellEnd"/>
+      <w:r>
+        <w:rPr>
+          <w:highlight w:val="yellow"/>
+        </w:rPr>
+        <w:t xml:space="preserve"> r0,4</w:t>
+      </w:r>
+    </w:p>
+    <w:p>
+      <w:pPr>
+        <w:pStyle w:val="Code"/>
+        <w:rPr>
+          <w:highlight w:val="yellow"/>
+        </w:rPr>
+      </w:pPr>
+      <w:r>
+        <w:rPr>
+          <w:highlight w:val="yellow"/>
+        </w:rPr>
+        <w:t xml:space="preserve">    </w:t>
+      </w:r>
+      <w:proofErr w:type="spellStart"/>
+      <w:r>
+        <w:rPr>
+          <w:highlight w:val="yellow"/>
+        </w:rPr>
+        <w:t>cmp</w:t>
+      </w:r>
+      <w:proofErr w:type="spellEnd"/>
+      <w:r>
+        <w:rPr>
+          <w:highlight w:val="yellow"/>
+        </w:rPr>
+        <w:t xml:space="preserve"> r</w:t>
+      </w:r>
+      <w:proofErr w:type="gramStart"/>
+      <w:r>
+        <w:rPr>
+          <w:highlight w:val="yellow"/>
+        </w:rPr>
+        <w:t>0,#</w:t>
+      </w:r>
+      <w:proofErr w:type="gramEnd"/>
+      <w:r>
+        <w:rPr>
+          <w:highlight w:val="yellow"/>
+        </w:rPr>
+        <w:t>83 //S key</w:t>
+      </w:r>
+    </w:p>
+    <w:p>
+      <w:pPr>
+        <w:pStyle w:val="Code"/>
+        <w:rPr>
+          <w:highlight w:val="yellow"/>
+        </w:rPr>
+      </w:pPr>
+      <w:r>
+        <w:rPr>
+          <w:highlight w:val="yellow"/>
+        </w:rPr>
+        <w:t xml:space="preserve">    </w:t>
+      </w:r>
+      <w:proofErr w:type="spellStart"/>
+      <w:r>
+        <w:rPr>
+          <w:highlight w:val="yellow"/>
+        </w:rPr>
+        <w:t>beq</w:t>
+      </w:r>
+      <w:proofErr w:type="spellEnd"/>
+      <w:r>
+        <w:rPr>
+          <w:highlight w:val="yellow"/>
+        </w:rPr>
+        <w:t xml:space="preserve"> down</w:t>
+      </w:r>
+    </w:p>
+    <w:p>
+      <w:pPr>
+        <w:pStyle w:val="Code"/>
+        <w:rPr>
+          <w:highlight w:val="yellow"/>
+        </w:rPr>
+      </w:pPr>
+      <w:r>
+        <w:rPr>
+          <w:highlight w:val="yellow"/>
+        </w:rPr>
+        <w:t>right:</w:t>
+      </w:r>
+    </w:p>
+    <w:p>
+      <w:pPr>
+        <w:pStyle w:val="Code"/>
+      </w:pPr>
+      <w:r>
+        <w:rPr>
+          <w:highlight w:val="yellow"/>
+        </w:rPr>
+        <w:t xml:space="preserve">    </w:t>
+      </w:r>
+      <w:proofErr w:type="spellStart"/>
+      <w:r>
+        <w:rPr>
+          <w:highlight w:val="yellow"/>
+        </w:rPr>
+        <w:t>mov</w:t>
+      </w:r>
+      <w:proofErr w:type="spellEnd"/>
+      <w:r>
+        <w:rPr>
+          <w:highlight w:val="yellow"/>
+        </w:rPr>
+        <w:t xml:space="preserve"> r</w:t>
+      </w:r>
+      <w:proofErr w:type="gramStart"/>
+      <w:r>
+        <w:rPr>
+          <w:highlight w:val="yellow"/>
+        </w:rPr>
+        <w:t>1,#</w:t>
+      </w:r>
+      <w:proofErr w:type="gramEnd"/>
+      <w:r>
+        <w:rPr>
+          <w:highlight w:val="yellow"/>
+        </w:rPr>
+        <w:t>1</w:t>
+      </w:r>
+      <w:r>
+        <w:t xml:space="preserve">            //Set r1 with to be an increment of 1</w:t>
+      </w:r>
+    </w:p>
+    <w:p>
+      <w:pPr>
+        <w:pStyle w:val="Code"/>
+        <w:rPr>
+          <w:highlight w:val="yellow"/>
+        </w:rPr>
+      </w:pPr>
+      <w:r>
+        <w:t xml:space="preserve">    </w:t>
+      </w:r>
+      <w:r>
+        <w:rPr>
+          <w:highlight w:val="yellow"/>
+        </w:rPr>
+        <w:t>b draw</w:t>
+      </w:r>
+    </w:p>
+    <w:p>
+      <w:pPr>
+        <w:pStyle w:val="Code"/>
+      </w:pPr>
+      <w:r>
+        <w:rPr>
+          <w:highlight w:val="yellow"/>
+        </w:rPr>
+        <w:t>down:</w:t>
+      </w:r>
+    </w:p>
+    <w:p>
+      <w:pPr>
+        <w:pStyle w:val="Code"/>
+      </w:pPr>
+      <w:r>
+        <w:t xml:space="preserve">    </w:t>
+      </w:r>
+      <w:proofErr w:type="spellStart"/>
+      <w:r>
+        <w:rPr>
+          <w:highlight w:val="yellow"/>
+        </w:rPr>
+        <w:t>mov</w:t>
+      </w:r>
+      <w:proofErr w:type="spellEnd"/>
+      <w:r>
+        <w:rPr>
+          <w:highlight w:val="yellow"/>
+        </w:rPr>
+        <w:t xml:space="preserve"> r</w:t>
+      </w:r>
+      <w:proofErr w:type="gramStart"/>
+      <w:r>
+        <w:rPr>
+          <w:highlight w:val="yellow"/>
+        </w:rPr>
+        <w:t>1,#</w:t>
+      </w:r>
+      <w:proofErr w:type="gramEnd"/>
+      <w:r>
+        <w:rPr>
+          <w:highlight w:val="yellow"/>
+        </w:rPr>
+        <w:t>32</w:t>
+      </w:r>
+      <w:r>
+        <w:t xml:space="preserve">           //32 moves down one row on screen</w:t>
+      </w:r>
+    </w:p>
+    <w:p>
+      <w:pPr>
+        <w:pStyle w:val="Code"/>
+        <w:rPr>
+          <w:color w:val="A6A6A6" w:themeColor="background1" w:themeShade="A6"/>
+        </w:rPr>
+      </w:pPr>
+      <w:r>
+        <w:rPr>
+          <w:color w:val="A6A6A6" w:themeColor="background1" w:themeShade="A6"/>
+        </w:rPr>
+        <w:t xml:space="preserve">draw:         </w:t>
+      </w:r>
+    </w:p>
+    <w:p>
+      <w:pPr>
+        <w:pStyle w:val="Code"/>
+      </w:pPr>
+      <w:r>
+        <w:rPr>
+          <w:color w:val="A6A6A6" w:themeColor="background1" w:themeShade="A6"/>
+        </w:rPr>
+        <w:t xml:space="preserve">    add r</w:t>
+      </w:r>
+      <w:proofErr w:type="gramStart"/>
+      <w:r>
+        <w:rPr>
+          <w:color w:val="A6A6A6" w:themeColor="background1" w:themeShade="A6"/>
+        </w:rPr>
+        <w:t>3,r</w:t>
+      </w:r>
+      <w:proofErr w:type="gramEnd"/>
+      <w:r>
+        <w:rPr>
+          <w:color w:val="A6A6A6" w:themeColor="background1" w:themeShade="A6"/>
+        </w:rPr>
+        <w:t>3,</w:t>
+      </w:r>
+      <w:r>
+        <w:rPr>
+          <w:highlight w:val="yellow"/>
+        </w:rPr>
+        <w:t>r1</w:t>
+      </w:r>
+      <w:r>
+        <w:rPr>
+          <w:highlight w:val="yellow"/>
+        </w:rPr>
+        <w:tab/>
+      </w:r>
+      <w:r>
+        <w:rPr>
+          <w:highlight w:val="yellow"/>
+        </w:rPr>
+        <w:tab/>
+        <w:t>//Instead of adding a constant increment, add r1</w:t>
+      </w:r>
+    </w:p>
+    <w:p>
+      <w:pPr>
+        <w:pStyle w:val="Code"/>
+        <w:rPr>
+          <w:color w:val="A6A6A6" w:themeColor="background1" w:themeShade="A6"/>
+        </w:rPr>
+      </w:pPr>
+      <w:r>
+        <w:rPr>
+          <w:color w:val="A6A6A6" w:themeColor="background1" w:themeShade="A6"/>
+        </w:rPr>
+        <w:t xml:space="preserve">    </w:t>
+      </w:r>
+      <w:proofErr w:type="spellStart"/>
+      <w:r>
+        <w:rPr>
+          <w:color w:val="A6A6A6" w:themeColor="background1" w:themeShade="A6"/>
+        </w:rPr>
+        <w:t>str</w:t>
+      </w:r>
+      <w:proofErr w:type="spellEnd"/>
+      <w:r>
+        <w:rPr>
+          <w:color w:val="A6A6A6" w:themeColor="background1" w:themeShade="A6"/>
+        </w:rPr>
+        <w:t xml:space="preserve"> r</w:t>
+      </w:r>
+      <w:proofErr w:type="gramStart"/>
+      <w:r>
+        <w:rPr>
+          <w:color w:val="A6A6A6" w:themeColor="background1" w:themeShade="A6"/>
+        </w:rPr>
+        <w:t>12,[</w:t>
+      </w:r>
+      <w:proofErr w:type="gramEnd"/>
+      <w:r>
+        <w:rPr>
+          <w:color w:val="A6A6A6" w:themeColor="background1" w:themeShade="A6"/>
+        </w:rPr>
+        <w:t>r3]            //Draw new head</w:t>
+      </w:r>
+    </w:p>
+    <w:p>
+      <w:pPr>
+        <w:pStyle w:val="Code"/>
+        <w:rPr>
+          <w:color w:val="A6A6A6" w:themeColor="background1" w:themeShade="A6"/>
+        </w:rPr>
+      </w:pPr>
+      <w:r>
+        <w:rPr>
+          <w:color w:val="A6A6A6" w:themeColor="background1" w:themeShade="A6"/>
+        </w:rPr>
+        <w:t xml:space="preserve">    </w:t>
+      </w:r>
+      <w:proofErr w:type="spellStart"/>
+      <w:r>
+        <w:rPr>
+          <w:color w:val="A6A6A6" w:themeColor="background1" w:themeShade="A6"/>
+        </w:rPr>
+        <w:t>cmp</w:t>
+      </w:r>
+      <w:proofErr w:type="spellEnd"/>
+      <w:r>
+        <w:rPr>
+          <w:color w:val="A6A6A6" w:themeColor="background1" w:themeShade="A6"/>
+        </w:rPr>
+        <w:t xml:space="preserve"> r</w:t>
+      </w:r>
+      <w:proofErr w:type="gramStart"/>
+      <w:r>
+        <w:rPr>
+          <w:color w:val="A6A6A6" w:themeColor="background1" w:themeShade="A6"/>
+        </w:rPr>
+        <w:t>3,r</w:t>
+      </w:r>
+      <w:proofErr w:type="gramEnd"/>
+      <w:r>
+        <w:rPr>
+          <w:color w:val="A6A6A6" w:themeColor="background1" w:themeShade="A6"/>
+        </w:rPr>
+        <w:t>5               //If the head is in same location as apple...</w:t>
+      </w:r>
+    </w:p>
+    <w:p>
+      <w:pPr>
+        <w:pStyle w:val="Code"/>
+        <w:rPr>
+          <w:color w:val="A6A6A6" w:themeColor="background1" w:themeShade="A6"/>
+        </w:rPr>
+      </w:pPr>
+      <w:r>
+        <w:rPr>
+          <w:color w:val="A6A6A6" w:themeColor="background1" w:themeShade="A6"/>
+        </w:rPr>
+        <w:t xml:space="preserve">    </w:t>
+      </w:r>
+      <w:proofErr w:type="spellStart"/>
+      <w:r>
+        <w:rPr>
+          <w:color w:val="A6A6A6" w:themeColor="background1" w:themeShade="A6"/>
+        </w:rPr>
+        <w:t>beq</w:t>
+      </w:r>
+      <w:proofErr w:type="spellEnd"/>
+      <w:r>
+        <w:rPr>
+          <w:color w:val="A6A6A6" w:themeColor="background1" w:themeShade="A6"/>
+        </w:rPr>
+        <w:t xml:space="preserve"> </w:t>
+      </w:r>
+      <w:proofErr w:type="spellStart"/>
+      <w:r>
+        <w:rPr>
+          <w:color w:val="A6A6A6" w:themeColor="background1" w:themeShade="A6"/>
+        </w:rPr>
+        <w:t>endOfLoop</w:t>
+      </w:r>
+      <w:proofErr w:type="spellEnd"/>
+      <w:r>
+        <w:rPr>
+          <w:color w:val="A6A6A6" w:themeColor="background1" w:themeShade="A6"/>
+        </w:rPr>
+        <w:t xml:space="preserve">           //...Skip updating the tail, to make snake grow</w:t>
+      </w:r>
+    </w:p>
+    <w:p>
+      <w:pPr>
+        <w:pStyle w:val="Code"/>
+      </w:pPr>
+      <w:r>
+        <w:rPr>
+          <w:color w:val="A6A6A6" w:themeColor="background1" w:themeShade="A6"/>
+        </w:rPr>
+        <w:t xml:space="preserve">    </w:t>
+      </w:r>
+      <w:proofErr w:type="spellStart"/>
+      <w:r>
+        <w:rPr>
+          <w:color w:val="A6A6A6" w:themeColor="background1" w:themeShade="A6"/>
+        </w:rPr>
+        <w:t>str</w:t>
+      </w:r>
+      <w:proofErr w:type="spellEnd"/>
+      <w:r>
+        <w:rPr>
+          <w:color w:val="A6A6A6" w:themeColor="background1" w:themeShade="A6"/>
+        </w:rPr>
+        <w:t xml:space="preserve"> r</w:t>
+      </w:r>
+      <w:proofErr w:type="gramStart"/>
+      <w:r>
+        <w:rPr>
+          <w:color w:val="A6A6A6" w:themeColor="background1" w:themeShade="A6"/>
+        </w:rPr>
+        <w:t>11,[</w:t>
+      </w:r>
+      <w:proofErr w:type="gramEnd"/>
+      <w:r>
+        <w:rPr>
+          <w:color w:val="A6A6A6" w:themeColor="background1" w:themeShade="A6"/>
+        </w:rPr>
+        <w:t>r4]            //Reset tail to Background</w:t>
+      </w:r>
+    </w:p>
+    <w:p>
+      <w:pPr>
+        <w:pStyle w:val="Code"/>
+      </w:pPr>
+      <w:r>
+        <w:t xml:space="preserve">    </w:t>
+      </w:r>
+      <w:r>
+        <w:rPr>
+          <w:color w:val="A6A6A6" w:themeColor="background1" w:themeShade="A6"/>
+        </w:rPr>
+        <w:t>add r</w:t>
+      </w:r>
+      <w:proofErr w:type="gramStart"/>
+      <w:r>
+        <w:rPr>
+          <w:color w:val="A6A6A6" w:themeColor="background1" w:themeShade="A6"/>
+        </w:rPr>
+        <w:t>4,r</w:t>
+      </w:r>
+      <w:proofErr w:type="gramEnd"/>
+      <w:r>
+        <w:rPr>
+          <w:color w:val="A6A6A6" w:themeColor="background1" w:themeShade="A6"/>
+        </w:rPr>
+        <w:t>4,</w:t>
+      </w:r>
+      <w:r>
+        <w:rPr>
+          <w:highlight w:val="yellow"/>
+        </w:rPr>
+        <w:t>r1</w:t>
+      </w:r>
+      <w:r>
+        <w:t xml:space="preserve">            </w:t>
+      </w:r>
+      <w:r>
+        <w:rPr>
+          <w:highlight w:val="yellow"/>
+        </w:rPr>
+        <w:t>//</w:t>
+      </w:r>
+      <w:r>
+        <w:rPr>
+          <w:highlight w:val="yellow"/>
+        </w:rPr>
+        <w:t>Add r1 to r4, as we did for r3 also</w:t>
+      </w:r>
+    </w:p>
+    <w:p>
+      <w:pPr>
+        <w:pStyle w:val="Code"/>
+        <w:rPr>
+          <w:color w:val="A6A6A6" w:themeColor="background1" w:themeShade="A6"/>
+        </w:rPr>
+      </w:pPr>
+      <w:proofErr w:type="spellStart"/>
+      <w:r>
+        <w:rPr>
+          <w:color w:val="A6A6A6" w:themeColor="background1" w:themeShade="A6"/>
+        </w:rPr>
+        <w:t>endOfLoop</w:t>
+      </w:r>
+      <w:proofErr w:type="spellEnd"/>
+      <w:r>
+        <w:rPr>
+          <w:color w:val="A6A6A6" w:themeColor="background1" w:themeShade="A6"/>
+        </w:rPr>
+        <w:t>:</w:t>
+      </w:r>
+    </w:p>
+    <w:p>
+      <w:pPr>
+        <w:pStyle w:val="Code"/>
+        <w:rPr>
+          <w:color w:val="A6A6A6" w:themeColor="background1" w:themeShade="A6"/>
+        </w:rPr>
+      </w:pPr>
+      <w:r>
+        <w:rPr>
+          <w:color w:val="A6A6A6" w:themeColor="background1" w:themeShade="A6"/>
+        </w:rPr>
+        <w:t xml:space="preserve">    b loop  </w:t>
+      </w:r>
+    </w:p>
+    <w:p>
+      <w:pPr>
+        <w:rPr>
+          <w:b/>
+        </w:rPr>
+      </w:pPr>
+      <w:r>
+        <w:rPr>
+          <w:b/>
+        </w:rPr>
+        <w:t>What happens when you run the game and hit the ‘s’ key to change direction, downwards?</w:t>
+      </w:r>
+    </w:p>
+    <w:p>
+      <w:pPr>
+        <w:rPr>
+          <w:b/>
+        </w:rPr>
+      </w:pPr>
+      <w:r>
+        <w:rPr>
+          <w:b/>
+        </w:rPr>
+        <w:t>Try stepping through the program, hitting the ‘s’ key early to see if you can see what the bug is?</w:t>
+      </w:r>
+    </w:p>
+    <w:p>
+      <w:pPr>
+        <w:rPr>
+          <w:b/>
+        </w:rPr>
+      </w:pPr>
+    </w:p>
+    <w:p>
+      <w:pPr>
+        <w:pStyle w:val="Heading1"/>
+      </w:pPr>
+      <w:r>
+        <w:lastRenderedPageBreak/>
+        <w:t xml:space="preserve">Story 5b:  Refactoring </w:t>
+      </w:r>
+    </w:p>
+    <w:p>
+      <w:r>
+        <w:t>The bug is quite subtle.  Upon the change in direction we immediately start moving both the head and the tail pointers (r</w:t>
+      </w:r>
+      <w:proofErr w:type="gramStart"/>
+      <w:r>
+        <w:t>3  and</w:t>
+      </w:r>
+      <w:proofErr w:type="gramEnd"/>
+      <w:r>
+        <w:t xml:space="preserve"> r4) downwards.  But because the tail is (initially) one to the left of the head, they are going to move down next to each other, not in the same column of pixels, so the new trail created by the advancing head, is never reset to the background colour by the advancing tail. And if you change direction after the snake has eaten the apple and grown to three segments, the head and tail will move downwards further apart.</w:t>
+      </w:r>
+    </w:p>
+    <w:p>
+      <w:r>
+        <w:t>[add diagram</w:t>
+      </w:r>
       <w:bookmarkStart w:id="0" w:name="_GoBack"/>
       <w:bookmarkEnd w:id="0"/>
+      <w:r>
+        <w:t>]</w:t>
+      </w:r>
+    </w:p>
+    <w:p>
+      <w:r>
+        <w:t xml:space="preserve">To fix this properly, and, especially, to cope with later versions of the game where the snake may </w:t>
+      </w:r>
+      <w:proofErr w:type="spellStart"/>
+      <w:r>
+        <w:t>aquire</w:t>
+      </w:r>
+      <w:proofErr w:type="spellEnd"/>
+      <w:r>
+        <w:t xml:space="preserve"> a complex shape from many turns, we really need to ensure that the tail always follows the same path as the head, lagging behind by as many segments as the snake is long.</w:t>
+      </w:r>
+    </w:p>
+    <w:p>
+      <w:r>
+        <w:t>Could this be done by getting the tail-update routine to read the screen memory, looking to see in which direction is the next snake-coloured pixel.  That might work for simple cases, but won’t work if the snake has doubled-back on itself e.g.</w:t>
+      </w:r>
+    </w:p>
+    <w:p>
+      <w:r>
+        <w:t>[add diagram]</w:t>
+      </w:r>
     </w:p>
     <w:p/>
     <w:p/>
@@ -2376,7 +3738,6 @@
   <w:style w:type="character" w:default="1" w:styleId="DefaultParagraphFont">
     <w:name w:val="Default Paragraph Font"/>
     <w:uiPriority w:val="1"/>
-    <w:semiHidden/>
     <w:unhideWhenUsed/>
   </w:style>
   <w:style w:type="table" w:default="1" w:styleId="TableNormal">

</xml_diff>

<commit_message>
Snake - Story 6b (refactored to hold path in memory)
</commit_message>
<xml_diff>
--- a/Snake/Story plan.docx
+++ b/Snake/Story plan.docx
@@ -183,13 +183,7 @@
     <w:p/>
     <w:p>
       <w:r>
-        <w:t>[</w:t>
-      </w:r>
-      <w:r>
-        <w:t>Paste in a partial screenshot showing only the output wind</w:t>
-      </w:r>
-      <w:r>
-        <w:t>ow]</w:t>
+        <w:t>[Paste in a partial screenshot showing only the output window]</w:t>
       </w:r>
     </w:p>
     <w:p/>
@@ -649,10 +643,7 @@
       </w:r>
       <w:r>
         <w:br/>
-        <w:t xml:space="preserve"> </w:t>
-      </w:r>
-      <w:r>
-        <w:t xml:space="preserve">   </w:t>
+        <w:t xml:space="preserve">    </w:t>
       </w:r>
       <w:proofErr w:type="spellStart"/>
       <w:r>
@@ -705,8 +696,6 @@
       </w:r>
       <w:r>
         <w:br/>
-      </w:r>
-      <w:r>
         <w:t xml:space="preserve">      </w:t>
       </w:r>
       <w:proofErr w:type="spellStart"/>
@@ -727,8 +716,6 @@
       </w:r>
       <w:r>
         <w:br/>
-      </w:r>
-      <w:r>
         <w:t xml:space="preserve">      </w:t>
       </w:r>
       <w:proofErr w:type="spellStart"/>
@@ -1152,11 +1139,6 @@
           <w:highlight w:val="yellow"/>
         </w:rPr>
         <w:tab/>
-      </w:r>
-      <w:r>
-        <w:rPr>
-          <w:highlight w:val="yellow"/>
-        </w:rPr>
         <w:t>//Increment the tail pointer</w:t>
       </w:r>
     </w:p>
@@ -1192,11 +1174,6 @@
           <w:highlight w:val="yellow"/>
         </w:rPr>
         <w:tab/>
-      </w:r>
-      <w:r>
-        <w:rPr>
-          <w:highlight w:val="yellow"/>
-        </w:rPr>
         <w:t>//Increment the head pointer</w:t>
       </w:r>
     </w:p>
@@ -1246,11 +1223,6 @@
           <w:highlight w:val="yellow"/>
         </w:rPr>
         <w:tab/>
-      </w:r>
-      <w:r>
-        <w:rPr>
-          <w:highlight w:val="yellow"/>
-        </w:rPr>
         <w:t>//Draw new head</w:t>
       </w:r>
     </w:p>
@@ -1636,19 +1608,27 @@
         </w:rPr>
         <w:t xml:space="preserve">    </w:t>
       </w:r>
-      <w:proofErr w:type="spellStart"/>
-      <w:r>
-        <w:rPr>
-          <w:color w:val="A6A6A6" w:themeColor="background1" w:themeShade="A6"/>
+      <w:bookmarkStart w:id="0" w:name="_GoBack"/>
+      <w:bookmarkEnd w:id="0"/>
+      <w:proofErr w:type="spellStart"/>
+      <w:r>
+        <w:rPr>
+          <w:highlight w:val="yellow"/>
         </w:rPr>
         <w:t>mov</w:t>
       </w:r>
       <w:proofErr w:type="spellEnd"/>
       <w:r>
         <w:rPr>
-          <w:color w:val="A6A6A6" w:themeColor="background1" w:themeShade="A6"/>
-        </w:rPr>
-        <w:t xml:space="preserve"> r5, #750</w:t>
+          <w:highlight w:val="yellow"/>
+        </w:rPr>
+        <w:t xml:space="preserve"> r5, #</w:t>
+      </w:r>
+      <w:r>
+        <w:rPr>
+          <w:highlight w:val="yellow"/>
+        </w:rPr>
+        <w:t>330</w:t>
       </w:r>
       <w:r>
         <w:rPr>
@@ -1780,11 +1760,6 @@
     <w:p>
       <w:pPr>
         <w:pStyle w:val="Code"/>
-      </w:pPr>
-    </w:p>
-    <w:p>
-      <w:pPr>
-        <w:pStyle w:val="Code"/>
         <w:rPr>
           <w:highlight w:val="yellow"/>
         </w:rPr>
@@ -1807,6 +1782,48 @@
         <w:rPr>
           <w:highlight w:val="yellow"/>
         </w:rPr>
+        <w:t xml:space="preserve">    </w:t>
+      </w:r>
+      <w:proofErr w:type="spellStart"/>
+      <w:r>
+        <w:rPr>
+          <w:highlight w:val="yellow"/>
+        </w:rPr>
+        <w:t>str</w:t>
+      </w:r>
+      <w:proofErr w:type="spellEnd"/>
+      <w:r>
+        <w:rPr>
+          <w:highlight w:val="yellow"/>
+        </w:rPr>
+        <w:t xml:space="preserve"> r</w:t>
+      </w:r>
+      <w:proofErr w:type="gramStart"/>
+      <w:r>
+        <w:rPr>
+          <w:highlight w:val="yellow"/>
+        </w:rPr>
+        <w:t>11,[</w:t>
+      </w:r>
+      <w:proofErr w:type="gramEnd"/>
+      <w:r>
+        <w:rPr>
+          <w:highlight w:val="yellow"/>
+        </w:rPr>
+        <w:t>r4+256]        //Reset tail to Background</w:t>
+      </w:r>
+    </w:p>
+    <w:p>
+      <w:pPr>
+        <w:pStyle w:val="Code"/>
+        <w:rPr>
+          <w:highlight w:val="yellow"/>
+        </w:rPr>
+      </w:pPr>
+      <w:r>
+        <w:rPr>
+          <w:highlight w:val="yellow"/>
+        </w:rPr>
         <w:t xml:space="preserve">    add r</w:t>
       </w:r>
       <w:proofErr w:type="gramStart"/>
@@ -1814,6 +1831,56 @@
         <w:rPr>
           <w:highlight w:val="yellow"/>
         </w:rPr>
+        <w:t>4,r</w:t>
+      </w:r>
+      <w:proofErr w:type="gramEnd"/>
+      <w:r>
+        <w:rPr>
+          <w:highlight w:val="yellow"/>
+        </w:rPr>
+        <w:t>4,#1            //Increment the tail pointer (for use next cycle)</w:t>
+      </w:r>
+    </w:p>
+    <w:p>
+      <w:pPr>
+        <w:pStyle w:val="Code"/>
+        <w:rPr>
+          <w:highlight w:val="yellow"/>
+        </w:rPr>
+      </w:pPr>
+      <w:proofErr w:type="spellStart"/>
+      <w:r>
+        <w:rPr>
+          <w:highlight w:val="yellow"/>
+        </w:rPr>
+        <w:t>moveHead</w:t>
+      </w:r>
+      <w:proofErr w:type="spellEnd"/>
+      <w:r>
+        <w:rPr>
+          <w:highlight w:val="yellow"/>
+        </w:rPr>
+        <w:t>:</w:t>
+      </w:r>
+    </w:p>
+    <w:p>
+      <w:pPr>
+        <w:pStyle w:val="Code"/>
+        <w:rPr>
+          <w:highlight w:val="yellow"/>
+        </w:rPr>
+      </w:pPr>
+      <w:r>
+        <w:rPr>
+          <w:highlight w:val="yellow"/>
+        </w:rPr>
+        <w:t xml:space="preserve">    add r</w:t>
+      </w:r>
+      <w:proofErr w:type="gramStart"/>
+      <w:r>
+        <w:rPr>
+          <w:highlight w:val="yellow"/>
+        </w:rPr>
         <w:t>3,r</w:t>
       </w:r>
       <w:proofErr w:type="gramEnd"/>
@@ -1863,77 +1930,7 @@
         <w:rPr>
           <w:highlight w:val="yellow"/>
         </w:rPr>
-        <w:t>r3]            //Draw new head</w:t>
-      </w:r>
-    </w:p>
-    <w:p>
-      <w:pPr>
-        <w:pStyle w:val="Code"/>
-        <w:rPr>
-          <w:highlight w:val="yellow"/>
-        </w:rPr>
-      </w:pPr>
-      <w:r>
-        <w:rPr>
-          <w:highlight w:val="yellow"/>
-        </w:rPr>
-        <w:t xml:space="preserve">    </w:t>
-      </w:r>
-      <w:proofErr w:type="spellStart"/>
-      <w:r>
-        <w:rPr>
-          <w:highlight w:val="yellow"/>
-        </w:rPr>
-        <w:t>str</w:t>
-      </w:r>
-      <w:proofErr w:type="spellEnd"/>
-      <w:r>
-        <w:rPr>
-          <w:highlight w:val="yellow"/>
-        </w:rPr>
-        <w:t xml:space="preserve"> r</w:t>
-      </w:r>
-      <w:proofErr w:type="gramStart"/>
-      <w:r>
-        <w:rPr>
-          <w:highlight w:val="yellow"/>
-        </w:rPr>
-        <w:t>11,[</w:t>
-      </w:r>
-      <w:proofErr w:type="gramEnd"/>
-      <w:r>
-        <w:rPr>
-          <w:highlight w:val="yellow"/>
-        </w:rPr>
-        <w:t>r4]            //Reset tail to Background</w:t>
-      </w:r>
-    </w:p>
-    <w:p>
-      <w:pPr>
-        <w:pStyle w:val="Code"/>
-        <w:rPr>
-          <w:highlight w:val="yellow"/>
-        </w:rPr>
-      </w:pPr>
-      <w:r>
-        <w:rPr>
-          <w:highlight w:val="yellow"/>
-        </w:rPr>
-        <w:t xml:space="preserve">    add r</w:t>
-      </w:r>
-      <w:proofErr w:type="gramStart"/>
-      <w:r>
-        <w:rPr>
-          <w:highlight w:val="yellow"/>
-        </w:rPr>
-        <w:t>4,r</w:t>
-      </w:r>
-      <w:proofErr w:type="gramEnd"/>
-      <w:r>
-        <w:rPr>
-          <w:highlight w:val="yellow"/>
-        </w:rPr>
-        <w:t>4,#1            //Increment the tail pointer (for use next cycle)</w:t>
+        <w:t>r3+256]        //Draw new head</w:t>
       </w:r>
     </w:p>
     <w:p>
@@ -1945,6 +1942,9 @@
           <w:highlight w:val="yellow"/>
         </w:rPr>
         <w:t xml:space="preserve">    b loop</w:t>
+      </w:r>
+      <w:r>
+        <w:t xml:space="preserve">  </w:t>
       </w:r>
     </w:p>
     <w:p>
@@ -1998,8 +1998,1321 @@
         <w:rPr>
           <w:color w:val="A6A6A6" w:themeColor="background1" w:themeShade="A6"/>
         </w:rPr>
+        <w:t>: (unchanged)</w:t>
+      </w:r>
+    </w:p>
+    <w:p>
+      <w:pPr>
+        <w:pStyle w:val="Code"/>
+        <w:rPr>
+          <w:color w:val="A6A6A6" w:themeColor="background1" w:themeShade="A6"/>
+        </w:rPr>
+      </w:pPr>
+      <w:proofErr w:type="spellStart"/>
+      <w:r>
+        <w:rPr>
+          <w:color w:val="A6A6A6" w:themeColor="background1" w:themeShade="A6"/>
+        </w:rPr>
+        <w:t>drawApple</w:t>
+      </w:r>
+      <w:proofErr w:type="spellEnd"/>
+      <w:r>
+        <w:rPr>
+          <w:color w:val="A6A6A6" w:themeColor="background1" w:themeShade="A6"/>
+        </w:rPr>
+        <w:t>: (unchanged)</w:t>
+      </w:r>
+    </w:p>
+    <w:p>
+      <w:pPr>
+        <w:pStyle w:val="Code"/>
+        <w:rPr>
+          <w:color w:val="A6A6A6" w:themeColor="background1" w:themeShade="A6"/>
+        </w:rPr>
+      </w:pPr>
+      <w:proofErr w:type="spellStart"/>
+      <w:r>
+        <w:rPr>
+          <w:color w:val="A6A6A6" w:themeColor="background1" w:themeShade="A6"/>
+        </w:rPr>
+        <w:t>drawSnake</w:t>
+      </w:r>
+      <w:proofErr w:type="spellEnd"/>
+      <w:r>
+        <w:rPr>
+          <w:color w:val="A6A6A6" w:themeColor="background1" w:themeShade="A6"/>
+        </w:rPr>
+        <w:t>: (unchanged)</w:t>
+      </w:r>
+    </w:p>
+    <w:p>
+      <w:pPr>
+        <w:pStyle w:val="Code"/>
+        <w:rPr>
+          <w:color w:val="A6A6A6" w:themeColor="background1" w:themeShade="A6"/>
+        </w:rPr>
+      </w:pPr>
+      <w:r>
+        <w:rPr>
+          <w:color w:val="A6A6A6" w:themeColor="background1" w:themeShade="A6"/>
+        </w:rPr>
+        <w:t>loop:</w:t>
+      </w:r>
+    </w:p>
+    <w:p>
+      <w:pPr>
+        <w:pStyle w:val="Code"/>
+        <w:rPr>
+          <w:highlight w:val="yellow"/>
+        </w:rPr>
+      </w:pPr>
+      <w:r>
+        <w:t xml:space="preserve">    </w:t>
+      </w:r>
+      <w:proofErr w:type="spellStart"/>
+      <w:r>
+        <w:rPr>
+          <w:highlight w:val="yellow"/>
+        </w:rPr>
+        <w:t>cmp</w:t>
+      </w:r>
+      <w:proofErr w:type="spellEnd"/>
+      <w:r>
+        <w:rPr>
+          <w:highlight w:val="yellow"/>
+        </w:rPr>
+        <w:t xml:space="preserve"> r</w:t>
+      </w:r>
+      <w:proofErr w:type="gramStart"/>
+      <w:r>
+        <w:rPr>
+          <w:highlight w:val="yellow"/>
+        </w:rPr>
+        <w:t>3,r</w:t>
+      </w:r>
+      <w:proofErr w:type="gramEnd"/>
+      <w:r>
+        <w:rPr>
+          <w:highlight w:val="yellow"/>
+        </w:rPr>
+        <w:t>5               //If the head is in same location as apple...</w:t>
+      </w:r>
+    </w:p>
+    <w:p>
+      <w:pPr>
+        <w:pStyle w:val="Code"/>
+      </w:pPr>
+      <w:r>
+        <w:rPr>
+          <w:highlight w:val="yellow"/>
+        </w:rPr>
+        <w:t xml:space="preserve">    </w:t>
+      </w:r>
+      <w:proofErr w:type="spellStart"/>
+      <w:r>
+        <w:rPr>
+          <w:highlight w:val="yellow"/>
+        </w:rPr>
+        <w:t>beq</w:t>
+      </w:r>
+      <w:proofErr w:type="spellEnd"/>
+      <w:r>
+        <w:rPr>
+          <w:highlight w:val="yellow"/>
+        </w:rPr>
+        <w:t xml:space="preserve"> </w:t>
+      </w:r>
+      <w:proofErr w:type="spellStart"/>
+      <w:r>
+        <w:rPr>
+          <w:highlight w:val="yellow"/>
+        </w:rPr>
+        <w:t>moveHead</w:t>
+      </w:r>
+      <w:proofErr w:type="spellEnd"/>
+      <w:r>
+        <w:rPr>
+          <w:highlight w:val="yellow"/>
+        </w:rPr>
+        <w:t xml:space="preserve">            //...Skip updating the tail, to make snake grow</w:t>
+      </w:r>
+    </w:p>
+    <w:p>
+      <w:pPr>
+        <w:pStyle w:val="Code"/>
+        <w:rPr>
+          <w:color w:val="A6A6A6" w:themeColor="background1" w:themeShade="A6"/>
+        </w:rPr>
+      </w:pPr>
+      <w:r>
+        <w:rPr>
+          <w:color w:val="A6A6A6" w:themeColor="background1" w:themeShade="A6"/>
+        </w:rPr>
+        <w:t xml:space="preserve">    </w:t>
+      </w:r>
+      <w:proofErr w:type="spellStart"/>
+      <w:r>
+        <w:rPr>
+          <w:color w:val="A6A6A6" w:themeColor="background1" w:themeShade="A6"/>
+        </w:rPr>
+        <w:t>str</w:t>
+      </w:r>
+      <w:proofErr w:type="spellEnd"/>
+      <w:r>
+        <w:rPr>
+          <w:color w:val="A6A6A6" w:themeColor="background1" w:themeShade="A6"/>
+        </w:rPr>
+        <w:t xml:space="preserve"> r</w:t>
+      </w:r>
+      <w:proofErr w:type="gramStart"/>
+      <w:r>
+        <w:rPr>
+          <w:color w:val="A6A6A6" w:themeColor="background1" w:themeShade="A6"/>
+        </w:rPr>
+        <w:t>11,[</w:t>
+      </w:r>
+      <w:proofErr w:type="gramEnd"/>
+      <w:r>
+        <w:rPr>
+          <w:color w:val="A6A6A6" w:themeColor="background1" w:themeShade="A6"/>
+        </w:rPr>
+        <w:t>r4+256]        //Reset tail to Background</w:t>
+      </w:r>
+    </w:p>
+    <w:p>
+      <w:pPr>
+        <w:pStyle w:val="Code"/>
+        <w:rPr>
+          <w:color w:val="A6A6A6" w:themeColor="background1" w:themeShade="A6"/>
+        </w:rPr>
+      </w:pPr>
+      <w:r>
+        <w:rPr>
+          <w:color w:val="A6A6A6" w:themeColor="background1" w:themeShade="A6"/>
+        </w:rPr>
+        <w:t xml:space="preserve">    add r</w:t>
+      </w:r>
+      <w:proofErr w:type="gramStart"/>
+      <w:r>
+        <w:rPr>
+          <w:color w:val="A6A6A6" w:themeColor="background1" w:themeShade="A6"/>
+        </w:rPr>
+        <w:t>4,r</w:t>
+      </w:r>
+      <w:proofErr w:type="gramEnd"/>
+      <w:r>
+        <w:rPr>
+          <w:color w:val="A6A6A6" w:themeColor="background1" w:themeShade="A6"/>
+        </w:rPr>
+        <w:t>4,#1            //Increment the tail pointer (for use next cycle)</w:t>
+      </w:r>
+    </w:p>
+    <w:p>
+      <w:pPr>
+        <w:pStyle w:val="Code"/>
+        <w:rPr>
+          <w:color w:val="A6A6A6" w:themeColor="background1" w:themeShade="A6"/>
+        </w:rPr>
+      </w:pPr>
+      <w:proofErr w:type="spellStart"/>
+      <w:r>
+        <w:rPr>
+          <w:color w:val="A6A6A6" w:themeColor="background1" w:themeShade="A6"/>
+        </w:rPr>
+        <w:t>moveHead</w:t>
+      </w:r>
+      <w:proofErr w:type="spellEnd"/>
+      <w:r>
+        <w:rPr>
+          <w:color w:val="A6A6A6" w:themeColor="background1" w:themeShade="A6"/>
+        </w:rPr>
+        <w:t>:</w:t>
+      </w:r>
+    </w:p>
+    <w:p>
+      <w:pPr>
+        <w:pStyle w:val="Code"/>
+        <w:rPr>
+          <w:color w:val="A6A6A6" w:themeColor="background1" w:themeShade="A6"/>
+        </w:rPr>
+      </w:pPr>
+      <w:r>
+        <w:rPr>
+          <w:color w:val="A6A6A6" w:themeColor="background1" w:themeShade="A6"/>
+        </w:rPr>
+        <w:t xml:space="preserve">    add r</w:t>
+      </w:r>
+      <w:proofErr w:type="gramStart"/>
+      <w:r>
+        <w:rPr>
+          <w:color w:val="A6A6A6" w:themeColor="background1" w:themeShade="A6"/>
+        </w:rPr>
+        <w:t>3,r</w:t>
+      </w:r>
+      <w:proofErr w:type="gramEnd"/>
+      <w:r>
+        <w:rPr>
+          <w:color w:val="A6A6A6" w:themeColor="background1" w:themeShade="A6"/>
+        </w:rPr>
+        <w:t>3,#1            //Increment the head pointer</w:t>
+      </w:r>
+    </w:p>
+    <w:p>
+      <w:pPr>
+        <w:pStyle w:val="Code"/>
+        <w:rPr>
+          <w:color w:val="A6A6A6" w:themeColor="background1" w:themeShade="A6"/>
+        </w:rPr>
+      </w:pPr>
+      <w:r>
+        <w:rPr>
+          <w:color w:val="A6A6A6" w:themeColor="background1" w:themeShade="A6"/>
+        </w:rPr>
+        <w:t xml:space="preserve">    </w:t>
+      </w:r>
+      <w:proofErr w:type="spellStart"/>
+      <w:r>
+        <w:rPr>
+          <w:color w:val="A6A6A6" w:themeColor="background1" w:themeShade="A6"/>
+        </w:rPr>
+        <w:t>str</w:t>
+      </w:r>
+      <w:proofErr w:type="spellEnd"/>
+      <w:r>
+        <w:rPr>
+          <w:color w:val="A6A6A6" w:themeColor="background1" w:themeShade="A6"/>
+        </w:rPr>
+        <w:t xml:space="preserve"> r</w:t>
+      </w:r>
+      <w:proofErr w:type="gramStart"/>
+      <w:r>
+        <w:rPr>
+          <w:color w:val="A6A6A6" w:themeColor="background1" w:themeShade="A6"/>
+        </w:rPr>
+        <w:t>12,[</w:t>
+      </w:r>
+      <w:proofErr w:type="gramEnd"/>
+      <w:r>
+        <w:rPr>
+          <w:color w:val="A6A6A6" w:themeColor="background1" w:themeShade="A6"/>
+        </w:rPr>
+        <w:t>r3+256]        //Draw new head</w:t>
+      </w:r>
+    </w:p>
+    <w:p>
+      <w:pPr>
+        <w:pStyle w:val="Code"/>
+        <w:rPr>
+          <w:color w:val="A6A6A6" w:themeColor="background1" w:themeShade="A6"/>
+        </w:rPr>
+      </w:pPr>
+      <w:r>
+        <w:rPr>
+          <w:color w:val="A6A6A6" w:themeColor="background1" w:themeShade="A6"/>
+        </w:rPr>
+        <w:t xml:space="preserve">    b loop  </w:t>
+      </w:r>
+    </w:p>
+    <w:p/>
+    <w:p>
+      <w:pPr>
+        <w:pStyle w:val="Heading1"/>
+      </w:pPr>
+      <w:r>
+        <w:lastRenderedPageBreak/>
+        <w:t>Story 5: Refactor to use indexed addressing</w:t>
+      </w:r>
+    </w:p>
+    <w:p>
+      <w:r>
+        <w:t xml:space="preserve">We learned in Story 1 that screen memory runs from locations 256 to 1023.  So </w:t>
+      </w:r>
+      <w:proofErr w:type="gramStart"/>
+      <w:r>
+        <w:t>far</w:t>
+      </w:r>
+      <w:proofErr w:type="gramEnd"/>
+      <w:r>
+        <w:t xml:space="preserve"> we have set the position of the snake, and the apple, </w:t>
+      </w:r>
+      <w:r>
+        <w:rPr>
+          <w:i/>
+        </w:rPr>
+        <w:t>absolutely</w:t>
+      </w:r>
+      <w:r>
+        <w:t xml:space="preserve"> e.g. using 528 as the starting position of the head, somewhere near the middle of the screen. </w:t>
+      </w:r>
+    </w:p>
+    <w:p>
+      <w:r>
+        <w:t xml:space="preserve">It would be more elegant, and make position-related calculations easier, if we could make all such positions </w:t>
+      </w:r>
+      <w:r>
+        <w:rPr>
+          <w:i/>
+        </w:rPr>
+        <w:t>relative</w:t>
+      </w:r>
+      <w:r>
+        <w:t xml:space="preserve"> to the start of screen memory.  Thus, location 528 would be replaced by 272 (528 = 256 + 272).  The assembler allows us to do this using </w:t>
+      </w:r>
+      <w:r>
+        <w:rPr>
+          <w:i/>
+        </w:rPr>
+        <w:t>indexed</w:t>
+      </w:r>
+      <w:r>
+        <w:t xml:space="preserve"> addressing mode, as shown below.</w:t>
+      </w:r>
+    </w:p>
+    <w:p>
+      <w:pPr>
+        <w:pStyle w:val="Code"/>
+        <w:rPr>
+          <w:color w:val="A6A6A6" w:themeColor="background1" w:themeShade="A6"/>
+        </w:rPr>
+      </w:pPr>
+      <w:proofErr w:type="spellStart"/>
+      <w:r>
+        <w:rPr>
+          <w:color w:val="A6A6A6" w:themeColor="background1" w:themeShade="A6"/>
+        </w:rPr>
+        <w:t>defineRegisters</w:t>
+      </w:r>
+      <w:proofErr w:type="spellEnd"/>
+      <w:r>
+        <w:rPr>
+          <w:color w:val="A6A6A6" w:themeColor="background1" w:themeShade="A6"/>
+        </w:rPr>
         <w:t xml:space="preserve">: </w:t>
       </w:r>
+    </w:p>
+    <w:p>
+      <w:pPr>
+        <w:pStyle w:val="Code"/>
+        <w:rPr>
+          <w:color w:val="A6A6A6" w:themeColor="background1" w:themeShade="A6"/>
+        </w:rPr>
+      </w:pPr>
+      <w:r>
+        <w:rPr>
+          <w:color w:val="A6A6A6" w:themeColor="background1" w:themeShade="A6"/>
+        </w:rPr>
+        <w:t xml:space="preserve">    </w:t>
+      </w:r>
+      <w:proofErr w:type="spellStart"/>
+      <w:r>
+        <w:rPr>
+          <w:color w:val="A6A6A6" w:themeColor="background1" w:themeShade="A6"/>
+        </w:rPr>
+        <w:t>mov</w:t>
+      </w:r>
+      <w:proofErr w:type="spellEnd"/>
+      <w:r>
+        <w:rPr>
+          <w:color w:val="A6A6A6" w:themeColor="background1" w:themeShade="A6"/>
+        </w:rPr>
+        <w:t xml:space="preserve"> r</w:t>
+      </w:r>
+      <w:proofErr w:type="gramStart"/>
+      <w:r>
+        <w:rPr>
+          <w:color w:val="A6A6A6" w:themeColor="background1" w:themeShade="A6"/>
+        </w:rPr>
+        <w:t>12,#</w:t>
+      </w:r>
+      <w:proofErr w:type="gramEnd"/>
+      <w:r>
+        <w:rPr>
+          <w:color w:val="A6A6A6" w:themeColor="background1" w:themeShade="A6"/>
+        </w:rPr>
+        <w:t>0x008844       //Snake colour (green)</w:t>
+      </w:r>
+    </w:p>
+    <w:p>
+      <w:pPr>
+        <w:pStyle w:val="Code"/>
+        <w:rPr>
+          <w:color w:val="A6A6A6" w:themeColor="background1" w:themeShade="A6"/>
+        </w:rPr>
+      </w:pPr>
+      <w:r>
+        <w:rPr>
+          <w:color w:val="A6A6A6" w:themeColor="background1" w:themeShade="A6"/>
+        </w:rPr>
+        <w:t xml:space="preserve">    </w:t>
+      </w:r>
+      <w:proofErr w:type="spellStart"/>
+      <w:r>
+        <w:rPr>
+          <w:color w:val="A6A6A6" w:themeColor="background1" w:themeShade="A6"/>
+        </w:rPr>
+        <w:t>mov</w:t>
+      </w:r>
+      <w:proofErr w:type="spellEnd"/>
+      <w:r>
+        <w:rPr>
+          <w:color w:val="A6A6A6" w:themeColor="background1" w:themeShade="A6"/>
+        </w:rPr>
+        <w:t xml:space="preserve"> r</w:t>
+      </w:r>
+      <w:proofErr w:type="gramStart"/>
+      <w:r>
+        <w:rPr>
+          <w:color w:val="A6A6A6" w:themeColor="background1" w:themeShade="A6"/>
+        </w:rPr>
+        <w:t>11,#</w:t>
+      </w:r>
+      <w:proofErr w:type="gramEnd"/>
+      <w:r>
+        <w:rPr>
+          <w:color w:val="A6A6A6" w:themeColor="background1" w:themeShade="A6"/>
+        </w:rPr>
+        <w:t>0xffffff       //Background colour (white)</w:t>
+      </w:r>
+    </w:p>
+    <w:p>
+      <w:pPr>
+        <w:pStyle w:val="Code"/>
+        <w:rPr>
+          <w:color w:val="A6A6A6" w:themeColor="background1" w:themeShade="A6"/>
+        </w:rPr>
+      </w:pPr>
+      <w:r>
+        <w:rPr>
+          <w:color w:val="A6A6A6" w:themeColor="background1" w:themeShade="A6"/>
+        </w:rPr>
+        <w:t xml:space="preserve">    </w:t>
+      </w:r>
+      <w:proofErr w:type="spellStart"/>
+      <w:r>
+        <w:rPr>
+          <w:color w:val="A6A6A6" w:themeColor="background1" w:themeShade="A6"/>
+        </w:rPr>
+        <w:t>mov</w:t>
+      </w:r>
+      <w:proofErr w:type="spellEnd"/>
+      <w:r>
+        <w:rPr>
+          <w:color w:val="A6A6A6" w:themeColor="background1" w:themeShade="A6"/>
+        </w:rPr>
+        <w:t xml:space="preserve"> r</w:t>
+      </w:r>
+      <w:proofErr w:type="gramStart"/>
+      <w:r>
+        <w:rPr>
+          <w:color w:val="A6A6A6" w:themeColor="background1" w:themeShade="A6"/>
+        </w:rPr>
+        <w:t>10,#</w:t>
+      </w:r>
+      <w:proofErr w:type="gramEnd"/>
+      <w:r>
+        <w:rPr>
+          <w:color w:val="A6A6A6" w:themeColor="background1" w:themeShade="A6"/>
+        </w:rPr>
+        <w:t>0xff8800</w:t>
+      </w:r>
+      <w:r>
+        <w:rPr>
+          <w:color w:val="A6A6A6" w:themeColor="background1" w:themeShade="A6"/>
+        </w:rPr>
+        <w:tab/>
+        <w:t xml:space="preserve">    //Apple colour</w:t>
+      </w:r>
+    </w:p>
+    <w:p>
+      <w:pPr>
+        <w:pStyle w:val="Code"/>
+        <w:rPr>
+          <w:color w:val="A6A6A6" w:themeColor="background1" w:themeShade="A6"/>
+        </w:rPr>
+      </w:pPr>
+      <w:r>
+        <w:rPr>
+          <w:color w:val="A6A6A6" w:themeColor="background1" w:themeShade="A6"/>
+        </w:rPr>
+        <w:t xml:space="preserve">    </w:t>
+      </w:r>
+      <w:proofErr w:type="spellStart"/>
+      <w:r>
+        <w:rPr>
+          <w:color w:val="A6A6A6" w:themeColor="background1" w:themeShade="A6"/>
+        </w:rPr>
+        <w:t>mov</w:t>
+      </w:r>
+      <w:proofErr w:type="spellEnd"/>
+      <w:r>
+        <w:rPr>
+          <w:color w:val="A6A6A6" w:themeColor="background1" w:themeShade="A6"/>
+        </w:rPr>
+        <w:t xml:space="preserve"> r3, </w:t>
+      </w:r>
+      <w:r>
+        <w:rPr>
+          <w:highlight w:val="yellow"/>
+        </w:rPr>
+        <w:t>#272</w:t>
+      </w:r>
+      <w:r>
+        <w:t xml:space="preserve">            </w:t>
+      </w:r>
+      <w:r>
+        <w:rPr>
+          <w:color w:val="A6A6A6" w:themeColor="background1" w:themeShade="A6"/>
+        </w:rPr>
+        <w:t>//Head position, initialised</w:t>
+      </w:r>
+    </w:p>
+    <w:p>
+      <w:pPr>
+        <w:pStyle w:val="Code"/>
+        <w:rPr>
+          <w:color w:val="A6A6A6" w:themeColor="background1" w:themeShade="A6"/>
+        </w:rPr>
+      </w:pPr>
+      <w:r>
+        <w:rPr>
+          <w:color w:val="A6A6A6" w:themeColor="background1" w:themeShade="A6"/>
+        </w:rPr>
+        <w:t xml:space="preserve">    </w:t>
+      </w:r>
+      <w:proofErr w:type="spellStart"/>
+      <w:r>
+        <w:rPr>
+          <w:color w:val="A6A6A6" w:themeColor="background1" w:themeShade="A6"/>
+        </w:rPr>
+        <w:t>mov</w:t>
+      </w:r>
+      <w:proofErr w:type="spellEnd"/>
+      <w:r>
+        <w:rPr>
+          <w:color w:val="A6A6A6" w:themeColor="background1" w:themeShade="A6"/>
+        </w:rPr>
+        <w:t xml:space="preserve"> r4, </w:t>
+      </w:r>
+      <w:r>
+        <w:rPr>
+          <w:highlight w:val="yellow"/>
+        </w:rPr>
+        <w:t>#271</w:t>
+      </w:r>
+      <w:r>
+        <w:rPr>
+          <w:color w:val="A6A6A6" w:themeColor="background1" w:themeShade="A6"/>
+        </w:rPr>
+        <w:t xml:space="preserve">            //Tail position, initialised</w:t>
+      </w:r>
+    </w:p>
+    <w:p>
+      <w:pPr>
+        <w:pStyle w:val="Code"/>
+        <w:rPr>
+          <w:color w:val="A6A6A6" w:themeColor="background1" w:themeShade="A6"/>
+        </w:rPr>
+      </w:pPr>
+      <w:r>
+        <w:rPr>
+          <w:color w:val="A6A6A6" w:themeColor="background1" w:themeShade="A6"/>
+        </w:rPr>
+        <w:t xml:space="preserve">    </w:t>
+      </w:r>
+      <w:proofErr w:type="spellStart"/>
+      <w:r>
+        <w:rPr>
+          <w:color w:val="A6A6A6" w:themeColor="background1" w:themeShade="A6"/>
+        </w:rPr>
+        <w:t>mov</w:t>
+      </w:r>
+      <w:proofErr w:type="spellEnd"/>
+      <w:r>
+        <w:rPr>
+          <w:color w:val="A6A6A6" w:themeColor="background1" w:themeShade="A6"/>
+        </w:rPr>
+        <w:t xml:space="preserve"> r5, </w:t>
+      </w:r>
+      <w:r>
+        <w:rPr>
+          <w:highlight w:val="yellow"/>
+        </w:rPr>
+        <w:t>#</w:t>
+      </w:r>
+      <w:r>
+        <w:rPr>
+          <w:highlight w:val="yellow"/>
+        </w:rPr>
+        <w:t>330</w:t>
+      </w:r>
+      <w:r>
+        <w:t xml:space="preserve">            </w:t>
+      </w:r>
+      <w:r>
+        <w:rPr>
+          <w:color w:val="A6A6A6" w:themeColor="background1" w:themeShade="A6"/>
+        </w:rPr>
+        <w:t>//Apple position</w:t>
+      </w:r>
+    </w:p>
+    <w:p>
+      <w:pPr>
+        <w:pStyle w:val="Code"/>
+        <w:rPr>
+          <w:color w:val="A6A6A6" w:themeColor="background1" w:themeShade="A6"/>
+        </w:rPr>
+      </w:pPr>
+    </w:p>
+    <w:p>
+      <w:pPr>
+        <w:pStyle w:val="Code"/>
+        <w:rPr>
+          <w:color w:val="A6A6A6" w:themeColor="background1" w:themeShade="A6"/>
+        </w:rPr>
+      </w:pPr>
+      <w:proofErr w:type="spellStart"/>
+      <w:r>
+        <w:rPr>
+          <w:color w:val="A6A6A6" w:themeColor="background1" w:themeShade="A6"/>
+        </w:rPr>
+        <w:t>drawApple</w:t>
+      </w:r>
+      <w:proofErr w:type="spellEnd"/>
+      <w:r>
+        <w:rPr>
+          <w:color w:val="A6A6A6" w:themeColor="background1" w:themeShade="A6"/>
+        </w:rPr>
+        <w:t>:</w:t>
+      </w:r>
+    </w:p>
+    <w:p>
+      <w:pPr>
+        <w:pStyle w:val="Code"/>
+        <w:rPr>
+          <w:color w:val="A6A6A6" w:themeColor="background1" w:themeShade="A6"/>
+        </w:rPr>
+      </w:pPr>
+      <w:r>
+        <w:rPr>
+          <w:color w:val="A6A6A6" w:themeColor="background1" w:themeShade="A6"/>
+        </w:rPr>
+        <w:t xml:space="preserve">    </w:t>
+      </w:r>
+      <w:proofErr w:type="spellStart"/>
+      <w:r>
+        <w:rPr>
+          <w:color w:val="A6A6A6" w:themeColor="background1" w:themeShade="A6"/>
+        </w:rPr>
+        <w:t>str</w:t>
+      </w:r>
+      <w:proofErr w:type="spellEnd"/>
+      <w:r>
+        <w:rPr>
+          <w:color w:val="A6A6A6" w:themeColor="background1" w:themeShade="A6"/>
+        </w:rPr>
+        <w:t xml:space="preserve"> r10, </w:t>
+      </w:r>
+      <w:r>
+        <w:rPr>
+          <w:highlight w:val="yellow"/>
+        </w:rPr>
+        <w:t>[r5+256]</w:t>
+      </w:r>
+    </w:p>
+    <w:p>
+      <w:pPr>
+        <w:pStyle w:val="Code"/>
+        <w:rPr>
+          <w:color w:val="A6A6A6" w:themeColor="background1" w:themeShade="A6"/>
+        </w:rPr>
+      </w:pPr>
+    </w:p>
+    <w:p>
+      <w:pPr>
+        <w:pStyle w:val="Code"/>
+        <w:rPr>
+          <w:color w:val="A6A6A6" w:themeColor="background1" w:themeShade="A6"/>
+        </w:rPr>
+      </w:pPr>
+      <w:proofErr w:type="spellStart"/>
+      <w:r>
+        <w:rPr>
+          <w:color w:val="A6A6A6" w:themeColor="background1" w:themeShade="A6"/>
+        </w:rPr>
+        <w:t>drawSnake</w:t>
+      </w:r>
+      <w:proofErr w:type="spellEnd"/>
+      <w:r>
+        <w:rPr>
+          <w:color w:val="A6A6A6" w:themeColor="background1" w:themeShade="A6"/>
+        </w:rPr>
+        <w:t>:</w:t>
+      </w:r>
+    </w:p>
+    <w:p>
+      <w:pPr>
+        <w:pStyle w:val="Code"/>
+        <w:rPr>
+          <w:color w:val="A6A6A6" w:themeColor="background1" w:themeShade="A6"/>
+        </w:rPr>
+      </w:pPr>
+      <w:r>
+        <w:rPr>
+          <w:color w:val="A6A6A6" w:themeColor="background1" w:themeShade="A6"/>
+        </w:rPr>
+        <w:t xml:space="preserve">    </w:t>
+      </w:r>
+      <w:proofErr w:type="spellStart"/>
+      <w:r>
+        <w:rPr>
+          <w:color w:val="A6A6A6" w:themeColor="background1" w:themeShade="A6"/>
+        </w:rPr>
+        <w:t>str</w:t>
+      </w:r>
+      <w:proofErr w:type="spellEnd"/>
+      <w:r>
+        <w:rPr>
+          <w:color w:val="A6A6A6" w:themeColor="background1" w:themeShade="A6"/>
+        </w:rPr>
+        <w:t xml:space="preserve"> r</w:t>
+      </w:r>
+      <w:proofErr w:type="gramStart"/>
+      <w:r>
+        <w:rPr>
+          <w:color w:val="A6A6A6" w:themeColor="background1" w:themeShade="A6"/>
+        </w:rPr>
+        <w:t>12,</w:t>
+      </w:r>
+      <w:r>
+        <w:rPr>
+          <w:highlight w:val="yellow"/>
+        </w:rPr>
+        <w:t>[</w:t>
+      </w:r>
+      <w:proofErr w:type="gramEnd"/>
+      <w:r>
+        <w:rPr>
+          <w:highlight w:val="yellow"/>
+        </w:rPr>
+        <w:t>r4+256]</w:t>
+      </w:r>
+      <w:r>
+        <w:t xml:space="preserve">            </w:t>
+      </w:r>
+      <w:r>
+        <w:rPr>
+          <w:color w:val="A6A6A6" w:themeColor="background1" w:themeShade="A6"/>
+        </w:rPr>
+        <w:t>//Tail</w:t>
+      </w:r>
+    </w:p>
+    <w:p>
+      <w:pPr>
+        <w:pStyle w:val="Code"/>
+        <w:rPr>
+          <w:color w:val="A6A6A6" w:themeColor="background1" w:themeShade="A6"/>
+        </w:rPr>
+      </w:pPr>
+      <w:r>
+        <w:rPr>
+          <w:color w:val="A6A6A6" w:themeColor="background1" w:themeShade="A6"/>
+        </w:rPr>
+        <w:t xml:space="preserve">    </w:t>
+      </w:r>
+      <w:proofErr w:type="spellStart"/>
+      <w:r>
+        <w:rPr>
+          <w:color w:val="A6A6A6" w:themeColor="background1" w:themeShade="A6"/>
+        </w:rPr>
+        <w:t>str</w:t>
+      </w:r>
+      <w:proofErr w:type="spellEnd"/>
+      <w:r>
+        <w:rPr>
+          <w:color w:val="A6A6A6" w:themeColor="background1" w:themeShade="A6"/>
+        </w:rPr>
+        <w:t xml:space="preserve"> r</w:t>
+      </w:r>
+      <w:proofErr w:type="gramStart"/>
+      <w:r>
+        <w:rPr>
+          <w:color w:val="A6A6A6" w:themeColor="background1" w:themeShade="A6"/>
+        </w:rPr>
+        <w:t>12</w:t>
+      </w:r>
+      <w:r>
+        <w:rPr>
+          <w:color w:val="A6A6A6" w:themeColor="background1" w:themeShade="A6"/>
+        </w:rPr>
+        <w:t>,</w:t>
+      </w:r>
+      <w:r>
+        <w:rPr>
+          <w:highlight w:val="yellow"/>
+        </w:rPr>
+        <w:t>[</w:t>
+      </w:r>
+      <w:proofErr w:type="gramEnd"/>
+      <w:r>
+        <w:rPr>
+          <w:highlight w:val="yellow"/>
+        </w:rPr>
+        <w:t>r3+256]</w:t>
+      </w:r>
+      <w:r>
+        <w:rPr>
+          <w:color w:val="A6A6A6" w:themeColor="background1" w:themeShade="A6"/>
+        </w:rPr>
+        <w:t xml:space="preserve">            //Head</w:t>
+      </w:r>
+    </w:p>
+    <w:p>
+      <w:pPr>
+        <w:pStyle w:val="Code"/>
+        <w:rPr>
+          <w:color w:val="A6A6A6" w:themeColor="background1" w:themeShade="A6"/>
+        </w:rPr>
+      </w:pPr>
+      <w:r>
+        <w:rPr>
+          <w:color w:val="A6A6A6" w:themeColor="background1" w:themeShade="A6"/>
+        </w:rPr>
+        <w:t>loop:</w:t>
+      </w:r>
+    </w:p>
+    <w:p>
+      <w:pPr>
+        <w:pStyle w:val="Code"/>
+        <w:rPr>
+          <w:color w:val="A6A6A6" w:themeColor="background1" w:themeShade="A6"/>
+        </w:rPr>
+      </w:pPr>
+      <w:r>
+        <w:rPr>
+          <w:color w:val="A6A6A6" w:themeColor="background1" w:themeShade="A6"/>
+        </w:rPr>
+        <w:t xml:space="preserve">    </w:t>
+      </w:r>
+      <w:proofErr w:type="spellStart"/>
+      <w:r>
+        <w:rPr>
+          <w:color w:val="A6A6A6" w:themeColor="background1" w:themeShade="A6"/>
+        </w:rPr>
+        <w:t>cmp</w:t>
+      </w:r>
+      <w:proofErr w:type="spellEnd"/>
+      <w:r>
+        <w:rPr>
+          <w:color w:val="A6A6A6" w:themeColor="background1" w:themeShade="A6"/>
+        </w:rPr>
+        <w:t xml:space="preserve"> r</w:t>
+      </w:r>
+      <w:proofErr w:type="gramStart"/>
+      <w:r>
+        <w:rPr>
+          <w:color w:val="A6A6A6" w:themeColor="background1" w:themeShade="A6"/>
+        </w:rPr>
+        <w:t>3,r</w:t>
+      </w:r>
+      <w:proofErr w:type="gramEnd"/>
+      <w:r>
+        <w:rPr>
+          <w:color w:val="A6A6A6" w:themeColor="background1" w:themeShade="A6"/>
+        </w:rPr>
+        <w:t>5               //If the head is in same location as apple...</w:t>
+      </w:r>
+    </w:p>
+    <w:p>
+      <w:pPr>
+        <w:pStyle w:val="Code"/>
+        <w:rPr>
+          <w:color w:val="A6A6A6" w:themeColor="background1" w:themeShade="A6"/>
+        </w:rPr>
+      </w:pPr>
+      <w:r>
+        <w:rPr>
+          <w:color w:val="A6A6A6" w:themeColor="background1" w:themeShade="A6"/>
+        </w:rPr>
+        <w:t xml:space="preserve">    </w:t>
+      </w:r>
+      <w:proofErr w:type="spellStart"/>
+      <w:r>
+        <w:rPr>
+          <w:color w:val="A6A6A6" w:themeColor="background1" w:themeShade="A6"/>
+        </w:rPr>
+        <w:t>beq</w:t>
+      </w:r>
+      <w:proofErr w:type="spellEnd"/>
+      <w:r>
+        <w:rPr>
+          <w:color w:val="A6A6A6" w:themeColor="background1" w:themeShade="A6"/>
+        </w:rPr>
+        <w:t xml:space="preserve"> </w:t>
+      </w:r>
+      <w:proofErr w:type="spellStart"/>
+      <w:r>
+        <w:rPr>
+          <w:color w:val="A6A6A6" w:themeColor="background1" w:themeShade="A6"/>
+        </w:rPr>
+        <w:t>moveHead</w:t>
+      </w:r>
+      <w:proofErr w:type="spellEnd"/>
+      <w:r>
+        <w:rPr>
+          <w:color w:val="A6A6A6" w:themeColor="background1" w:themeShade="A6"/>
+        </w:rPr>
+        <w:t xml:space="preserve">            //...Skip updating the tail, to make snake grow</w:t>
+      </w:r>
+    </w:p>
+    <w:p>
+      <w:pPr>
+        <w:pStyle w:val="Code"/>
+        <w:rPr>
+          <w:color w:val="A6A6A6" w:themeColor="background1" w:themeShade="A6"/>
+        </w:rPr>
+      </w:pPr>
+      <w:proofErr w:type="spellStart"/>
+      <w:r>
+        <w:rPr>
+          <w:color w:val="A6A6A6" w:themeColor="background1" w:themeShade="A6"/>
+        </w:rPr>
+        <w:t>moveTail</w:t>
+      </w:r>
+      <w:proofErr w:type="spellEnd"/>
+      <w:r>
+        <w:rPr>
+          <w:color w:val="A6A6A6" w:themeColor="background1" w:themeShade="A6"/>
+        </w:rPr>
+        <w:t>:</w:t>
+      </w:r>
+    </w:p>
+    <w:p>
+      <w:pPr>
+        <w:pStyle w:val="Code"/>
+        <w:rPr>
+          <w:color w:val="A6A6A6" w:themeColor="background1" w:themeShade="A6"/>
+        </w:rPr>
+      </w:pPr>
+      <w:r>
+        <w:rPr>
+          <w:color w:val="A6A6A6" w:themeColor="background1" w:themeShade="A6"/>
+        </w:rPr>
+        <w:t xml:space="preserve">    </w:t>
+      </w:r>
+      <w:proofErr w:type="spellStart"/>
+      <w:r>
+        <w:rPr>
+          <w:color w:val="A6A6A6" w:themeColor="background1" w:themeShade="A6"/>
+        </w:rPr>
+        <w:t>str</w:t>
+      </w:r>
+      <w:proofErr w:type="spellEnd"/>
+      <w:r>
+        <w:rPr>
+          <w:color w:val="A6A6A6" w:themeColor="background1" w:themeShade="A6"/>
+        </w:rPr>
+        <w:t xml:space="preserve"> r</w:t>
+      </w:r>
+      <w:proofErr w:type="gramStart"/>
+      <w:r>
+        <w:rPr>
+          <w:color w:val="A6A6A6" w:themeColor="background1" w:themeShade="A6"/>
+        </w:rPr>
+        <w:t>11,</w:t>
+      </w:r>
+      <w:r>
+        <w:rPr>
+          <w:highlight w:val="yellow"/>
+        </w:rPr>
+        <w:t>[</w:t>
+      </w:r>
+      <w:proofErr w:type="gramEnd"/>
+      <w:r>
+        <w:rPr>
+          <w:highlight w:val="yellow"/>
+        </w:rPr>
+        <w:t>r4+256]</w:t>
+      </w:r>
+      <w:r>
+        <w:t xml:space="preserve">        </w:t>
+      </w:r>
+      <w:r>
+        <w:rPr>
+          <w:color w:val="A6A6A6" w:themeColor="background1" w:themeShade="A6"/>
+        </w:rPr>
+        <w:t>//Reset tail to Background</w:t>
+      </w:r>
+    </w:p>
+    <w:p>
+      <w:pPr>
+        <w:pStyle w:val="Code"/>
+        <w:rPr>
+          <w:color w:val="A6A6A6" w:themeColor="background1" w:themeShade="A6"/>
+        </w:rPr>
+      </w:pPr>
+      <w:r>
+        <w:rPr>
+          <w:color w:val="A6A6A6" w:themeColor="background1" w:themeShade="A6"/>
+        </w:rPr>
+        <w:t xml:space="preserve">    add r</w:t>
+      </w:r>
+      <w:proofErr w:type="gramStart"/>
+      <w:r>
+        <w:rPr>
+          <w:color w:val="A6A6A6" w:themeColor="background1" w:themeShade="A6"/>
+        </w:rPr>
+        <w:t>4,r</w:t>
+      </w:r>
+      <w:proofErr w:type="gramEnd"/>
+      <w:r>
+        <w:rPr>
+          <w:color w:val="A6A6A6" w:themeColor="background1" w:themeShade="A6"/>
+        </w:rPr>
+        <w:t>4,#1            //Increment the tail pointer (for use next cycle)</w:t>
+      </w:r>
+    </w:p>
+    <w:p>
+      <w:pPr>
+        <w:pStyle w:val="Code"/>
+        <w:rPr>
+          <w:color w:val="A6A6A6" w:themeColor="background1" w:themeShade="A6"/>
+        </w:rPr>
+      </w:pPr>
+      <w:proofErr w:type="spellStart"/>
+      <w:r>
+        <w:rPr>
+          <w:color w:val="A6A6A6" w:themeColor="background1" w:themeShade="A6"/>
+        </w:rPr>
+        <w:t>moveHead</w:t>
+      </w:r>
+      <w:proofErr w:type="spellEnd"/>
+      <w:r>
+        <w:rPr>
+          <w:color w:val="A6A6A6" w:themeColor="background1" w:themeShade="A6"/>
+        </w:rPr>
+        <w:t>:</w:t>
+      </w:r>
+    </w:p>
+    <w:p>
+      <w:pPr>
+        <w:pStyle w:val="Code"/>
+        <w:rPr>
+          <w:color w:val="A6A6A6" w:themeColor="background1" w:themeShade="A6"/>
+        </w:rPr>
+      </w:pPr>
+      <w:r>
+        <w:rPr>
+          <w:color w:val="A6A6A6" w:themeColor="background1" w:themeShade="A6"/>
+        </w:rPr>
+        <w:t xml:space="preserve">    add r</w:t>
+      </w:r>
+      <w:proofErr w:type="gramStart"/>
+      <w:r>
+        <w:rPr>
+          <w:color w:val="A6A6A6" w:themeColor="background1" w:themeShade="A6"/>
+        </w:rPr>
+        <w:t>3,r</w:t>
+      </w:r>
+      <w:proofErr w:type="gramEnd"/>
+      <w:r>
+        <w:rPr>
+          <w:color w:val="A6A6A6" w:themeColor="background1" w:themeShade="A6"/>
+        </w:rPr>
+        <w:t>3,#1            //Increment the head pointer</w:t>
+      </w:r>
+    </w:p>
+    <w:p>
+      <w:pPr>
+        <w:pStyle w:val="Code"/>
+        <w:rPr>
+          <w:color w:val="A6A6A6" w:themeColor="background1" w:themeShade="A6"/>
+        </w:rPr>
+      </w:pPr>
+      <w:r>
+        <w:rPr>
+          <w:color w:val="A6A6A6" w:themeColor="background1" w:themeShade="A6"/>
+        </w:rPr>
+        <w:t xml:space="preserve">    </w:t>
+      </w:r>
+      <w:proofErr w:type="spellStart"/>
+      <w:r>
+        <w:rPr>
+          <w:color w:val="A6A6A6" w:themeColor="background1" w:themeShade="A6"/>
+        </w:rPr>
+        <w:t>str</w:t>
+      </w:r>
+      <w:proofErr w:type="spellEnd"/>
+      <w:r>
+        <w:rPr>
+          <w:color w:val="A6A6A6" w:themeColor="background1" w:themeShade="A6"/>
+        </w:rPr>
+        <w:t xml:space="preserve"> r</w:t>
+      </w:r>
+      <w:proofErr w:type="gramStart"/>
+      <w:r>
+        <w:rPr>
+          <w:color w:val="A6A6A6" w:themeColor="background1" w:themeShade="A6"/>
+        </w:rPr>
+        <w:t>12,</w:t>
+      </w:r>
+      <w:r>
+        <w:rPr>
+          <w:highlight w:val="yellow"/>
+        </w:rPr>
+        <w:t>[</w:t>
+      </w:r>
+      <w:proofErr w:type="gramEnd"/>
+      <w:r>
+        <w:rPr>
+          <w:highlight w:val="yellow"/>
+        </w:rPr>
+        <w:t xml:space="preserve">r3+256]        </w:t>
+      </w:r>
+      <w:r>
+        <w:rPr>
+          <w:color w:val="A6A6A6" w:themeColor="background1" w:themeShade="A6"/>
+        </w:rPr>
+        <w:t>//Draw new head</w:t>
+      </w:r>
+    </w:p>
+    <w:p>
+      <w:pPr>
+        <w:pStyle w:val="Code"/>
+        <w:rPr>
+          <w:color w:val="A6A6A6" w:themeColor="background1" w:themeShade="A6"/>
+        </w:rPr>
+      </w:pPr>
+      <w:r>
+        <w:rPr>
+          <w:color w:val="A6A6A6" w:themeColor="background1" w:themeShade="A6"/>
+        </w:rPr>
+        <w:t xml:space="preserve">    b loop  </w:t>
+      </w:r>
+    </w:p>
+    <w:p>
+      <w:r>
+        <w:t xml:space="preserve">Each of the changed versions above can be read as ‘calculate the address based on 256 plus the value held in the register’. In each case the </w:t>
+      </w:r>
+      <w:r>
+        <w:rPr>
+          <w:i/>
+        </w:rPr>
+        <w:t>base</w:t>
+      </w:r>
+      <w:r>
+        <w:t xml:space="preserve"> address is fixed at 256 and the </w:t>
+      </w:r>
+      <w:r>
+        <w:rPr>
+          <w:i/>
+        </w:rPr>
+        <w:t>index</w:t>
+      </w:r>
+      <w:r>
+        <w:t xml:space="preserve"> (added to that base address) is provided by the specified register (r3, r4, or r5 in different contexts).</w:t>
+      </w:r>
+    </w:p>
+    <w:p>
+      <w:pPr>
+        <w:pStyle w:val="Heading1"/>
+      </w:pPr>
+      <w:r>
+        <w:lastRenderedPageBreak/>
+        <w:tab/>
+        <w:t xml:space="preserve">Story </w:t>
+      </w:r>
+      <w:r>
+        <w:t>6</w:t>
+      </w:r>
+      <w:r>
+        <w:t>: Change of direction</w:t>
+      </w:r>
+    </w:p>
+    <w:p>
+      <w:pPr>
+        <w:pStyle w:val="Heading2"/>
+      </w:pPr>
+      <w:r>
+        <w:t>Requirements</w:t>
+      </w:r>
+    </w:p>
+    <w:p>
+      <w:r>
+        <w:t>When the S key is pressed, switch to moving downwards</w:t>
+      </w:r>
+      <w:r>
+        <w:t>. This will continue until the head reaches the bottom of the screen.</w:t>
+      </w:r>
+    </w:p>
+    <w:p>
+      <w:pPr>
+        <w:pStyle w:val="Heading2"/>
+      </w:pPr>
+      <w:r>
+        <w:t>Techniques</w:t>
+      </w:r>
+    </w:p>
+    <w:p/>
+    <w:p>
+      <w:r>
+        <w:t>The following code looks like it should work, but it actually contains a subtle bug.</w:t>
+      </w:r>
+    </w:p>
+    <w:p>
+      <w:pPr>
+        <w:pStyle w:val="Code"/>
+        <w:rPr>
+          <w:color w:val="A6A6A6" w:themeColor="background1" w:themeShade="A6"/>
+        </w:rPr>
+      </w:pPr>
+      <w:r>
+        <w:rPr>
+          <w:color w:val="A6A6A6" w:themeColor="background1" w:themeShade="A6"/>
+        </w:rPr>
+        <w:t>OUT OF DATE -  REDO</w:t>
+      </w:r>
+    </w:p>
+    <w:p>
+      <w:pPr>
+        <w:pStyle w:val="Code"/>
+        <w:rPr>
+          <w:color w:val="A6A6A6" w:themeColor="background1" w:themeShade="A6"/>
+        </w:rPr>
+      </w:pPr>
+    </w:p>
+    <w:p>
+      <w:pPr>
+        <w:pStyle w:val="Code"/>
+        <w:rPr>
+          <w:color w:val="A6A6A6" w:themeColor="background1" w:themeShade="A6"/>
+        </w:rPr>
+      </w:pPr>
+      <w:proofErr w:type="spellStart"/>
+      <w:r>
+        <w:rPr>
+          <w:color w:val="A6A6A6" w:themeColor="background1" w:themeShade="A6"/>
+        </w:rPr>
+        <w:t>defineRegisters</w:t>
+      </w:r>
+      <w:proofErr w:type="spellEnd"/>
+      <w:r>
+        <w:rPr>
+          <w:color w:val="A6A6A6" w:themeColor="background1" w:themeShade="A6"/>
+        </w:rPr>
+        <w:t xml:space="preserve">: </w:t>
+      </w:r>
+      <w:r>
+        <w:rPr>
+          <w:color w:val="A6A6A6" w:themeColor="background1" w:themeShade="A6"/>
+        </w:rPr>
+        <w:tab/>
+      </w:r>
+      <w:r>
+        <w:rPr>
+          <w:color w:val="A6A6A6" w:themeColor="background1" w:themeShade="A6"/>
+        </w:rPr>
+        <w:tab/>
+      </w:r>
       <w:r>
         <w:rPr>
           <w:color w:val="A6A6A6" w:themeColor="background1" w:themeShade="A6"/>
@@ -2032,1117 +3345,716 @@
         <w:rPr>
           <w:color w:val="A6A6A6" w:themeColor="background1" w:themeShade="A6"/>
         </w:rPr>
+        <w:tab/>
+      </w:r>
+      <w:r>
+        <w:rPr>
+          <w:color w:val="A6A6A6" w:themeColor="background1" w:themeShade="A6"/>
+        </w:rPr>
+        <w:tab/>
+      </w:r>
+      <w:r>
+        <w:rPr>
+          <w:color w:val="A6A6A6" w:themeColor="background1" w:themeShade="A6"/>
+        </w:rPr>
+        <w:tab/>
+      </w:r>
+      <w:r>
+        <w:rPr>
+          <w:color w:val="A6A6A6" w:themeColor="background1" w:themeShade="A6"/>
+        </w:rPr>
+        <w:t>(unchanged)</w:t>
+      </w:r>
+    </w:p>
+    <w:p>
+      <w:pPr>
+        <w:pStyle w:val="Code"/>
+        <w:rPr>
+          <w:color w:val="A6A6A6" w:themeColor="background1" w:themeShade="A6"/>
+        </w:rPr>
+      </w:pPr>
+      <w:proofErr w:type="spellStart"/>
+      <w:r>
+        <w:rPr>
+          <w:color w:val="A6A6A6" w:themeColor="background1" w:themeShade="A6"/>
+        </w:rPr>
+        <w:t>drawSnake</w:t>
+      </w:r>
+      <w:proofErr w:type="spellEnd"/>
+      <w:r>
+        <w:rPr>
+          <w:color w:val="A6A6A6" w:themeColor="background1" w:themeShade="A6"/>
+        </w:rPr>
+        <w:t xml:space="preserve">: </w:t>
+      </w:r>
+      <w:r>
+        <w:rPr>
+          <w:color w:val="A6A6A6" w:themeColor="background1" w:themeShade="A6"/>
+        </w:rPr>
+        <w:tab/>
+      </w:r>
+      <w:r>
+        <w:rPr>
+          <w:color w:val="A6A6A6" w:themeColor="background1" w:themeShade="A6"/>
+        </w:rPr>
+        <w:tab/>
+      </w:r>
+      <w:r>
+        <w:rPr>
+          <w:color w:val="A6A6A6" w:themeColor="background1" w:themeShade="A6"/>
+        </w:rPr>
+        <w:tab/>
+      </w:r>
+      <w:r>
+        <w:rPr>
+          <w:color w:val="A6A6A6" w:themeColor="background1" w:themeShade="A6"/>
+        </w:rPr>
+        <w:t>(unchanged)</w:t>
+      </w:r>
+    </w:p>
+    <w:p>
+      <w:pPr>
+        <w:pStyle w:val="Code"/>
+        <w:rPr>
+          <w:color w:val="A6A6A6" w:themeColor="background1" w:themeShade="A6"/>
+        </w:rPr>
+      </w:pPr>
+      <w:r>
+        <w:rPr>
+          <w:color w:val="A6A6A6" w:themeColor="background1" w:themeShade="A6"/>
+        </w:rPr>
+        <w:t>loop:</w:t>
+      </w:r>
+    </w:p>
+    <w:p>
+      <w:pPr>
+        <w:pStyle w:val="Code"/>
+        <w:rPr>
+          <w:highlight w:val="yellow"/>
+        </w:rPr>
+      </w:pPr>
+      <w:r>
+        <w:t xml:space="preserve">    </w:t>
+      </w:r>
+      <w:proofErr w:type="spellStart"/>
+      <w:r>
+        <w:rPr>
+          <w:highlight w:val="yellow"/>
+        </w:rPr>
+        <w:t>inp</w:t>
+      </w:r>
+      <w:proofErr w:type="spellEnd"/>
+      <w:r>
+        <w:rPr>
+          <w:highlight w:val="yellow"/>
+        </w:rPr>
+        <w:t xml:space="preserve"> r0,4</w:t>
+      </w:r>
+    </w:p>
+    <w:p>
+      <w:pPr>
+        <w:pStyle w:val="Code"/>
+        <w:rPr>
+          <w:highlight w:val="yellow"/>
+        </w:rPr>
+      </w:pPr>
+      <w:r>
+        <w:rPr>
+          <w:highlight w:val="yellow"/>
+        </w:rPr>
+        <w:t xml:space="preserve">    </w:t>
+      </w:r>
+      <w:proofErr w:type="spellStart"/>
+      <w:r>
+        <w:rPr>
+          <w:highlight w:val="yellow"/>
+        </w:rPr>
+        <w:t>cmp</w:t>
+      </w:r>
+      <w:proofErr w:type="spellEnd"/>
+      <w:r>
+        <w:rPr>
+          <w:highlight w:val="yellow"/>
+        </w:rPr>
+        <w:t xml:space="preserve"> r</w:t>
+      </w:r>
+      <w:proofErr w:type="gramStart"/>
+      <w:r>
+        <w:rPr>
+          <w:highlight w:val="yellow"/>
+        </w:rPr>
+        <w:t>0,#</w:t>
+      </w:r>
+      <w:proofErr w:type="gramEnd"/>
+      <w:r>
+        <w:rPr>
+          <w:highlight w:val="yellow"/>
+        </w:rPr>
+        <w:t>83 //S key</w:t>
+      </w:r>
+    </w:p>
+    <w:p>
+      <w:pPr>
+        <w:pStyle w:val="Code"/>
+        <w:rPr>
+          <w:highlight w:val="yellow"/>
+        </w:rPr>
+      </w:pPr>
+      <w:r>
+        <w:rPr>
+          <w:highlight w:val="yellow"/>
+        </w:rPr>
+        <w:t xml:space="preserve">    </w:t>
+      </w:r>
+      <w:proofErr w:type="spellStart"/>
+      <w:r>
+        <w:rPr>
+          <w:highlight w:val="yellow"/>
+        </w:rPr>
+        <w:t>beq</w:t>
+      </w:r>
+      <w:proofErr w:type="spellEnd"/>
+      <w:r>
+        <w:rPr>
+          <w:highlight w:val="yellow"/>
+        </w:rPr>
+        <w:t xml:space="preserve"> down</w:t>
+      </w:r>
+    </w:p>
+    <w:p>
+      <w:pPr>
+        <w:pStyle w:val="Code"/>
+        <w:rPr>
+          <w:highlight w:val="yellow"/>
+        </w:rPr>
+      </w:pPr>
+      <w:r>
+        <w:rPr>
+          <w:highlight w:val="yellow"/>
+        </w:rPr>
+        <w:t>right:</w:t>
+      </w:r>
+    </w:p>
+    <w:p>
+      <w:pPr>
+        <w:pStyle w:val="Code"/>
+      </w:pPr>
+      <w:r>
+        <w:rPr>
+          <w:highlight w:val="yellow"/>
+        </w:rPr>
+        <w:t xml:space="preserve">    </w:t>
+      </w:r>
+      <w:proofErr w:type="spellStart"/>
+      <w:r>
+        <w:rPr>
+          <w:highlight w:val="yellow"/>
+        </w:rPr>
+        <w:t>mov</w:t>
+      </w:r>
+      <w:proofErr w:type="spellEnd"/>
+      <w:r>
+        <w:rPr>
+          <w:highlight w:val="yellow"/>
+        </w:rPr>
+        <w:t xml:space="preserve"> r</w:t>
+      </w:r>
+      <w:proofErr w:type="gramStart"/>
+      <w:r>
+        <w:rPr>
+          <w:highlight w:val="yellow"/>
+        </w:rPr>
+        <w:t>1,#</w:t>
+      </w:r>
+      <w:proofErr w:type="gramEnd"/>
+      <w:r>
+        <w:rPr>
+          <w:highlight w:val="yellow"/>
+        </w:rPr>
+        <w:t>1</w:t>
+      </w:r>
+      <w:r>
+        <w:t xml:space="preserve">            //Set r1 with to be an increment of 1</w:t>
+      </w:r>
+    </w:p>
+    <w:p>
+      <w:pPr>
+        <w:pStyle w:val="Code"/>
+        <w:rPr>
+          <w:highlight w:val="yellow"/>
+        </w:rPr>
+      </w:pPr>
+      <w:r>
+        <w:t xml:space="preserve">    </w:t>
+      </w:r>
+      <w:r>
+        <w:rPr>
+          <w:highlight w:val="yellow"/>
+        </w:rPr>
+        <w:t>b draw</w:t>
+      </w:r>
+    </w:p>
+    <w:p>
+      <w:pPr>
+        <w:pStyle w:val="Code"/>
+      </w:pPr>
+      <w:r>
+        <w:rPr>
+          <w:highlight w:val="yellow"/>
+        </w:rPr>
+        <w:t>down:</w:t>
+      </w:r>
+    </w:p>
+    <w:p>
+      <w:pPr>
+        <w:pStyle w:val="Code"/>
+      </w:pPr>
+      <w:r>
+        <w:t xml:space="preserve">    </w:t>
+      </w:r>
+      <w:proofErr w:type="spellStart"/>
+      <w:r>
+        <w:rPr>
+          <w:highlight w:val="yellow"/>
+        </w:rPr>
+        <w:t>mov</w:t>
+      </w:r>
+      <w:proofErr w:type="spellEnd"/>
+      <w:r>
+        <w:rPr>
+          <w:highlight w:val="yellow"/>
+        </w:rPr>
+        <w:t xml:space="preserve"> r</w:t>
+      </w:r>
+      <w:proofErr w:type="gramStart"/>
+      <w:r>
+        <w:rPr>
+          <w:highlight w:val="yellow"/>
+        </w:rPr>
+        <w:t>1,#</w:t>
+      </w:r>
+      <w:proofErr w:type="gramEnd"/>
+      <w:r>
+        <w:rPr>
+          <w:highlight w:val="yellow"/>
+        </w:rPr>
+        <w:t>32</w:t>
+      </w:r>
+      <w:r>
+        <w:t xml:space="preserve">           //32 moves down one row on screen</w:t>
+      </w:r>
+    </w:p>
+    <w:p>
+      <w:pPr>
+        <w:pStyle w:val="Code"/>
+        <w:rPr>
+          <w:color w:val="A6A6A6" w:themeColor="background1" w:themeShade="A6"/>
+        </w:rPr>
+      </w:pPr>
+      <w:r>
+        <w:rPr>
+          <w:color w:val="A6A6A6" w:themeColor="background1" w:themeShade="A6"/>
+        </w:rPr>
+        <w:t xml:space="preserve">draw:         </w:t>
+      </w:r>
+    </w:p>
+    <w:p>
+      <w:pPr>
+        <w:pStyle w:val="Code"/>
+      </w:pPr>
+      <w:r>
+        <w:rPr>
+          <w:color w:val="A6A6A6" w:themeColor="background1" w:themeShade="A6"/>
+        </w:rPr>
+        <w:t xml:space="preserve">    add r</w:t>
+      </w:r>
+      <w:proofErr w:type="gramStart"/>
+      <w:r>
+        <w:rPr>
+          <w:color w:val="A6A6A6" w:themeColor="background1" w:themeShade="A6"/>
+        </w:rPr>
+        <w:t>3,r</w:t>
+      </w:r>
+      <w:proofErr w:type="gramEnd"/>
+      <w:r>
+        <w:rPr>
+          <w:color w:val="A6A6A6" w:themeColor="background1" w:themeShade="A6"/>
+        </w:rPr>
+        <w:t>3,</w:t>
+      </w:r>
+      <w:r>
+        <w:rPr>
+          <w:highlight w:val="yellow"/>
+        </w:rPr>
+        <w:t>r1</w:t>
+      </w:r>
+      <w:r>
+        <w:rPr>
+          <w:highlight w:val="yellow"/>
+        </w:rPr>
+        <w:tab/>
+      </w:r>
+      <w:r>
+        <w:rPr>
+          <w:highlight w:val="yellow"/>
+        </w:rPr>
+        <w:tab/>
+        <w:t>//Instead of adding a constant increment, add r1</w:t>
+      </w:r>
+    </w:p>
+    <w:p>
+      <w:pPr>
+        <w:pStyle w:val="Code"/>
+        <w:rPr>
+          <w:color w:val="A6A6A6" w:themeColor="background1" w:themeShade="A6"/>
+        </w:rPr>
+      </w:pPr>
+      <w:r>
+        <w:rPr>
+          <w:color w:val="A6A6A6" w:themeColor="background1" w:themeShade="A6"/>
+        </w:rPr>
+        <w:t xml:space="preserve">    </w:t>
+      </w:r>
+      <w:proofErr w:type="spellStart"/>
+      <w:r>
+        <w:rPr>
+          <w:color w:val="A6A6A6" w:themeColor="background1" w:themeShade="A6"/>
+        </w:rPr>
+        <w:t>str</w:t>
+      </w:r>
+      <w:proofErr w:type="spellEnd"/>
+      <w:r>
+        <w:rPr>
+          <w:color w:val="A6A6A6" w:themeColor="background1" w:themeShade="A6"/>
+        </w:rPr>
+        <w:t xml:space="preserve"> r</w:t>
+      </w:r>
+      <w:proofErr w:type="gramStart"/>
+      <w:r>
+        <w:rPr>
+          <w:color w:val="A6A6A6" w:themeColor="background1" w:themeShade="A6"/>
+        </w:rPr>
+        <w:t>12,[</w:t>
+      </w:r>
+      <w:proofErr w:type="gramEnd"/>
+      <w:r>
+        <w:rPr>
+          <w:color w:val="A6A6A6" w:themeColor="background1" w:themeShade="A6"/>
+        </w:rPr>
+        <w:t>r3]            //Draw new head</w:t>
+      </w:r>
+    </w:p>
+    <w:p>
+      <w:pPr>
+        <w:pStyle w:val="Code"/>
+        <w:rPr>
+          <w:color w:val="A6A6A6" w:themeColor="background1" w:themeShade="A6"/>
+        </w:rPr>
+      </w:pPr>
+      <w:r>
+        <w:rPr>
+          <w:color w:val="A6A6A6" w:themeColor="background1" w:themeShade="A6"/>
+        </w:rPr>
+        <w:t xml:space="preserve">    </w:t>
+      </w:r>
+      <w:proofErr w:type="spellStart"/>
+      <w:r>
+        <w:rPr>
+          <w:color w:val="A6A6A6" w:themeColor="background1" w:themeShade="A6"/>
+        </w:rPr>
+        <w:t>cmp</w:t>
+      </w:r>
+      <w:proofErr w:type="spellEnd"/>
+      <w:r>
+        <w:rPr>
+          <w:color w:val="A6A6A6" w:themeColor="background1" w:themeShade="A6"/>
+        </w:rPr>
+        <w:t xml:space="preserve"> r</w:t>
+      </w:r>
+      <w:proofErr w:type="gramStart"/>
+      <w:r>
+        <w:rPr>
+          <w:color w:val="A6A6A6" w:themeColor="background1" w:themeShade="A6"/>
+        </w:rPr>
+        <w:t>3,r</w:t>
+      </w:r>
+      <w:proofErr w:type="gramEnd"/>
+      <w:r>
+        <w:rPr>
+          <w:color w:val="A6A6A6" w:themeColor="background1" w:themeShade="A6"/>
+        </w:rPr>
+        <w:t>5               //If the head is in same location as apple...</w:t>
+      </w:r>
+    </w:p>
+    <w:p>
+      <w:pPr>
+        <w:pStyle w:val="Code"/>
+        <w:rPr>
+          <w:color w:val="A6A6A6" w:themeColor="background1" w:themeShade="A6"/>
+        </w:rPr>
+      </w:pPr>
+      <w:r>
+        <w:rPr>
+          <w:color w:val="A6A6A6" w:themeColor="background1" w:themeShade="A6"/>
+        </w:rPr>
+        <w:t xml:space="preserve">    </w:t>
+      </w:r>
+      <w:proofErr w:type="spellStart"/>
+      <w:r>
+        <w:rPr>
+          <w:color w:val="A6A6A6" w:themeColor="background1" w:themeShade="A6"/>
+        </w:rPr>
+        <w:t>beq</w:t>
+      </w:r>
+      <w:proofErr w:type="spellEnd"/>
+      <w:r>
+        <w:rPr>
+          <w:color w:val="A6A6A6" w:themeColor="background1" w:themeShade="A6"/>
+        </w:rPr>
         <w:t xml:space="preserve"> </w:t>
       </w:r>
-      <w:r>
-        <w:rPr>
-          <w:color w:val="A6A6A6" w:themeColor="background1" w:themeShade="A6"/>
-        </w:rPr>
-        <w:t>(unchanged)</w:t>
-      </w:r>
-    </w:p>
-    <w:p>
-      <w:pPr>
-        <w:pStyle w:val="Code"/>
-        <w:rPr>
-          <w:color w:val="A6A6A6" w:themeColor="background1" w:themeShade="A6"/>
-        </w:rPr>
-      </w:pPr>
-      <w:proofErr w:type="spellStart"/>
-      <w:r>
-        <w:rPr>
-          <w:color w:val="A6A6A6" w:themeColor="background1" w:themeShade="A6"/>
-        </w:rPr>
+      <w:proofErr w:type="spellStart"/>
+      <w:r>
+        <w:rPr>
+          <w:color w:val="A6A6A6" w:themeColor="background1" w:themeShade="A6"/>
+        </w:rPr>
+        <w:t>endOfLoop</w:t>
+      </w:r>
+      <w:proofErr w:type="spellEnd"/>
+      <w:r>
+        <w:rPr>
+          <w:color w:val="A6A6A6" w:themeColor="background1" w:themeShade="A6"/>
+        </w:rPr>
+        <w:t xml:space="preserve">           //...Skip updating the tail, to make snake grow</w:t>
+      </w:r>
+    </w:p>
+    <w:p>
+      <w:pPr>
+        <w:pStyle w:val="Code"/>
+      </w:pPr>
+      <w:r>
+        <w:rPr>
+          <w:color w:val="A6A6A6" w:themeColor="background1" w:themeShade="A6"/>
+        </w:rPr>
+        <w:t xml:space="preserve">    </w:t>
+      </w:r>
+      <w:proofErr w:type="spellStart"/>
+      <w:r>
+        <w:rPr>
+          <w:color w:val="A6A6A6" w:themeColor="background1" w:themeShade="A6"/>
+        </w:rPr>
+        <w:t>str</w:t>
+      </w:r>
+      <w:proofErr w:type="spellEnd"/>
+      <w:r>
+        <w:rPr>
+          <w:color w:val="A6A6A6" w:themeColor="background1" w:themeShade="A6"/>
+        </w:rPr>
+        <w:t xml:space="preserve"> r</w:t>
+      </w:r>
+      <w:proofErr w:type="gramStart"/>
+      <w:r>
+        <w:rPr>
+          <w:color w:val="A6A6A6" w:themeColor="background1" w:themeShade="A6"/>
+        </w:rPr>
+        <w:t>11,[</w:t>
+      </w:r>
+      <w:proofErr w:type="gramEnd"/>
+      <w:r>
+        <w:rPr>
+          <w:color w:val="A6A6A6" w:themeColor="background1" w:themeShade="A6"/>
+        </w:rPr>
+        <w:t>r4]            //Reset tail to Background</w:t>
+      </w:r>
+    </w:p>
+    <w:p>
+      <w:pPr>
+        <w:pStyle w:val="Code"/>
+      </w:pPr>
+      <w:r>
+        <w:t xml:space="preserve">    </w:t>
+      </w:r>
+      <w:r>
+        <w:rPr>
+          <w:color w:val="A6A6A6" w:themeColor="background1" w:themeShade="A6"/>
+        </w:rPr>
+        <w:t>add r</w:t>
+      </w:r>
+      <w:proofErr w:type="gramStart"/>
+      <w:r>
+        <w:rPr>
+          <w:color w:val="A6A6A6" w:themeColor="background1" w:themeShade="A6"/>
+        </w:rPr>
+        <w:t>4,r</w:t>
+      </w:r>
+      <w:proofErr w:type="gramEnd"/>
+      <w:r>
+        <w:rPr>
+          <w:color w:val="A6A6A6" w:themeColor="background1" w:themeShade="A6"/>
+        </w:rPr>
+        <w:t>4,</w:t>
+      </w:r>
+      <w:r>
+        <w:rPr>
+          <w:highlight w:val="yellow"/>
+        </w:rPr>
+        <w:t>r1</w:t>
+      </w:r>
+      <w:r>
+        <w:t xml:space="preserve">            </w:t>
+      </w:r>
+      <w:r>
+        <w:rPr>
+          <w:highlight w:val="yellow"/>
+        </w:rPr>
+        <w:t>//</w:t>
+      </w:r>
+      <w:r>
+        <w:rPr>
+          <w:highlight w:val="yellow"/>
+        </w:rPr>
+        <w:t>Add r1 to r4, as we did for r3 also</w:t>
+      </w:r>
+    </w:p>
+    <w:p>
+      <w:pPr>
+        <w:pStyle w:val="Code"/>
+        <w:rPr>
+          <w:color w:val="A6A6A6" w:themeColor="background1" w:themeShade="A6"/>
+        </w:rPr>
+      </w:pPr>
+      <w:proofErr w:type="spellStart"/>
+      <w:r>
+        <w:rPr>
+          <w:color w:val="A6A6A6" w:themeColor="background1" w:themeShade="A6"/>
+        </w:rPr>
+        <w:t>endOfLoop</w:t>
+      </w:r>
+      <w:proofErr w:type="spellEnd"/>
+      <w:r>
+        <w:rPr>
+          <w:color w:val="A6A6A6" w:themeColor="background1" w:themeShade="A6"/>
+        </w:rPr>
+        <w:t>:</w:t>
+      </w:r>
+    </w:p>
+    <w:p>
+      <w:pPr>
+        <w:pStyle w:val="Code"/>
+        <w:rPr>
+          <w:color w:val="A6A6A6" w:themeColor="background1" w:themeShade="A6"/>
+        </w:rPr>
+      </w:pPr>
+      <w:r>
+        <w:rPr>
+          <w:color w:val="A6A6A6" w:themeColor="background1" w:themeShade="A6"/>
+        </w:rPr>
+        <w:t xml:space="preserve">    b loop  </w:t>
+      </w:r>
+    </w:p>
+    <w:p>
+      <w:pPr>
+        <w:rPr>
+          <w:b/>
+        </w:rPr>
+      </w:pPr>
+      <w:r>
+        <w:rPr>
+          <w:b/>
+        </w:rPr>
+        <w:t>What happens when you run the game and hit the ‘s’ key to change direction, downwards?</w:t>
+      </w:r>
+    </w:p>
+    <w:p>
+      <w:pPr>
+        <w:rPr>
+          <w:b/>
+        </w:rPr>
+      </w:pPr>
+      <w:r>
+        <w:rPr>
+          <w:b/>
+        </w:rPr>
+        <w:t>Try stepping through the program, hitting the ‘s’ key early to see if you can see what the bug is?</w:t>
+      </w:r>
+    </w:p>
+    <w:p>
+      <w:pPr>
+        <w:rPr>
+          <w:b/>
+        </w:rPr>
+      </w:pPr>
+    </w:p>
+    <w:p>
+      <w:pPr>
+        <w:pStyle w:val="Heading1"/>
+      </w:pPr>
+      <w:r>
+        <w:lastRenderedPageBreak/>
+        <w:t xml:space="preserve">Story </w:t>
+      </w:r>
+      <w:r>
+        <w:t>6</w:t>
+      </w:r>
+      <w:r>
+        <w:t xml:space="preserve">b:  Refactoring </w:t>
+      </w:r>
+    </w:p>
+    <w:p>
+      <w:r>
+        <w:t>The bug is quite subtle.  Upon the change in direction we immediately start moving both the head and the tail pointers (r</w:t>
+      </w:r>
+      <w:proofErr w:type="gramStart"/>
+      <w:r>
+        <w:t>3  and</w:t>
+      </w:r>
+      <w:proofErr w:type="gramEnd"/>
+      <w:r>
+        <w:t xml:space="preserve"> r4) downwards.  But because the tail is (initially) one to the left of the head, they are going to move down next to each other, not in the same column of pixels, so the new trail created by the advancing head, is never reset to the background colour by the advancing tail. And if you change direction after the snake has eaten the apple and grown to three segments, the head and tail will move downwards further apart.</w:t>
+      </w:r>
+    </w:p>
+    <w:p>
+      <w:r>
+        <w:t>[add diagram]</w:t>
+      </w:r>
+    </w:p>
+    <w:p>
+      <w:r>
+        <w:t>To fix this properly, and, especially, to cope with later versions of the game where the snake may a</w:t>
+      </w:r>
+      <w:r>
+        <w:t>c</w:t>
+      </w:r>
+      <w:r>
+        <w:t>quire a complex shape from many turns, we really need to ensure that the tail always follows the same path as the head, lagging behind by as many segments as the snake is long.</w:t>
+      </w:r>
+    </w:p>
+    <w:p>
+      <w:r>
+        <w:t>Could this be done by getting the tail-update routine to read the screen memory, looking to see in which direction is the next snake-coloured pixel.  That might work for simple cases, but won’t work if the snake has doubled-back on itself e.g.</w:t>
+      </w:r>
+    </w:p>
+    <w:p>
+      <w:r>
+        <w:t>[add diagram]</w:t>
+      </w:r>
+    </w:p>
+    <w:p>
+      <w:r>
+        <w:t xml:space="preserve">The proper solution is to keep a record of locations the head has passed through, elsewhere in memory. We can declare this with a label and the pseudo-instruction DAT, at the end of our code. We should change our initial </w:t>
+      </w:r>
+      <w:proofErr w:type="spellStart"/>
+      <w:r>
         <w:t>drawSnake</w:t>
       </w:r>
       <w:proofErr w:type="spellEnd"/>
       <w:r>
-        <w:rPr>
-          <w:color w:val="A6A6A6" w:themeColor="background1" w:themeShade="A6"/>
-        </w:rPr>
-        <w:t>:</w:t>
-      </w:r>
-      <w:r>
-        <w:rPr>
-          <w:color w:val="A6A6A6" w:themeColor="background1" w:themeShade="A6"/>
-        </w:rPr>
-        <w:t xml:space="preserve"> </w:t>
-      </w:r>
-      <w:r>
-        <w:rPr>
-          <w:color w:val="A6A6A6" w:themeColor="background1" w:themeShade="A6"/>
-        </w:rPr>
-        <w:t>(unchanged)</w:t>
-      </w:r>
-    </w:p>
-    <w:p>
-      <w:pPr>
-        <w:pStyle w:val="Code"/>
-        <w:rPr>
-          <w:color w:val="A6A6A6" w:themeColor="background1" w:themeShade="A6"/>
-        </w:rPr>
-      </w:pPr>
-      <w:r>
-        <w:rPr>
-          <w:color w:val="A6A6A6" w:themeColor="background1" w:themeShade="A6"/>
-        </w:rPr>
-        <w:t>loop:</w:t>
-      </w:r>
-    </w:p>
-    <w:p>
-      <w:pPr>
-        <w:pStyle w:val="Code"/>
-        <w:rPr>
-          <w:color w:val="A6A6A6" w:themeColor="background1" w:themeShade="A6"/>
-        </w:rPr>
-      </w:pPr>
-      <w:r>
-        <w:rPr>
-          <w:color w:val="A6A6A6" w:themeColor="background1" w:themeShade="A6"/>
-        </w:rPr>
-        <w:t xml:space="preserve">    add r</w:t>
-      </w:r>
-      <w:proofErr w:type="gramStart"/>
-      <w:r>
-        <w:rPr>
-          <w:color w:val="A6A6A6" w:themeColor="background1" w:themeShade="A6"/>
-        </w:rPr>
-        <w:t>3,r</w:t>
-      </w:r>
-      <w:proofErr w:type="gramEnd"/>
-      <w:r>
-        <w:rPr>
-          <w:color w:val="A6A6A6" w:themeColor="background1" w:themeShade="A6"/>
-        </w:rPr>
-        <w:t>3,#1            //Increment the head pointer</w:t>
-      </w:r>
-    </w:p>
-    <w:p>
-      <w:pPr>
-        <w:pStyle w:val="Code"/>
-        <w:rPr>
-          <w:color w:val="A6A6A6" w:themeColor="background1" w:themeShade="A6"/>
-        </w:rPr>
-      </w:pPr>
-      <w:r>
-        <w:rPr>
-          <w:color w:val="A6A6A6" w:themeColor="background1" w:themeShade="A6"/>
-        </w:rPr>
-        <w:t xml:space="preserve">    </w:t>
-      </w:r>
-      <w:proofErr w:type="spellStart"/>
-      <w:r>
-        <w:rPr>
-          <w:color w:val="A6A6A6" w:themeColor="background1" w:themeShade="A6"/>
-        </w:rPr>
-        <w:t>str</w:t>
-      </w:r>
-      <w:proofErr w:type="spellEnd"/>
-      <w:r>
-        <w:rPr>
-          <w:color w:val="A6A6A6" w:themeColor="background1" w:themeShade="A6"/>
-        </w:rPr>
-        <w:t xml:space="preserve"> r</w:t>
-      </w:r>
-      <w:proofErr w:type="gramStart"/>
-      <w:r>
-        <w:rPr>
-          <w:color w:val="A6A6A6" w:themeColor="background1" w:themeShade="A6"/>
-        </w:rPr>
-        <w:t>12,[</w:t>
-      </w:r>
-      <w:proofErr w:type="gramEnd"/>
-      <w:r>
-        <w:rPr>
-          <w:color w:val="A6A6A6" w:themeColor="background1" w:themeShade="A6"/>
-        </w:rPr>
-        <w:t>r3]            //Draw new head</w:t>
-      </w:r>
-    </w:p>
-    <w:p>
-      <w:pPr>
-        <w:pStyle w:val="Code"/>
-      </w:pPr>
-      <w:r>
-        <w:t xml:space="preserve">    </w:t>
-      </w:r>
-      <w:proofErr w:type="spellStart"/>
-      <w:r>
-        <w:rPr>
-          <w:highlight w:val="yellow"/>
-        </w:rPr>
-        <w:t>cmp</w:t>
-      </w:r>
-      <w:proofErr w:type="spellEnd"/>
-      <w:r>
-        <w:rPr>
-          <w:highlight w:val="yellow"/>
-        </w:rPr>
-        <w:t xml:space="preserve"> r</w:t>
-      </w:r>
-      <w:proofErr w:type="gramStart"/>
-      <w:r>
-        <w:rPr>
-          <w:highlight w:val="yellow"/>
-        </w:rPr>
-        <w:t>3,r</w:t>
-      </w:r>
-      <w:proofErr w:type="gramEnd"/>
-      <w:r>
-        <w:rPr>
-          <w:highlight w:val="yellow"/>
-        </w:rPr>
-        <w:t>5</w:t>
-      </w:r>
-      <w:r>
-        <w:t xml:space="preserve">               //If the head is in same location as apple...</w:t>
-      </w:r>
-    </w:p>
-    <w:p>
-      <w:pPr>
-        <w:pStyle w:val="Code"/>
-      </w:pPr>
-      <w:r>
-        <w:t xml:space="preserve">    </w:t>
-      </w:r>
-      <w:proofErr w:type="spellStart"/>
-      <w:r>
-        <w:rPr>
-          <w:highlight w:val="yellow"/>
-        </w:rPr>
-        <w:t>beq</w:t>
-      </w:r>
-      <w:proofErr w:type="spellEnd"/>
-      <w:r>
-        <w:rPr>
-          <w:highlight w:val="yellow"/>
-        </w:rPr>
-        <w:t xml:space="preserve"> </w:t>
-      </w:r>
-      <w:proofErr w:type="spellStart"/>
-      <w:r>
-        <w:rPr>
-          <w:highlight w:val="yellow"/>
-        </w:rPr>
-        <w:t>endOfLoop</w:t>
-      </w:r>
-      <w:proofErr w:type="spellEnd"/>
-      <w:r>
-        <w:t xml:space="preserve">           //...Skip updating the tail, to make snake grow</w:t>
-      </w:r>
-    </w:p>
-    <w:p>
-      <w:pPr>
-        <w:pStyle w:val="Code"/>
-        <w:rPr>
-          <w:color w:val="A6A6A6" w:themeColor="background1" w:themeShade="A6"/>
-        </w:rPr>
-      </w:pPr>
-      <w:r>
-        <w:rPr>
-          <w:color w:val="A6A6A6" w:themeColor="background1" w:themeShade="A6"/>
-        </w:rPr>
-        <w:t xml:space="preserve">    </w:t>
-      </w:r>
-      <w:proofErr w:type="spellStart"/>
-      <w:r>
-        <w:rPr>
-          <w:color w:val="A6A6A6" w:themeColor="background1" w:themeShade="A6"/>
-        </w:rPr>
-        <w:t>str</w:t>
-      </w:r>
-      <w:proofErr w:type="spellEnd"/>
-      <w:r>
-        <w:rPr>
-          <w:color w:val="A6A6A6" w:themeColor="background1" w:themeShade="A6"/>
-        </w:rPr>
-        <w:t xml:space="preserve"> r</w:t>
-      </w:r>
-      <w:proofErr w:type="gramStart"/>
-      <w:r>
-        <w:rPr>
-          <w:color w:val="A6A6A6" w:themeColor="background1" w:themeShade="A6"/>
-        </w:rPr>
-        <w:t>11,[</w:t>
-      </w:r>
-      <w:proofErr w:type="gramEnd"/>
-      <w:r>
-        <w:rPr>
-          <w:color w:val="A6A6A6" w:themeColor="background1" w:themeShade="A6"/>
-        </w:rPr>
-        <w:t>r4]            //Reset tail to Background</w:t>
-      </w:r>
-    </w:p>
-    <w:p>
-      <w:pPr>
-        <w:pStyle w:val="Code"/>
-        <w:rPr>
-          <w:color w:val="A6A6A6" w:themeColor="background1" w:themeShade="A6"/>
-        </w:rPr>
-      </w:pPr>
-      <w:r>
-        <w:rPr>
-          <w:color w:val="A6A6A6" w:themeColor="background1" w:themeShade="A6"/>
-        </w:rPr>
-        <w:t xml:space="preserve">    add r</w:t>
-      </w:r>
-      <w:proofErr w:type="gramStart"/>
-      <w:r>
-        <w:rPr>
-          <w:color w:val="A6A6A6" w:themeColor="background1" w:themeShade="A6"/>
-        </w:rPr>
-        <w:t>4,r</w:t>
-      </w:r>
-      <w:proofErr w:type="gramEnd"/>
-      <w:r>
-        <w:rPr>
-          <w:color w:val="A6A6A6" w:themeColor="background1" w:themeShade="A6"/>
-        </w:rPr>
-        <w:t>4,#1            //Increment the tail pointer (for use next cycle)</w:t>
-      </w:r>
-    </w:p>
-    <w:p>
-      <w:pPr>
-        <w:pStyle w:val="Code"/>
-      </w:pPr>
-      <w:proofErr w:type="spellStart"/>
-      <w:r>
-        <w:rPr>
-          <w:highlight w:val="yellow"/>
-        </w:rPr>
-        <w:t>endOfLoop</w:t>
-      </w:r>
-      <w:proofErr w:type="spellEnd"/>
-      <w:r>
-        <w:rPr>
-          <w:highlight w:val="yellow"/>
-        </w:rPr>
-        <w:t>:</w:t>
-      </w:r>
-    </w:p>
-    <w:p>
-      <w:pPr>
-        <w:pStyle w:val="Code"/>
-        <w:rPr>
-          <w:color w:val="A6A6A6" w:themeColor="background1" w:themeShade="A6"/>
-        </w:rPr>
-      </w:pPr>
-      <w:r>
-        <w:rPr>
-          <w:color w:val="A6A6A6" w:themeColor="background1" w:themeShade="A6"/>
-        </w:rPr>
-        <w:t xml:space="preserve">    b loop</w:t>
+        <w:t xml:space="preserve"> routine to copy the locations into this data area as well as setting the screen:</w:t>
       </w:r>
     </w:p>
     <w:p/>
     <w:p/>
     <w:p/>
-    <w:p>
-      <w:pPr>
-        <w:pStyle w:val="Heading1"/>
-      </w:pPr>
-      <w:r>
-        <w:lastRenderedPageBreak/>
-        <w:tab/>
-        <w:t>Story 5: Change of direction</w:t>
-      </w:r>
-    </w:p>
-    <w:p>
-      <w:pPr>
-        <w:pStyle w:val="Heading2"/>
-      </w:pPr>
-      <w:r>
-        <w:t>Requirements</w:t>
-      </w:r>
-    </w:p>
-    <w:p>
-      <w:r>
-        <w:t>When the S key is pressed, switch to moving downwards</w:t>
-      </w:r>
-      <w:r>
-        <w:t>. This will continue until the head reaches the bottom of the screen.</w:t>
-      </w:r>
-    </w:p>
-    <w:p>
-      <w:pPr>
-        <w:pStyle w:val="Heading2"/>
-      </w:pPr>
-      <w:r>
-        <w:t>Techniques</w:t>
-      </w:r>
-    </w:p>
-    <w:p/>
-    <w:p>
-      <w:r>
-        <w:t>The following code looks like it should work, but it actually contains a subtle bug.</w:t>
-      </w:r>
-    </w:p>
-    <w:p>
-      <w:pPr>
-        <w:pStyle w:val="Code"/>
-        <w:rPr>
-          <w:color w:val="A6A6A6" w:themeColor="background1" w:themeShade="A6"/>
-        </w:rPr>
-      </w:pPr>
-      <w:proofErr w:type="spellStart"/>
-      <w:r>
-        <w:rPr>
-          <w:color w:val="A6A6A6" w:themeColor="background1" w:themeShade="A6"/>
-        </w:rPr>
-        <w:t>defineRegisters</w:t>
-      </w:r>
-      <w:proofErr w:type="spellEnd"/>
-      <w:r>
-        <w:rPr>
-          <w:color w:val="A6A6A6" w:themeColor="background1" w:themeShade="A6"/>
-        </w:rPr>
-        <w:t xml:space="preserve">: </w:t>
-      </w:r>
-      <w:r>
-        <w:rPr>
-          <w:color w:val="A6A6A6" w:themeColor="background1" w:themeShade="A6"/>
-        </w:rPr>
-        <w:tab/>
-      </w:r>
-      <w:r>
-        <w:rPr>
-          <w:color w:val="A6A6A6" w:themeColor="background1" w:themeShade="A6"/>
-        </w:rPr>
-        <w:tab/>
-      </w:r>
-      <w:r>
-        <w:rPr>
-          <w:color w:val="A6A6A6" w:themeColor="background1" w:themeShade="A6"/>
-        </w:rPr>
-        <w:t>(unchanged)</w:t>
-      </w:r>
-    </w:p>
-    <w:p>
-      <w:pPr>
-        <w:pStyle w:val="Code"/>
-        <w:rPr>
-          <w:color w:val="A6A6A6" w:themeColor="background1" w:themeShade="A6"/>
-        </w:rPr>
-      </w:pPr>
-      <w:proofErr w:type="spellStart"/>
-      <w:r>
-        <w:rPr>
-          <w:color w:val="A6A6A6" w:themeColor="background1" w:themeShade="A6"/>
-        </w:rPr>
-        <w:t>drawApple</w:t>
-      </w:r>
-      <w:proofErr w:type="spellEnd"/>
-      <w:r>
-        <w:rPr>
-          <w:color w:val="A6A6A6" w:themeColor="background1" w:themeShade="A6"/>
-        </w:rPr>
-        <w:t>:</w:t>
-      </w:r>
-      <w:r>
-        <w:rPr>
-          <w:color w:val="A6A6A6" w:themeColor="background1" w:themeShade="A6"/>
-        </w:rPr>
-        <w:tab/>
-      </w:r>
-      <w:r>
-        <w:rPr>
-          <w:color w:val="A6A6A6" w:themeColor="background1" w:themeShade="A6"/>
-        </w:rPr>
-        <w:tab/>
-      </w:r>
-      <w:r>
-        <w:rPr>
-          <w:color w:val="A6A6A6" w:themeColor="background1" w:themeShade="A6"/>
-        </w:rPr>
-        <w:tab/>
-      </w:r>
-      <w:r>
-        <w:rPr>
-          <w:color w:val="A6A6A6" w:themeColor="background1" w:themeShade="A6"/>
-        </w:rPr>
-        <w:t>(unchanged)</w:t>
-      </w:r>
-    </w:p>
-    <w:p>
-      <w:pPr>
-        <w:pStyle w:val="Code"/>
-        <w:rPr>
-          <w:color w:val="A6A6A6" w:themeColor="background1" w:themeShade="A6"/>
-        </w:rPr>
-      </w:pPr>
-      <w:proofErr w:type="spellStart"/>
-      <w:r>
-        <w:rPr>
-          <w:color w:val="A6A6A6" w:themeColor="background1" w:themeShade="A6"/>
-        </w:rPr>
-        <w:t>drawSnake</w:t>
-      </w:r>
-      <w:proofErr w:type="spellEnd"/>
-      <w:r>
-        <w:rPr>
-          <w:color w:val="A6A6A6" w:themeColor="background1" w:themeShade="A6"/>
-        </w:rPr>
-        <w:t>:</w:t>
-      </w:r>
-      <w:r>
-        <w:rPr>
-          <w:color w:val="A6A6A6" w:themeColor="background1" w:themeShade="A6"/>
-        </w:rPr>
-        <w:t xml:space="preserve"> </w:t>
-      </w:r>
-      <w:r>
-        <w:rPr>
-          <w:color w:val="A6A6A6" w:themeColor="background1" w:themeShade="A6"/>
-        </w:rPr>
-        <w:tab/>
-      </w:r>
-      <w:r>
-        <w:rPr>
-          <w:color w:val="A6A6A6" w:themeColor="background1" w:themeShade="A6"/>
-        </w:rPr>
-        <w:tab/>
-      </w:r>
-      <w:r>
-        <w:rPr>
-          <w:color w:val="A6A6A6" w:themeColor="background1" w:themeShade="A6"/>
-        </w:rPr>
-        <w:tab/>
-      </w:r>
-      <w:r>
-        <w:rPr>
-          <w:color w:val="A6A6A6" w:themeColor="background1" w:themeShade="A6"/>
-        </w:rPr>
-        <w:t>(unchanged)</w:t>
-      </w:r>
-    </w:p>
-    <w:p>
-      <w:pPr>
-        <w:pStyle w:val="Code"/>
-        <w:rPr>
-          <w:color w:val="A6A6A6" w:themeColor="background1" w:themeShade="A6"/>
-        </w:rPr>
-      </w:pPr>
-      <w:r>
-        <w:rPr>
-          <w:color w:val="A6A6A6" w:themeColor="background1" w:themeShade="A6"/>
-        </w:rPr>
-        <w:t>loop:</w:t>
-      </w:r>
-    </w:p>
-    <w:p>
-      <w:pPr>
-        <w:pStyle w:val="Code"/>
-        <w:rPr>
-          <w:highlight w:val="yellow"/>
-        </w:rPr>
-      </w:pPr>
-      <w:r>
-        <w:t xml:space="preserve">    </w:t>
-      </w:r>
-      <w:proofErr w:type="spellStart"/>
-      <w:r>
-        <w:rPr>
-          <w:highlight w:val="yellow"/>
-        </w:rPr>
-        <w:t>inp</w:t>
-      </w:r>
-      <w:proofErr w:type="spellEnd"/>
-      <w:r>
-        <w:rPr>
-          <w:highlight w:val="yellow"/>
-        </w:rPr>
-        <w:t xml:space="preserve"> r0,4</w:t>
-      </w:r>
-    </w:p>
-    <w:p>
-      <w:pPr>
-        <w:pStyle w:val="Code"/>
-        <w:rPr>
-          <w:highlight w:val="yellow"/>
-        </w:rPr>
-      </w:pPr>
-      <w:r>
-        <w:rPr>
-          <w:highlight w:val="yellow"/>
-        </w:rPr>
-        <w:t xml:space="preserve">    </w:t>
-      </w:r>
-      <w:proofErr w:type="spellStart"/>
-      <w:r>
-        <w:rPr>
-          <w:highlight w:val="yellow"/>
-        </w:rPr>
-        <w:t>cmp</w:t>
-      </w:r>
-      <w:proofErr w:type="spellEnd"/>
-      <w:r>
-        <w:rPr>
-          <w:highlight w:val="yellow"/>
-        </w:rPr>
-        <w:t xml:space="preserve"> r</w:t>
-      </w:r>
-      <w:proofErr w:type="gramStart"/>
-      <w:r>
-        <w:rPr>
-          <w:highlight w:val="yellow"/>
-        </w:rPr>
-        <w:t>0,#</w:t>
-      </w:r>
-      <w:proofErr w:type="gramEnd"/>
-      <w:r>
-        <w:rPr>
-          <w:highlight w:val="yellow"/>
-        </w:rPr>
-        <w:t>83 //S key</w:t>
-      </w:r>
-    </w:p>
-    <w:p>
-      <w:pPr>
-        <w:pStyle w:val="Code"/>
-        <w:rPr>
-          <w:highlight w:val="yellow"/>
-        </w:rPr>
-      </w:pPr>
-      <w:r>
-        <w:rPr>
-          <w:highlight w:val="yellow"/>
-        </w:rPr>
-        <w:t xml:space="preserve">    </w:t>
-      </w:r>
-      <w:proofErr w:type="spellStart"/>
-      <w:r>
-        <w:rPr>
-          <w:highlight w:val="yellow"/>
-        </w:rPr>
-        <w:t>beq</w:t>
-      </w:r>
-      <w:proofErr w:type="spellEnd"/>
-      <w:r>
-        <w:rPr>
-          <w:highlight w:val="yellow"/>
-        </w:rPr>
-        <w:t xml:space="preserve"> down</w:t>
-      </w:r>
-    </w:p>
-    <w:p>
-      <w:pPr>
-        <w:pStyle w:val="Code"/>
-        <w:rPr>
-          <w:highlight w:val="yellow"/>
-        </w:rPr>
-      </w:pPr>
-      <w:r>
-        <w:rPr>
-          <w:highlight w:val="yellow"/>
-        </w:rPr>
-        <w:t>right:</w:t>
-      </w:r>
-    </w:p>
-    <w:p>
-      <w:pPr>
-        <w:pStyle w:val="Code"/>
-      </w:pPr>
-      <w:r>
-        <w:rPr>
-          <w:highlight w:val="yellow"/>
-        </w:rPr>
-        <w:t xml:space="preserve">    </w:t>
-      </w:r>
-      <w:proofErr w:type="spellStart"/>
-      <w:r>
-        <w:rPr>
-          <w:highlight w:val="yellow"/>
-        </w:rPr>
-        <w:t>mov</w:t>
-      </w:r>
-      <w:proofErr w:type="spellEnd"/>
-      <w:r>
-        <w:rPr>
-          <w:highlight w:val="yellow"/>
-        </w:rPr>
-        <w:t xml:space="preserve"> r</w:t>
-      </w:r>
-      <w:proofErr w:type="gramStart"/>
-      <w:r>
-        <w:rPr>
-          <w:highlight w:val="yellow"/>
-        </w:rPr>
-        <w:t>1,#</w:t>
-      </w:r>
-      <w:proofErr w:type="gramEnd"/>
-      <w:r>
-        <w:rPr>
-          <w:highlight w:val="yellow"/>
-        </w:rPr>
-        <w:t>1</w:t>
-      </w:r>
-      <w:r>
-        <w:t xml:space="preserve">            //Set r1 with to be an increment of 1</w:t>
-      </w:r>
-    </w:p>
-    <w:p>
-      <w:pPr>
-        <w:pStyle w:val="Code"/>
-        <w:rPr>
-          <w:highlight w:val="yellow"/>
-        </w:rPr>
-      </w:pPr>
-      <w:r>
-        <w:t xml:space="preserve">    </w:t>
-      </w:r>
-      <w:r>
-        <w:rPr>
-          <w:highlight w:val="yellow"/>
-        </w:rPr>
-        <w:t>b draw</w:t>
-      </w:r>
-    </w:p>
-    <w:p>
-      <w:pPr>
-        <w:pStyle w:val="Code"/>
-      </w:pPr>
-      <w:r>
-        <w:rPr>
-          <w:highlight w:val="yellow"/>
-        </w:rPr>
-        <w:t>down:</w:t>
-      </w:r>
-    </w:p>
-    <w:p>
-      <w:pPr>
-        <w:pStyle w:val="Code"/>
-      </w:pPr>
-      <w:r>
-        <w:t xml:space="preserve">    </w:t>
-      </w:r>
-      <w:proofErr w:type="spellStart"/>
-      <w:r>
-        <w:rPr>
-          <w:highlight w:val="yellow"/>
-        </w:rPr>
-        <w:t>mov</w:t>
-      </w:r>
-      <w:proofErr w:type="spellEnd"/>
-      <w:r>
-        <w:rPr>
-          <w:highlight w:val="yellow"/>
-        </w:rPr>
-        <w:t xml:space="preserve"> r</w:t>
-      </w:r>
-      <w:proofErr w:type="gramStart"/>
-      <w:r>
-        <w:rPr>
-          <w:highlight w:val="yellow"/>
-        </w:rPr>
-        <w:t>1,#</w:t>
-      </w:r>
-      <w:proofErr w:type="gramEnd"/>
-      <w:r>
-        <w:rPr>
-          <w:highlight w:val="yellow"/>
-        </w:rPr>
-        <w:t>32</w:t>
-      </w:r>
-      <w:r>
-        <w:t xml:space="preserve">           //32 moves down one row on screen</w:t>
-      </w:r>
-    </w:p>
-    <w:p>
-      <w:pPr>
-        <w:pStyle w:val="Code"/>
-        <w:rPr>
-          <w:color w:val="A6A6A6" w:themeColor="background1" w:themeShade="A6"/>
-        </w:rPr>
-      </w:pPr>
-      <w:r>
-        <w:rPr>
-          <w:color w:val="A6A6A6" w:themeColor="background1" w:themeShade="A6"/>
-        </w:rPr>
-        <w:t xml:space="preserve">draw:         </w:t>
-      </w:r>
-    </w:p>
-    <w:p>
-      <w:pPr>
-        <w:pStyle w:val="Code"/>
-      </w:pPr>
-      <w:r>
-        <w:rPr>
-          <w:color w:val="A6A6A6" w:themeColor="background1" w:themeShade="A6"/>
-        </w:rPr>
-        <w:t xml:space="preserve">    add r</w:t>
-      </w:r>
-      <w:proofErr w:type="gramStart"/>
-      <w:r>
-        <w:rPr>
-          <w:color w:val="A6A6A6" w:themeColor="background1" w:themeShade="A6"/>
-        </w:rPr>
-        <w:t>3,r</w:t>
-      </w:r>
-      <w:proofErr w:type="gramEnd"/>
-      <w:r>
-        <w:rPr>
-          <w:color w:val="A6A6A6" w:themeColor="background1" w:themeShade="A6"/>
-        </w:rPr>
-        <w:t>3,</w:t>
-      </w:r>
-      <w:r>
-        <w:rPr>
-          <w:highlight w:val="yellow"/>
-        </w:rPr>
-        <w:t>r1</w:t>
-      </w:r>
-      <w:r>
-        <w:rPr>
-          <w:highlight w:val="yellow"/>
-        </w:rPr>
-        <w:tab/>
-      </w:r>
-      <w:r>
-        <w:rPr>
-          <w:highlight w:val="yellow"/>
-        </w:rPr>
-        <w:tab/>
-        <w:t>//Instead of adding a constant increment, add r1</w:t>
-      </w:r>
-    </w:p>
-    <w:p>
-      <w:pPr>
-        <w:pStyle w:val="Code"/>
-        <w:rPr>
-          <w:color w:val="A6A6A6" w:themeColor="background1" w:themeShade="A6"/>
-        </w:rPr>
-      </w:pPr>
-      <w:r>
-        <w:rPr>
-          <w:color w:val="A6A6A6" w:themeColor="background1" w:themeShade="A6"/>
-        </w:rPr>
-        <w:t xml:space="preserve">    </w:t>
-      </w:r>
-      <w:proofErr w:type="spellStart"/>
-      <w:r>
-        <w:rPr>
-          <w:color w:val="A6A6A6" w:themeColor="background1" w:themeShade="A6"/>
-        </w:rPr>
-        <w:t>str</w:t>
-      </w:r>
-      <w:proofErr w:type="spellEnd"/>
-      <w:r>
-        <w:rPr>
-          <w:color w:val="A6A6A6" w:themeColor="background1" w:themeShade="A6"/>
-        </w:rPr>
-        <w:t xml:space="preserve"> r</w:t>
-      </w:r>
-      <w:proofErr w:type="gramStart"/>
-      <w:r>
-        <w:rPr>
-          <w:color w:val="A6A6A6" w:themeColor="background1" w:themeShade="A6"/>
-        </w:rPr>
-        <w:t>12,[</w:t>
-      </w:r>
-      <w:proofErr w:type="gramEnd"/>
-      <w:r>
-        <w:rPr>
-          <w:color w:val="A6A6A6" w:themeColor="background1" w:themeShade="A6"/>
-        </w:rPr>
-        <w:t>r3]            //Draw new head</w:t>
-      </w:r>
-    </w:p>
-    <w:p>
-      <w:pPr>
-        <w:pStyle w:val="Code"/>
-        <w:rPr>
-          <w:color w:val="A6A6A6" w:themeColor="background1" w:themeShade="A6"/>
-        </w:rPr>
-      </w:pPr>
-      <w:r>
-        <w:rPr>
-          <w:color w:val="A6A6A6" w:themeColor="background1" w:themeShade="A6"/>
-        </w:rPr>
-        <w:t xml:space="preserve">    </w:t>
-      </w:r>
-      <w:proofErr w:type="spellStart"/>
-      <w:r>
-        <w:rPr>
-          <w:color w:val="A6A6A6" w:themeColor="background1" w:themeShade="A6"/>
-        </w:rPr>
-        <w:t>cmp</w:t>
-      </w:r>
-      <w:proofErr w:type="spellEnd"/>
-      <w:r>
-        <w:rPr>
-          <w:color w:val="A6A6A6" w:themeColor="background1" w:themeShade="A6"/>
-        </w:rPr>
-        <w:t xml:space="preserve"> r</w:t>
-      </w:r>
-      <w:proofErr w:type="gramStart"/>
-      <w:r>
-        <w:rPr>
-          <w:color w:val="A6A6A6" w:themeColor="background1" w:themeShade="A6"/>
-        </w:rPr>
-        <w:t>3,r</w:t>
-      </w:r>
-      <w:proofErr w:type="gramEnd"/>
-      <w:r>
-        <w:rPr>
-          <w:color w:val="A6A6A6" w:themeColor="background1" w:themeShade="A6"/>
-        </w:rPr>
-        <w:t>5               //If the head is in same location as apple...</w:t>
-      </w:r>
-    </w:p>
-    <w:p>
-      <w:pPr>
-        <w:pStyle w:val="Code"/>
-        <w:rPr>
-          <w:color w:val="A6A6A6" w:themeColor="background1" w:themeShade="A6"/>
-        </w:rPr>
-      </w:pPr>
-      <w:r>
-        <w:rPr>
-          <w:color w:val="A6A6A6" w:themeColor="background1" w:themeShade="A6"/>
-        </w:rPr>
-        <w:t xml:space="preserve">    </w:t>
-      </w:r>
-      <w:proofErr w:type="spellStart"/>
-      <w:r>
-        <w:rPr>
-          <w:color w:val="A6A6A6" w:themeColor="background1" w:themeShade="A6"/>
-        </w:rPr>
-        <w:t>beq</w:t>
-      </w:r>
-      <w:proofErr w:type="spellEnd"/>
-      <w:r>
-        <w:rPr>
-          <w:color w:val="A6A6A6" w:themeColor="background1" w:themeShade="A6"/>
-        </w:rPr>
-        <w:t xml:space="preserve"> </w:t>
-      </w:r>
-      <w:proofErr w:type="spellStart"/>
-      <w:r>
-        <w:rPr>
-          <w:color w:val="A6A6A6" w:themeColor="background1" w:themeShade="A6"/>
-        </w:rPr>
-        <w:t>endOfLoop</w:t>
-      </w:r>
-      <w:proofErr w:type="spellEnd"/>
-      <w:r>
-        <w:rPr>
-          <w:color w:val="A6A6A6" w:themeColor="background1" w:themeShade="A6"/>
-        </w:rPr>
-        <w:t xml:space="preserve">           //...Skip updating the tail, to make snake grow</w:t>
-      </w:r>
-    </w:p>
-    <w:p>
-      <w:pPr>
-        <w:pStyle w:val="Code"/>
-      </w:pPr>
-      <w:r>
-        <w:rPr>
-          <w:color w:val="A6A6A6" w:themeColor="background1" w:themeShade="A6"/>
-        </w:rPr>
-        <w:t xml:space="preserve">    </w:t>
-      </w:r>
-      <w:proofErr w:type="spellStart"/>
-      <w:r>
-        <w:rPr>
-          <w:color w:val="A6A6A6" w:themeColor="background1" w:themeShade="A6"/>
-        </w:rPr>
-        <w:t>str</w:t>
-      </w:r>
-      <w:proofErr w:type="spellEnd"/>
-      <w:r>
-        <w:rPr>
-          <w:color w:val="A6A6A6" w:themeColor="background1" w:themeShade="A6"/>
-        </w:rPr>
-        <w:t xml:space="preserve"> r</w:t>
-      </w:r>
-      <w:proofErr w:type="gramStart"/>
-      <w:r>
-        <w:rPr>
-          <w:color w:val="A6A6A6" w:themeColor="background1" w:themeShade="A6"/>
-        </w:rPr>
-        <w:t>11,[</w:t>
-      </w:r>
-      <w:proofErr w:type="gramEnd"/>
-      <w:r>
-        <w:rPr>
-          <w:color w:val="A6A6A6" w:themeColor="background1" w:themeShade="A6"/>
-        </w:rPr>
-        <w:t>r4]            //Reset tail to Background</w:t>
-      </w:r>
-    </w:p>
-    <w:p>
-      <w:pPr>
-        <w:pStyle w:val="Code"/>
-      </w:pPr>
-      <w:r>
-        <w:t xml:space="preserve">    </w:t>
-      </w:r>
-      <w:r>
-        <w:rPr>
-          <w:color w:val="A6A6A6" w:themeColor="background1" w:themeShade="A6"/>
-        </w:rPr>
-        <w:t>add r</w:t>
-      </w:r>
-      <w:proofErr w:type="gramStart"/>
-      <w:r>
-        <w:rPr>
-          <w:color w:val="A6A6A6" w:themeColor="background1" w:themeShade="A6"/>
-        </w:rPr>
-        <w:t>4,r</w:t>
-      </w:r>
-      <w:proofErr w:type="gramEnd"/>
-      <w:r>
-        <w:rPr>
-          <w:color w:val="A6A6A6" w:themeColor="background1" w:themeShade="A6"/>
-        </w:rPr>
-        <w:t>4,</w:t>
-      </w:r>
-      <w:r>
-        <w:rPr>
-          <w:highlight w:val="yellow"/>
-        </w:rPr>
-        <w:t>r1</w:t>
-      </w:r>
-      <w:r>
-        <w:t xml:space="preserve">            </w:t>
-      </w:r>
-      <w:r>
-        <w:rPr>
-          <w:highlight w:val="yellow"/>
-        </w:rPr>
-        <w:t>//</w:t>
-      </w:r>
-      <w:r>
-        <w:rPr>
-          <w:highlight w:val="yellow"/>
-        </w:rPr>
-        <w:t>Add r1 to r4, as we did for r3 also</w:t>
-      </w:r>
-    </w:p>
-    <w:p>
-      <w:pPr>
-        <w:pStyle w:val="Code"/>
-        <w:rPr>
-          <w:color w:val="A6A6A6" w:themeColor="background1" w:themeShade="A6"/>
-        </w:rPr>
-      </w:pPr>
-      <w:proofErr w:type="spellStart"/>
-      <w:r>
-        <w:rPr>
-          <w:color w:val="A6A6A6" w:themeColor="background1" w:themeShade="A6"/>
-        </w:rPr>
-        <w:t>endOfLoop</w:t>
-      </w:r>
-      <w:proofErr w:type="spellEnd"/>
-      <w:r>
-        <w:rPr>
-          <w:color w:val="A6A6A6" w:themeColor="background1" w:themeShade="A6"/>
-        </w:rPr>
-        <w:t>:</w:t>
-      </w:r>
-    </w:p>
-    <w:p>
-      <w:pPr>
-        <w:pStyle w:val="Code"/>
-        <w:rPr>
-          <w:color w:val="A6A6A6" w:themeColor="background1" w:themeShade="A6"/>
-        </w:rPr>
-      </w:pPr>
-      <w:r>
-        <w:rPr>
-          <w:color w:val="A6A6A6" w:themeColor="background1" w:themeShade="A6"/>
-        </w:rPr>
-        <w:t xml:space="preserve">    b loop  </w:t>
-      </w:r>
-    </w:p>
-    <w:p>
-      <w:pPr>
-        <w:rPr>
-          <w:b/>
-        </w:rPr>
-      </w:pPr>
-      <w:r>
-        <w:rPr>
-          <w:b/>
-        </w:rPr>
-        <w:t>What happens when you run the game and hit the ‘s’ key to change direction, downwards?</w:t>
-      </w:r>
-    </w:p>
-    <w:p>
-      <w:pPr>
-        <w:rPr>
-          <w:b/>
-        </w:rPr>
-      </w:pPr>
-      <w:r>
-        <w:rPr>
-          <w:b/>
-        </w:rPr>
-        <w:t>Try stepping through the program, hitting the ‘s’ key early to see if you can see what the bug is?</w:t>
-      </w:r>
-    </w:p>
-    <w:p>
-      <w:pPr>
-        <w:rPr>
-          <w:b/>
-        </w:rPr>
-      </w:pPr>
-    </w:p>
-    <w:p>
-      <w:pPr>
-        <w:pStyle w:val="Heading1"/>
-      </w:pPr>
-      <w:r>
-        <w:lastRenderedPageBreak/>
-        <w:t xml:space="preserve">Story 5b:  Refactoring </w:t>
-      </w:r>
-    </w:p>
-    <w:p>
-      <w:r>
-        <w:t>The bug is quite subtle.  Upon the change in direction we immediately start moving both the head and the tail pointers (r</w:t>
-      </w:r>
-      <w:proofErr w:type="gramStart"/>
-      <w:r>
-        <w:t>3  and</w:t>
-      </w:r>
-      <w:proofErr w:type="gramEnd"/>
-      <w:r>
-        <w:t xml:space="preserve"> r4) downwards.  But because the tail is (initially) one to the left of the head, they are going to move down next to each other, not in the same column of pixels, so the new trail created by the advancing head, is never reset to the background colour by the advancing tail. And if you change direction after the snake has eaten the apple and grown to three segments, the head and tail will move downwards further apart.</w:t>
-      </w:r>
-    </w:p>
-    <w:p>
-      <w:r>
-        <w:t>[add diagram</w:t>
-      </w:r>
-      <w:bookmarkStart w:id="0" w:name="_GoBack"/>
-      <w:bookmarkEnd w:id="0"/>
-      <w:r>
-        <w:t>]</w:t>
-      </w:r>
-    </w:p>
-    <w:p>
-      <w:r>
-        <w:t xml:space="preserve">To fix this properly, and, especially, to cope with later versions of the game where the snake may </w:t>
-      </w:r>
-      <w:proofErr w:type="spellStart"/>
-      <w:r>
-        <w:t>aquire</w:t>
-      </w:r>
-      <w:proofErr w:type="spellEnd"/>
-      <w:r>
-        <w:t xml:space="preserve"> a complex shape from many turns, we really need to ensure that the tail always follows the same path as the head, lagging behind by as many segments as the snake is long.</w:t>
-      </w:r>
-    </w:p>
-    <w:p>
-      <w:r>
-        <w:t>Could this be done by getting the tail-update routine to read the screen memory, looking to see in which direction is the next snake-coloured pixel.  That might work for simple cases, but won’t work if the snake has doubled-back on itself e.g.</w:t>
-      </w:r>
-    </w:p>
-    <w:p>
-      <w:r>
-        <w:t>[add diagram]</w:t>
-      </w:r>
-    </w:p>
     <w:p/>
     <w:p/>
     <w:sectPr>
@@ -3738,6 +4650,7 @@
   <w:style w:type="character" w:default="1" w:styleId="DefaultParagraphFont">
     <w:name w:val="Default Paragraph Font"/>
     <w:uiPriority w:val="1"/>
+    <w:semiHidden/>
     <w:unhideWhenUsed/>
   </w:style>
   <w:style w:type="table" w:default="1" w:styleId="TableNormal">

</xml_diff>

<commit_message>
Snake - Story 6c, pointers loop around like a circular queue
</commit_message>
<xml_diff>
--- a/Snake/Story plan.docx
+++ b/Snake/Story plan.docx
@@ -1608,8 +1608,6 @@
         </w:rPr>
         <w:t xml:space="preserve">    </w:t>
       </w:r>
-      <w:bookmarkStart w:id="0" w:name="_GoBack"/>
-      <w:bookmarkEnd w:id="0"/>
       <w:proofErr w:type="spellStart"/>
       <w:r>
         <w:rPr>
@@ -2063,6 +2061,40 @@
       <w:pPr>
         <w:pStyle w:val="Code"/>
         <w:rPr>
+          <w:color w:val="A6A6A6" w:themeColor="background1" w:themeShade="A6"/>
+        </w:rPr>
+      </w:pPr>
+      <w:r>
+        <w:rPr>
+          <w:color w:val="A6A6A6" w:themeColor="background1" w:themeShade="A6"/>
+        </w:rPr>
+        <w:t xml:space="preserve">    </w:t>
+      </w:r>
+      <w:r>
+        <w:rPr>
+          <w:color w:val="A6A6A6" w:themeColor="background1" w:themeShade="A6"/>
+        </w:rPr>
+        <w:t>add r</w:t>
+      </w:r>
+      <w:proofErr w:type="gramStart"/>
+      <w:r>
+        <w:rPr>
+          <w:color w:val="A6A6A6" w:themeColor="background1" w:themeShade="A6"/>
+        </w:rPr>
+        <w:t>3,r</w:t>
+      </w:r>
+      <w:proofErr w:type="gramEnd"/>
+      <w:r>
+        <w:rPr>
+          <w:color w:val="A6A6A6" w:themeColor="background1" w:themeShade="A6"/>
+        </w:rPr>
+        <w:t>3,#1            //Increment the head pointer</w:t>
+      </w:r>
+    </w:p>
+    <w:p>
+      <w:pPr>
+        <w:pStyle w:val="Code"/>
+        <w:rPr>
           <w:highlight w:val="yellow"/>
         </w:rPr>
       </w:pPr>
@@ -2227,34 +2259,6 @@
           <w:color w:val="A6A6A6" w:themeColor="background1" w:themeShade="A6"/>
         </w:rPr>
         <w:t>:</w:t>
-      </w:r>
-    </w:p>
-    <w:p>
-      <w:pPr>
-        <w:pStyle w:val="Code"/>
-        <w:rPr>
-          <w:color w:val="A6A6A6" w:themeColor="background1" w:themeShade="A6"/>
-        </w:rPr>
-      </w:pPr>
-      <w:r>
-        <w:rPr>
-          <w:color w:val="A6A6A6" w:themeColor="background1" w:themeShade="A6"/>
-        </w:rPr>
-        <w:t xml:space="preserve">    add r</w:t>
-      </w:r>
-      <w:proofErr w:type="gramStart"/>
-      <w:r>
-        <w:rPr>
-          <w:color w:val="A6A6A6" w:themeColor="background1" w:themeShade="A6"/>
-        </w:rPr>
-        <w:t>3,r</w:t>
-      </w:r>
-      <w:proofErr w:type="gramEnd"/>
-      <w:r>
-        <w:rPr>
-          <w:color w:val="A6A6A6" w:themeColor="background1" w:themeShade="A6"/>
-        </w:rPr>
-        <w:t>3,#1            //Increment the head pointer</w:t>
       </w:r>
     </w:p>
     <w:p>
@@ -2893,6 +2897,40 @@
         </w:rPr>
         <w:t xml:space="preserve">    </w:t>
       </w:r>
+      <w:r>
+        <w:rPr>
+          <w:color w:val="A6A6A6" w:themeColor="background1" w:themeShade="A6"/>
+        </w:rPr>
+        <w:t>add r</w:t>
+      </w:r>
+      <w:proofErr w:type="gramStart"/>
+      <w:r>
+        <w:rPr>
+          <w:color w:val="A6A6A6" w:themeColor="background1" w:themeShade="A6"/>
+        </w:rPr>
+        <w:t>3,r</w:t>
+      </w:r>
+      <w:proofErr w:type="gramEnd"/>
+      <w:r>
+        <w:rPr>
+          <w:color w:val="A6A6A6" w:themeColor="background1" w:themeShade="A6"/>
+        </w:rPr>
+        <w:t>3,#1            //Increment the head pointer</w:t>
+      </w:r>
+    </w:p>
+    <w:p>
+      <w:pPr>
+        <w:pStyle w:val="Code"/>
+        <w:rPr>
+          <w:color w:val="A6A6A6" w:themeColor="background1" w:themeShade="A6"/>
+        </w:rPr>
+      </w:pPr>
+      <w:r>
+        <w:rPr>
+          <w:color w:val="A6A6A6" w:themeColor="background1" w:themeShade="A6"/>
+        </w:rPr>
+        <w:t xml:space="preserve">    </w:t>
+      </w:r>
       <w:proofErr w:type="spellStart"/>
       <w:r>
         <w:rPr>
@@ -3091,34 +3129,6 @@
           <w:color w:val="A6A6A6" w:themeColor="background1" w:themeShade="A6"/>
         </w:rPr>
         <w:t>:</w:t>
-      </w:r>
-    </w:p>
-    <w:p>
-      <w:pPr>
-        <w:pStyle w:val="Code"/>
-        <w:rPr>
-          <w:color w:val="A6A6A6" w:themeColor="background1" w:themeShade="A6"/>
-        </w:rPr>
-      </w:pPr>
-      <w:r>
-        <w:rPr>
-          <w:color w:val="A6A6A6" w:themeColor="background1" w:themeShade="A6"/>
-        </w:rPr>
-        <w:t xml:space="preserve">    add r</w:t>
-      </w:r>
-      <w:proofErr w:type="gramStart"/>
-      <w:r>
-        <w:rPr>
-          <w:color w:val="A6A6A6" w:themeColor="background1" w:themeShade="A6"/>
-        </w:rPr>
-        <w:t>3,r</w:t>
-      </w:r>
-      <w:proofErr w:type="gramEnd"/>
-      <w:r>
-        <w:rPr>
-          <w:color w:val="A6A6A6" w:themeColor="background1" w:themeShade="A6"/>
-        </w:rPr>
-        <w:t>3,#1            //Increment the head pointer</w:t>
       </w:r>
     </w:p>
     <w:p>
@@ -3997,7 +4007,13 @@
         <w:t>6</w:t>
       </w:r>
       <w:r>
-        <w:t xml:space="preserve">b:  Refactoring </w:t>
+        <w:t>b:  Refactor</w:t>
+      </w:r>
+      <w:r>
+        <w:t xml:space="preserve"> to </w:t>
+      </w:r>
+      <w:r>
+        <w:t>hold snake’s path in data</w:t>
       </w:r>
     </w:p>
     <w:p>
@@ -4053,7 +4069,1131 @@
       </w:r>
     </w:p>
     <w:p/>
-    <w:p/>
+    <w:p>
+      <w:pPr>
+        <w:pStyle w:val="Code"/>
+        <w:rPr>
+          <w:color w:val="A6A6A6" w:themeColor="background1" w:themeShade="A6"/>
+        </w:rPr>
+      </w:pPr>
+      <w:proofErr w:type="spellStart"/>
+      <w:r>
+        <w:rPr>
+          <w:color w:val="A6A6A6" w:themeColor="background1" w:themeShade="A6"/>
+        </w:rPr>
+        <w:lastRenderedPageBreak/>
+        <w:t>defineRegisters</w:t>
+      </w:r>
+      <w:proofErr w:type="spellEnd"/>
+      <w:r>
+        <w:rPr>
+          <w:color w:val="A6A6A6" w:themeColor="background1" w:themeShade="A6"/>
+        </w:rPr>
+        <w:t xml:space="preserve">: </w:t>
+      </w:r>
+    </w:p>
+    <w:p>
+      <w:pPr>
+        <w:pStyle w:val="Code"/>
+        <w:rPr>
+          <w:color w:val="A6A6A6" w:themeColor="background1" w:themeShade="A6"/>
+        </w:rPr>
+      </w:pPr>
+      <w:r>
+        <w:rPr>
+          <w:color w:val="A6A6A6" w:themeColor="background1" w:themeShade="A6"/>
+        </w:rPr>
+        <w:t xml:space="preserve">    </w:t>
+      </w:r>
+      <w:proofErr w:type="spellStart"/>
+      <w:r>
+        <w:rPr>
+          <w:color w:val="A6A6A6" w:themeColor="background1" w:themeShade="A6"/>
+        </w:rPr>
+        <w:t>mov</w:t>
+      </w:r>
+      <w:proofErr w:type="spellEnd"/>
+      <w:r>
+        <w:rPr>
+          <w:color w:val="A6A6A6" w:themeColor="background1" w:themeShade="A6"/>
+        </w:rPr>
+        <w:t xml:space="preserve"> r</w:t>
+      </w:r>
+      <w:proofErr w:type="gramStart"/>
+      <w:r>
+        <w:rPr>
+          <w:color w:val="A6A6A6" w:themeColor="background1" w:themeShade="A6"/>
+        </w:rPr>
+        <w:t>12,#</w:t>
+      </w:r>
+      <w:proofErr w:type="gramEnd"/>
+      <w:r>
+        <w:rPr>
+          <w:color w:val="A6A6A6" w:themeColor="background1" w:themeShade="A6"/>
+        </w:rPr>
+        <w:t xml:space="preserve">0x008844     </w:t>
+      </w:r>
+      <w:r>
+        <w:rPr>
+          <w:color w:val="A6A6A6" w:themeColor="background1" w:themeShade="A6"/>
+        </w:rPr>
+        <w:tab/>
+      </w:r>
+      <w:r>
+        <w:rPr>
+          <w:color w:val="A6A6A6" w:themeColor="background1" w:themeShade="A6"/>
+        </w:rPr>
+        <w:t>//Snake colour (green)</w:t>
+      </w:r>
+    </w:p>
+    <w:p>
+      <w:pPr>
+        <w:pStyle w:val="Code"/>
+        <w:rPr>
+          <w:color w:val="A6A6A6" w:themeColor="background1" w:themeShade="A6"/>
+        </w:rPr>
+      </w:pPr>
+      <w:r>
+        <w:rPr>
+          <w:color w:val="A6A6A6" w:themeColor="background1" w:themeShade="A6"/>
+        </w:rPr>
+        <w:t xml:space="preserve">    </w:t>
+      </w:r>
+      <w:proofErr w:type="spellStart"/>
+      <w:r>
+        <w:rPr>
+          <w:color w:val="A6A6A6" w:themeColor="background1" w:themeShade="A6"/>
+        </w:rPr>
+        <w:t>mov</w:t>
+      </w:r>
+      <w:proofErr w:type="spellEnd"/>
+      <w:r>
+        <w:rPr>
+          <w:color w:val="A6A6A6" w:themeColor="background1" w:themeShade="A6"/>
+        </w:rPr>
+        <w:t xml:space="preserve"> r</w:t>
+      </w:r>
+      <w:proofErr w:type="gramStart"/>
+      <w:r>
+        <w:rPr>
+          <w:color w:val="A6A6A6" w:themeColor="background1" w:themeShade="A6"/>
+        </w:rPr>
+        <w:t>11,#</w:t>
+      </w:r>
+      <w:proofErr w:type="gramEnd"/>
+      <w:r>
+        <w:rPr>
+          <w:color w:val="A6A6A6" w:themeColor="background1" w:themeShade="A6"/>
+        </w:rPr>
+        <w:t xml:space="preserve">0xffffff    </w:t>
+      </w:r>
+      <w:r>
+        <w:rPr>
+          <w:color w:val="A6A6A6" w:themeColor="background1" w:themeShade="A6"/>
+        </w:rPr>
+        <w:tab/>
+      </w:r>
+      <w:r>
+        <w:rPr>
+          <w:color w:val="A6A6A6" w:themeColor="background1" w:themeShade="A6"/>
+        </w:rPr>
+        <w:t>//Background colour (white)</w:t>
+      </w:r>
+    </w:p>
+    <w:p>
+      <w:pPr>
+        <w:pStyle w:val="Code"/>
+        <w:rPr>
+          <w:color w:val="A6A6A6" w:themeColor="background1" w:themeShade="A6"/>
+        </w:rPr>
+      </w:pPr>
+      <w:r>
+        <w:rPr>
+          <w:color w:val="A6A6A6" w:themeColor="background1" w:themeShade="A6"/>
+        </w:rPr>
+        <w:t xml:space="preserve">    </w:t>
+      </w:r>
+      <w:proofErr w:type="spellStart"/>
+      <w:r>
+        <w:rPr>
+          <w:color w:val="A6A6A6" w:themeColor="background1" w:themeShade="A6"/>
+        </w:rPr>
+        <w:t>mov</w:t>
+      </w:r>
+      <w:proofErr w:type="spellEnd"/>
+      <w:r>
+        <w:rPr>
+          <w:color w:val="A6A6A6" w:themeColor="background1" w:themeShade="A6"/>
+        </w:rPr>
+        <w:t xml:space="preserve"> r</w:t>
+      </w:r>
+      <w:proofErr w:type="gramStart"/>
+      <w:r>
+        <w:rPr>
+          <w:color w:val="A6A6A6" w:themeColor="background1" w:themeShade="A6"/>
+        </w:rPr>
+        <w:t>10,#</w:t>
+      </w:r>
+      <w:proofErr w:type="gramEnd"/>
+      <w:r>
+        <w:rPr>
+          <w:color w:val="A6A6A6" w:themeColor="background1" w:themeShade="A6"/>
+        </w:rPr>
+        <w:t>0xff8800</w:t>
+      </w:r>
+      <w:r>
+        <w:rPr>
+          <w:color w:val="A6A6A6" w:themeColor="background1" w:themeShade="A6"/>
+        </w:rPr>
+        <w:tab/>
+      </w:r>
+      <w:r>
+        <w:rPr>
+          <w:color w:val="A6A6A6" w:themeColor="background1" w:themeShade="A6"/>
+        </w:rPr>
+        <w:t>//Apple colour</w:t>
+      </w:r>
+    </w:p>
+    <w:p>
+      <w:pPr>
+        <w:pStyle w:val="Code"/>
+        <w:rPr>
+          <w:color w:val="A6A6A6" w:themeColor="background1" w:themeShade="A6"/>
+        </w:rPr>
+      </w:pPr>
+      <w:r>
+        <w:rPr>
+          <w:color w:val="A6A6A6" w:themeColor="background1" w:themeShade="A6"/>
+        </w:rPr>
+        <w:t xml:space="preserve">    </w:t>
+      </w:r>
+      <w:proofErr w:type="spellStart"/>
+      <w:r>
+        <w:rPr>
+          <w:color w:val="A6A6A6" w:themeColor="background1" w:themeShade="A6"/>
+        </w:rPr>
+        <w:t>mov</w:t>
+      </w:r>
+      <w:proofErr w:type="spellEnd"/>
+      <w:r>
+        <w:rPr>
+          <w:color w:val="A6A6A6" w:themeColor="background1" w:themeShade="A6"/>
+        </w:rPr>
+        <w:t xml:space="preserve"> r5, #330</w:t>
+      </w:r>
+    </w:p>
+    <w:p>
+      <w:pPr>
+        <w:pStyle w:val="Code"/>
+        <w:rPr>
+          <w:highlight w:val="yellow"/>
+        </w:rPr>
+      </w:pPr>
+      <w:r>
+        <w:t xml:space="preserve">    </w:t>
+      </w:r>
+      <w:proofErr w:type="spellStart"/>
+      <w:r>
+        <w:rPr>
+          <w:highlight w:val="yellow"/>
+        </w:rPr>
+        <w:t>mov</w:t>
+      </w:r>
+      <w:proofErr w:type="spellEnd"/>
+      <w:r>
+        <w:rPr>
+          <w:highlight w:val="yellow"/>
+        </w:rPr>
+        <w:t xml:space="preserve"> r4, #body     </w:t>
+      </w:r>
+      <w:r>
+        <w:rPr>
+          <w:highlight w:val="yellow"/>
+        </w:rPr>
+        <w:tab/>
+        <w:t xml:space="preserve">//Pointer to tail address in body data </w:t>
+      </w:r>
+    </w:p>
+    <w:p>
+      <w:pPr>
+        <w:pStyle w:val="Code"/>
+      </w:pPr>
+      <w:r>
+        <w:rPr>
+          <w:highlight w:val="yellow"/>
+        </w:rPr>
+        <w:t xml:space="preserve">    add r</w:t>
+      </w:r>
+      <w:proofErr w:type="gramStart"/>
+      <w:r>
+        <w:rPr>
+          <w:highlight w:val="yellow"/>
+        </w:rPr>
+        <w:t>3,r</w:t>
+      </w:r>
+      <w:proofErr w:type="gramEnd"/>
+      <w:r>
+        <w:rPr>
+          <w:highlight w:val="yellow"/>
+        </w:rPr>
+        <w:t xml:space="preserve">4,#1        </w:t>
+      </w:r>
+      <w:r>
+        <w:rPr>
+          <w:highlight w:val="yellow"/>
+        </w:rPr>
+        <w:tab/>
+      </w:r>
+      <w:r>
+        <w:rPr>
+          <w:highlight w:val="yellow"/>
+        </w:rPr>
+        <w:t>//P</w:t>
+      </w:r>
+      <w:r>
+        <w:rPr>
+          <w:highlight w:val="yellow"/>
+        </w:rPr>
+        <w:t>o</w:t>
+      </w:r>
+      <w:r>
+        <w:rPr>
+          <w:highlight w:val="yellow"/>
+        </w:rPr>
+        <w:t>inter to head address in body data (1 after tail)</w:t>
+      </w:r>
+    </w:p>
+    <w:p>
+      <w:pPr>
+        <w:pStyle w:val="Code"/>
+        <w:rPr>
+          <w:color w:val="A6A6A6" w:themeColor="background1" w:themeShade="A6"/>
+        </w:rPr>
+      </w:pPr>
+      <w:r>
+        <w:rPr>
+          <w:color w:val="A6A6A6" w:themeColor="background1" w:themeShade="A6"/>
+        </w:rPr>
+        <w:t xml:space="preserve">    </w:t>
+      </w:r>
+      <w:proofErr w:type="spellStart"/>
+      <w:r>
+        <w:rPr>
+          <w:color w:val="A6A6A6" w:themeColor="background1" w:themeShade="A6"/>
+        </w:rPr>
+        <w:t>mov</w:t>
+      </w:r>
+      <w:proofErr w:type="spellEnd"/>
+      <w:r>
+        <w:rPr>
+          <w:color w:val="A6A6A6" w:themeColor="background1" w:themeShade="A6"/>
+        </w:rPr>
+        <w:t xml:space="preserve"> r2, #271 </w:t>
+      </w:r>
+      <w:r>
+        <w:rPr>
+          <w:color w:val="A6A6A6" w:themeColor="background1" w:themeShade="A6"/>
+        </w:rPr>
+        <w:tab/>
+      </w:r>
+      <w:r>
+        <w:rPr>
+          <w:color w:val="A6A6A6" w:themeColor="background1" w:themeShade="A6"/>
+        </w:rPr>
+        <w:tab/>
+        <w:t>//Initial position for tail</w:t>
+      </w:r>
+    </w:p>
+    <w:p>
+      <w:pPr>
+        <w:pStyle w:val="Code"/>
+        <w:rPr>
+          <w:color w:val="A6A6A6" w:themeColor="background1" w:themeShade="A6"/>
+        </w:rPr>
+      </w:pPr>
+      <w:r>
+        <w:rPr>
+          <w:color w:val="A6A6A6" w:themeColor="background1" w:themeShade="A6"/>
+        </w:rPr>
+        <w:t xml:space="preserve">    </w:t>
+      </w:r>
+      <w:proofErr w:type="spellStart"/>
+      <w:r>
+        <w:rPr>
+          <w:color w:val="A6A6A6" w:themeColor="background1" w:themeShade="A6"/>
+        </w:rPr>
+        <w:t>mov</w:t>
+      </w:r>
+      <w:proofErr w:type="spellEnd"/>
+      <w:r>
+        <w:rPr>
+          <w:color w:val="A6A6A6" w:themeColor="background1" w:themeShade="A6"/>
+        </w:rPr>
+        <w:t xml:space="preserve"> r1, #272        </w:t>
+      </w:r>
+      <w:r>
+        <w:rPr>
+          <w:color w:val="A6A6A6" w:themeColor="background1" w:themeShade="A6"/>
+        </w:rPr>
+        <w:tab/>
+      </w:r>
+      <w:r>
+        <w:rPr>
+          <w:color w:val="A6A6A6" w:themeColor="background1" w:themeShade="A6"/>
+        </w:rPr>
+        <w:t>//Initial position for head</w:t>
+      </w:r>
+    </w:p>
+    <w:p>
+      <w:pPr>
+        <w:pStyle w:val="Code"/>
+        <w:rPr>
+          <w:color w:val="A6A6A6" w:themeColor="background1" w:themeShade="A6"/>
+        </w:rPr>
+      </w:pPr>
+    </w:p>
+    <w:p>
+      <w:pPr>
+        <w:pStyle w:val="Code"/>
+        <w:rPr>
+          <w:highlight w:val="yellow"/>
+        </w:rPr>
+      </w:pPr>
+      <w:proofErr w:type="spellStart"/>
+      <w:r>
+        <w:rPr>
+          <w:highlight w:val="yellow"/>
+        </w:rPr>
+        <w:t>InitialisePointers</w:t>
+      </w:r>
+      <w:proofErr w:type="spellEnd"/>
+      <w:r>
+        <w:rPr>
+          <w:highlight w:val="yellow"/>
+        </w:rPr>
+        <w:t>:</w:t>
+      </w:r>
+    </w:p>
+    <w:p>
+      <w:pPr>
+        <w:pStyle w:val="Code"/>
+        <w:rPr>
+          <w:highlight w:val="yellow"/>
+        </w:rPr>
+      </w:pPr>
+      <w:r>
+        <w:rPr>
+          <w:highlight w:val="yellow"/>
+        </w:rPr>
+        <w:t xml:space="preserve">    </w:t>
+      </w:r>
+      <w:proofErr w:type="spellStart"/>
+      <w:r>
+        <w:rPr>
+          <w:highlight w:val="yellow"/>
+        </w:rPr>
+        <w:t>str</w:t>
+      </w:r>
+      <w:proofErr w:type="spellEnd"/>
+      <w:r>
+        <w:rPr>
+          <w:highlight w:val="yellow"/>
+        </w:rPr>
+        <w:t xml:space="preserve"> r2, [r4]      </w:t>
+      </w:r>
+      <w:r>
+        <w:rPr>
+          <w:highlight w:val="yellow"/>
+        </w:rPr>
+        <w:tab/>
+        <w:t>//r4 points to the tail address</w:t>
+      </w:r>
+    </w:p>
+    <w:p>
+      <w:pPr>
+        <w:pStyle w:val="Code"/>
+        <w:rPr>
+          <w:highlight w:val="yellow"/>
+        </w:rPr>
+      </w:pPr>
+      <w:r>
+        <w:rPr>
+          <w:highlight w:val="yellow"/>
+        </w:rPr>
+        <w:t xml:space="preserve">    </w:t>
+      </w:r>
+      <w:proofErr w:type="spellStart"/>
+      <w:r>
+        <w:rPr>
+          <w:highlight w:val="yellow"/>
+        </w:rPr>
+        <w:t>str</w:t>
+      </w:r>
+      <w:proofErr w:type="spellEnd"/>
+      <w:r>
+        <w:rPr>
+          <w:highlight w:val="yellow"/>
+        </w:rPr>
+        <w:t xml:space="preserve"> r1, [r3]      </w:t>
+      </w:r>
+      <w:r>
+        <w:rPr>
+          <w:highlight w:val="yellow"/>
+        </w:rPr>
+        <w:tab/>
+        <w:t>//r3 points to the head address</w:t>
+      </w:r>
+    </w:p>
+    <w:p>
+      <w:pPr>
+        <w:pStyle w:val="Code"/>
+        <w:rPr>
+          <w:color w:val="A6A6A6" w:themeColor="background1" w:themeShade="A6"/>
+        </w:rPr>
+      </w:pPr>
+      <w:proofErr w:type="spellStart"/>
+      <w:r>
+        <w:rPr>
+          <w:color w:val="A6A6A6" w:themeColor="background1" w:themeShade="A6"/>
+        </w:rPr>
+        <w:t>drawSnake</w:t>
+      </w:r>
+      <w:proofErr w:type="spellEnd"/>
+      <w:r>
+        <w:rPr>
+          <w:color w:val="A6A6A6" w:themeColor="background1" w:themeShade="A6"/>
+        </w:rPr>
+        <w:t>:</w:t>
+      </w:r>
+    </w:p>
+    <w:p>
+      <w:pPr>
+        <w:pStyle w:val="Code"/>
+        <w:rPr>
+          <w:color w:val="A6A6A6" w:themeColor="background1" w:themeShade="A6"/>
+        </w:rPr>
+      </w:pPr>
+      <w:r>
+        <w:rPr>
+          <w:color w:val="A6A6A6" w:themeColor="background1" w:themeShade="A6"/>
+        </w:rPr>
+        <w:t xml:space="preserve">    </w:t>
+      </w:r>
+      <w:proofErr w:type="spellStart"/>
+      <w:r>
+        <w:rPr>
+          <w:color w:val="A6A6A6" w:themeColor="background1" w:themeShade="A6"/>
+        </w:rPr>
+        <w:t>str</w:t>
+      </w:r>
+      <w:proofErr w:type="spellEnd"/>
+      <w:r>
+        <w:rPr>
+          <w:color w:val="A6A6A6" w:themeColor="background1" w:themeShade="A6"/>
+        </w:rPr>
+        <w:t xml:space="preserve"> r12, [</w:t>
+      </w:r>
+      <w:r>
+        <w:rPr>
+          <w:highlight w:val="yellow"/>
+        </w:rPr>
+        <w:t>r2</w:t>
+      </w:r>
+      <w:r>
+        <w:rPr>
+          <w:color w:val="A6A6A6" w:themeColor="background1" w:themeShade="A6"/>
+        </w:rPr>
+        <w:t>+256]</w:t>
+      </w:r>
+      <w:r>
+        <w:rPr>
+          <w:color w:val="A6A6A6" w:themeColor="background1" w:themeShade="A6"/>
+        </w:rPr>
+        <w:tab/>
+        <w:t>//Draw tail on screen</w:t>
+      </w:r>
+    </w:p>
+    <w:p>
+      <w:pPr>
+        <w:pStyle w:val="Code"/>
+        <w:rPr>
+          <w:color w:val="A6A6A6" w:themeColor="background1" w:themeShade="A6"/>
+        </w:rPr>
+      </w:pPr>
+      <w:r>
+        <w:rPr>
+          <w:color w:val="A6A6A6" w:themeColor="background1" w:themeShade="A6"/>
+        </w:rPr>
+        <w:t xml:space="preserve">    </w:t>
+      </w:r>
+      <w:proofErr w:type="spellStart"/>
+      <w:r>
+        <w:rPr>
+          <w:color w:val="A6A6A6" w:themeColor="background1" w:themeShade="A6"/>
+        </w:rPr>
+        <w:t>str</w:t>
+      </w:r>
+      <w:proofErr w:type="spellEnd"/>
+      <w:r>
+        <w:rPr>
+          <w:color w:val="A6A6A6" w:themeColor="background1" w:themeShade="A6"/>
+        </w:rPr>
+        <w:t xml:space="preserve"> r12, [</w:t>
+      </w:r>
+      <w:r>
+        <w:rPr>
+          <w:highlight w:val="yellow"/>
+        </w:rPr>
+        <w:t>r1</w:t>
+      </w:r>
+      <w:r>
+        <w:rPr>
+          <w:color w:val="A6A6A6" w:themeColor="background1" w:themeShade="A6"/>
+        </w:rPr>
+        <w:t>+256]</w:t>
+      </w:r>
+      <w:r>
+        <w:rPr>
+          <w:color w:val="A6A6A6" w:themeColor="background1" w:themeShade="A6"/>
+        </w:rPr>
+        <w:tab/>
+        <w:t>//Draw head on screen</w:t>
+      </w:r>
+    </w:p>
+    <w:p>
+      <w:pPr>
+        <w:pStyle w:val="Code"/>
+        <w:rPr>
+          <w:color w:val="A6A6A6" w:themeColor="background1" w:themeShade="A6"/>
+        </w:rPr>
+      </w:pPr>
+      <w:proofErr w:type="spellStart"/>
+      <w:r>
+        <w:rPr>
+          <w:color w:val="A6A6A6" w:themeColor="background1" w:themeShade="A6"/>
+        </w:rPr>
+        <w:t>drawApple</w:t>
+      </w:r>
+      <w:proofErr w:type="spellEnd"/>
+      <w:r>
+        <w:rPr>
+          <w:color w:val="A6A6A6" w:themeColor="background1" w:themeShade="A6"/>
+        </w:rPr>
+        <w:t>:</w:t>
+      </w:r>
+    </w:p>
+    <w:p>
+      <w:pPr>
+        <w:pStyle w:val="Code"/>
+        <w:rPr>
+          <w:color w:val="A6A6A6" w:themeColor="background1" w:themeShade="A6"/>
+        </w:rPr>
+      </w:pPr>
+      <w:r>
+        <w:rPr>
+          <w:color w:val="A6A6A6" w:themeColor="background1" w:themeShade="A6"/>
+        </w:rPr>
+        <w:t xml:space="preserve">    </w:t>
+      </w:r>
+      <w:proofErr w:type="spellStart"/>
+      <w:r>
+        <w:rPr>
+          <w:color w:val="A6A6A6" w:themeColor="background1" w:themeShade="A6"/>
+        </w:rPr>
+        <w:t>str</w:t>
+      </w:r>
+      <w:proofErr w:type="spellEnd"/>
+      <w:r>
+        <w:rPr>
+          <w:color w:val="A6A6A6" w:themeColor="background1" w:themeShade="A6"/>
+        </w:rPr>
+        <w:t xml:space="preserve"> r10, [r5+256]</w:t>
+      </w:r>
+    </w:p>
+    <w:p>
+      <w:pPr>
+        <w:pStyle w:val="Code"/>
+        <w:rPr>
+          <w:color w:val="A6A6A6" w:themeColor="background1" w:themeShade="A6"/>
+        </w:rPr>
+      </w:pPr>
+      <w:r>
+        <w:rPr>
+          <w:color w:val="A6A6A6" w:themeColor="background1" w:themeShade="A6"/>
+        </w:rPr>
+        <w:t>loop:</w:t>
+      </w:r>
+    </w:p>
+    <w:p>
+      <w:pPr>
+        <w:pStyle w:val="Code"/>
+        <w:rPr>
+          <w:color w:val="A6A6A6" w:themeColor="background1" w:themeShade="A6"/>
+        </w:rPr>
+      </w:pPr>
+      <w:r>
+        <w:rPr>
+          <w:color w:val="A6A6A6" w:themeColor="background1" w:themeShade="A6"/>
+        </w:rPr>
+        <w:t xml:space="preserve">    </w:t>
+      </w:r>
+      <w:r>
+        <w:rPr>
+          <w:highlight w:val="yellow"/>
+        </w:rPr>
+        <w:t>add r</w:t>
+      </w:r>
+      <w:proofErr w:type="gramStart"/>
+      <w:r>
+        <w:rPr>
+          <w:highlight w:val="yellow"/>
+        </w:rPr>
+        <w:t>1,r</w:t>
+      </w:r>
+      <w:proofErr w:type="gramEnd"/>
+      <w:r>
+        <w:rPr>
+          <w:highlight w:val="yellow"/>
+        </w:rPr>
+        <w:t>1,#1</w:t>
+      </w:r>
+      <w:r>
+        <w:rPr>
+          <w:color w:val="A6A6A6" w:themeColor="background1" w:themeShade="A6"/>
+        </w:rPr>
+        <w:t xml:space="preserve">            //Increment the head location</w:t>
+      </w:r>
+    </w:p>
+    <w:p>
+      <w:pPr>
+        <w:pStyle w:val="Code"/>
+        <w:rPr>
+          <w:color w:val="A6A6A6" w:themeColor="background1" w:themeShade="A6"/>
+        </w:rPr>
+      </w:pPr>
+      <w:r>
+        <w:rPr>
+          <w:highlight w:val="yellow"/>
+        </w:rPr>
+        <w:t xml:space="preserve">    </w:t>
+      </w:r>
+      <w:proofErr w:type="spellStart"/>
+      <w:r>
+        <w:rPr>
+          <w:highlight w:val="yellow"/>
+        </w:rPr>
+        <w:t>cmp</w:t>
+      </w:r>
+      <w:proofErr w:type="spellEnd"/>
+      <w:r>
+        <w:rPr>
+          <w:highlight w:val="yellow"/>
+        </w:rPr>
+        <w:t xml:space="preserve"> r</w:t>
+      </w:r>
+      <w:proofErr w:type="gramStart"/>
+      <w:r>
+        <w:rPr>
+          <w:highlight w:val="yellow"/>
+        </w:rPr>
+        <w:t>1,r</w:t>
+      </w:r>
+      <w:proofErr w:type="gramEnd"/>
+      <w:r>
+        <w:rPr>
+          <w:highlight w:val="yellow"/>
+        </w:rPr>
+        <w:t>5</w:t>
+      </w:r>
+      <w:r>
+        <w:rPr>
+          <w:color w:val="A6A6A6" w:themeColor="background1" w:themeShade="A6"/>
+        </w:rPr>
+        <w:t xml:space="preserve">               //If the head is in same location as apple...</w:t>
+      </w:r>
+    </w:p>
+    <w:p>
+      <w:pPr>
+        <w:pStyle w:val="Code"/>
+        <w:rPr>
+          <w:color w:val="A6A6A6" w:themeColor="background1" w:themeShade="A6"/>
+        </w:rPr>
+      </w:pPr>
+      <w:r>
+        <w:rPr>
+          <w:color w:val="A6A6A6" w:themeColor="background1" w:themeShade="A6"/>
+        </w:rPr>
+        <w:t xml:space="preserve">    </w:t>
+      </w:r>
+      <w:proofErr w:type="spellStart"/>
+      <w:r>
+        <w:rPr>
+          <w:color w:val="A6A6A6" w:themeColor="background1" w:themeShade="A6"/>
+        </w:rPr>
+        <w:t>beq</w:t>
+      </w:r>
+      <w:proofErr w:type="spellEnd"/>
+      <w:r>
+        <w:rPr>
+          <w:color w:val="A6A6A6" w:themeColor="background1" w:themeShade="A6"/>
+        </w:rPr>
+        <w:t xml:space="preserve"> </w:t>
+      </w:r>
+      <w:proofErr w:type="spellStart"/>
+      <w:r>
+        <w:rPr>
+          <w:highlight w:val="yellow"/>
+        </w:rPr>
+        <w:t>moveHead</w:t>
+      </w:r>
+      <w:proofErr w:type="spellEnd"/>
+      <w:r>
+        <w:rPr>
+          <w:color w:val="A6A6A6" w:themeColor="background1" w:themeShade="A6"/>
+        </w:rPr>
+        <w:t xml:space="preserve">            //...Skip updating the tail, to make snake grow</w:t>
+      </w:r>
+    </w:p>
+    <w:p>
+      <w:pPr>
+        <w:pStyle w:val="Code"/>
+        <w:rPr>
+          <w:color w:val="A6A6A6" w:themeColor="background1" w:themeShade="A6"/>
+        </w:rPr>
+      </w:pPr>
+      <w:proofErr w:type="spellStart"/>
+      <w:r>
+        <w:rPr>
+          <w:color w:val="A6A6A6" w:themeColor="background1" w:themeShade="A6"/>
+        </w:rPr>
+        <w:t>moveTail</w:t>
+      </w:r>
+      <w:proofErr w:type="spellEnd"/>
+      <w:r>
+        <w:rPr>
+          <w:color w:val="A6A6A6" w:themeColor="background1" w:themeShade="A6"/>
+        </w:rPr>
+        <w:t>:</w:t>
+      </w:r>
+    </w:p>
+    <w:p>
+      <w:pPr>
+        <w:pStyle w:val="Code"/>
+        <w:rPr>
+          <w:highlight w:val="yellow"/>
+        </w:rPr>
+      </w:pPr>
+      <w:r>
+        <w:rPr>
+          <w:color w:val="A6A6A6" w:themeColor="background1" w:themeShade="A6"/>
+        </w:rPr>
+        <w:t xml:space="preserve">    </w:t>
+      </w:r>
+      <w:proofErr w:type="spellStart"/>
+      <w:r>
+        <w:rPr>
+          <w:highlight w:val="yellow"/>
+        </w:rPr>
+        <w:t>ldr</w:t>
+      </w:r>
+      <w:proofErr w:type="spellEnd"/>
+      <w:r>
+        <w:rPr>
+          <w:highlight w:val="yellow"/>
+        </w:rPr>
+        <w:t xml:space="preserve"> r2, [r4]</w:t>
+      </w:r>
+    </w:p>
+    <w:p>
+      <w:pPr>
+        <w:pStyle w:val="Code"/>
+        <w:rPr>
+          <w:color w:val="A6A6A6" w:themeColor="background1" w:themeShade="A6"/>
+        </w:rPr>
+      </w:pPr>
+      <w:r>
+        <w:rPr>
+          <w:color w:val="A6A6A6" w:themeColor="background1" w:themeShade="A6"/>
+        </w:rPr>
+        <w:t xml:space="preserve">    </w:t>
+      </w:r>
+      <w:proofErr w:type="spellStart"/>
+      <w:r>
+        <w:rPr>
+          <w:color w:val="A6A6A6" w:themeColor="background1" w:themeShade="A6"/>
+        </w:rPr>
+        <w:t>str</w:t>
+      </w:r>
+      <w:proofErr w:type="spellEnd"/>
+      <w:r>
+        <w:rPr>
+          <w:color w:val="A6A6A6" w:themeColor="background1" w:themeShade="A6"/>
+        </w:rPr>
+        <w:t xml:space="preserve"> r</w:t>
+      </w:r>
+      <w:proofErr w:type="gramStart"/>
+      <w:r>
+        <w:rPr>
+          <w:color w:val="A6A6A6" w:themeColor="background1" w:themeShade="A6"/>
+        </w:rPr>
+        <w:t>11,[</w:t>
+      </w:r>
+      <w:proofErr w:type="gramEnd"/>
+      <w:r>
+        <w:rPr>
+          <w:highlight w:val="yellow"/>
+        </w:rPr>
+        <w:t>r2</w:t>
+      </w:r>
+      <w:r>
+        <w:rPr>
+          <w:color w:val="A6A6A6" w:themeColor="background1" w:themeShade="A6"/>
+        </w:rPr>
+        <w:t>+256]        //Reset tail to Background</w:t>
+      </w:r>
+    </w:p>
+    <w:p>
+      <w:pPr>
+        <w:pStyle w:val="Code"/>
+        <w:rPr>
+          <w:color w:val="A6A6A6" w:themeColor="background1" w:themeShade="A6"/>
+        </w:rPr>
+      </w:pPr>
+      <w:r>
+        <w:rPr>
+          <w:color w:val="A6A6A6" w:themeColor="background1" w:themeShade="A6"/>
+        </w:rPr>
+        <w:t xml:space="preserve">    add r</w:t>
+      </w:r>
+      <w:proofErr w:type="gramStart"/>
+      <w:r>
+        <w:rPr>
+          <w:color w:val="A6A6A6" w:themeColor="background1" w:themeShade="A6"/>
+        </w:rPr>
+        <w:t>4,r</w:t>
+      </w:r>
+      <w:proofErr w:type="gramEnd"/>
+      <w:r>
+        <w:rPr>
+          <w:color w:val="A6A6A6" w:themeColor="background1" w:themeShade="A6"/>
+        </w:rPr>
+        <w:t>4,#1            //Increment the tail pointer (for use next cycle)</w:t>
+      </w:r>
+    </w:p>
+    <w:p>
+      <w:pPr>
+        <w:pStyle w:val="Code"/>
+        <w:rPr>
+          <w:color w:val="A6A6A6" w:themeColor="background1" w:themeShade="A6"/>
+        </w:rPr>
+      </w:pPr>
+      <w:proofErr w:type="spellStart"/>
+      <w:r>
+        <w:rPr>
+          <w:color w:val="A6A6A6" w:themeColor="background1" w:themeShade="A6"/>
+        </w:rPr>
+        <w:t>moveHead</w:t>
+      </w:r>
+      <w:proofErr w:type="spellEnd"/>
+      <w:r>
+        <w:rPr>
+          <w:color w:val="A6A6A6" w:themeColor="background1" w:themeShade="A6"/>
+        </w:rPr>
+        <w:t>:</w:t>
+      </w:r>
+    </w:p>
+    <w:p>
+      <w:pPr>
+        <w:pStyle w:val="Code"/>
+        <w:rPr>
+          <w:color w:val="A6A6A6" w:themeColor="background1" w:themeShade="A6"/>
+        </w:rPr>
+      </w:pPr>
+      <w:r>
+        <w:rPr>
+          <w:color w:val="A6A6A6" w:themeColor="background1" w:themeShade="A6"/>
+        </w:rPr>
+        <w:t xml:space="preserve">    </w:t>
+      </w:r>
+      <w:r>
+        <w:rPr>
+          <w:highlight w:val="yellow"/>
+        </w:rPr>
+        <w:t>add r</w:t>
+      </w:r>
+      <w:proofErr w:type="gramStart"/>
+      <w:r>
+        <w:rPr>
+          <w:highlight w:val="yellow"/>
+        </w:rPr>
+        <w:t>3,r</w:t>
+      </w:r>
+      <w:proofErr w:type="gramEnd"/>
+      <w:r>
+        <w:rPr>
+          <w:highlight w:val="yellow"/>
+        </w:rPr>
+        <w:t>3,#1</w:t>
+      </w:r>
+      <w:r>
+        <w:rPr>
+          <w:color w:val="A6A6A6" w:themeColor="background1" w:themeShade="A6"/>
+        </w:rPr>
+        <w:t xml:space="preserve">            //Increment the head pointer</w:t>
+      </w:r>
+    </w:p>
+    <w:p>
+      <w:pPr>
+        <w:pStyle w:val="Code"/>
+        <w:rPr>
+          <w:color w:val="A6A6A6" w:themeColor="background1" w:themeShade="A6"/>
+        </w:rPr>
+      </w:pPr>
+      <w:r>
+        <w:rPr>
+          <w:color w:val="A6A6A6" w:themeColor="background1" w:themeShade="A6"/>
+        </w:rPr>
+        <w:t xml:space="preserve">    </w:t>
+      </w:r>
+      <w:proofErr w:type="spellStart"/>
+      <w:r>
+        <w:rPr>
+          <w:highlight w:val="yellow"/>
+        </w:rPr>
+        <w:t>str</w:t>
+      </w:r>
+      <w:proofErr w:type="spellEnd"/>
+      <w:r>
+        <w:rPr>
+          <w:highlight w:val="yellow"/>
+        </w:rPr>
+        <w:t xml:space="preserve"> r1, [r3]</w:t>
+      </w:r>
+      <w:r>
+        <w:rPr>
+          <w:color w:val="A6A6A6" w:themeColor="background1" w:themeShade="A6"/>
+        </w:rPr>
+        <w:t xml:space="preserve">            //Store the ne</w:t>
+      </w:r>
+      <w:r>
+        <w:rPr>
+          <w:color w:val="A6A6A6" w:themeColor="background1" w:themeShade="A6"/>
+        </w:rPr>
+        <w:t>w</w:t>
+      </w:r>
+      <w:r>
+        <w:rPr>
+          <w:color w:val="A6A6A6" w:themeColor="background1" w:themeShade="A6"/>
+        </w:rPr>
+        <w:t xml:space="preserve"> head location in data</w:t>
+      </w:r>
+    </w:p>
+    <w:p>
+      <w:pPr>
+        <w:pStyle w:val="Code"/>
+        <w:rPr>
+          <w:color w:val="A6A6A6" w:themeColor="background1" w:themeShade="A6"/>
+        </w:rPr>
+      </w:pPr>
+      <w:r>
+        <w:rPr>
+          <w:color w:val="A6A6A6" w:themeColor="background1" w:themeShade="A6"/>
+        </w:rPr>
+        <w:t xml:space="preserve">    </w:t>
+      </w:r>
+      <w:proofErr w:type="spellStart"/>
+      <w:r>
+        <w:rPr>
+          <w:color w:val="A6A6A6" w:themeColor="background1" w:themeShade="A6"/>
+        </w:rPr>
+        <w:t>str</w:t>
+      </w:r>
+      <w:proofErr w:type="spellEnd"/>
+      <w:r>
+        <w:rPr>
+          <w:color w:val="A6A6A6" w:themeColor="background1" w:themeShade="A6"/>
+        </w:rPr>
+        <w:t xml:space="preserve"> r</w:t>
+      </w:r>
+      <w:proofErr w:type="gramStart"/>
+      <w:r>
+        <w:rPr>
+          <w:color w:val="A6A6A6" w:themeColor="background1" w:themeShade="A6"/>
+        </w:rPr>
+        <w:t>12,[</w:t>
+      </w:r>
+      <w:proofErr w:type="gramEnd"/>
+      <w:r>
+        <w:rPr>
+          <w:highlight w:val="yellow"/>
+        </w:rPr>
+        <w:t>r1</w:t>
+      </w:r>
+      <w:r>
+        <w:rPr>
+          <w:color w:val="A6A6A6" w:themeColor="background1" w:themeShade="A6"/>
+        </w:rPr>
+        <w:t>+256]        //Draw new head</w:t>
+      </w:r>
+    </w:p>
+    <w:p>
+      <w:pPr>
+        <w:pStyle w:val="Code"/>
+        <w:rPr>
+          <w:color w:val="A6A6A6" w:themeColor="background1" w:themeShade="A6"/>
+        </w:rPr>
+      </w:pPr>
+      <w:r>
+        <w:rPr>
+          <w:color w:val="A6A6A6" w:themeColor="background1" w:themeShade="A6"/>
+        </w:rPr>
+        <w:t xml:space="preserve">    b loop  </w:t>
+      </w:r>
+      <w:bookmarkStart w:id="0" w:name="_GoBack"/>
+      <w:bookmarkEnd w:id="0"/>
+    </w:p>
+    <w:p>
+      <w:pPr>
+        <w:pStyle w:val="Code"/>
+        <w:rPr>
+          <w:highlight w:val="yellow"/>
+        </w:rPr>
+      </w:pPr>
+      <w:r>
+        <w:rPr>
+          <w:highlight w:val="yellow"/>
+        </w:rPr>
+        <w:t xml:space="preserve">body: </w:t>
+      </w:r>
+      <w:proofErr w:type="spellStart"/>
+      <w:r>
+        <w:rPr>
+          <w:highlight w:val="yellow"/>
+        </w:rPr>
+        <w:t>dat</w:t>
+      </w:r>
+      <w:proofErr w:type="spellEnd"/>
+      <w:r>
+        <w:rPr>
+          <w:highlight w:val="yellow"/>
+        </w:rPr>
+        <w:t xml:space="preserve"> 0 //body segment pointers extend from here to end of memory (</w:t>
+      </w:r>
+      <w:proofErr w:type="spellStart"/>
+      <w:r>
+        <w:rPr>
+          <w:highlight w:val="yellow"/>
+        </w:rPr>
+        <w:t>addr</w:t>
+      </w:r>
+      <w:proofErr w:type="spellEnd"/>
+      <w:r>
+        <w:rPr>
+          <w:highlight w:val="yellow"/>
+        </w:rPr>
+        <w:t xml:space="preserve"> 199)</w:t>
+      </w:r>
+    </w:p>
     <w:p/>
     <w:p/>
     <w:p/>

</xml_diff>

<commit_message>
Snake - documentation only
</commit_message>
<xml_diff>
--- a/Snake/Story plan.docx
+++ b/Snake/Story plan.docx
@@ -5149,52 +5149,780 @@
         </w:rPr>
         <w:t xml:space="preserve">    b loop  </w:t>
       </w:r>
+    </w:p>
+    <w:p>
+      <w:pPr>
+        <w:pStyle w:val="Code"/>
+        <w:rPr>
+          <w:highlight w:val="yellow"/>
+        </w:rPr>
+      </w:pPr>
+      <w:r>
+        <w:rPr>
+          <w:highlight w:val="yellow"/>
+        </w:rPr>
+        <w:t xml:space="preserve">body: </w:t>
+      </w:r>
+      <w:proofErr w:type="spellStart"/>
+      <w:r>
+        <w:rPr>
+          <w:highlight w:val="yellow"/>
+        </w:rPr>
+        <w:t>dat</w:t>
+      </w:r>
+      <w:proofErr w:type="spellEnd"/>
+      <w:r>
+        <w:rPr>
+          <w:highlight w:val="yellow"/>
+        </w:rPr>
+        <w:t xml:space="preserve"> 0 //body segment pointers extend from here to end of memory (</w:t>
+      </w:r>
+      <w:proofErr w:type="spellStart"/>
+      <w:r>
+        <w:rPr>
+          <w:highlight w:val="yellow"/>
+        </w:rPr>
+        <w:t>addr</w:t>
+      </w:r>
+      <w:proofErr w:type="spellEnd"/>
+      <w:r>
+        <w:rPr>
+          <w:highlight w:val="yellow"/>
+        </w:rPr>
+        <w:t xml:space="preserve"> 199)</w:t>
+      </w:r>
+    </w:p>
+    <w:p>
+      <w:pPr>
+        <w:pStyle w:val="Heading1"/>
+      </w:pPr>
+      <w:r>
+        <w:lastRenderedPageBreak/>
+        <w:t>Story 6c:  When data area if full, loop the pointers around to the start</w:t>
+      </w:r>
+    </w:p>
+    <w:p>
+      <w:pPr>
+        <w:pStyle w:val="Heading2"/>
+      </w:pPr>
+      <w:r>
+        <w:t>Techniques</w:t>
+      </w:r>
+    </w:p>
+    <w:p>
+      <w:r>
+        <w:t>Implement this like a circular queue that uses an array with two pointers (except that here we only ever add to the queue).</w:t>
+      </w:r>
+    </w:p>
+    <w:p>
+      <w:pPr>
+        <w:pStyle w:val="Code"/>
+        <w:rPr>
+          <w:color w:val="808080" w:themeColor="background1" w:themeShade="80"/>
+        </w:rPr>
+      </w:pPr>
+      <w:r>
+        <w:rPr>
+          <w:color w:val="808080" w:themeColor="background1" w:themeShade="80"/>
+        </w:rPr>
+        <w:t>(no changes before the loop label)</w:t>
+      </w:r>
+    </w:p>
+    <w:p>
+      <w:pPr>
+        <w:pStyle w:val="Code"/>
+        <w:rPr>
+          <w:color w:val="808080" w:themeColor="background1" w:themeShade="80"/>
+        </w:rPr>
+      </w:pPr>
+      <w:r>
+        <w:rPr>
+          <w:color w:val="808080" w:themeColor="background1" w:themeShade="80"/>
+        </w:rPr>
+        <w:t>loop:</w:t>
+      </w:r>
+    </w:p>
+    <w:p>
+      <w:pPr>
+        <w:pStyle w:val="Code"/>
+        <w:rPr>
+          <w:color w:val="808080" w:themeColor="background1" w:themeShade="80"/>
+        </w:rPr>
+      </w:pPr>
+      <w:r>
+        <w:rPr>
+          <w:color w:val="808080" w:themeColor="background1" w:themeShade="80"/>
+        </w:rPr>
+        <w:t xml:space="preserve">    add r</w:t>
+      </w:r>
+      <w:proofErr w:type="gramStart"/>
+      <w:r>
+        <w:rPr>
+          <w:color w:val="808080" w:themeColor="background1" w:themeShade="80"/>
+        </w:rPr>
+        <w:t>1,r</w:t>
+      </w:r>
+      <w:proofErr w:type="gramEnd"/>
+      <w:r>
+        <w:rPr>
+          <w:color w:val="808080" w:themeColor="background1" w:themeShade="80"/>
+        </w:rPr>
+        <w:t>1,#1            //Increment the head location</w:t>
+      </w:r>
+    </w:p>
+    <w:p>
+      <w:pPr>
+        <w:pStyle w:val="Code"/>
+        <w:rPr>
+          <w:color w:val="808080" w:themeColor="background1" w:themeShade="80"/>
+        </w:rPr>
+      </w:pPr>
+      <w:r>
+        <w:rPr>
+          <w:color w:val="808080" w:themeColor="background1" w:themeShade="80"/>
+        </w:rPr>
+        <w:t xml:space="preserve">    </w:t>
+      </w:r>
+      <w:proofErr w:type="spellStart"/>
+      <w:r>
+        <w:rPr>
+          <w:color w:val="808080" w:themeColor="background1" w:themeShade="80"/>
+        </w:rPr>
+        <w:t>cmp</w:t>
+      </w:r>
+      <w:proofErr w:type="spellEnd"/>
+      <w:r>
+        <w:rPr>
+          <w:color w:val="808080" w:themeColor="background1" w:themeShade="80"/>
+        </w:rPr>
+        <w:t xml:space="preserve"> r</w:t>
+      </w:r>
+      <w:proofErr w:type="gramStart"/>
+      <w:r>
+        <w:rPr>
+          <w:color w:val="808080" w:themeColor="background1" w:themeShade="80"/>
+        </w:rPr>
+        <w:t>1,r</w:t>
+      </w:r>
+      <w:proofErr w:type="gramEnd"/>
+      <w:r>
+        <w:rPr>
+          <w:color w:val="808080" w:themeColor="background1" w:themeShade="80"/>
+        </w:rPr>
+        <w:t>5               //If the head is in same location as apple...</w:t>
+      </w:r>
+    </w:p>
+    <w:p>
+      <w:pPr>
+        <w:pStyle w:val="Code"/>
+        <w:rPr>
+          <w:color w:val="808080" w:themeColor="background1" w:themeShade="80"/>
+        </w:rPr>
+      </w:pPr>
+      <w:r>
+        <w:rPr>
+          <w:color w:val="808080" w:themeColor="background1" w:themeShade="80"/>
+        </w:rPr>
+        <w:t xml:space="preserve">    </w:t>
+      </w:r>
+      <w:proofErr w:type="spellStart"/>
+      <w:r>
+        <w:rPr>
+          <w:color w:val="808080" w:themeColor="background1" w:themeShade="80"/>
+        </w:rPr>
+        <w:t>beq</w:t>
+      </w:r>
+      <w:proofErr w:type="spellEnd"/>
+      <w:r>
+        <w:rPr>
+          <w:color w:val="808080" w:themeColor="background1" w:themeShade="80"/>
+        </w:rPr>
+        <w:t xml:space="preserve"> </w:t>
+      </w:r>
+      <w:proofErr w:type="spellStart"/>
+      <w:r>
+        <w:rPr>
+          <w:color w:val="808080" w:themeColor="background1" w:themeShade="80"/>
+        </w:rPr>
+        <w:t>moveHead</w:t>
+      </w:r>
+      <w:proofErr w:type="spellEnd"/>
+      <w:r>
+        <w:rPr>
+          <w:color w:val="808080" w:themeColor="background1" w:themeShade="80"/>
+        </w:rPr>
+        <w:t xml:space="preserve">            //...Skip updating the tail, to make snake grow</w:t>
+      </w:r>
+    </w:p>
+    <w:p>
+      <w:pPr>
+        <w:pStyle w:val="Code"/>
+        <w:rPr>
+          <w:color w:val="808080" w:themeColor="background1" w:themeShade="80"/>
+        </w:rPr>
+      </w:pPr>
+      <w:proofErr w:type="spellStart"/>
+      <w:r>
+        <w:rPr>
+          <w:color w:val="808080" w:themeColor="background1" w:themeShade="80"/>
+        </w:rPr>
+        <w:t>moveTail</w:t>
+      </w:r>
+      <w:proofErr w:type="spellEnd"/>
+      <w:r>
+        <w:rPr>
+          <w:color w:val="808080" w:themeColor="background1" w:themeShade="80"/>
+        </w:rPr>
+        <w:t>:</w:t>
+      </w:r>
+    </w:p>
+    <w:p>
+      <w:pPr>
+        <w:pStyle w:val="Code"/>
+        <w:rPr>
+          <w:color w:val="808080" w:themeColor="background1" w:themeShade="80"/>
+        </w:rPr>
+      </w:pPr>
+      <w:r>
+        <w:rPr>
+          <w:color w:val="808080" w:themeColor="background1" w:themeShade="80"/>
+        </w:rPr>
+        <w:t xml:space="preserve">    </w:t>
+      </w:r>
+      <w:proofErr w:type="spellStart"/>
+      <w:r>
+        <w:rPr>
+          <w:color w:val="808080" w:themeColor="background1" w:themeShade="80"/>
+        </w:rPr>
+        <w:t>ldr</w:t>
+      </w:r>
+      <w:proofErr w:type="spellEnd"/>
+      <w:r>
+        <w:rPr>
+          <w:color w:val="808080" w:themeColor="background1" w:themeShade="80"/>
+        </w:rPr>
+        <w:t xml:space="preserve"> r2, [r4]</w:t>
+      </w:r>
+    </w:p>
+    <w:p>
+      <w:pPr>
+        <w:pStyle w:val="Code"/>
+        <w:rPr>
+          <w:color w:val="808080" w:themeColor="background1" w:themeShade="80"/>
+        </w:rPr>
+      </w:pPr>
+      <w:r>
+        <w:rPr>
+          <w:color w:val="808080" w:themeColor="background1" w:themeShade="80"/>
+        </w:rPr>
+        <w:t xml:space="preserve">    </w:t>
+      </w:r>
+      <w:proofErr w:type="spellStart"/>
+      <w:r>
+        <w:rPr>
+          <w:color w:val="808080" w:themeColor="background1" w:themeShade="80"/>
+        </w:rPr>
+        <w:t>str</w:t>
+      </w:r>
+      <w:proofErr w:type="spellEnd"/>
+      <w:r>
+        <w:rPr>
+          <w:color w:val="808080" w:themeColor="background1" w:themeShade="80"/>
+        </w:rPr>
+        <w:t xml:space="preserve"> r</w:t>
+      </w:r>
+      <w:proofErr w:type="gramStart"/>
+      <w:r>
+        <w:rPr>
+          <w:color w:val="808080" w:themeColor="background1" w:themeShade="80"/>
+        </w:rPr>
+        <w:t>11,[</w:t>
+      </w:r>
+      <w:proofErr w:type="gramEnd"/>
+      <w:r>
+        <w:rPr>
+          <w:color w:val="808080" w:themeColor="background1" w:themeShade="80"/>
+        </w:rPr>
+        <w:t>r2+256]        //Reset tail to Background</w:t>
+      </w:r>
+    </w:p>
+    <w:p>
+      <w:pPr>
+        <w:pStyle w:val="Code"/>
+        <w:rPr>
+          <w:color w:val="808080" w:themeColor="background1" w:themeShade="80"/>
+        </w:rPr>
+      </w:pPr>
+      <w:r>
+        <w:rPr>
+          <w:color w:val="808080" w:themeColor="background1" w:themeShade="80"/>
+        </w:rPr>
+        <w:t xml:space="preserve">    add r</w:t>
+      </w:r>
+      <w:proofErr w:type="gramStart"/>
+      <w:r>
+        <w:rPr>
+          <w:color w:val="808080" w:themeColor="background1" w:themeShade="80"/>
+        </w:rPr>
+        <w:t>4,r</w:t>
+      </w:r>
+      <w:proofErr w:type="gramEnd"/>
+      <w:r>
+        <w:rPr>
+          <w:color w:val="808080" w:themeColor="background1" w:themeShade="80"/>
+        </w:rPr>
+        <w:t>4,#1            //Increment the tail pointer (for use next cycle)</w:t>
+      </w:r>
+    </w:p>
+    <w:p>
+      <w:pPr>
+        <w:pStyle w:val="Code"/>
+        <w:rPr>
+          <w:highlight w:val="yellow"/>
+        </w:rPr>
+      </w:pPr>
+      <w:r>
+        <w:rPr>
+          <w:color w:val="808080" w:themeColor="background1" w:themeShade="80"/>
+        </w:rPr>
+        <w:t xml:space="preserve">    </w:t>
+      </w:r>
+      <w:proofErr w:type="spellStart"/>
+      <w:r>
+        <w:rPr>
+          <w:highlight w:val="yellow"/>
+        </w:rPr>
+        <w:t>cmp</w:t>
+      </w:r>
+      <w:proofErr w:type="spellEnd"/>
+      <w:r>
+        <w:rPr>
+          <w:highlight w:val="yellow"/>
+        </w:rPr>
+        <w:t xml:space="preserve"> r</w:t>
+      </w:r>
+      <w:proofErr w:type="gramStart"/>
+      <w:r>
+        <w:rPr>
+          <w:highlight w:val="yellow"/>
+        </w:rPr>
+        <w:t>4,#</w:t>
+      </w:r>
+      <w:proofErr w:type="gramEnd"/>
+      <w:r>
+        <w:rPr>
+          <w:highlight w:val="yellow"/>
+        </w:rPr>
+        <w:t>200</w:t>
+      </w:r>
+    </w:p>
+    <w:p>
+      <w:pPr>
+        <w:pStyle w:val="Code"/>
+        <w:rPr>
+          <w:highlight w:val="yellow"/>
+        </w:rPr>
+      </w:pPr>
+      <w:r>
+        <w:rPr>
+          <w:highlight w:val="yellow"/>
+        </w:rPr>
+        <w:t xml:space="preserve">    </w:t>
+      </w:r>
+      <w:proofErr w:type="spellStart"/>
+      <w:r>
+        <w:rPr>
+          <w:highlight w:val="yellow"/>
+        </w:rPr>
+        <w:t>blt</w:t>
+      </w:r>
+      <w:proofErr w:type="spellEnd"/>
+      <w:r>
+        <w:rPr>
+          <w:highlight w:val="yellow"/>
+        </w:rPr>
+        <w:t xml:space="preserve"> </w:t>
+      </w:r>
+      <w:proofErr w:type="spellStart"/>
+      <w:r>
+        <w:rPr>
+          <w:highlight w:val="yellow"/>
+        </w:rPr>
+        <w:t>moveHead</w:t>
+      </w:r>
+      <w:proofErr w:type="spellEnd"/>
+    </w:p>
+    <w:p>
+      <w:pPr>
+        <w:pStyle w:val="Code"/>
+        <w:rPr>
+          <w:color w:val="808080" w:themeColor="background1" w:themeShade="80"/>
+        </w:rPr>
+      </w:pPr>
+      <w:r>
+        <w:rPr>
+          <w:highlight w:val="yellow"/>
+        </w:rPr>
+        <w:t xml:space="preserve">    </w:t>
+      </w:r>
+      <w:proofErr w:type="spellStart"/>
+      <w:r>
+        <w:rPr>
+          <w:highlight w:val="yellow"/>
+        </w:rPr>
+        <w:t>mov</w:t>
+      </w:r>
+      <w:proofErr w:type="spellEnd"/>
+      <w:r>
+        <w:rPr>
+          <w:highlight w:val="yellow"/>
+        </w:rPr>
+        <w:t xml:space="preserve"> r4, #body</w:t>
+      </w:r>
+      <w:r>
+        <w:rPr>
+          <w:color w:val="808080" w:themeColor="background1" w:themeShade="80"/>
+        </w:rPr>
+        <w:tab/>
+      </w:r>
+      <w:r>
+        <w:rPr>
+          <w:color w:val="808080" w:themeColor="background1" w:themeShade="80"/>
+        </w:rPr>
+        <w:tab/>
+      </w:r>
+      <w:r>
+        <w:rPr>
+          <w:color w:val="808080" w:themeColor="background1" w:themeShade="80"/>
+        </w:rPr>
+        <w:tab/>
+      </w:r>
+      <w:r>
+        <w:rPr>
+          <w:highlight w:val="yellow"/>
+        </w:rPr>
+        <w:t>//Loop pointer back to start of body data</w:t>
+      </w:r>
+    </w:p>
+    <w:p>
+      <w:pPr>
+        <w:pStyle w:val="Code"/>
+        <w:rPr>
+          <w:color w:val="808080" w:themeColor="background1" w:themeShade="80"/>
+        </w:rPr>
+      </w:pPr>
+      <w:proofErr w:type="spellStart"/>
+      <w:r>
+        <w:rPr>
+          <w:color w:val="808080" w:themeColor="background1" w:themeShade="80"/>
+        </w:rPr>
+        <w:t>moveHead</w:t>
+      </w:r>
+      <w:proofErr w:type="spellEnd"/>
+      <w:r>
+        <w:rPr>
+          <w:color w:val="808080" w:themeColor="background1" w:themeShade="80"/>
+        </w:rPr>
+        <w:t>:</w:t>
+      </w:r>
+    </w:p>
+    <w:p>
+      <w:pPr>
+        <w:pStyle w:val="Code"/>
+        <w:rPr>
+          <w:color w:val="808080" w:themeColor="background1" w:themeShade="80"/>
+        </w:rPr>
+      </w:pPr>
+      <w:r>
+        <w:rPr>
+          <w:color w:val="808080" w:themeColor="background1" w:themeShade="80"/>
+        </w:rPr>
+        <w:t xml:space="preserve">    add r</w:t>
+      </w:r>
+      <w:proofErr w:type="gramStart"/>
+      <w:r>
+        <w:rPr>
+          <w:color w:val="808080" w:themeColor="background1" w:themeShade="80"/>
+        </w:rPr>
+        <w:t>3,r</w:t>
+      </w:r>
+      <w:proofErr w:type="gramEnd"/>
+      <w:r>
+        <w:rPr>
+          <w:color w:val="808080" w:themeColor="background1" w:themeShade="80"/>
+        </w:rPr>
+        <w:t>3,#1            //Increment the head pointer</w:t>
+      </w:r>
+    </w:p>
+    <w:p>
+      <w:pPr>
+        <w:pStyle w:val="Code"/>
+        <w:rPr>
+          <w:highlight w:val="yellow"/>
+        </w:rPr>
+      </w:pPr>
+      <w:r>
+        <w:rPr>
+          <w:highlight w:val="yellow"/>
+        </w:rPr>
+        <w:t xml:space="preserve">    </w:t>
+      </w:r>
+      <w:proofErr w:type="spellStart"/>
+      <w:r>
+        <w:rPr>
+          <w:highlight w:val="yellow"/>
+        </w:rPr>
+        <w:t>cmp</w:t>
+      </w:r>
+      <w:proofErr w:type="spellEnd"/>
+      <w:r>
+        <w:rPr>
+          <w:highlight w:val="yellow"/>
+        </w:rPr>
+        <w:t xml:space="preserve"> r</w:t>
+      </w:r>
+      <w:proofErr w:type="gramStart"/>
+      <w:r>
+        <w:rPr>
+          <w:highlight w:val="yellow"/>
+        </w:rPr>
+        <w:t>3,#</w:t>
+      </w:r>
+      <w:proofErr w:type="gramEnd"/>
+      <w:r>
+        <w:rPr>
+          <w:highlight w:val="yellow"/>
+        </w:rPr>
+        <w:t>200</w:t>
+      </w:r>
+    </w:p>
+    <w:p>
+      <w:pPr>
+        <w:pStyle w:val="Code"/>
+        <w:rPr>
+          <w:highlight w:val="yellow"/>
+        </w:rPr>
+      </w:pPr>
+      <w:r>
+        <w:rPr>
+          <w:highlight w:val="yellow"/>
+        </w:rPr>
+        <w:t xml:space="preserve">    </w:t>
+      </w:r>
+      <w:proofErr w:type="spellStart"/>
+      <w:r>
+        <w:rPr>
+          <w:highlight w:val="yellow"/>
+        </w:rPr>
+        <w:t>blt</w:t>
+      </w:r>
+      <w:proofErr w:type="spellEnd"/>
+      <w:r>
+        <w:rPr>
+          <w:highlight w:val="yellow"/>
+        </w:rPr>
+        <w:t xml:space="preserve"> </w:t>
+      </w:r>
+      <w:proofErr w:type="spellStart"/>
+      <w:r>
+        <w:rPr>
+          <w:highlight w:val="yellow"/>
+        </w:rPr>
+        <w:t>updatePointer</w:t>
+      </w:r>
+      <w:proofErr w:type="spellEnd"/>
+      <w:r>
+        <w:rPr>
+          <w:highlight w:val="yellow"/>
+        </w:rPr>
+        <w:tab/>
+      </w:r>
+      <w:r>
+        <w:rPr>
+          <w:highlight w:val="yellow"/>
+        </w:rPr>
+        <w:tab/>
+        <w:t>//Loop pointer back to start of body data</w:t>
+      </w:r>
+    </w:p>
+    <w:p>
+      <w:pPr>
+        <w:pStyle w:val="Code"/>
+        <w:rPr>
+          <w:highlight w:val="yellow"/>
+        </w:rPr>
+      </w:pPr>
+      <w:r>
+        <w:rPr>
+          <w:highlight w:val="yellow"/>
+        </w:rPr>
+        <w:t xml:space="preserve">    </w:t>
+      </w:r>
+      <w:proofErr w:type="spellStart"/>
+      <w:r>
+        <w:rPr>
+          <w:highlight w:val="yellow"/>
+        </w:rPr>
+        <w:t>mov</w:t>
+      </w:r>
+      <w:proofErr w:type="spellEnd"/>
+      <w:r>
+        <w:rPr>
+          <w:highlight w:val="yellow"/>
+        </w:rPr>
+        <w:t xml:space="preserve"> r3, #body</w:t>
+      </w:r>
+    </w:p>
+    <w:p>
+      <w:pPr>
+        <w:pStyle w:val="Code"/>
+        <w:rPr>
+          <w:color w:val="808080" w:themeColor="background1" w:themeShade="80"/>
+        </w:rPr>
+      </w:pPr>
+      <w:proofErr w:type="spellStart"/>
+      <w:r>
+        <w:rPr>
+          <w:color w:val="808080" w:themeColor="background1" w:themeShade="80"/>
+        </w:rPr>
+        <w:t>updatePointer</w:t>
+      </w:r>
+      <w:proofErr w:type="spellEnd"/>
+      <w:r>
+        <w:rPr>
+          <w:color w:val="808080" w:themeColor="background1" w:themeShade="80"/>
+        </w:rPr>
+        <w:t>:</w:t>
+      </w:r>
+    </w:p>
+    <w:p>
+      <w:pPr>
+        <w:pStyle w:val="Code"/>
+        <w:rPr>
+          <w:color w:val="808080" w:themeColor="background1" w:themeShade="80"/>
+        </w:rPr>
+      </w:pPr>
+      <w:r>
+        <w:rPr>
+          <w:color w:val="808080" w:themeColor="background1" w:themeShade="80"/>
+        </w:rPr>
+        <w:t xml:space="preserve">    </w:t>
+      </w:r>
+      <w:proofErr w:type="spellStart"/>
+      <w:r>
+        <w:rPr>
+          <w:color w:val="808080" w:themeColor="background1" w:themeShade="80"/>
+        </w:rPr>
+        <w:t>str</w:t>
+      </w:r>
+      <w:proofErr w:type="spellEnd"/>
+      <w:r>
+        <w:rPr>
+          <w:color w:val="808080" w:themeColor="background1" w:themeShade="80"/>
+        </w:rPr>
+        <w:t xml:space="preserve"> r1, [r3]            //Store the new head location in data</w:t>
+      </w:r>
+    </w:p>
+    <w:p>
+      <w:pPr>
+        <w:pStyle w:val="Code"/>
+        <w:rPr>
+          <w:color w:val="808080" w:themeColor="background1" w:themeShade="80"/>
+        </w:rPr>
+      </w:pPr>
+      <w:r>
+        <w:rPr>
+          <w:color w:val="808080" w:themeColor="background1" w:themeShade="80"/>
+        </w:rPr>
+        <w:t xml:space="preserve">    </w:t>
+      </w:r>
+      <w:proofErr w:type="spellStart"/>
+      <w:r>
+        <w:rPr>
+          <w:color w:val="808080" w:themeColor="background1" w:themeShade="80"/>
+        </w:rPr>
+        <w:t>str</w:t>
+      </w:r>
+      <w:proofErr w:type="spellEnd"/>
+      <w:r>
+        <w:rPr>
+          <w:color w:val="808080" w:themeColor="background1" w:themeShade="80"/>
+        </w:rPr>
+        <w:t xml:space="preserve"> r</w:t>
+      </w:r>
+      <w:proofErr w:type="gramStart"/>
+      <w:r>
+        <w:rPr>
+          <w:color w:val="808080" w:themeColor="background1" w:themeShade="80"/>
+        </w:rPr>
+        <w:t>12,[</w:t>
+      </w:r>
+      <w:proofErr w:type="gramEnd"/>
+      <w:r>
+        <w:rPr>
+          <w:color w:val="808080" w:themeColor="background1" w:themeShade="80"/>
+        </w:rPr>
+        <w:t>r1+256]        //Draw new head</w:t>
+      </w:r>
+    </w:p>
+    <w:p>
+      <w:pPr>
+        <w:pStyle w:val="Code"/>
+        <w:rPr>
+          <w:color w:val="808080" w:themeColor="background1" w:themeShade="80"/>
+        </w:rPr>
+      </w:pPr>
+      <w:r>
+        <w:rPr>
+          <w:color w:val="808080" w:themeColor="background1" w:themeShade="80"/>
+        </w:rPr>
+        <w:t xml:space="preserve">    b loop  </w:t>
+      </w:r>
+    </w:p>
+    <w:p>
+      <w:pPr>
+        <w:pStyle w:val="Code"/>
+        <w:rPr>
+          <w:color w:val="808080" w:themeColor="background1" w:themeShade="80"/>
+        </w:rPr>
+      </w:pPr>
       <w:bookmarkStart w:id="0" w:name="_GoBack"/>
       <w:bookmarkEnd w:id="0"/>
-    </w:p>
-    <w:p>
-      <w:pPr>
-        <w:pStyle w:val="Code"/>
-        <w:rPr>
-          <w:highlight w:val="yellow"/>
-        </w:rPr>
-      </w:pPr>
-      <w:r>
-        <w:rPr>
-          <w:highlight w:val="yellow"/>
+      <w:r>
+        <w:rPr>
+          <w:color w:val="808080" w:themeColor="background1" w:themeShade="80"/>
         </w:rPr>
         <w:t xml:space="preserve">body: </w:t>
       </w:r>
       <w:proofErr w:type="spellStart"/>
       <w:r>
         <w:rPr>
-          <w:highlight w:val="yellow"/>
+          <w:color w:val="808080" w:themeColor="background1" w:themeShade="80"/>
         </w:rPr>
         <w:t>dat</w:t>
       </w:r>
       <w:proofErr w:type="spellEnd"/>
       <w:r>
         <w:rPr>
-          <w:highlight w:val="yellow"/>
+          <w:color w:val="808080" w:themeColor="background1" w:themeShade="80"/>
         </w:rPr>
         <w:t xml:space="preserve"> 0 //body segment pointers extend from here to end of memory (</w:t>
       </w:r>
       <w:proofErr w:type="spellStart"/>
       <w:r>
         <w:rPr>
-          <w:highlight w:val="yellow"/>
+          <w:color w:val="808080" w:themeColor="background1" w:themeShade="80"/>
         </w:rPr>
         <w:t>addr</w:t>
       </w:r>
       <w:proofErr w:type="spellEnd"/>
       <w:r>
         <w:rPr>
-          <w:highlight w:val="yellow"/>
+          <w:color w:val="808080" w:themeColor="background1" w:themeShade="80"/>
         </w:rPr>
         <w:t xml:space="preserve"> 199)</w:t>
       </w:r>
     </w:p>
-    <w:p/>
     <w:p/>
     <w:p/>
     <w:sectPr>

</xml_diff>

<commit_message>
Snake  -  corrected ordering of stories
</commit_message>
<xml_diff>
--- a/Snake/Story plan.docx
+++ b/Snake/Story plan.docx
@@ -8432,7 +8432,504 @@
       </w:pPr>
       <w:r>
         <w:lastRenderedPageBreak/>
-        <w:t>Story 11: Halt the game if snake hits the edge</w:t>
+        <w:t>Story 1</w:t>
+      </w:r>
+      <w:r>
+        <w:t>1</w:t>
+      </w:r>
+      <w:r>
+        <w:t>: Ignore non WASD keys</w:t>
+      </w:r>
+    </w:p>
+    <w:p>
+      <w:pPr>
+        <w:pStyle w:val="Heading2"/>
+      </w:pPr>
+      <w:r>
+        <w:t>Implementation</w:t>
+      </w:r>
+    </w:p>
+    <w:p>
+      <w:pPr>
+        <w:pStyle w:val="Code"/>
+        <w:rPr>
+          <w:color w:val="A6A6A6" w:themeColor="background1" w:themeShade="A6"/>
+        </w:rPr>
+      </w:pPr>
+      <w:proofErr w:type="spellStart"/>
+      <w:r>
+        <w:rPr>
+          <w:color w:val="A6A6A6" w:themeColor="background1" w:themeShade="A6"/>
+        </w:rPr>
+        <w:t>moveSnake</w:t>
+      </w:r>
+      <w:proofErr w:type="spellEnd"/>
+      <w:r>
+        <w:rPr>
+          <w:color w:val="A6A6A6" w:themeColor="background1" w:themeShade="A6"/>
+        </w:rPr>
+        <w:t>:</w:t>
+      </w:r>
+    </w:p>
+    <w:p>
+      <w:pPr>
+        <w:pStyle w:val="Code"/>
+        <w:rPr>
+          <w:color w:val="A6A6A6" w:themeColor="background1" w:themeShade="A6"/>
+        </w:rPr>
+      </w:pPr>
+      <w:r>
+        <w:rPr>
+          <w:color w:val="A6A6A6" w:themeColor="background1" w:themeShade="A6"/>
+        </w:rPr>
+        <w:t xml:space="preserve">    </w:t>
+      </w:r>
+      <w:proofErr w:type="spellStart"/>
+      <w:r>
+        <w:rPr>
+          <w:color w:val="A6A6A6" w:themeColor="background1" w:themeShade="A6"/>
+        </w:rPr>
+        <w:t>inp</w:t>
+      </w:r>
+      <w:proofErr w:type="spellEnd"/>
+      <w:r>
+        <w:rPr>
+          <w:color w:val="A6A6A6" w:themeColor="background1" w:themeShade="A6"/>
+        </w:rPr>
+        <w:t xml:space="preserve"> r</w:t>
+      </w:r>
+      <w:r>
+        <w:rPr>
+          <w:color w:val="A6A6A6" w:themeColor="background1" w:themeShade="A6"/>
+        </w:rPr>
+        <w:t>9</w:t>
+      </w:r>
+      <w:r>
+        <w:rPr>
+          <w:color w:val="A6A6A6" w:themeColor="background1" w:themeShade="A6"/>
+        </w:rPr>
+        <w:t>,4</w:t>
+      </w:r>
+    </w:p>
+    <w:p>
+      <w:pPr>
+        <w:pStyle w:val="Code"/>
+        <w:rPr>
+          <w:highlight w:val="yellow"/>
+        </w:rPr>
+      </w:pPr>
+      <w:proofErr w:type="spellStart"/>
+      <w:r>
+        <w:rPr>
+          <w:highlight w:val="yellow"/>
+        </w:rPr>
+        <w:t>switchOnKey</w:t>
+      </w:r>
+      <w:proofErr w:type="spellEnd"/>
+      <w:r>
+        <w:rPr>
+          <w:highlight w:val="yellow"/>
+        </w:rPr>
+        <w:t>:</w:t>
+      </w:r>
+    </w:p>
+    <w:p>
+      <w:pPr>
+        <w:pStyle w:val="Code"/>
+        <w:rPr>
+          <w:color w:val="A6A6A6" w:themeColor="background1" w:themeShade="A6"/>
+        </w:rPr>
+      </w:pPr>
+      <w:r>
+        <w:rPr>
+          <w:color w:val="A6A6A6" w:themeColor="background1" w:themeShade="A6"/>
+        </w:rPr>
+        <w:t xml:space="preserve">    </w:t>
+      </w:r>
+      <w:proofErr w:type="spellStart"/>
+      <w:r>
+        <w:rPr>
+          <w:color w:val="A6A6A6" w:themeColor="background1" w:themeShade="A6"/>
+        </w:rPr>
+        <w:t>cmp</w:t>
+      </w:r>
+      <w:proofErr w:type="spellEnd"/>
+      <w:r>
+        <w:rPr>
+          <w:color w:val="A6A6A6" w:themeColor="background1" w:themeShade="A6"/>
+        </w:rPr>
+        <w:t xml:space="preserve"> r</w:t>
+      </w:r>
+      <w:proofErr w:type="gramStart"/>
+      <w:r>
+        <w:rPr>
+          <w:color w:val="A6A6A6" w:themeColor="background1" w:themeShade="A6"/>
+        </w:rPr>
+        <w:t>9,#</w:t>
+      </w:r>
+      <w:proofErr w:type="gramEnd"/>
+      <w:r>
+        <w:rPr>
+          <w:color w:val="A6A6A6" w:themeColor="background1" w:themeShade="A6"/>
+        </w:rPr>
+        <w:t>87 //W key</w:t>
+      </w:r>
+    </w:p>
+    <w:p>
+      <w:pPr>
+        <w:pStyle w:val="Code"/>
+        <w:rPr>
+          <w:color w:val="A6A6A6" w:themeColor="background1" w:themeShade="A6"/>
+        </w:rPr>
+      </w:pPr>
+      <w:r>
+        <w:rPr>
+          <w:color w:val="A6A6A6" w:themeColor="background1" w:themeShade="A6"/>
+        </w:rPr>
+        <w:t xml:space="preserve">    </w:t>
+      </w:r>
+      <w:proofErr w:type="spellStart"/>
+      <w:r>
+        <w:rPr>
+          <w:color w:val="A6A6A6" w:themeColor="background1" w:themeShade="A6"/>
+        </w:rPr>
+        <w:t>beq</w:t>
+      </w:r>
+      <w:proofErr w:type="spellEnd"/>
+      <w:r>
+        <w:rPr>
+          <w:color w:val="A6A6A6" w:themeColor="background1" w:themeShade="A6"/>
+        </w:rPr>
+        <w:t xml:space="preserve"> up</w:t>
+      </w:r>
+    </w:p>
+    <w:p>
+      <w:pPr>
+        <w:pStyle w:val="Code"/>
+        <w:rPr>
+          <w:color w:val="A6A6A6" w:themeColor="background1" w:themeShade="A6"/>
+        </w:rPr>
+      </w:pPr>
+      <w:r>
+        <w:rPr>
+          <w:color w:val="A6A6A6" w:themeColor="background1" w:themeShade="A6"/>
+        </w:rPr>
+        <w:t xml:space="preserve">    </w:t>
+      </w:r>
+      <w:proofErr w:type="spellStart"/>
+      <w:r>
+        <w:rPr>
+          <w:color w:val="A6A6A6" w:themeColor="background1" w:themeShade="A6"/>
+        </w:rPr>
+        <w:t>cmp</w:t>
+      </w:r>
+      <w:proofErr w:type="spellEnd"/>
+      <w:r>
+        <w:rPr>
+          <w:color w:val="A6A6A6" w:themeColor="background1" w:themeShade="A6"/>
+        </w:rPr>
+        <w:t xml:space="preserve"> r</w:t>
+      </w:r>
+      <w:proofErr w:type="gramStart"/>
+      <w:r>
+        <w:rPr>
+          <w:color w:val="A6A6A6" w:themeColor="background1" w:themeShade="A6"/>
+        </w:rPr>
+        <w:t>9,#</w:t>
+      </w:r>
+      <w:proofErr w:type="gramEnd"/>
+      <w:r>
+        <w:rPr>
+          <w:color w:val="A6A6A6" w:themeColor="background1" w:themeShade="A6"/>
+        </w:rPr>
+        <w:t>65 //A key</w:t>
+      </w:r>
+    </w:p>
+    <w:p>
+      <w:pPr>
+        <w:pStyle w:val="Code"/>
+        <w:rPr>
+          <w:color w:val="A6A6A6" w:themeColor="background1" w:themeShade="A6"/>
+        </w:rPr>
+      </w:pPr>
+      <w:r>
+        <w:rPr>
+          <w:color w:val="A6A6A6" w:themeColor="background1" w:themeShade="A6"/>
+        </w:rPr>
+        <w:t xml:space="preserve">    </w:t>
+      </w:r>
+      <w:proofErr w:type="spellStart"/>
+      <w:r>
+        <w:rPr>
+          <w:color w:val="A6A6A6" w:themeColor="background1" w:themeShade="A6"/>
+        </w:rPr>
+        <w:t>beq</w:t>
+      </w:r>
+      <w:proofErr w:type="spellEnd"/>
+      <w:r>
+        <w:rPr>
+          <w:color w:val="A6A6A6" w:themeColor="background1" w:themeShade="A6"/>
+        </w:rPr>
+        <w:t xml:space="preserve"> left</w:t>
+      </w:r>
+    </w:p>
+    <w:p>
+      <w:pPr>
+        <w:pStyle w:val="Code"/>
+        <w:rPr>
+          <w:color w:val="A6A6A6" w:themeColor="background1" w:themeShade="A6"/>
+        </w:rPr>
+      </w:pPr>
+      <w:r>
+        <w:rPr>
+          <w:color w:val="A6A6A6" w:themeColor="background1" w:themeShade="A6"/>
+        </w:rPr>
+        <w:t xml:space="preserve">    </w:t>
+      </w:r>
+      <w:proofErr w:type="spellStart"/>
+      <w:r>
+        <w:rPr>
+          <w:color w:val="A6A6A6" w:themeColor="background1" w:themeShade="A6"/>
+        </w:rPr>
+        <w:t>cmp</w:t>
+      </w:r>
+      <w:proofErr w:type="spellEnd"/>
+      <w:r>
+        <w:rPr>
+          <w:color w:val="A6A6A6" w:themeColor="background1" w:themeShade="A6"/>
+        </w:rPr>
+        <w:t xml:space="preserve"> r</w:t>
+      </w:r>
+      <w:proofErr w:type="gramStart"/>
+      <w:r>
+        <w:rPr>
+          <w:color w:val="A6A6A6" w:themeColor="background1" w:themeShade="A6"/>
+        </w:rPr>
+        <w:t>9,#</w:t>
+      </w:r>
+      <w:proofErr w:type="gramEnd"/>
+      <w:r>
+        <w:rPr>
+          <w:color w:val="A6A6A6" w:themeColor="background1" w:themeShade="A6"/>
+        </w:rPr>
+        <w:t>83 //S key</w:t>
+      </w:r>
+    </w:p>
+    <w:p>
+      <w:pPr>
+        <w:pStyle w:val="Code"/>
+        <w:rPr>
+          <w:color w:val="A6A6A6" w:themeColor="background1" w:themeShade="A6"/>
+        </w:rPr>
+      </w:pPr>
+      <w:r>
+        <w:rPr>
+          <w:color w:val="A6A6A6" w:themeColor="background1" w:themeShade="A6"/>
+        </w:rPr>
+        <w:t xml:space="preserve">    </w:t>
+      </w:r>
+      <w:proofErr w:type="spellStart"/>
+      <w:r>
+        <w:rPr>
+          <w:color w:val="A6A6A6" w:themeColor="background1" w:themeShade="A6"/>
+        </w:rPr>
+        <w:t>beq</w:t>
+      </w:r>
+      <w:proofErr w:type="spellEnd"/>
+      <w:r>
+        <w:rPr>
+          <w:color w:val="A6A6A6" w:themeColor="background1" w:themeShade="A6"/>
+        </w:rPr>
+        <w:t xml:space="preserve"> down</w:t>
+      </w:r>
+    </w:p>
+    <w:p>
+      <w:pPr>
+        <w:pStyle w:val="Code"/>
+        <w:rPr>
+          <w:color w:val="A6A6A6" w:themeColor="background1" w:themeShade="A6"/>
+        </w:rPr>
+      </w:pPr>
+      <w:r>
+        <w:rPr>
+          <w:color w:val="A6A6A6" w:themeColor="background1" w:themeShade="A6"/>
+        </w:rPr>
+        <w:t xml:space="preserve">    </w:t>
+      </w:r>
+      <w:proofErr w:type="spellStart"/>
+      <w:r>
+        <w:rPr>
+          <w:color w:val="A6A6A6" w:themeColor="background1" w:themeShade="A6"/>
+        </w:rPr>
+        <w:t>cmp</w:t>
+      </w:r>
+      <w:proofErr w:type="spellEnd"/>
+      <w:r>
+        <w:rPr>
+          <w:color w:val="A6A6A6" w:themeColor="background1" w:themeShade="A6"/>
+        </w:rPr>
+        <w:t xml:space="preserve"> r</w:t>
+      </w:r>
+      <w:proofErr w:type="gramStart"/>
+      <w:r>
+        <w:rPr>
+          <w:color w:val="A6A6A6" w:themeColor="background1" w:themeShade="A6"/>
+        </w:rPr>
+        <w:t>9,#</w:t>
+      </w:r>
+      <w:proofErr w:type="gramEnd"/>
+      <w:r>
+        <w:rPr>
+          <w:color w:val="A6A6A6" w:themeColor="background1" w:themeShade="A6"/>
+        </w:rPr>
+        <w:t>68 //D key</w:t>
+      </w:r>
+    </w:p>
+    <w:p>
+      <w:pPr>
+        <w:pStyle w:val="Code"/>
+        <w:rPr>
+          <w:color w:val="A6A6A6" w:themeColor="background1" w:themeShade="A6"/>
+        </w:rPr>
+      </w:pPr>
+      <w:r>
+        <w:rPr>
+          <w:color w:val="A6A6A6" w:themeColor="background1" w:themeShade="A6"/>
+        </w:rPr>
+        <w:t xml:space="preserve">    </w:t>
+      </w:r>
+      <w:proofErr w:type="spellStart"/>
+      <w:r>
+        <w:rPr>
+          <w:color w:val="A6A6A6" w:themeColor="background1" w:themeShade="A6"/>
+        </w:rPr>
+        <w:t>beq</w:t>
+      </w:r>
+      <w:proofErr w:type="spellEnd"/>
+      <w:r>
+        <w:rPr>
+          <w:color w:val="A6A6A6" w:themeColor="background1" w:themeShade="A6"/>
+        </w:rPr>
+        <w:t xml:space="preserve"> right</w:t>
+      </w:r>
+    </w:p>
+    <w:p>
+      <w:pPr>
+        <w:pStyle w:val="Code"/>
+        <w:rPr>
+          <w:highlight w:val="yellow"/>
+        </w:rPr>
+      </w:pPr>
+      <w:r>
+        <w:rPr>
+          <w:highlight w:val="yellow"/>
+        </w:rPr>
+        <w:t xml:space="preserve">    </w:t>
+      </w:r>
+      <w:proofErr w:type="spellStart"/>
+      <w:r>
+        <w:rPr>
+          <w:highlight w:val="yellow"/>
+        </w:rPr>
+        <w:t>mov</w:t>
+      </w:r>
+      <w:proofErr w:type="spellEnd"/>
+      <w:r>
+        <w:rPr>
+          <w:highlight w:val="yellow"/>
+        </w:rPr>
+        <w:t xml:space="preserve"> r9, r11</w:t>
+      </w:r>
+      <w:r>
+        <w:rPr>
+          <w:highlight w:val="yellow"/>
+        </w:rPr>
+        <w:tab/>
+      </w:r>
+      <w:r>
+        <w:rPr>
+          <w:highlight w:val="yellow"/>
+        </w:rPr>
+        <w:tab/>
+        <w:t xml:space="preserve">//If not any of the recognised keys, use </w:t>
+      </w:r>
+      <w:proofErr w:type="spellStart"/>
+      <w:r>
+        <w:rPr>
+          <w:highlight w:val="yellow"/>
+        </w:rPr>
+        <w:t>prev</w:t>
+      </w:r>
+      <w:proofErr w:type="spellEnd"/>
+      <w:r>
+        <w:rPr>
+          <w:highlight w:val="yellow"/>
+        </w:rPr>
+        <w:t xml:space="preserve"> direction</w:t>
+      </w:r>
+    </w:p>
+    <w:p>
+      <w:pPr>
+        <w:pStyle w:val="Code"/>
+        <w:rPr>
+          <w:highlight w:val="yellow"/>
+        </w:rPr>
+      </w:pPr>
+      <w:r>
+        <w:rPr>
+          <w:highlight w:val="yellow"/>
+        </w:rPr>
+        <w:t xml:space="preserve">    b </w:t>
+      </w:r>
+      <w:proofErr w:type="spellStart"/>
+      <w:r>
+        <w:rPr>
+          <w:highlight w:val="yellow"/>
+        </w:rPr>
+        <w:t>switchOnKey</w:t>
+      </w:r>
+      <w:proofErr w:type="spellEnd"/>
+      <w:r>
+        <w:rPr>
+          <w:highlight w:val="yellow"/>
+        </w:rPr>
+        <w:t xml:space="preserve"> </w:t>
+      </w:r>
+      <w:r>
+        <w:rPr>
+          <w:highlight w:val="yellow"/>
+        </w:rPr>
+        <w:tab/>
+        <w:t xml:space="preserve">      //and re-run the switch on key</w:t>
+      </w:r>
+    </w:p>
+    <w:p>
+      <w:pPr>
+        <w:pStyle w:val="Code"/>
+        <w:rPr>
+          <w:color w:val="A6A6A6" w:themeColor="background1" w:themeShade="A6"/>
+        </w:rPr>
+      </w:pPr>
+      <w:r>
+        <w:rPr>
+          <w:color w:val="A6A6A6" w:themeColor="background1" w:themeShade="A6"/>
+        </w:rPr>
+        <w:t>right:</w:t>
+      </w:r>
+    </w:p>
+    <w:p>
+      <w:pPr>
+        <w:pStyle w:val="Heading1"/>
+      </w:pPr>
+      <w:r>
+        <w:lastRenderedPageBreak/>
+        <w:t>Story 1</w:t>
+      </w:r>
+      <w:r>
+        <w:t>2</w:t>
+      </w:r>
+      <w:r>
+        <w:t>: Halt the game if snake hits the edge</w:t>
       </w:r>
     </w:p>
     <w:p/>
@@ -9286,7 +9783,10 @@
       </w:pPr>
       <w:r>
         <w:lastRenderedPageBreak/>
-        <w:t>Story 12</w:t>
+        <w:t>Story 1</w:t>
+      </w:r>
+      <w:r>
+        <w:t>3</w:t>
       </w:r>
       <w:r>
         <w:t xml:space="preserve">: </w:t>
@@ -10426,1206 +10926,1486 @@
         </w:rPr>
         <w:t>:</w:t>
       </w:r>
+    </w:p>
+    <w:p>
+      <w:pPr>
+        <w:pStyle w:val="Code"/>
+        <w:rPr>
+          <w:color w:val="A6A6A6" w:themeColor="background1" w:themeShade="A6"/>
+        </w:rPr>
+      </w:pPr>
+      <w:r>
+        <w:rPr>
+          <w:highlight w:val="yellow"/>
+        </w:rPr>
+        <w:t xml:space="preserve">    </w:t>
+      </w:r>
+      <w:proofErr w:type="spellStart"/>
+      <w:r>
+        <w:rPr>
+          <w:highlight w:val="yellow"/>
+        </w:rPr>
+        <w:t>mov</w:t>
+      </w:r>
+      <w:proofErr w:type="spellEnd"/>
+      <w:r>
+        <w:rPr>
+          <w:highlight w:val="yellow"/>
+        </w:rPr>
+        <w:t xml:space="preserve"> r</w:t>
+      </w:r>
+      <w:proofErr w:type="gramStart"/>
+      <w:r>
+        <w:rPr>
+          <w:highlight w:val="yellow"/>
+        </w:rPr>
+        <w:t>11,r</w:t>
+      </w:r>
+      <w:proofErr w:type="gramEnd"/>
+      <w:r>
+        <w:rPr>
+          <w:highlight w:val="yellow"/>
+        </w:rPr>
+        <w:t>9</w:t>
+      </w:r>
+      <w:r>
+        <w:rPr>
+          <w:highlight w:val="yellow"/>
+        </w:rPr>
+        <w:tab/>
+      </w:r>
+      <w:r>
+        <w:rPr>
+          <w:highlight w:val="yellow"/>
+        </w:rPr>
+        <w:tab/>
+        <w:t xml:space="preserve"> //Update current direction with latest key</w:t>
+      </w:r>
+    </w:p>
+    <w:p>
+      <w:pPr>
+        <w:pStyle w:val="Code"/>
+        <w:rPr>
+          <w:color w:val="A6A6A6" w:themeColor="background1" w:themeShade="A6"/>
+        </w:rPr>
+      </w:pPr>
+      <w:r>
+        <w:rPr>
+          <w:color w:val="A6A6A6" w:themeColor="background1" w:themeShade="A6"/>
+        </w:rPr>
+        <w:t xml:space="preserve">    </w:t>
+      </w:r>
+      <w:proofErr w:type="spellStart"/>
+      <w:r>
+        <w:rPr>
+          <w:color w:val="A6A6A6" w:themeColor="background1" w:themeShade="A6"/>
+        </w:rPr>
+        <w:t>cmp</w:t>
+      </w:r>
+      <w:proofErr w:type="spellEnd"/>
+      <w:r>
+        <w:rPr>
+          <w:color w:val="A6A6A6" w:themeColor="background1" w:themeShade="A6"/>
+        </w:rPr>
+        <w:t xml:space="preserve"> r</w:t>
+      </w:r>
+      <w:proofErr w:type="gramStart"/>
+      <w:r>
+        <w:rPr>
+          <w:color w:val="A6A6A6" w:themeColor="background1" w:themeShade="A6"/>
+        </w:rPr>
+        <w:t>4,r</w:t>
+      </w:r>
+      <w:proofErr w:type="gramEnd"/>
+      <w:r>
+        <w:rPr>
+          <w:color w:val="A6A6A6" w:themeColor="background1" w:themeShade="A6"/>
+        </w:rPr>
+        <w:t>5               //If the head is in same location as apple...</w:t>
+      </w:r>
+    </w:p>
+    <w:p>
+      <w:pPr>
+        <w:pStyle w:val="Code"/>
+        <w:rPr>
+          <w:color w:val="A6A6A6" w:themeColor="background1" w:themeShade="A6"/>
+        </w:rPr>
+      </w:pPr>
+      <w:r>
+        <w:rPr>
+          <w:color w:val="A6A6A6" w:themeColor="background1" w:themeShade="A6"/>
+        </w:rPr>
+        <w:t xml:space="preserve">    </w:t>
+      </w:r>
+      <w:proofErr w:type="spellStart"/>
+      <w:r>
+        <w:rPr>
+          <w:color w:val="A6A6A6" w:themeColor="background1" w:themeShade="A6"/>
+        </w:rPr>
+        <w:t>beq</w:t>
+      </w:r>
+      <w:proofErr w:type="spellEnd"/>
+      <w:r>
+        <w:rPr>
+          <w:color w:val="A6A6A6" w:themeColor="background1" w:themeShade="A6"/>
+        </w:rPr>
+        <w:t xml:space="preserve"> </w:t>
+      </w:r>
+      <w:proofErr w:type="spellStart"/>
+      <w:r>
+        <w:rPr>
+          <w:color w:val="A6A6A6" w:themeColor="background1" w:themeShade="A6"/>
+        </w:rPr>
+        <w:t>moveHead</w:t>
+      </w:r>
+      <w:proofErr w:type="spellEnd"/>
+      <w:r>
+        <w:rPr>
+          <w:color w:val="A6A6A6" w:themeColor="background1" w:themeShade="A6"/>
+        </w:rPr>
+        <w:t xml:space="preserve">            //...Skip updating the tail, to make snake grow </w:t>
+      </w:r>
+    </w:p>
+    <w:p>
+      <w:pPr>
+        <w:pStyle w:val="Heading1"/>
+      </w:pPr>
+      <w:r>
+        <w:lastRenderedPageBreak/>
+        <w:t>Story 1</w:t>
+      </w:r>
+      <w:r>
+        <w:t>4</w:t>
+      </w:r>
+      <w:r>
+        <w:t>: Draw the apple in a random location</w:t>
+      </w:r>
+    </w:p>
+    <w:p>
+      <w:pPr>
+        <w:pStyle w:val="Heading2"/>
+      </w:pPr>
+      <w:r>
+        <w:t>Requirements</w:t>
+      </w:r>
+    </w:p>
+    <w:p>
+      <w:r>
+        <w:t xml:space="preserve">When an apple is created, it should be at a random position on the </w:t>
+      </w:r>
+      <w:proofErr w:type="gramStart"/>
+      <w:r>
+        <w:t>screen  -</w:t>
+      </w:r>
+      <w:proofErr w:type="gramEnd"/>
+      <w:r>
+        <w:t xml:space="preserve">  but never on the head of the snake.</w:t>
+      </w:r>
+    </w:p>
+    <w:p>
+      <w:pPr>
+        <w:pStyle w:val="Heading2"/>
+      </w:pPr>
+      <w:r>
+        <w:t>Techniques</w:t>
+      </w:r>
+    </w:p>
+    <w:p>
+      <w:r>
+        <w:t xml:space="preserve">In the simulation, </w:t>
+      </w:r>
+      <w:proofErr w:type="spellStart"/>
+      <w:r>
+        <w:t>inp</w:t>
+      </w:r>
+      <w:proofErr w:type="spellEnd"/>
+      <w:r>
+        <w:t xml:space="preserve"> r</w:t>
+      </w:r>
+      <w:r>
+        <w:t>N</w:t>
+      </w:r>
+      <w:r>
+        <w:t>,</w:t>
+      </w:r>
+      <w:proofErr w:type="gramStart"/>
+      <w:r>
+        <w:t>8</w:t>
+      </w:r>
+      <w:r>
+        <w:t xml:space="preserve">  will</w:t>
+      </w:r>
+      <w:proofErr w:type="gramEnd"/>
+      <w:r>
+        <w:t xml:space="preserve"> generate a random 8-bit number and put it in register N.</w:t>
+      </w:r>
+    </w:p>
+    <w:p>
+      <w:pPr>
+        <w:pStyle w:val="Heading2"/>
+      </w:pPr>
+      <w:r>
+        <w:t>Implementation</w:t>
+      </w:r>
+    </w:p>
+    <w:p>
+      <w:pPr>
+        <w:pStyle w:val="Code"/>
+        <w:rPr>
+          <w:color w:val="A6A6A6" w:themeColor="background1" w:themeShade="A6"/>
+        </w:rPr>
+      </w:pPr>
+      <w:proofErr w:type="spellStart"/>
+      <w:r>
+        <w:rPr>
+          <w:color w:val="A6A6A6" w:themeColor="background1" w:themeShade="A6"/>
+        </w:rPr>
+        <w:t>defineRegisters</w:t>
+      </w:r>
+      <w:proofErr w:type="spellEnd"/>
+      <w:r>
+        <w:rPr>
+          <w:color w:val="A6A6A6" w:themeColor="background1" w:themeShade="A6"/>
+        </w:rPr>
+        <w:t xml:space="preserve">: </w:t>
+      </w:r>
+    </w:p>
+    <w:p>
+      <w:pPr>
+        <w:pStyle w:val="Code"/>
+        <w:rPr>
+          <w:color w:val="A6A6A6" w:themeColor="background1" w:themeShade="A6"/>
+        </w:rPr>
+      </w:pPr>
+      <w:r>
+        <w:rPr>
+          <w:color w:val="A6A6A6" w:themeColor="background1" w:themeShade="A6"/>
+        </w:rPr>
+        <w:t xml:space="preserve">    </w:t>
+      </w:r>
+      <w:proofErr w:type="spellStart"/>
+      <w:r>
+        <w:rPr>
+          <w:color w:val="A6A6A6" w:themeColor="background1" w:themeShade="A6"/>
+        </w:rPr>
+        <w:t>mov</w:t>
+      </w:r>
+      <w:proofErr w:type="spellEnd"/>
+      <w:r>
+        <w:rPr>
+          <w:color w:val="A6A6A6" w:themeColor="background1" w:themeShade="A6"/>
+        </w:rPr>
+        <w:t xml:space="preserve"> r</w:t>
+      </w:r>
+      <w:proofErr w:type="gramStart"/>
+      <w:r>
+        <w:rPr>
+          <w:color w:val="A6A6A6" w:themeColor="background1" w:themeShade="A6"/>
+        </w:rPr>
+        <w:t>1,#</w:t>
+      </w:r>
+      <w:proofErr w:type="gramEnd"/>
+      <w:r>
+        <w:rPr>
+          <w:color w:val="A6A6A6" w:themeColor="background1" w:themeShade="A6"/>
+        </w:rPr>
+        <w:t xml:space="preserve">0x008844   </w:t>
+      </w:r>
+      <w:r>
+        <w:rPr>
+          <w:color w:val="A6A6A6" w:themeColor="background1" w:themeShade="A6"/>
+        </w:rPr>
+        <w:tab/>
+        <w:t>//Snake colour</w:t>
+      </w:r>
+    </w:p>
+    <w:p>
+      <w:pPr>
+        <w:pStyle w:val="Code"/>
+        <w:rPr>
+          <w:color w:val="A6A6A6" w:themeColor="background1" w:themeShade="A6"/>
+        </w:rPr>
+      </w:pPr>
+      <w:r>
+        <w:rPr>
+          <w:color w:val="A6A6A6" w:themeColor="background1" w:themeShade="A6"/>
+        </w:rPr>
+        <w:t xml:space="preserve">    </w:t>
+      </w:r>
+      <w:proofErr w:type="spellStart"/>
+      <w:r>
+        <w:rPr>
+          <w:color w:val="A6A6A6" w:themeColor="background1" w:themeShade="A6"/>
+        </w:rPr>
+        <w:t>mov</w:t>
+      </w:r>
+      <w:proofErr w:type="spellEnd"/>
+      <w:r>
+        <w:rPr>
+          <w:color w:val="A6A6A6" w:themeColor="background1" w:themeShade="A6"/>
+        </w:rPr>
+        <w:t xml:space="preserve"> r</w:t>
+      </w:r>
+      <w:proofErr w:type="gramStart"/>
+      <w:r>
+        <w:rPr>
+          <w:color w:val="A6A6A6" w:themeColor="background1" w:themeShade="A6"/>
+        </w:rPr>
+        <w:t>2,#</w:t>
+      </w:r>
+      <w:proofErr w:type="gramEnd"/>
+      <w:r>
+        <w:rPr>
+          <w:color w:val="A6A6A6" w:themeColor="background1" w:themeShade="A6"/>
+        </w:rPr>
+        <w:t xml:space="preserve">0xffffff   </w:t>
+      </w:r>
+      <w:r>
+        <w:rPr>
+          <w:color w:val="A6A6A6" w:themeColor="background1" w:themeShade="A6"/>
+        </w:rPr>
+        <w:tab/>
+        <w:t>//Background colour (white)</w:t>
+      </w:r>
+    </w:p>
+    <w:p>
+      <w:pPr>
+        <w:pStyle w:val="Code"/>
+        <w:rPr>
+          <w:color w:val="A6A6A6" w:themeColor="background1" w:themeShade="A6"/>
+        </w:rPr>
+      </w:pPr>
+      <w:r>
+        <w:rPr>
+          <w:color w:val="A6A6A6" w:themeColor="background1" w:themeShade="A6"/>
+        </w:rPr>
+        <w:t xml:space="preserve">    </w:t>
+      </w:r>
+      <w:proofErr w:type="spellStart"/>
+      <w:r>
+        <w:rPr>
+          <w:color w:val="A6A6A6" w:themeColor="background1" w:themeShade="A6"/>
+        </w:rPr>
+        <w:t>mov</w:t>
+      </w:r>
+      <w:proofErr w:type="spellEnd"/>
+      <w:r>
+        <w:rPr>
+          <w:color w:val="A6A6A6" w:themeColor="background1" w:themeShade="A6"/>
+        </w:rPr>
+        <w:t xml:space="preserve"> r3, #271        //Tail position, initialised</w:t>
+      </w:r>
+    </w:p>
+    <w:p>
+      <w:pPr>
+        <w:pStyle w:val="Code"/>
+        <w:rPr>
+          <w:color w:val="A6A6A6" w:themeColor="background1" w:themeShade="A6"/>
+        </w:rPr>
+      </w:pPr>
+      <w:r>
+        <w:rPr>
+          <w:color w:val="A6A6A6" w:themeColor="background1" w:themeShade="A6"/>
+        </w:rPr>
+        <w:t xml:space="preserve">    </w:t>
+      </w:r>
+      <w:proofErr w:type="spellStart"/>
+      <w:r>
+        <w:rPr>
+          <w:color w:val="A6A6A6" w:themeColor="background1" w:themeShade="A6"/>
+        </w:rPr>
+        <w:t>mov</w:t>
+      </w:r>
+      <w:proofErr w:type="spellEnd"/>
+      <w:r>
+        <w:rPr>
+          <w:color w:val="A6A6A6" w:themeColor="background1" w:themeShade="A6"/>
+        </w:rPr>
+        <w:t xml:space="preserve"> r4, #272      </w:t>
+      </w:r>
+      <w:r>
+        <w:rPr>
+          <w:color w:val="A6A6A6" w:themeColor="background1" w:themeShade="A6"/>
+        </w:rPr>
+        <w:tab/>
+        <w:t>//Head position, initialised</w:t>
+      </w:r>
+    </w:p>
+    <w:p>
+      <w:pPr>
+        <w:pStyle w:val="Code"/>
+        <w:rPr>
+          <w:color w:val="A6A6A6" w:themeColor="background1" w:themeShade="A6"/>
+        </w:rPr>
+      </w:pPr>
+      <w:r>
+        <w:rPr>
+          <w:color w:val="A6A6A6" w:themeColor="background1" w:themeShade="A6"/>
+        </w:rPr>
+        <w:t xml:space="preserve">    </w:t>
+      </w:r>
+      <w:proofErr w:type="spellStart"/>
+      <w:r>
+        <w:rPr>
+          <w:color w:val="A6A6A6" w:themeColor="background1" w:themeShade="A6"/>
+        </w:rPr>
+        <w:t>mov</w:t>
+      </w:r>
+      <w:proofErr w:type="spellEnd"/>
+      <w:r>
+        <w:rPr>
+          <w:color w:val="A6A6A6" w:themeColor="background1" w:themeShade="A6"/>
+        </w:rPr>
+        <w:t xml:space="preserve"> r5, </w:t>
+      </w:r>
+      <w:r>
+        <w:rPr>
+          <w:highlight w:val="yellow"/>
+        </w:rPr>
+        <w:t>#0</w:t>
+      </w:r>
+      <w:r>
+        <w:rPr>
+          <w:color w:val="A6A6A6" w:themeColor="background1" w:themeShade="A6"/>
+        </w:rPr>
+        <w:tab/>
+      </w:r>
+      <w:proofErr w:type="gramStart"/>
+      <w:r>
+        <w:rPr>
+          <w:color w:val="A6A6A6" w:themeColor="background1" w:themeShade="A6"/>
+        </w:rPr>
+        <w:tab/>
+        <w:t xml:space="preserve">  /</w:t>
+      </w:r>
+      <w:proofErr w:type="gramEnd"/>
+      <w:r>
+        <w:rPr>
+          <w:color w:val="A6A6A6" w:themeColor="background1" w:themeShade="A6"/>
+        </w:rPr>
+        <w:t>/Apple position</w:t>
+      </w:r>
+    </w:p>
+    <w:p>
+      <w:pPr>
+        <w:pStyle w:val="Code"/>
+        <w:rPr>
+          <w:color w:val="A6A6A6" w:themeColor="background1" w:themeShade="A6"/>
+        </w:rPr>
+      </w:pPr>
+      <w:r>
+        <w:rPr>
+          <w:color w:val="A6A6A6" w:themeColor="background1" w:themeShade="A6"/>
+        </w:rPr>
+        <w:t xml:space="preserve">    </w:t>
+      </w:r>
+      <w:proofErr w:type="spellStart"/>
+      <w:r>
+        <w:rPr>
+          <w:color w:val="A6A6A6" w:themeColor="background1" w:themeShade="A6"/>
+        </w:rPr>
+        <w:t>mov</w:t>
+      </w:r>
+      <w:proofErr w:type="spellEnd"/>
+      <w:r>
+        <w:rPr>
+          <w:color w:val="A6A6A6" w:themeColor="background1" w:themeShade="A6"/>
+        </w:rPr>
+        <w:t xml:space="preserve"> r</w:t>
+      </w:r>
+      <w:proofErr w:type="gramStart"/>
+      <w:r>
+        <w:rPr>
+          <w:color w:val="A6A6A6" w:themeColor="background1" w:themeShade="A6"/>
+        </w:rPr>
+        <w:t>6,#</w:t>
+      </w:r>
+      <w:proofErr w:type="gramEnd"/>
+      <w:r>
+        <w:rPr>
+          <w:color w:val="A6A6A6" w:themeColor="background1" w:themeShade="A6"/>
+        </w:rPr>
+        <w:t>0xff8800</w:t>
+      </w:r>
+      <w:r>
+        <w:rPr>
+          <w:color w:val="A6A6A6" w:themeColor="background1" w:themeShade="A6"/>
+        </w:rPr>
+        <w:tab/>
+        <w:t xml:space="preserve">  //Apple colour</w:t>
+      </w:r>
+    </w:p>
+    <w:p>
+      <w:pPr>
+        <w:pStyle w:val="Code"/>
+        <w:rPr>
+          <w:color w:val="A6A6A6" w:themeColor="background1" w:themeShade="A6"/>
+        </w:rPr>
+      </w:pPr>
+      <w:r>
+        <w:rPr>
+          <w:color w:val="A6A6A6" w:themeColor="background1" w:themeShade="A6"/>
+        </w:rPr>
+        <w:t xml:space="preserve">    </w:t>
+      </w:r>
+      <w:proofErr w:type="spellStart"/>
+      <w:r>
+        <w:rPr>
+          <w:color w:val="A6A6A6" w:themeColor="background1" w:themeShade="A6"/>
+        </w:rPr>
+        <w:t>mov</w:t>
+      </w:r>
+      <w:proofErr w:type="spellEnd"/>
+      <w:r>
+        <w:rPr>
+          <w:color w:val="A6A6A6" w:themeColor="background1" w:themeShade="A6"/>
+        </w:rPr>
+        <w:t xml:space="preserve"> r7, #body     </w:t>
+      </w:r>
+      <w:r>
+        <w:rPr>
+          <w:color w:val="A6A6A6" w:themeColor="background1" w:themeShade="A6"/>
+        </w:rPr>
+        <w:tab/>
+        <w:t xml:space="preserve">//Pointer front of queue, initialised to first data </w:t>
+      </w:r>
+      <w:proofErr w:type="spellStart"/>
+      <w:r>
+        <w:rPr>
+          <w:color w:val="A6A6A6" w:themeColor="background1" w:themeShade="A6"/>
+        </w:rPr>
+        <w:t>loc</w:t>
+      </w:r>
+      <w:proofErr w:type="spellEnd"/>
+    </w:p>
+    <w:p>
+      <w:pPr>
+        <w:pStyle w:val="Code"/>
+        <w:rPr>
+          <w:color w:val="A6A6A6" w:themeColor="background1" w:themeShade="A6"/>
+        </w:rPr>
+      </w:pPr>
+      <w:r>
+        <w:rPr>
+          <w:color w:val="A6A6A6" w:themeColor="background1" w:themeShade="A6"/>
+        </w:rPr>
+        <w:t xml:space="preserve">    add r</w:t>
+      </w:r>
+      <w:proofErr w:type="gramStart"/>
+      <w:r>
+        <w:rPr>
+          <w:color w:val="A6A6A6" w:themeColor="background1" w:themeShade="A6"/>
+        </w:rPr>
+        <w:t>8,r</w:t>
+      </w:r>
+      <w:proofErr w:type="gramEnd"/>
+      <w:r>
+        <w:rPr>
+          <w:color w:val="A6A6A6" w:themeColor="background1" w:themeShade="A6"/>
+        </w:rPr>
+        <w:t xml:space="preserve">7,#1        </w:t>
+      </w:r>
+      <w:r>
+        <w:rPr>
+          <w:color w:val="A6A6A6" w:themeColor="background1" w:themeShade="A6"/>
+        </w:rPr>
+        <w:tab/>
+        <w:t>//Pointer to head address in body data (1 after tail)</w:t>
+      </w:r>
+    </w:p>
+    <w:p>
+      <w:pPr>
+        <w:pStyle w:val="Code"/>
+        <w:rPr>
+          <w:color w:val="A6A6A6" w:themeColor="background1" w:themeShade="A6"/>
+        </w:rPr>
+      </w:pPr>
+      <w:r>
+        <w:rPr>
+          <w:color w:val="A6A6A6" w:themeColor="background1" w:themeShade="A6"/>
+        </w:rPr>
+        <w:t xml:space="preserve">    </w:t>
+      </w:r>
+      <w:proofErr w:type="spellStart"/>
+      <w:r>
+        <w:rPr>
+          <w:color w:val="A6A6A6" w:themeColor="background1" w:themeShade="A6"/>
+        </w:rPr>
+        <w:t>mov</w:t>
+      </w:r>
+      <w:proofErr w:type="spellEnd"/>
+      <w:r>
+        <w:rPr>
+          <w:color w:val="A6A6A6" w:themeColor="background1" w:themeShade="A6"/>
+        </w:rPr>
+        <w:t xml:space="preserve"> r9, #0</w:t>
+      </w:r>
+      <w:r>
+        <w:rPr>
+          <w:color w:val="A6A6A6" w:themeColor="background1" w:themeShade="A6"/>
+        </w:rPr>
+        <w:tab/>
+      </w:r>
+      <w:r>
+        <w:rPr>
+          <w:color w:val="A6A6A6" w:themeColor="background1" w:themeShade="A6"/>
+        </w:rPr>
+        <w:tab/>
+        <w:t>//ASCII value of the key pressed</w:t>
+      </w:r>
+    </w:p>
+    <w:p>
+      <w:pPr>
+        <w:pStyle w:val="Code"/>
+        <w:rPr>
+          <w:color w:val="A6A6A6" w:themeColor="background1" w:themeShade="A6"/>
+        </w:rPr>
+      </w:pPr>
+      <w:r>
+        <w:rPr>
+          <w:color w:val="A6A6A6" w:themeColor="background1" w:themeShade="A6"/>
+        </w:rPr>
+        <w:t xml:space="preserve">    </w:t>
+      </w:r>
+      <w:proofErr w:type="spellStart"/>
+      <w:r>
+        <w:rPr>
+          <w:color w:val="A6A6A6" w:themeColor="background1" w:themeShade="A6"/>
+        </w:rPr>
+        <w:t>mov</w:t>
+      </w:r>
+      <w:proofErr w:type="spellEnd"/>
+      <w:r>
+        <w:rPr>
+          <w:color w:val="A6A6A6" w:themeColor="background1" w:themeShade="A6"/>
+        </w:rPr>
+        <w:t xml:space="preserve"> r10, #767</w:t>
+      </w:r>
+      <w:r>
+        <w:rPr>
+          <w:color w:val="A6A6A6" w:themeColor="background1" w:themeShade="A6"/>
+        </w:rPr>
+        <w:tab/>
+        <w:t>//Constant representing the size of screen memory</w:t>
+      </w:r>
+    </w:p>
+    <w:p>
+      <w:pPr>
+        <w:pStyle w:val="Code"/>
+        <w:rPr>
+          <w:color w:val="A6A6A6" w:themeColor="background1" w:themeShade="A6"/>
+        </w:rPr>
+      </w:pPr>
+      <w:r>
+        <w:rPr>
+          <w:color w:val="A6A6A6" w:themeColor="background1" w:themeShade="A6"/>
+        </w:rPr>
+        <w:t xml:space="preserve">    </w:t>
+      </w:r>
+      <w:proofErr w:type="spellStart"/>
+      <w:r>
+        <w:rPr>
+          <w:color w:val="A6A6A6" w:themeColor="background1" w:themeShade="A6"/>
+        </w:rPr>
+        <w:t>mov</w:t>
+      </w:r>
+      <w:proofErr w:type="spellEnd"/>
+      <w:r>
+        <w:rPr>
+          <w:color w:val="A6A6A6" w:themeColor="background1" w:themeShade="A6"/>
+        </w:rPr>
+        <w:t xml:space="preserve"> r11, #68</w:t>
+      </w:r>
+      <w:r>
+        <w:rPr>
+          <w:color w:val="A6A6A6" w:themeColor="background1" w:themeShade="A6"/>
+        </w:rPr>
+        <w:tab/>
+        <w:t>//Current direction of movement, initialised to 'right'</w:t>
+      </w:r>
+    </w:p>
+    <w:p>
+      <w:pPr>
+        <w:pStyle w:val="Code"/>
+        <w:rPr>
+          <w:color w:val="A6A6A6" w:themeColor="background1" w:themeShade="A6"/>
+        </w:rPr>
+      </w:pPr>
+      <w:r>
+        <w:rPr>
+          <w:color w:val="A6A6A6" w:themeColor="background1" w:themeShade="A6"/>
+        </w:rPr>
+        <w:t xml:space="preserve">    </w:t>
+      </w:r>
+      <w:proofErr w:type="spellStart"/>
+      <w:r>
+        <w:rPr>
+          <w:color w:val="A6A6A6" w:themeColor="background1" w:themeShade="A6"/>
+        </w:rPr>
+        <w:t>mov</w:t>
+      </w:r>
+      <w:proofErr w:type="spellEnd"/>
+      <w:r>
+        <w:rPr>
+          <w:color w:val="A6A6A6" w:themeColor="background1" w:themeShade="A6"/>
+        </w:rPr>
+        <w:t xml:space="preserve"> r12, #1023</w:t>
+      </w:r>
+      <w:r>
+        <w:rPr>
+          <w:color w:val="A6A6A6" w:themeColor="background1" w:themeShade="A6"/>
+        </w:rPr>
+        <w:tab/>
+        <w:t>//Constant</w:t>
+      </w:r>
+    </w:p>
+    <w:p>
+      <w:pPr>
+        <w:pStyle w:val="Code"/>
+        <w:rPr>
+          <w:color w:val="A6A6A6" w:themeColor="background1" w:themeShade="A6"/>
+        </w:rPr>
+      </w:pPr>
+      <w:proofErr w:type="spellStart"/>
+      <w:r>
+        <w:rPr>
+          <w:color w:val="A6A6A6" w:themeColor="background1" w:themeShade="A6"/>
+        </w:rPr>
+        <w:t>InitialisePointers</w:t>
+      </w:r>
+      <w:proofErr w:type="spellEnd"/>
+      <w:r>
+        <w:rPr>
+          <w:color w:val="A6A6A6" w:themeColor="background1" w:themeShade="A6"/>
+        </w:rPr>
+        <w:t>:</w:t>
+      </w:r>
+      <w:r>
+        <w:rPr>
+          <w:color w:val="A6A6A6" w:themeColor="background1" w:themeShade="A6"/>
+        </w:rPr>
+        <w:t xml:space="preserve"> no change</w:t>
+      </w:r>
+    </w:p>
+    <w:p>
+      <w:pPr>
+        <w:pStyle w:val="Code"/>
+        <w:rPr>
+          <w:color w:val="A6A6A6" w:themeColor="background1" w:themeShade="A6"/>
+        </w:rPr>
+      </w:pPr>
+      <w:proofErr w:type="spellStart"/>
+      <w:r>
+        <w:rPr>
+          <w:color w:val="A6A6A6" w:themeColor="background1" w:themeShade="A6"/>
+        </w:rPr>
+        <w:t>drawSnake</w:t>
+      </w:r>
+      <w:proofErr w:type="spellEnd"/>
+      <w:r>
+        <w:rPr>
+          <w:color w:val="A6A6A6" w:themeColor="background1" w:themeShade="A6"/>
+        </w:rPr>
+        <w:t>:</w:t>
+      </w:r>
+      <w:r>
+        <w:rPr>
+          <w:color w:val="A6A6A6" w:themeColor="background1" w:themeShade="A6"/>
+        </w:rPr>
+        <w:t xml:space="preserve"> no change</w:t>
+      </w:r>
+    </w:p>
+    <w:p>
+      <w:pPr>
+        <w:pStyle w:val="Code"/>
+        <w:rPr>
+          <w:highlight w:val="yellow"/>
+        </w:rPr>
+      </w:pPr>
+      <w:proofErr w:type="spellStart"/>
+      <w:r>
+        <w:rPr>
+          <w:highlight w:val="yellow"/>
+        </w:rPr>
+        <w:t>createApple</w:t>
+      </w:r>
+      <w:proofErr w:type="spellEnd"/>
+      <w:r>
+        <w:rPr>
+          <w:highlight w:val="yellow"/>
+        </w:rPr>
+        <w:t>:</w:t>
+      </w:r>
+    </w:p>
+    <w:p>
+      <w:pPr>
+        <w:pStyle w:val="Code"/>
+        <w:rPr>
+          <w:highlight w:val="yellow"/>
+        </w:rPr>
+      </w:pPr>
+      <w:r>
+        <w:rPr>
+          <w:highlight w:val="yellow"/>
+        </w:rPr>
+        <w:t xml:space="preserve">    </w:t>
+      </w:r>
+      <w:proofErr w:type="spellStart"/>
+      <w:r>
+        <w:rPr>
+          <w:highlight w:val="yellow"/>
+        </w:rPr>
+        <w:t>inp</w:t>
+      </w:r>
+      <w:proofErr w:type="spellEnd"/>
+      <w:r>
+        <w:rPr>
+          <w:highlight w:val="yellow"/>
+        </w:rPr>
+        <w:t xml:space="preserve"> r5,8</w:t>
+      </w:r>
+      <w:r>
+        <w:rPr>
+          <w:highlight w:val="yellow"/>
+        </w:rPr>
+        <w:tab/>
+      </w:r>
+      <w:r>
+        <w:rPr>
+          <w:highlight w:val="yellow"/>
+        </w:rPr>
+        <w:tab/>
+        <w:t xml:space="preserve">// gets a random </w:t>
+      </w:r>
+      <w:proofErr w:type="gramStart"/>
+      <w:r>
+        <w:rPr>
+          <w:highlight w:val="yellow"/>
+        </w:rPr>
+        <w:t>32 bit</w:t>
+      </w:r>
+      <w:proofErr w:type="gramEnd"/>
+      <w:r>
+        <w:rPr>
+          <w:highlight w:val="yellow"/>
+        </w:rPr>
+        <w:t xml:space="preserve"> pattern</w:t>
+      </w:r>
+    </w:p>
+    <w:p>
+      <w:pPr>
+        <w:pStyle w:val="Code"/>
+        <w:rPr>
+          <w:highlight w:val="yellow"/>
+        </w:rPr>
+      </w:pPr>
+      <w:r>
+        <w:rPr>
+          <w:highlight w:val="yellow"/>
+        </w:rPr>
+        <w:t xml:space="preserve">    and r</w:t>
+      </w:r>
+      <w:proofErr w:type="gramStart"/>
+      <w:r>
+        <w:rPr>
+          <w:highlight w:val="yellow"/>
+        </w:rPr>
+        <w:t>5,r</w:t>
+      </w:r>
+      <w:proofErr w:type="gramEnd"/>
+      <w:r>
+        <w:rPr>
+          <w:highlight w:val="yellow"/>
+        </w:rPr>
+        <w:t>5,r12</w:t>
+      </w:r>
+      <w:r>
+        <w:rPr>
+          <w:highlight w:val="yellow"/>
+        </w:rPr>
+        <w:tab/>
+        <w:t>// r12 has 1023</w:t>
+      </w:r>
+    </w:p>
+    <w:p>
+      <w:pPr>
+        <w:pStyle w:val="Code"/>
+        <w:rPr>
+          <w:highlight w:val="yellow"/>
+        </w:rPr>
+      </w:pPr>
+      <w:r>
+        <w:rPr>
+          <w:highlight w:val="yellow"/>
+        </w:rPr>
+        <w:t xml:space="preserve">    </w:t>
+      </w:r>
+      <w:proofErr w:type="spellStart"/>
+      <w:r>
+        <w:rPr>
+          <w:highlight w:val="yellow"/>
+        </w:rPr>
+        <w:t>cmp</w:t>
+      </w:r>
+      <w:proofErr w:type="spellEnd"/>
+      <w:r>
+        <w:rPr>
+          <w:highlight w:val="yellow"/>
+        </w:rPr>
+        <w:t xml:space="preserve"> r</w:t>
+      </w:r>
+      <w:proofErr w:type="gramStart"/>
+      <w:r>
+        <w:rPr>
+          <w:highlight w:val="yellow"/>
+        </w:rPr>
+        <w:t>5,r</w:t>
+      </w:r>
+      <w:proofErr w:type="gramEnd"/>
+      <w:r>
+        <w:rPr>
+          <w:highlight w:val="yellow"/>
+        </w:rPr>
+        <w:t>10</w:t>
+      </w:r>
+      <w:r>
+        <w:rPr>
+          <w:highlight w:val="yellow"/>
+        </w:rPr>
+        <w:tab/>
+      </w:r>
+      <w:r>
+        <w:rPr>
+          <w:highlight w:val="yellow"/>
+        </w:rPr>
+        <w:tab/>
+        <w:t>// r10 has 767</w:t>
+      </w:r>
+    </w:p>
+    <w:p>
+      <w:pPr>
+        <w:pStyle w:val="Code"/>
+        <w:rPr>
+          <w:highlight w:val="yellow"/>
+        </w:rPr>
+      </w:pPr>
+      <w:r>
+        <w:rPr>
+          <w:highlight w:val="yellow"/>
+        </w:rPr>
+        <w:t xml:space="preserve">    </w:t>
+      </w:r>
+      <w:proofErr w:type="spellStart"/>
+      <w:r>
+        <w:rPr>
+          <w:highlight w:val="yellow"/>
+        </w:rPr>
+        <w:t>bgt</w:t>
+      </w:r>
+      <w:proofErr w:type="spellEnd"/>
+      <w:r>
+        <w:rPr>
+          <w:highlight w:val="yellow"/>
+        </w:rPr>
+        <w:t xml:space="preserve"> </w:t>
+      </w:r>
+      <w:proofErr w:type="spellStart"/>
+      <w:r>
+        <w:rPr>
+          <w:highlight w:val="yellow"/>
+        </w:rPr>
+        <w:t>createApple</w:t>
+      </w:r>
+      <w:proofErr w:type="spellEnd"/>
+      <w:r>
+        <w:rPr>
+          <w:highlight w:val="yellow"/>
+        </w:rPr>
+        <w:t xml:space="preserve"> </w:t>
+      </w:r>
+      <w:r>
+        <w:rPr>
+          <w:highlight w:val="yellow"/>
+        </w:rPr>
+        <w:tab/>
+        <w:t>// restrict random range</w:t>
+      </w:r>
+    </w:p>
+    <w:p>
+      <w:pPr>
+        <w:pStyle w:val="Code"/>
+        <w:rPr>
+          <w:highlight w:val="yellow"/>
+        </w:rPr>
+      </w:pPr>
+      <w:r>
+        <w:rPr>
+          <w:highlight w:val="yellow"/>
+        </w:rPr>
+        <w:t xml:space="preserve">    </w:t>
+      </w:r>
+      <w:proofErr w:type="spellStart"/>
+      <w:r>
+        <w:rPr>
+          <w:highlight w:val="yellow"/>
+        </w:rPr>
+        <w:t>cmp</w:t>
+      </w:r>
+      <w:proofErr w:type="spellEnd"/>
+      <w:r>
+        <w:rPr>
+          <w:highlight w:val="yellow"/>
+        </w:rPr>
+        <w:t xml:space="preserve"> r</w:t>
+      </w:r>
+      <w:proofErr w:type="gramStart"/>
+      <w:r>
+        <w:rPr>
+          <w:highlight w:val="yellow"/>
+        </w:rPr>
+        <w:t>5,r</w:t>
+      </w:r>
+      <w:proofErr w:type="gramEnd"/>
+      <w:r>
+        <w:rPr>
+          <w:highlight w:val="yellow"/>
+        </w:rPr>
+        <w:t>4</w:t>
+      </w:r>
+      <w:r>
+        <w:rPr>
+          <w:highlight w:val="yellow"/>
+        </w:rPr>
+        <w:tab/>
+      </w:r>
+      <w:r>
+        <w:rPr>
+          <w:highlight w:val="yellow"/>
+        </w:rPr>
+        <w:tab/>
+        <w:t>// Make sure apples is not located on head of snake</w:t>
+      </w:r>
+    </w:p>
+    <w:p>
+      <w:pPr>
+        <w:pStyle w:val="Code"/>
+        <w:rPr>
+          <w:highlight w:val="yellow"/>
+        </w:rPr>
+      </w:pPr>
+      <w:r>
+        <w:rPr>
+          <w:highlight w:val="yellow"/>
+        </w:rPr>
+        <w:t xml:space="preserve">    </w:t>
+      </w:r>
+      <w:proofErr w:type="spellStart"/>
+      <w:r>
+        <w:rPr>
+          <w:highlight w:val="yellow"/>
+        </w:rPr>
+        <w:t>beq</w:t>
+      </w:r>
+      <w:proofErr w:type="spellEnd"/>
+      <w:r>
+        <w:rPr>
+          <w:highlight w:val="yellow"/>
+        </w:rPr>
+        <w:t xml:space="preserve"> </w:t>
+      </w:r>
+      <w:proofErr w:type="spellStart"/>
+      <w:r>
+        <w:rPr>
+          <w:highlight w:val="yellow"/>
+        </w:rPr>
+        <w:t>createApple</w:t>
+      </w:r>
+      <w:proofErr w:type="spellEnd"/>
+      <w:r>
+        <w:rPr>
+          <w:highlight w:val="yellow"/>
+        </w:rPr>
+        <w:t xml:space="preserve"> </w:t>
+      </w:r>
+    </w:p>
+    <w:p>
+      <w:pPr>
+        <w:pStyle w:val="Code"/>
+        <w:rPr>
+          <w:strike/>
+        </w:rPr>
+      </w:pPr>
+      <w:proofErr w:type="spellStart"/>
+      <w:r>
+        <w:rPr>
+          <w:strike/>
+        </w:rPr>
+        <w:t>drawApple</w:t>
+      </w:r>
+      <w:proofErr w:type="spellEnd"/>
+      <w:r>
+        <w:rPr>
+          <w:strike/>
+        </w:rPr>
+        <w:t>:</w:t>
+      </w:r>
+    </w:p>
+    <w:p>
+      <w:pPr>
+        <w:pStyle w:val="Code"/>
+        <w:rPr>
+          <w:color w:val="A6A6A6" w:themeColor="background1" w:themeShade="A6"/>
+        </w:rPr>
+      </w:pPr>
+      <w:r>
+        <w:rPr>
+          <w:color w:val="A6A6A6" w:themeColor="background1" w:themeShade="A6"/>
+        </w:rPr>
+        <w:t xml:space="preserve">    </w:t>
+      </w:r>
+      <w:proofErr w:type="spellStart"/>
+      <w:r>
+        <w:rPr>
+          <w:color w:val="A6A6A6" w:themeColor="background1" w:themeShade="A6"/>
+        </w:rPr>
+        <w:t>str</w:t>
+      </w:r>
+      <w:proofErr w:type="spellEnd"/>
+      <w:r>
+        <w:rPr>
+          <w:color w:val="A6A6A6" w:themeColor="background1" w:themeShade="A6"/>
+        </w:rPr>
+        <w:t xml:space="preserve"> r</w:t>
+      </w:r>
+      <w:proofErr w:type="gramStart"/>
+      <w:r>
+        <w:rPr>
+          <w:color w:val="A6A6A6" w:themeColor="background1" w:themeShade="A6"/>
+        </w:rPr>
+        <w:t>6,[</w:t>
+      </w:r>
+      <w:proofErr w:type="gramEnd"/>
+      <w:r>
+        <w:rPr>
+          <w:color w:val="A6A6A6" w:themeColor="background1" w:themeShade="A6"/>
+        </w:rPr>
+        <w:t>r5+256]</w:t>
+      </w:r>
+    </w:p>
+    <w:p>
+      <w:pPr>
+        <w:pStyle w:val="Code"/>
+        <w:rPr>
+          <w:color w:val="A6A6A6" w:themeColor="background1" w:themeShade="A6"/>
+        </w:rPr>
+      </w:pPr>
+      <w:proofErr w:type="spellStart"/>
+      <w:r>
+        <w:rPr>
+          <w:color w:val="A6A6A6" w:themeColor="background1" w:themeShade="A6"/>
+        </w:rPr>
+        <w:t>moveSnake</w:t>
+      </w:r>
+      <w:proofErr w:type="spellEnd"/>
+      <w:r>
+        <w:rPr>
+          <w:color w:val="A6A6A6" w:themeColor="background1" w:themeShade="A6"/>
+        </w:rPr>
+        <w:t>:</w:t>
+      </w:r>
+    </w:p>
+    <w:p>
+      <w:pPr>
+        <w:pStyle w:val="Heading1"/>
+      </w:pPr>
+      <w:r>
+        <w:lastRenderedPageBreak/>
+        <w:t>Story 1</w:t>
+      </w:r>
+      <w:r>
+        <w:t>5</w:t>
+      </w:r>
+      <w:r>
+        <w:t>: When the apple is eaten, create a new one</w:t>
+      </w:r>
+    </w:p>
+    <w:p/>
+    <w:p>
+      <w:pPr>
+        <w:pStyle w:val="Heading2"/>
+      </w:pPr>
+      <w:r>
+        <w:t>Implementation</w:t>
+      </w:r>
+    </w:p>
+    <w:p>
+      <w:pPr>
+        <w:pStyle w:val="Code"/>
+        <w:rPr>
+          <w:color w:val="A6A6A6" w:themeColor="background1" w:themeShade="A6"/>
+        </w:rPr>
+      </w:pPr>
+      <w:proofErr w:type="spellStart"/>
+      <w:r>
+        <w:rPr>
+          <w:color w:val="A6A6A6" w:themeColor="background1" w:themeShade="A6"/>
+        </w:rPr>
+        <w:t>updatePointer</w:t>
+      </w:r>
+      <w:proofErr w:type="spellEnd"/>
+      <w:r>
+        <w:rPr>
+          <w:color w:val="A6A6A6" w:themeColor="background1" w:themeShade="A6"/>
+        </w:rPr>
+        <w:t>:</w:t>
+      </w:r>
+    </w:p>
+    <w:p>
+      <w:pPr>
+        <w:pStyle w:val="Code"/>
+        <w:rPr>
+          <w:color w:val="A6A6A6" w:themeColor="background1" w:themeShade="A6"/>
+        </w:rPr>
+      </w:pPr>
+      <w:r>
+        <w:rPr>
+          <w:color w:val="A6A6A6" w:themeColor="background1" w:themeShade="A6"/>
+        </w:rPr>
+        <w:t xml:space="preserve">    </w:t>
+      </w:r>
+      <w:proofErr w:type="spellStart"/>
+      <w:r>
+        <w:rPr>
+          <w:color w:val="A6A6A6" w:themeColor="background1" w:themeShade="A6"/>
+        </w:rPr>
+        <w:t>str</w:t>
+      </w:r>
+      <w:proofErr w:type="spellEnd"/>
+      <w:r>
+        <w:rPr>
+          <w:color w:val="A6A6A6" w:themeColor="background1" w:themeShade="A6"/>
+        </w:rPr>
+        <w:t xml:space="preserve"> r4, [r8]            </w:t>
+      </w:r>
+      <w:r>
+        <w:rPr>
+          <w:color w:val="A6A6A6" w:themeColor="background1" w:themeShade="A6"/>
+        </w:rPr>
+        <w:tab/>
+        <w:t>//Store the new head location in data</w:t>
+      </w:r>
+    </w:p>
+    <w:p>
+      <w:pPr>
+        <w:pStyle w:val="Code"/>
+        <w:rPr>
+          <w:color w:val="A6A6A6" w:themeColor="background1" w:themeShade="A6"/>
+        </w:rPr>
+      </w:pPr>
+      <w:r>
+        <w:rPr>
+          <w:color w:val="A6A6A6" w:themeColor="background1" w:themeShade="A6"/>
+        </w:rPr>
+        <w:t xml:space="preserve">    </w:t>
+      </w:r>
+      <w:proofErr w:type="spellStart"/>
+      <w:r>
+        <w:rPr>
+          <w:color w:val="A6A6A6" w:themeColor="background1" w:themeShade="A6"/>
+        </w:rPr>
+        <w:t>str</w:t>
+      </w:r>
+      <w:proofErr w:type="spellEnd"/>
+      <w:r>
+        <w:rPr>
+          <w:color w:val="A6A6A6" w:themeColor="background1" w:themeShade="A6"/>
+        </w:rPr>
+        <w:t xml:space="preserve"> r</w:t>
+      </w:r>
+      <w:proofErr w:type="gramStart"/>
+      <w:r>
+        <w:rPr>
+          <w:color w:val="A6A6A6" w:themeColor="background1" w:themeShade="A6"/>
+        </w:rPr>
+        <w:t>1,[</w:t>
+      </w:r>
+      <w:proofErr w:type="gramEnd"/>
+      <w:r>
+        <w:rPr>
+          <w:color w:val="A6A6A6" w:themeColor="background1" w:themeShade="A6"/>
+        </w:rPr>
+        <w:t xml:space="preserve">r4+256]         </w:t>
+      </w:r>
+      <w:r>
+        <w:rPr>
+          <w:color w:val="A6A6A6" w:themeColor="background1" w:themeShade="A6"/>
+        </w:rPr>
+        <w:tab/>
+        <w:t>//Draw new head</w:t>
+      </w:r>
+    </w:p>
+    <w:p>
+      <w:pPr>
+        <w:pStyle w:val="Code"/>
+        <w:rPr>
+          <w:highlight w:val="yellow"/>
+        </w:rPr>
+      </w:pPr>
+      <w:r>
+        <w:rPr>
+          <w:highlight w:val="yellow"/>
+        </w:rPr>
+        <w:t xml:space="preserve">    </w:t>
+      </w:r>
+      <w:proofErr w:type="spellStart"/>
+      <w:r>
+        <w:rPr>
+          <w:highlight w:val="yellow"/>
+        </w:rPr>
+        <w:t>cmp</w:t>
+      </w:r>
+      <w:proofErr w:type="spellEnd"/>
+      <w:r>
+        <w:rPr>
+          <w:highlight w:val="yellow"/>
+        </w:rPr>
+        <w:t xml:space="preserve"> r4, r5 </w:t>
+      </w:r>
+      <w:r>
+        <w:rPr>
+          <w:highlight w:val="yellow"/>
+        </w:rPr>
+        <w:tab/>
+      </w:r>
+      <w:r>
+        <w:rPr>
+          <w:highlight w:val="yellow"/>
+        </w:rPr>
+        <w:tab/>
+      </w:r>
+      <w:r>
+        <w:rPr>
+          <w:highlight w:val="yellow"/>
+        </w:rPr>
+        <w:tab/>
+        <w:t>//Check again if the apple was eaten this cycle</w:t>
+      </w:r>
+    </w:p>
+    <w:p>
+      <w:pPr>
+        <w:pStyle w:val="Code"/>
+        <w:rPr>
+          <w:highlight w:val="yellow"/>
+        </w:rPr>
+      </w:pPr>
+      <w:r>
+        <w:rPr>
+          <w:highlight w:val="yellow"/>
+        </w:rPr>
+        <w:t xml:space="preserve">    </w:t>
+      </w:r>
+      <w:proofErr w:type="spellStart"/>
+      <w:r>
+        <w:rPr>
+          <w:highlight w:val="yellow"/>
+        </w:rPr>
+        <w:t>beq</w:t>
+      </w:r>
+      <w:proofErr w:type="spellEnd"/>
+      <w:r>
+        <w:rPr>
+          <w:highlight w:val="yellow"/>
+        </w:rPr>
+        <w:t xml:space="preserve"> </w:t>
+      </w:r>
+      <w:proofErr w:type="spellStart"/>
+      <w:r>
+        <w:rPr>
+          <w:highlight w:val="yellow"/>
+        </w:rPr>
+        <w:t>createApple</w:t>
+      </w:r>
+      <w:proofErr w:type="spellEnd"/>
+      <w:r>
+        <w:rPr>
+          <w:highlight w:val="yellow"/>
+        </w:rPr>
+        <w:t xml:space="preserve"> </w:t>
+      </w:r>
+      <w:r>
+        <w:rPr>
+          <w:highlight w:val="yellow"/>
+        </w:rPr>
+        <w:tab/>
+      </w:r>
+      <w:r>
+        <w:rPr>
+          <w:highlight w:val="yellow"/>
+        </w:rPr>
+        <w:tab/>
+        <w:t>//If so, loop back to creating the apple</w:t>
+      </w:r>
+    </w:p>
+    <w:p>
+      <w:pPr>
+        <w:pStyle w:val="Code"/>
+        <w:rPr>
+          <w:highlight w:val="yellow"/>
+        </w:rPr>
+      </w:pPr>
+      <w:r>
+        <w:rPr>
+          <w:highlight w:val="yellow"/>
+        </w:rPr>
+        <w:t xml:space="preserve">    b </w:t>
+      </w:r>
+      <w:proofErr w:type="spellStart"/>
+      <w:proofErr w:type="gramStart"/>
+      <w:r>
+        <w:rPr>
+          <w:highlight w:val="yellow"/>
+        </w:rPr>
+        <w:t>moveSnake</w:t>
+      </w:r>
+      <w:proofErr w:type="spellEnd"/>
+      <w:r>
+        <w:rPr>
+          <w:highlight w:val="yellow"/>
+        </w:rPr>
+        <w:t xml:space="preserve">  </w:t>
+      </w:r>
+      <w:r>
+        <w:rPr>
+          <w:highlight w:val="yellow"/>
+        </w:rPr>
+        <w:tab/>
+      </w:r>
+      <w:proofErr w:type="gramEnd"/>
+      <w:r>
+        <w:rPr>
+          <w:highlight w:val="yellow"/>
+        </w:rPr>
+        <w:tab/>
+        <w:t>/Otherwise just repeat the move cycle</w:t>
+      </w:r>
+    </w:p>
+    <w:p>
+      <w:pPr>
+        <w:pStyle w:val="Heading1"/>
+      </w:pPr>
+      <w:r>
+        <w:lastRenderedPageBreak/>
+        <w:t>Story 1</w:t>
+      </w:r>
+      <w:r>
+        <w:t>6</w:t>
+      </w:r>
       <w:bookmarkStart w:id="0" w:name="_GoBack"/>
       <w:bookmarkEnd w:id="0"/>
-    </w:p>
-    <w:p>
-      <w:pPr>
-        <w:pStyle w:val="Code"/>
-        <w:rPr>
-          <w:color w:val="A6A6A6" w:themeColor="background1" w:themeShade="A6"/>
-        </w:rPr>
-      </w:pPr>
-      <w:r>
-        <w:rPr>
-          <w:highlight w:val="yellow"/>
-        </w:rPr>
-        <w:t xml:space="preserve">    </w:t>
-      </w:r>
-      <w:proofErr w:type="spellStart"/>
-      <w:r>
-        <w:rPr>
-          <w:highlight w:val="yellow"/>
-        </w:rPr>
-        <w:t>mov</w:t>
-      </w:r>
-      <w:proofErr w:type="spellEnd"/>
-      <w:r>
-        <w:rPr>
-          <w:highlight w:val="yellow"/>
-        </w:rPr>
-        <w:t xml:space="preserve"> r</w:t>
-      </w:r>
-      <w:proofErr w:type="gramStart"/>
-      <w:r>
-        <w:rPr>
-          <w:highlight w:val="yellow"/>
-        </w:rPr>
-        <w:t>11,r</w:t>
-      </w:r>
-      <w:proofErr w:type="gramEnd"/>
-      <w:r>
-        <w:rPr>
-          <w:highlight w:val="yellow"/>
-        </w:rPr>
-        <w:t>9</w:t>
-      </w:r>
-      <w:r>
-        <w:rPr>
-          <w:highlight w:val="yellow"/>
-        </w:rPr>
-        <w:tab/>
-      </w:r>
-      <w:r>
-        <w:rPr>
-          <w:highlight w:val="yellow"/>
-        </w:rPr>
-        <w:tab/>
-        <w:t xml:space="preserve"> //Update current direction with latest key</w:t>
-      </w:r>
-    </w:p>
-    <w:p>
-      <w:pPr>
-        <w:pStyle w:val="Code"/>
-        <w:rPr>
-          <w:color w:val="A6A6A6" w:themeColor="background1" w:themeShade="A6"/>
-        </w:rPr>
-      </w:pPr>
-      <w:r>
-        <w:rPr>
-          <w:color w:val="A6A6A6" w:themeColor="background1" w:themeShade="A6"/>
-        </w:rPr>
-        <w:t xml:space="preserve">    </w:t>
-      </w:r>
-      <w:proofErr w:type="spellStart"/>
-      <w:r>
-        <w:rPr>
-          <w:color w:val="A6A6A6" w:themeColor="background1" w:themeShade="A6"/>
-        </w:rPr>
-        <w:t>cmp</w:t>
-      </w:r>
-      <w:proofErr w:type="spellEnd"/>
-      <w:r>
-        <w:rPr>
-          <w:color w:val="A6A6A6" w:themeColor="background1" w:themeShade="A6"/>
-        </w:rPr>
-        <w:t xml:space="preserve"> r</w:t>
-      </w:r>
-      <w:proofErr w:type="gramStart"/>
-      <w:r>
-        <w:rPr>
-          <w:color w:val="A6A6A6" w:themeColor="background1" w:themeShade="A6"/>
-        </w:rPr>
-        <w:t>4,r</w:t>
-      </w:r>
-      <w:proofErr w:type="gramEnd"/>
-      <w:r>
-        <w:rPr>
-          <w:color w:val="A6A6A6" w:themeColor="background1" w:themeShade="A6"/>
-        </w:rPr>
-        <w:t>5               //If the head is in same location as apple...</w:t>
-      </w:r>
-    </w:p>
-    <w:p>
-      <w:pPr>
-        <w:pStyle w:val="Code"/>
-        <w:rPr>
-          <w:color w:val="A6A6A6" w:themeColor="background1" w:themeShade="A6"/>
-        </w:rPr>
-      </w:pPr>
-      <w:r>
-        <w:rPr>
-          <w:color w:val="A6A6A6" w:themeColor="background1" w:themeShade="A6"/>
-        </w:rPr>
-        <w:t xml:space="preserve">    </w:t>
-      </w:r>
-      <w:proofErr w:type="spellStart"/>
-      <w:r>
-        <w:rPr>
-          <w:color w:val="A6A6A6" w:themeColor="background1" w:themeShade="A6"/>
-        </w:rPr>
-        <w:t>beq</w:t>
-      </w:r>
-      <w:proofErr w:type="spellEnd"/>
-      <w:r>
-        <w:rPr>
-          <w:color w:val="A6A6A6" w:themeColor="background1" w:themeShade="A6"/>
-        </w:rPr>
-        <w:t xml:space="preserve"> </w:t>
-      </w:r>
-      <w:proofErr w:type="spellStart"/>
-      <w:r>
-        <w:rPr>
-          <w:color w:val="A6A6A6" w:themeColor="background1" w:themeShade="A6"/>
-        </w:rPr>
-        <w:t>moveHead</w:t>
-      </w:r>
-      <w:proofErr w:type="spellEnd"/>
-      <w:r>
-        <w:rPr>
-          <w:color w:val="A6A6A6" w:themeColor="background1" w:themeShade="A6"/>
-        </w:rPr>
-        <w:t xml:space="preserve">            //...Skip updating the tail, to make snake grow</w:t>
-      </w:r>
-      <w:r>
-        <w:rPr>
-          <w:color w:val="A6A6A6" w:themeColor="background1" w:themeShade="A6"/>
-        </w:rPr>
-        <w:t xml:space="preserve"> </w:t>
-      </w:r>
-    </w:p>
-    <w:p>
-      <w:pPr>
-        <w:pStyle w:val="Heading1"/>
-      </w:pPr>
-      <w:r>
-        <w:lastRenderedPageBreak/>
-        <w:t>Story 13: Draw the apple in a random location</w:t>
-      </w:r>
-    </w:p>
-    <w:p>
-      <w:pPr>
-        <w:pStyle w:val="Heading2"/>
-      </w:pPr>
-      <w:r>
-        <w:t>Requirements</w:t>
-      </w:r>
-    </w:p>
-    <w:p>
-      <w:r>
-        <w:t xml:space="preserve">When an apple is created, it should be at a random position on the </w:t>
-      </w:r>
-      <w:proofErr w:type="gramStart"/>
-      <w:r>
-        <w:t>screen  -</w:t>
-      </w:r>
-      <w:proofErr w:type="gramEnd"/>
-      <w:r>
-        <w:t xml:space="preserve">  but never on the head of the snake.</w:t>
-      </w:r>
-    </w:p>
-    <w:p>
-      <w:pPr>
-        <w:pStyle w:val="Heading2"/>
-      </w:pPr>
-      <w:r>
-        <w:t>Techniques</w:t>
-      </w:r>
-    </w:p>
-    <w:p>
-      <w:r>
-        <w:t xml:space="preserve">In the simulation, </w:t>
-      </w:r>
-      <w:proofErr w:type="spellStart"/>
-      <w:r>
-        <w:t>inp</w:t>
-      </w:r>
-      <w:proofErr w:type="spellEnd"/>
-      <w:r>
-        <w:t xml:space="preserve"> r</w:t>
-      </w:r>
-      <w:r>
-        <w:t>N</w:t>
-      </w:r>
-      <w:r>
-        <w:t>,</w:t>
-      </w:r>
-      <w:proofErr w:type="gramStart"/>
-      <w:r>
-        <w:t>8</w:t>
-      </w:r>
-      <w:r>
-        <w:t xml:space="preserve">  will</w:t>
-      </w:r>
-      <w:proofErr w:type="gramEnd"/>
-      <w:r>
-        <w:t xml:space="preserve"> generate a random 8-bit number and put it in register N.</w:t>
-      </w:r>
-    </w:p>
-    <w:p>
-      <w:pPr>
-        <w:pStyle w:val="Heading2"/>
-      </w:pPr>
-      <w:r>
-        <w:t>Implementation</w:t>
-      </w:r>
-    </w:p>
-    <w:p>
-      <w:pPr>
-        <w:pStyle w:val="Code"/>
-        <w:rPr>
-          <w:color w:val="A6A6A6" w:themeColor="background1" w:themeShade="A6"/>
-        </w:rPr>
-      </w:pPr>
-      <w:proofErr w:type="spellStart"/>
-      <w:r>
-        <w:rPr>
-          <w:color w:val="A6A6A6" w:themeColor="background1" w:themeShade="A6"/>
-        </w:rPr>
-        <w:t>defineRegisters</w:t>
-      </w:r>
-      <w:proofErr w:type="spellEnd"/>
-      <w:r>
-        <w:rPr>
-          <w:color w:val="A6A6A6" w:themeColor="background1" w:themeShade="A6"/>
-        </w:rPr>
-        <w:t xml:space="preserve">: </w:t>
-      </w:r>
-    </w:p>
-    <w:p>
-      <w:pPr>
-        <w:pStyle w:val="Code"/>
-        <w:rPr>
-          <w:color w:val="A6A6A6" w:themeColor="background1" w:themeShade="A6"/>
-        </w:rPr>
-      </w:pPr>
-      <w:r>
-        <w:rPr>
-          <w:color w:val="A6A6A6" w:themeColor="background1" w:themeShade="A6"/>
-        </w:rPr>
-        <w:t xml:space="preserve">    </w:t>
-      </w:r>
-      <w:proofErr w:type="spellStart"/>
-      <w:r>
-        <w:rPr>
-          <w:color w:val="A6A6A6" w:themeColor="background1" w:themeShade="A6"/>
-        </w:rPr>
-        <w:t>mov</w:t>
-      </w:r>
-      <w:proofErr w:type="spellEnd"/>
-      <w:r>
-        <w:rPr>
-          <w:color w:val="A6A6A6" w:themeColor="background1" w:themeShade="A6"/>
-        </w:rPr>
-        <w:t xml:space="preserve"> r</w:t>
-      </w:r>
-      <w:proofErr w:type="gramStart"/>
-      <w:r>
-        <w:rPr>
-          <w:color w:val="A6A6A6" w:themeColor="background1" w:themeShade="A6"/>
-        </w:rPr>
-        <w:t>1,#</w:t>
-      </w:r>
-      <w:proofErr w:type="gramEnd"/>
-      <w:r>
-        <w:rPr>
-          <w:color w:val="A6A6A6" w:themeColor="background1" w:themeShade="A6"/>
-        </w:rPr>
-        <w:t xml:space="preserve">0x008844   </w:t>
-      </w:r>
-      <w:r>
-        <w:rPr>
-          <w:color w:val="A6A6A6" w:themeColor="background1" w:themeShade="A6"/>
-        </w:rPr>
-        <w:tab/>
-        <w:t>//Snake colour</w:t>
-      </w:r>
-    </w:p>
-    <w:p>
-      <w:pPr>
-        <w:pStyle w:val="Code"/>
-        <w:rPr>
-          <w:color w:val="A6A6A6" w:themeColor="background1" w:themeShade="A6"/>
-        </w:rPr>
-      </w:pPr>
-      <w:r>
-        <w:rPr>
-          <w:color w:val="A6A6A6" w:themeColor="background1" w:themeShade="A6"/>
-        </w:rPr>
-        <w:t xml:space="preserve">    </w:t>
-      </w:r>
-      <w:proofErr w:type="spellStart"/>
-      <w:r>
-        <w:rPr>
-          <w:color w:val="A6A6A6" w:themeColor="background1" w:themeShade="A6"/>
-        </w:rPr>
-        <w:t>mov</w:t>
-      </w:r>
-      <w:proofErr w:type="spellEnd"/>
-      <w:r>
-        <w:rPr>
-          <w:color w:val="A6A6A6" w:themeColor="background1" w:themeShade="A6"/>
-        </w:rPr>
-        <w:t xml:space="preserve"> r</w:t>
-      </w:r>
-      <w:proofErr w:type="gramStart"/>
-      <w:r>
-        <w:rPr>
-          <w:color w:val="A6A6A6" w:themeColor="background1" w:themeShade="A6"/>
-        </w:rPr>
-        <w:t>2,#</w:t>
-      </w:r>
-      <w:proofErr w:type="gramEnd"/>
-      <w:r>
-        <w:rPr>
-          <w:color w:val="A6A6A6" w:themeColor="background1" w:themeShade="A6"/>
-        </w:rPr>
-        <w:t xml:space="preserve">0xffffff   </w:t>
-      </w:r>
-      <w:r>
-        <w:rPr>
-          <w:color w:val="A6A6A6" w:themeColor="background1" w:themeShade="A6"/>
-        </w:rPr>
-        <w:tab/>
-        <w:t>//Background colour (white)</w:t>
-      </w:r>
-    </w:p>
-    <w:p>
-      <w:pPr>
-        <w:pStyle w:val="Code"/>
-        <w:rPr>
-          <w:color w:val="A6A6A6" w:themeColor="background1" w:themeShade="A6"/>
-        </w:rPr>
-      </w:pPr>
-      <w:r>
-        <w:rPr>
-          <w:color w:val="A6A6A6" w:themeColor="background1" w:themeShade="A6"/>
-        </w:rPr>
-        <w:t xml:space="preserve">    </w:t>
-      </w:r>
-      <w:proofErr w:type="spellStart"/>
-      <w:r>
-        <w:rPr>
-          <w:color w:val="A6A6A6" w:themeColor="background1" w:themeShade="A6"/>
-        </w:rPr>
-        <w:t>mov</w:t>
-      </w:r>
-      <w:proofErr w:type="spellEnd"/>
-      <w:r>
-        <w:rPr>
-          <w:color w:val="A6A6A6" w:themeColor="background1" w:themeShade="A6"/>
-        </w:rPr>
-        <w:t xml:space="preserve"> r3, #271        //Tail position, initialised</w:t>
-      </w:r>
-    </w:p>
-    <w:p>
-      <w:pPr>
-        <w:pStyle w:val="Code"/>
-        <w:rPr>
-          <w:color w:val="A6A6A6" w:themeColor="background1" w:themeShade="A6"/>
-        </w:rPr>
-      </w:pPr>
-      <w:r>
-        <w:rPr>
-          <w:color w:val="A6A6A6" w:themeColor="background1" w:themeShade="A6"/>
-        </w:rPr>
-        <w:t xml:space="preserve">    </w:t>
-      </w:r>
-      <w:proofErr w:type="spellStart"/>
-      <w:r>
-        <w:rPr>
-          <w:color w:val="A6A6A6" w:themeColor="background1" w:themeShade="A6"/>
-        </w:rPr>
-        <w:t>mov</w:t>
-      </w:r>
-      <w:proofErr w:type="spellEnd"/>
-      <w:r>
-        <w:rPr>
-          <w:color w:val="A6A6A6" w:themeColor="background1" w:themeShade="A6"/>
-        </w:rPr>
-        <w:t xml:space="preserve"> r4, #272      </w:t>
-      </w:r>
-      <w:r>
-        <w:rPr>
-          <w:color w:val="A6A6A6" w:themeColor="background1" w:themeShade="A6"/>
-        </w:rPr>
-        <w:tab/>
-        <w:t>//Head position, initialised</w:t>
-      </w:r>
-    </w:p>
-    <w:p>
-      <w:pPr>
-        <w:pStyle w:val="Code"/>
-        <w:rPr>
-          <w:color w:val="A6A6A6" w:themeColor="background1" w:themeShade="A6"/>
-        </w:rPr>
-      </w:pPr>
-      <w:r>
-        <w:rPr>
-          <w:color w:val="A6A6A6" w:themeColor="background1" w:themeShade="A6"/>
-        </w:rPr>
-        <w:t xml:space="preserve">    </w:t>
-      </w:r>
-      <w:proofErr w:type="spellStart"/>
-      <w:r>
-        <w:rPr>
-          <w:color w:val="A6A6A6" w:themeColor="background1" w:themeShade="A6"/>
-        </w:rPr>
-        <w:t>mov</w:t>
-      </w:r>
-      <w:proofErr w:type="spellEnd"/>
-      <w:r>
-        <w:rPr>
-          <w:color w:val="A6A6A6" w:themeColor="background1" w:themeShade="A6"/>
-        </w:rPr>
-        <w:t xml:space="preserve"> r5, </w:t>
-      </w:r>
-      <w:r>
-        <w:rPr>
-          <w:highlight w:val="yellow"/>
-        </w:rPr>
-        <w:t>#0</w:t>
-      </w:r>
-      <w:r>
-        <w:rPr>
-          <w:color w:val="A6A6A6" w:themeColor="background1" w:themeShade="A6"/>
-        </w:rPr>
-        <w:tab/>
-      </w:r>
-      <w:proofErr w:type="gramStart"/>
-      <w:r>
-        <w:rPr>
-          <w:color w:val="A6A6A6" w:themeColor="background1" w:themeShade="A6"/>
-        </w:rPr>
-        <w:tab/>
-        <w:t xml:space="preserve">  /</w:t>
-      </w:r>
-      <w:proofErr w:type="gramEnd"/>
-      <w:r>
-        <w:rPr>
-          <w:color w:val="A6A6A6" w:themeColor="background1" w:themeShade="A6"/>
-        </w:rPr>
-        <w:t>/Apple position</w:t>
-      </w:r>
-    </w:p>
-    <w:p>
-      <w:pPr>
-        <w:pStyle w:val="Code"/>
-        <w:rPr>
-          <w:color w:val="A6A6A6" w:themeColor="background1" w:themeShade="A6"/>
-        </w:rPr>
-      </w:pPr>
-      <w:r>
-        <w:rPr>
-          <w:color w:val="A6A6A6" w:themeColor="background1" w:themeShade="A6"/>
-        </w:rPr>
-        <w:t xml:space="preserve">    </w:t>
-      </w:r>
-      <w:proofErr w:type="spellStart"/>
-      <w:r>
-        <w:rPr>
-          <w:color w:val="A6A6A6" w:themeColor="background1" w:themeShade="A6"/>
-        </w:rPr>
-        <w:t>mov</w:t>
-      </w:r>
-      <w:proofErr w:type="spellEnd"/>
-      <w:r>
-        <w:rPr>
-          <w:color w:val="A6A6A6" w:themeColor="background1" w:themeShade="A6"/>
-        </w:rPr>
-        <w:t xml:space="preserve"> r</w:t>
-      </w:r>
-      <w:proofErr w:type="gramStart"/>
-      <w:r>
-        <w:rPr>
-          <w:color w:val="A6A6A6" w:themeColor="background1" w:themeShade="A6"/>
-        </w:rPr>
-        <w:t>6,#</w:t>
-      </w:r>
-      <w:proofErr w:type="gramEnd"/>
-      <w:r>
-        <w:rPr>
-          <w:color w:val="A6A6A6" w:themeColor="background1" w:themeShade="A6"/>
-        </w:rPr>
-        <w:t>0xff8800</w:t>
-      </w:r>
-      <w:r>
-        <w:rPr>
-          <w:color w:val="A6A6A6" w:themeColor="background1" w:themeShade="A6"/>
-        </w:rPr>
-        <w:tab/>
-        <w:t xml:space="preserve">  //Apple colour</w:t>
-      </w:r>
-    </w:p>
-    <w:p>
-      <w:pPr>
-        <w:pStyle w:val="Code"/>
-        <w:rPr>
-          <w:color w:val="A6A6A6" w:themeColor="background1" w:themeShade="A6"/>
-        </w:rPr>
-      </w:pPr>
-      <w:r>
-        <w:rPr>
-          <w:color w:val="A6A6A6" w:themeColor="background1" w:themeShade="A6"/>
-        </w:rPr>
-        <w:t xml:space="preserve">    </w:t>
-      </w:r>
-      <w:proofErr w:type="spellStart"/>
-      <w:r>
-        <w:rPr>
-          <w:color w:val="A6A6A6" w:themeColor="background1" w:themeShade="A6"/>
-        </w:rPr>
-        <w:t>mov</w:t>
-      </w:r>
-      <w:proofErr w:type="spellEnd"/>
-      <w:r>
-        <w:rPr>
-          <w:color w:val="A6A6A6" w:themeColor="background1" w:themeShade="A6"/>
-        </w:rPr>
-        <w:t xml:space="preserve"> r7, #body     </w:t>
-      </w:r>
-      <w:r>
-        <w:rPr>
-          <w:color w:val="A6A6A6" w:themeColor="background1" w:themeShade="A6"/>
-        </w:rPr>
-        <w:tab/>
-        <w:t xml:space="preserve">//Pointer front of queue, initialised to first data </w:t>
-      </w:r>
-      <w:proofErr w:type="spellStart"/>
-      <w:r>
-        <w:rPr>
-          <w:color w:val="A6A6A6" w:themeColor="background1" w:themeShade="A6"/>
-        </w:rPr>
-        <w:t>loc</w:t>
-      </w:r>
-      <w:proofErr w:type="spellEnd"/>
-    </w:p>
-    <w:p>
-      <w:pPr>
-        <w:pStyle w:val="Code"/>
-        <w:rPr>
-          <w:color w:val="A6A6A6" w:themeColor="background1" w:themeShade="A6"/>
-        </w:rPr>
-      </w:pPr>
-      <w:r>
-        <w:rPr>
-          <w:color w:val="A6A6A6" w:themeColor="background1" w:themeShade="A6"/>
-        </w:rPr>
-        <w:t xml:space="preserve">    add r</w:t>
-      </w:r>
-      <w:proofErr w:type="gramStart"/>
-      <w:r>
-        <w:rPr>
-          <w:color w:val="A6A6A6" w:themeColor="background1" w:themeShade="A6"/>
-        </w:rPr>
-        <w:t>8,r</w:t>
-      </w:r>
-      <w:proofErr w:type="gramEnd"/>
-      <w:r>
-        <w:rPr>
-          <w:color w:val="A6A6A6" w:themeColor="background1" w:themeShade="A6"/>
-        </w:rPr>
-        <w:t xml:space="preserve">7,#1        </w:t>
-      </w:r>
-      <w:r>
-        <w:rPr>
-          <w:color w:val="A6A6A6" w:themeColor="background1" w:themeShade="A6"/>
-        </w:rPr>
-        <w:tab/>
-        <w:t>//Pointer to head address in body data (1 after tail)</w:t>
-      </w:r>
-    </w:p>
-    <w:p>
-      <w:pPr>
-        <w:pStyle w:val="Code"/>
-        <w:rPr>
-          <w:color w:val="A6A6A6" w:themeColor="background1" w:themeShade="A6"/>
-        </w:rPr>
-      </w:pPr>
-      <w:r>
-        <w:rPr>
-          <w:color w:val="A6A6A6" w:themeColor="background1" w:themeShade="A6"/>
-        </w:rPr>
-        <w:t xml:space="preserve">    </w:t>
-      </w:r>
-      <w:proofErr w:type="spellStart"/>
-      <w:r>
-        <w:rPr>
-          <w:color w:val="A6A6A6" w:themeColor="background1" w:themeShade="A6"/>
-        </w:rPr>
-        <w:t>mov</w:t>
-      </w:r>
-      <w:proofErr w:type="spellEnd"/>
-      <w:r>
-        <w:rPr>
-          <w:color w:val="A6A6A6" w:themeColor="background1" w:themeShade="A6"/>
-        </w:rPr>
-        <w:t xml:space="preserve"> r9, #0</w:t>
-      </w:r>
-      <w:r>
-        <w:rPr>
-          <w:color w:val="A6A6A6" w:themeColor="background1" w:themeShade="A6"/>
-        </w:rPr>
-        <w:tab/>
-      </w:r>
-      <w:r>
-        <w:rPr>
-          <w:color w:val="A6A6A6" w:themeColor="background1" w:themeShade="A6"/>
-        </w:rPr>
-        <w:tab/>
-        <w:t>//ASCII value of the key pressed</w:t>
-      </w:r>
-    </w:p>
-    <w:p>
-      <w:pPr>
-        <w:pStyle w:val="Code"/>
-        <w:rPr>
-          <w:color w:val="A6A6A6" w:themeColor="background1" w:themeShade="A6"/>
-        </w:rPr>
-      </w:pPr>
-      <w:r>
-        <w:rPr>
-          <w:color w:val="A6A6A6" w:themeColor="background1" w:themeShade="A6"/>
-        </w:rPr>
-        <w:t xml:space="preserve">    </w:t>
-      </w:r>
-      <w:proofErr w:type="spellStart"/>
-      <w:r>
-        <w:rPr>
-          <w:color w:val="A6A6A6" w:themeColor="background1" w:themeShade="A6"/>
-        </w:rPr>
-        <w:t>mov</w:t>
-      </w:r>
-      <w:proofErr w:type="spellEnd"/>
-      <w:r>
-        <w:rPr>
-          <w:color w:val="A6A6A6" w:themeColor="background1" w:themeShade="A6"/>
-        </w:rPr>
-        <w:t xml:space="preserve"> r10, #767</w:t>
-      </w:r>
-      <w:r>
-        <w:rPr>
-          <w:color w:val="A6A6A6" w:themeColor="background1" w:themeShade="A6"/>
-        </w:rPr>
-        <w:tab/>
-        <w:t>//Constant representing the size of screen memory</w:t>
-      </w:r>
-    </w:p>
-    <w:p>
-      <w:pPr>
-        <w:pStyle w:val="Code"/>
-        <w:rPr>
-          <w:color w:val="A6A6A6" w:themeColor="background1" w:themeShade="A6"/>
-        </w:rPr>
-      </w:pPr>
-      <w:r>
-        <w:rPr>
-          <w:color w:val="A6A6A6" w:themeColor="background1" w:themeShade="A6"/>
-        </w:rPr>
-        <w:t xml:space="preserve">    </w:t>
-      </w:r>
-      <w:proofErr w:type="spellStart"/>
-      <w:r>
-        <w:rPr>
-          <w:color w:val="A6A6A6" w:themeColor="background1" w:themeShade="A6"/>
-        </w:rPr>
-        <w:t>mov</w:t>
-      </w:r>
-      <w:proofErr w:type="spellEnd"/>
-      <w:r>
-        <w:rPr>
-          <w:color w:val="A6A6A6" w:themeColor="background1" w:themeShade="A6"/>
-        </w:rPr>
-        <w:t xml:space="preserve"> r11, #68</w:t>
-      </w:r>
-      <w:r>
-        <w:rPr>
-          <w:color w:val="A6A6A6" w:themeColor="background1" w:themeShade="A6"/>
-        </w:rPr>
-        <w:tab/>
-        <w:t>//Current direction of movement, initialised to 'right'</w:t>
-      </w:r>
-    </w:p>
-    <w:p>
-      <w:pPr>
-        <w:pStyle w:val="Code"/>
-        <w:rPr>
-          <w:color w:val="A6A6A6" w:themeColor="background1" w:themeShade="A6"/>
-        </w:rPr>
-      </w:pPr>
-      <w:r>
-        <w:rPr>
-          <w:color w:val="A6A6A6" w:themeColor="background1" w:themeShade="A6"/>
-        </w:rPr>
-        <w:t xml:space="preserve">    </w:t>
-      </w:r>
-      <w:proofErr w:type="spellStart"/>
-      <w:r>
-        <w:rPr>
-          <w:color w:val="A6A6A6" w:themeColor="background1" w:themeShade="A6"/>
-        </w:rPr>
-        <w:t>mov</w:t>
-      </w:r>
-      <w:proofErr w:type="spellEnd"/>
-      <w:r>
-        <w:rPr>
-          <w:color w:val="A6A6A6" w:themeColor="background1" w:themeShade="A6"/>
-        </w:rPr>
-        <w:t xml:space="preserve"> r12, #1023</w:t>
-      </w:r>
-      <w:r>
-        <w:rPr>
-          <w:color w:val="A6A6A6" w:themeColor="background1" w:themeShade="A6"/>
-        </w:rPr>
-        <w:tab/>
-        <w:t>//Constant</w:t>
-      </w:r>
-    </w:p>
-    <w:p>
-      <w:pPr>
-        <w:pStyle w:val="Code"/>
-        <w:rPr>
-          <w:color w:val="A6A6A6" w:themeColor="background1" w:themeShade="A6"/>
-        </w:rPr>
-      </w:pPr>
-      <w:proofErr w:type="spellStart"/>
-      <w:r>
-        <w:rPr>
-          <w:color w:val="A6A6A6" w:themeColor="background1" w:themeShade="A6"/>
-        </w:rPr>
-        <w:t>InitialisePointers</w:t>
-      </w:r>
-      <w:proofErr w:type="spellEnd"/>
-      <w:r>
-        <w:rPr>
-          <w:color w:val="A6A6A6" w:themeColor="background1" w:themeShade="A6"/>
-        </w:rPr>
-        <w:t>:</w:t>
-      </w:r>
-      <w:r>
-        <w:rPr>
-          <w:color w:val="A6A6A6" w:themeColor="background1" w:themeShade="A6"/>
-        </w:rPr>
-        <w:t xml:space="preserve"> no change</w:t>
-      </w:r>
-    </w:p>
-    <w:p>
-      <w:pPr>
-        <w:pStyle w:val="Code"/>
-        <w:rPr>
-          <w:color w:val="A6A6A6" w:themeColor="background1" w:themeShade="A6"/>
-        </w:rPr>
-      </w:pPr>
-      <w:proofErr w:type="spellStart"/>
-      <w:r>
-        <w:rPr>
-          <w:color w:val="A6A6A6" w:themeColor="background1" w:themeShade="A6"/>
-        </w:rPr>
-        <w:t>drawSnake</w:t>
-      </w:r>
-      <w:proofErr w:type="spellEnd"/>
-      <w:r>
-        <w:rPr>
-          <w:color w:val="A6A6A6" w:themeColor="background1" w:themeShade="A6"/>
-        </w:rPr>
-        <w:t>:</w:t>
-      </w:r>
-      <w:r>
-        <w:rPr>
-          <w:color w:val="A6A6A6" w:themeColor="background1" w:themeShade="A6"/>
-        </w:rPr>
-        <w:t xml:space="preserve"> no change</w:t>
-      </w:r>
-    </w:p>
-    <w:p>
-      <w:pPr>
-        <w:pStyle w:val="Code"/>
-        <w:rPr>
-          <w:highlight w:val="yellow"/>
-        </w:rPr>
-      </w:pPr>
-      <w:proofErr w:type="spellStart"/>
-      <w:r>
-        <w:rPr>
-          <w:highlight w:val="yellow"/>
-        </w:rPr>
-        <w:t>createApple</w:t>
-      </w:r>
-      <w:proofErr w:type="spellEnd"/>
-      <w:r>
-        <w:rPr>
-          <w:highlight w:val="yellow"/>
-        </w:rPr>
-        <w:t>:</w:t>
-      </w:r>
-    </w:p>
-    <w:p>
-      <w:pPr>
-        <w:pStyle w:val="Code"/>
-        <w:rPr>
-          <w:highlight w:val="yellow"/>
-        </w:rPr>
-      </w:pPr>
-      <w:r>
-        <w:rPr>
-          <w:highlight w:val="yellow"/>
-        </w:rPr>
-        <w:t xml:space="preserve">    </w:t>
-      </w:r>
-      <w:proofErr w:type="spellStart"/>
-      <w:r>
-        <w:rPr>
-          <w:highlight w:val="yellow"/>
-        </w:rPr>
-        <w:t>inp</w:t>
-      </w:r>
-      <w:proofErr w:type="spellEnd"/>
-      <w:r>
-        <w:rPr>
-          <w:highlight w:val="yellow"/>
-        </w:rPr>
-        <w:t xml:space="preserve"> r5,8</w:t>
-      </w:r>
-      <w:r>
-        <w:rPr>
-          <w:highlight w:val="yellow"/>
-        </w:rPr>
-        <w:tab/>
-      </w:r>
-      <w:r>
-        <w:rPr>
-          <w:highlight w:val="yellow"/>
-        </w:rPr>
-        <w:tab/>
-        <w:t xml:space="preserve">// gets a random </w:t>
-      </w:r>
-      <w:proofErr w:type="gramStart"/>
-      <w:r>
-        <w:rPr>
-          <w:highlight w:val="yellow"/>
-        </w:rPr>
-        <w:t>32 bit</w:t>
-      </w:r>
-      <w:proofErr w:type="gramEnd"/>
-      <w:r>
-        <w:rPr>
-          <w:highlight w:val="yellow"/>
-        </w:rPr>
-        <w:t xml:space="preserve"> pattern</w:t>
-      </w:r>
-    </w:p>
-    <w:p>
-      <w:pPr>
-        <w:pStyle w:val="Code"/>
-        <w:rPr>
-          <w:highlight w:val="yellow"/>
-        </w:rPr>
-      </w:pPr>
-      <w:r>
-        <w:rPr>
-          <w:highlight w:val="yellow"/>
-        </w:rPr>
-        <w:t xml:space="preserve">    and r</w:t>
-      </w:r>
-      <w:proofErr w:type="gramStart"/>
-      <w:r>
-        <w:rPr>
-          <w:highlight w:val="yellow"/>
-        </w:rPr>
-        <w:t>5,r</w:t>
-      </w:r>
-      <w:proofErr w:type="gramEnd"/>
-      <w:r>
-        <w:rPr>
-          <w:highlight w:val="yellow"/>
-        </w:rPr>
-        <w:t>5,r12</w:t>
-      </w:r>
-      <w:r>
-        <w:rPr>
-          <w:highlight w:val="yellow"/>
-        </w:rPr>
-        <w:tab/>
-        <w:t>// r12 has 1023</w:t>
-      </w:r>
-    </w:p>
-    <w:p>
-      <w:pPr>
-        <w:pStyle w:val="Code"/>
-        <w:rPr>
-          <w:highlight w:val="yellow"/>
-        </w:rPr>
-      </w:pPr>
-      <w:r>
-        <w:rPr>
-          <w:highlight w:val="yellow"/>
-        </w:rPr>
-        <w:t xml:space="preserve">    </w:t>
-      </w:r>
-      <w:proofErr w:type="spellStart"/>
-      <w:r>
-        <w:rPr>
-          <w:highlight w:val="yellow"/>
-        </w:rPr>
-        <w:t>cmp</w:t>
-      </w:r>
-      <w:proofErr w:type="spellEnd"/>
-      <w:r>
-        <w:rPr>
-          <w:highlight w:val="yellow"/>
-        </w:rPr>
-        <w:t xml:space="preserve"> r</w:t>
-      </w:r>
-      <w:proofErr w:type="gramStart"/>
-      <w:r>
-        <w:rPr>
-          <w:highlight w:val="yellow"/>
-        </w:rPr>
-        <w:t>5,r</w:t>
-      </w:r>
-      <w:proofErr w:type="gramEnd"/>
-      <w:r>
-        <w:rPr>
-          <w:highlight w:val="yellow"/>
-        </w:rPr>
-        <w:t>10</w:t>
-      </w:r>
-      <w:r>
-        <w:rPr>
-          <w:highlight w:val="yellow"/>
-        </w:rPr>
-        <w:tab/>
-      </w:r>
-      <w:r>
-        <w:rPr>
-          <w:highlight w:val="yellow"/>
-        </w:rPr>
-        <w:tab/>
-        <w:t>// r10 has 767</w:t>
-      </w:r>
-    </w:p>
-    <w:p>
-      <w:pPr>
-        <w:pStyle w:val="Code"/>
-        <w:rPr>
-          <w:highlight w:val="yellow"/>
-        </w:rPr>
-      </w:pPr>
-      <w:r>
-        <w:rPr>
-          <w:highlight w:val="yellow"/>
-        </w:rPr>
-        <w:t xml:space="preserve">    </w:t>
-      </w:r>
-      <w:proofErr w:type="spellStart"/>
-      <w:r>
-        <w:rPr>
-          <w:highlight w:val="yellow"/>
-        </w:rPr>
-        <w:t>bgt</w:t>
-      </w:r>
-      <w:proofErr w:type="spellEnd"/>
-      <w:r>
-        <w:rPr>
-          <w:highlight w:val="yellow"/>
-        </w:rPr>
-        <w:t xml:space="preserve"> </w:t>
-      </w:r>
-      <w:proofErr w:type="spellStart"/>
-      <w:r>
-        <w:rPr>
-          <w:highlight w:val="yellow"/>
-        </w:rPr>
-        <w:t>createApple</w:t>
-      </w:r>
-      <w:proofErr w:type="spellEnd"/>
-      <w:r>
-        <w:rPr>
-          <w:highlight w:val="yellow"/>
-        </w:rPr>
-        <w:t xml:space="preserve"> </w:t>
-      </w:r>
-      <w:r>
-        <w:rPr>
-          <w:highlight w:val="yellow"/>
-        </w:rPr>
-        <w:tab/>
-        <w:t>// restrict random range</w:t>
-      </w:r>
-    </w:p>
-    <w:p>
-      <w:pPr>
-        <w:pStyle w:val="Code"/>
-        <w:rPr>
-          <w:highlight w:val="yellow"/>
-        </w:rPr>
-      </w:pPr>
-      <w:r>
-        <w:rPr>
-          <w:highlight w:val="yellow"/>
-        </w:rPr>
-        <w:t xml:space="preserve">    </w:t>
-      </w:r>
-      <w:proofErr w:type="spellStart"/>
-      <w:r>
-        <w:rPr>
-          <w:highlight w:val="yellow"/>
-        </w:rPr>
-        <w:t>cmp</w:t>
-      </w:r>
-      <w:proofErr w:type="spellEnd"/>
-      <w:r>
-        <w:rPr>
-          <w:highlight w:val="yellow"/>
-        </w:rPr>
-        <w:t xml:space="preserve"> r</w:t>
-      </w:r>
-      <w:proofErr w:type="gramStart"/>
-      <w:r>
-        <w:rPr>
-          <w:highlight w:val="yellow"/>
-        </w:rPr>
-        <w:t>5,r</w:t>
-      </w:r>
-      <w:proofErr w:type="gramEnd"/>
-      <w:r>
-        <w:rPr>
-          <w:highlight w:val="yellow"/>
-        </w:rPr>
-        <w:t>4</w:t>
-      </w:r>
-      <w:r>
-        <w:rPr>
-          <w:highlight w:val="yellow"/>
-        </w:rPr>
-        <w:tab/>
-      </w:r>
-      <w:r>
-        <w:rPr>
-          <w:highlight w:val="yellow"/>
-        </w:rPr>
-        <w:tab/>
-        <w:t>// Make sure apples is not located on head of snake</w:t>
-      </w:r>
-    </w:p>
-    <w:p>
-      <w:pPr>
-        <w:pStyle w:val="Code"/>
-        <w:rPr>
-          <w:highlight w:val="yellow"/>
-        </w:rPr>
-      </w:pPr>
-      <w:r>
-        <w:rPr>
-          <w:highlight w:val="yellow"/>
-        </w:rPr>
-        <w:t xml:space="preserve">    </w:t>
-      </w:r>
-      <w:proofErr w:type="spellStart"/>
-      <w:r>
-        <w:rPr>
-          <w:highlight w:val="yellow"/>
-        </w:rPr>
-        <w:t>beq</w:t>
-      </w:r>
-      <w:proofErr w:type="spellEnd"/>
-      <w:r>
-        <w:rPr>
-          <w:highlight w:val="yellow"/>
-        </w:rPr>
-        <w:t xml:space="preserve"> </w:t>
-      </w:r>
-      <w:proofErr w:type="spellStart"/>
-      <w:r>
-        <w:rPr>
-          <w:highlight w:val="yellow"/>
-        </w:rPr>
-        <w:t>createApple</w:t>
-      </w:r>
-      <w:proofErr w:type="spellEnd"/>
-      <w:r>
-        <w:rPr>
-          <w:highlight w:val="yellow"/>
-        </w:rPr>
-        <w:t xml:space="preserve"> </w:t>
-      </w:r>
-    </w:p>
-    <w:p>
-      <w:pPr>
-        <w:pStyle w:val="Code"/>
-        <w:rPr>
-          <w:strike/>
-        </w:rPr>
-      </w:pPr>
-      <w:proofErr w:type="spellStart"/>
-      <w:r>
-        <w:rPr>
-          <w:strike/>
-        </w:rPr>
-        <w:t>drawApple</w:t>
-      </w:r>
-      <w:proofErr w:type="spellEnd"/>
-      <w:r>
-        <w:rPr>
-          <w:strike/>
-        </w:rPr>
-        <w:t>:</w:t>
-      </w:r>
-    </w:p>
-    <w:p>
-      <w:pPr>
-        <w:pStyle w:val="Code"/>
-        <w:rPr>
-          <w:color w:val="A6A6A6" w:themeColor="background1" w:themeShade="A6"/>
-        </w:rPr>
-      </w:pPr>
-      <w:r>
-        <w:rPr>
-          <w:color w:val="A6A6A6" w:themeColor="background1" w:themeShade="A6"/>
-        </w:rPr>
-        <w:t xml:space="preserve">    </w:t>
-      </w:r>
-      <w:proofErr w:type="spellStart"/>
-      <w:r>
-        <w:rPr>
-          <w:color w:val="A6A6A6" w:themeColor="background1" w:themeShade="A6"/>
-        </w:rPr>
-        <w:t>str</w:t>
-      </w:r>
-      <w:proofErr w:type="spellEnd"/>
-      <w:r>
-        <w:rPr>
-          <w:color w:val="A6A6A6" w:themeColor="background1" w:themeShade="A6"/>
-        </w:rPr>
-        <w:t xml:space="preserve"> r</w:t>
-      </w:r>
-      <w:proofErr w:type="gramStart"/>
-      <w:r>
-        <w:rPr>
-          <w:color w:val="A6A6A6" w:themeColor="background1" w:themeShade="A6"/>
-        </w:rPr>
-        <w:t>6,[</w:t>
-      </w:r>
-      <w:proofErr w:type="gramEnd"/>
-      <w:r>
-        <w:rPr>
-          <w:color w:val="A6A6A6" w:themeColor="background1" w:themeShade="A6"/>
-        </w:rPr>
-        <w:t>r5+256]</w:t>
-      </w:r>
-    </w:p>
-    <w:p>
-      <w:pPr>
-        <w:pStyle w:val="Code"/>
-        <w:rPr>
-          <w:color w:val="A6A6A6" w:themeColor="background1" w:themeShade="A6"/>
-        </w:rPr>
-      </w:pPr>
-      <w:proofErr w:type="spellStart"/>
-      <w:r>
-        <w:rPr>
-          <w:color w:val="A6A6A6" w:themeColor="background1" w:themeShade="A6"/>
-        </w:rPr>
-        <w:t>moveSnake</w:t>
-      </w:r>
-      <w:proofErr w:type="spellEnd"/>
-      <w:r>
-        <w:rPr>
-          <w:color w:val="A6A6A6" w:themeColor="background1" w:themeShade="A6"/>
-        </w:rPr>
-        <w:t>:</w:t>
-      </w:r>
-    </w:p>
-    <w:p>
-      <w:pPr>
-        <w:pStyle w:val="Heading1"/>
-      </w:pPr>
-      <w:r>
-        <w:lastRenderedPageBreak/>
-        <w:t>Story 14: When the apple is eaten, create a new one</w:t>
-      </w:r>
-    </w:p>
-    <w:p/>
+      <w:r>
+        <w:t>: Halt game if snake hits itself</w:t>
+      </w:r>
+    </w:p>
     <w:p>
       <w:pPr>
         <w:pStyle w:val="Heading2"/>
@@ -11695,6 +12475,192 @@
       <w:pPr>
         <w:pStyle w:val="Code"/>
         <w:rPr>
+          <w:highlight w:val="yellow"/>
+        </w:rPr>
+      </w:pPr>
+      <w:proofErr w:type="spellStart"/>
+      <w:r>
+        <w:rPr>
+          <w:highlight w:val="yellow"/>
+        </w:rPr>
+        <w:t>checkForCrossing</w:t>
+      </w:r>
+      <w:proofErr w:type="spellEnd"/>
+      <w:r>
+        <w:rPr>
+          <w:highlight w:val="yellow"/>
+        </w:rPr>
+        <w:t xml:space="preserve">: </w:t>
+      </w:r>
+      <w:r>
+        <w:rPr>
+          <w:highlight w:val="yellow"/>
+        </w:rPr>
+        <w:tab/>
+      </w:r>
+      <w:r>
+        <w:rPr>
+          <w:highlight w:val="yellow"/>
+        </w:rPr>
+        <w:tab/>
+        <w:t>// check if the snake has hit itself</w:t>
+      </w:r>
+    </w:p>
+    <w:p>
+      <w:pPr>
+        <w:pStyle w:val="Code"/>
+        <w:rPr>
+          <w:highlight w:val="yellow"/>
+        </w:rPr>
+      </w:pPr>
+      <w:r>
+        <w:rPr>
+          <w:highlight w:val="yellow"/>
+        </w:rPr>
+        <w:t xml:space="preserve">    </w:t>
+      </w:r>
+      <w:proofErr w:type="spellStart"/>
+      <w:r>
+        <w:rPr>
+          <w:highlight w:val="yellow"/>
+        </w:rPr>
+        <w:t>ldr</w:t>
+      </w:r>
+      <w:proofErr w:type="spellEnd"/>
+      <w:r>
+        <w:rPr>
+          <w:highlight w:val="yellow"/>
+        </w:rPr>
+        <w:t xml:space="preserve"> r</w:t>
+      </w:r>
+      <w:proofErr w:type="gramStart"/>
+      <w:r>
+        <w:rPr>
+          <w:highlight w:val="yellow"/>
+        </w:rPr>
+        <w:t>0,[</w:t>
+      </w:r>
+      <w:proofErr w:type="gramEnd"/>
+      <w:r>
+        <w:rPr>
+          <w:highlight w:val="yellow"/>
+        </w:rPr>
+        <w:t xml:space="preserve">r4+256] </w:t>
+      </w:r>
+      <w:r>
+        <w:rPr>
+          <w:highlight w:val="yellow"/>
+        </w:rPr>
+        <w:tab/>
+        <w:t>// read, from screen, colour of pixel head is moving to</w:t>
+      </w:r>
+    </w:p>
+    <w:p>
+      <w:pPr>
+        <w:pStyle w:val="Code"/>
+        <w:rPr>
+          <w:highlight w:val="yellow"/>
+        </w:rPr>
+      </w:pPr>
+      <w:r>
+        <w:rPr>
+          <w:highlight w:val="yellow"/>
+        </w:rPr>
+        <w:t xml:space="preserve">    </w:t>
+      </w:r>
+      <w:proofErr w:type="spellStart"/>
+      <w:r>
+        <w:rPr>
+          <w:highlight w:val="yellow"/>
+        </w:rPr>
+        <w:t>cmp</w:t>
+      </w:r>
+      <w:proofErr w:type="spellEnd"/>
+      <w:r>
+        <w:rPr>
+          <w:highlight w:val="yellow"/>
+        </w:rPr>
+        <w:t xml:space="preserve"> r</w:t>
+      </w:r>
+      <w:proofErr w:type="gramStart"/>
+      <w:r>
+        <w:rPr>
+          <w:highlight w:val="yellow"/>
+        </w:rPr>
+        <w:t>0,r</w:t>
+      </w:r>
+      <w:proofErr w:type="gramEnd"/>
+      <w:r>
+        <w:rPr>
+          <w:highlight w:val="yellow"/>
+        </w:rPr>
+        <w:t xml:space="preserve">1  </w:t>
+      </w:r>
+      <w:r>
+        <w:rPr>
+          <w:highlight w:val="yellow"/>
+        </w:rPr>
+        <w:tab/>
+      </w:r>
+      <w:r>
+        <w:rPr>
+          <w:highlight w:val="yellow"/>
+        </w:rPr>
+        <w:t xml:space="preserve">      </w:t>
+      </w:r>
+      <w:r>
+        <w:rPr>
+          <w:highlight w:val="yellow"/>
+        </w:rPr>
+        <w:t xml:space="preserve">//If it is snake colour </w:t>
+      </w:r>
+      <w:r>
+        <w:rPr>
+          <w:highlight w:val="yellow"/>
+        </w:rPr>
+        <w:t>…</w:t>
+      </w:r>
+    </w:p>
+    <w:p>
+      <w:pPr>
+        <w:pStyle w:val="Code"/>
+        <w:rPr>
+          <w:highlight w:val="yellow"/>
+        </w:rPr>
+      </w:pPr>
+      <w:r>
+        <w:rPr>
+          <w:highlight w:val="yellow"/>
+        </w:rPr>
+        <w:t xml:space="preserve">    </w:t>
+      </w:r>
+      <w:proofErr w:type="spellStart"/>
+      <w:r>
+        <w:rPr>
+          <w:highlight w:val="yellow"/>
+        </w:rPr>
+        <w:t>beq</w:t>
+      </w:r>
+      <w:proofErr w:type="spellEnd"/>
+      <w:r>
+        <w:rPr>
+          <w:highlight w:val="yellow"/>
+        </w:rPr>
+        <w:t xml:space="preserve"> </w:t>
+      </w:r>
+      <w:proofErr w:type="spellStart"/>
+      <w:r>
+        <w:rPr>
+          <w:highlight w:val="yellow"/>
+        </w:rPr>
+        <w:t>gameOver</w:t>
+      </w:r>
+      <w:proofErr w:type="spellEnd"/>
+    </w:p>
+    <w:p>
+      <w:pPr>
+        <w:pStyle w:val="Code"/>
+        <w:rPr>
           <w:color w:val="A6A6A6" w:themeColor="background1" w:themeShade="A6"/>
         </w:rPr>
       </w:pPr>
@@ -11730,113 +12696,100 @@
         <w:rPr>
           <w:color w:val="A6A6A6" w:themeColor="background1" w:themeShade="A6"/>
         </w:rPr>
-        <w:t xml:space="preserve">r4+256]         </w:t>
+        <w:t>r4+256]       //Draw new head</w:t>
+      </w:r>
+    </w:p>
+    <w:p>
+      <w:pPr>
+        <w:pStyle w:val="Code"/>
+        <w:rPr>
+          <w:color w:val="A6A6A6" w:themeColor="background1" w:themeShade="A6"/>
+        </w:rPr>
+      </w:pPr>
+      <w:r>
+        <w:rPr>
+          <w:color w:val="A6A6A6" w:themeColor="background1" w:themeShade="A6"/>
+        </w:rPr>
+        <w:t xml:space="preserve">    </w:t>
+      </w:r>
+      <w:proofErr w:type="spellStart"/>
+      <w:r>
+        <w:rPr>
+          <w:color w:val="A6A6A6" w:themeColor="background1" w:themeShade="A6"/>
+        </w:rPr>
+        <w:t>cmp</w:t>
+      </w:r>
+      <w:proofErr w:type="spellEnd"/>
+      <w:r>
+        <w:rPr>
+          <w:color w:val="A6A6A6" w:themeColor="background1" w:themeShade="A6"/>
+        </w:rPr>
+        <w:t xml:space="preserve"> r4, r5 </w:t>
       </w:r>
       <w:r>
         <w:rPr>
           <w:color w:val="A6A6A6" w:themeColor="background1" w:themeShade="A6"/>
         </w:rPr>
         <w:tab/>
-        <w:t>//Draw new head</w:t>
-      </w:r>
-    </w:p>
-    <w:p>
-      <w:pPr>
-        <w:pStyle w:val="Code"/>
-        <w:rPr>
-          <w:highlight w:val="yellow"/>
-        </w:rPr>
-      </w:pPr>
-      <w:r>
-        <w:rPr>
-          <w:highlight w:val="yellow"/>
-        </w:rPr>
-        <w:t xml:space="preserve">    </w:t>
-      </w:r>
-      <w:proofErr w:type="spellStart"/>
-      <w:r>
-        <w:rPr>
-          <w:highlight w:val="yellow"/>
-        </w:rPr>
-        <w:t>cmp</w:t>
-      </w:r>
-      <w:proofErr w:type="spellEnd"/>
-      <w:r>
-        <w:rPr>
-          <w:highlight w:val="yellow"/>
-        </w:rPr>
-        <w:t xml:space="preserve"> r4, r5 </w:t>
-      </w:r>
-      <w:r>
-        <w:rPr>
-          <w:highlight w:val="yellow"/>
-        </w:rPr>
-        <w:tab/>
-      </w:r>
-      <w:r>
-        <w:rPr>
-          <w:highlight w:val="yellow"/>
-        </w:rPr>
-        <w:tab/>
-      </w:r>
-      <w:r>
-        <w:rPr>
-          <w:highlight w:val="yellow"/>
+      </w:r>
+      <w:r>
+        <w:rPr>
+          <w:color w:val="A6A6A6" w:themeColor="background1" w:themeShade="A6"/>
         </w:rPr>
         <w:tab/>
         <w:t>//Check again if the apple was eaten this cycle</w:t>
       </w:r>
-    </w:p>
-    <w:p>
-      <w:pPr>
-        <w:pStyle w:val="Code"/>
-        <w:rPr>
-          <w:highlight w:val="yellow"/>
-        </w:rPr>
-      </w:pPr>
-      <w:r>
-        <w:rPr>
-          <w:highlight w:val="yellow"/>
-        </w:rPr>
-        <w:t xml:space="preserve">    </w:t>
-      </w:r>
-      <w:proofErr w:type="spellStart"/>
-      <w:r>
-        <w:rPr>
-          <w:highlight w:val="yellow"/>
+      <w:r>
+        <w:rPr>
+          <w:color w:val="A6A6A6" w:themeColor="background1" w:themeShade="A6"/>
+        </w:rPr>
+        <w:tab/>
+      </w:r>
+    </w:p>
+    <w:p>
+      <w:pPr>
+        <w:pStyle w:val="Code"/>
+        <w:rPr>
+          <w:color w:val="A6A6A6" w:themeColor="background1" w:themeShade="A6"/>
+        </w:rPr>
+      </w:pPr>
+      <w:r>
+        <w:rPr>
+          <w:color w:val="A6A6A6" w:themeColor="background1" w:themeShade="A6"/>
+        </w:rPr>
+        <w:t xml:space="preserve">    </w:t>
+      </w:r>
+      <w:proofErr w:type="spellStart"/>
+      <w:r>
+        <w:rPr>
+          <w:color w:val="A6A6A6" w:themeColor="background1" w:themeShade="A6"/>
         </w:rPr>
         <w:t>beq</w:t>
       </w:r>
       <w:proofErr w:type="spellEnd"/>
       <w:r>
         <w:rPr>
-          <w:highlight w:val="yellow"/>
+          <w:color w:val="A6A6A6" w:themeColor="background1" w:themeShade="A6"/>
         </w:rPr>
         <w:t xml:space="preserve"> </w:t>
       </w:r>
       <w:proofErr w:type="spellStart"/>
       <w:r>
         <w:rPr>
-          <w:highlight w:val="yellow"/>
+          <w:color w:val="A6A6A6" w:themeColor="background1" w:themeShade="A6"/>
         </w:rPr>
         <w:t>createApple</w:t>
       </w:r>
       <w:proofErr w:type="spellEnd"/>
       <w:r>
         <w:rPr>
-          <w:highlight w:val="yellow"/>
+          <w:color w:val="A6A6A6" w:themeColor="background1" w:themeShade="A6"/>
         </w:rPr>
         <w:t xml:space="preserve"> </w:t>
       </w:r>
       <w:r>
         <w:rPr>
-          <w:highlight w:val="yellow"/>
-        </w:rPr>
-        <w:tab/>
-      </w:r>
-      <w:r>
-        <w:rPr>
-          <w:highlight w:val="yellow"/>
+          <w:color w:val="A6A6A6" w:themeColor="background1" w:themeShade="A6"/>
         </w:rPr>
         <w:tab/>
         <w:t>//If so, loop back to creating the apple</w:t>
@@ -11846,12 +12799,12 @@
       <w:pPr>
         <w:pStyle w:val="Code"/>
         <w:rPr>
-          <w:highlight w:val="yellow"/>
-        </w:rPr>
-      </w:pPr>
-      <w:r>
-        <w:rPr>
-          <w:highlight w:val="yellow"/>
+          <w:color w:val="A6A6A6" w:themeColor="background1" w:themeShade="A6"/>
+        </w:rPr>
+      </w:pPr>
+      <w:r>
+        <w:rPr>
+          <w:color w:val="A6A6A6" w:themeColor="background1" w:themeShade="A6"/>
         </w:rPr>
         <w:t xml:space="preserve">    b </w:t>
       </w:r>
@@ -11859,30 +12812,42 @@
       <w:proofErr w:type="gramStart"/>
       <w:r>
         <w:rPr>
-          <w:highlight w:val="yellow"/>
+          <w:color w:val="A6A6A6" w:themeColor="background1" w:themeShade="A6"/>
         </w:rPr>
         <w:t>moveSnake</w:t>
       </w:r>
       <w:proofErr w:type="spellEnd"/>
       <w:r>
         <w:rPr>
-          <w:highlight w:val="yellow"/>
+          <w:color w:val="A6A6A6" w:themeColor="background1" w:themeShade="A6"/>
         </w:rPr>
         <w:t xml:space="preserve">  </w:t>
       </w:r>
       <w:r>
         <w:rPr>
-          <w:highlight w:val="yellow"/>
+          <w:color w:val="A6A6A6" w:themeColor="background1" w:themeShade="A6"/>
         </w:rPr>
         <w:tab/>
       </w:r>
       <w:proofErr w:type="gramEnd"/>
       <w:r>
         <w:rPr>
-          <w:highlight w:val="yellow"/>
+          <w:color w:val="A6A6A6" w:themeColor="background1" w:themeShade="A6"/>
         </w:rPr>
         <w:tab/>
-        <w:t>/Otherwise just repeat the move cycle</w:t>
+        <w:t>/</w:t>
+      </w:r>
+      <w:r>
+        <w:rPr>
+          <w:color w:val="A6A6A6" w:themeColor="background1" w:themeShade="A6"/>
+        </w:rPr>
+        <w:t>/</w:t>
+      </w:r>
+      <w:r>
+        <w:rPr>
+          <w:color w:val="A6A6A6" w:themeColor="background1" w:themeShade="A6"/>
+        </w:rPr>
+        <w:t>Otherwise just repeat the move cycle</w:t>
       </w:r>
     </w:p>
     <w:p>
@@ -11891,7 +12856,7 @@
       </w:pPr>
       <w:r>
         <w:lastRenderedPageBreak/>
-        <w:t>Story 15: Halt game if snake hits itself</w:t>
+        <w:t>Story 17: Check for max length of snake</w:t>
       </w:r>
     </w:p>
     <w:p>
@@ -11914,81 +12879,24 @@
         <w:rPr>
           <w:color w:val="A6A6A6" w:themeColor="background1" w:themeShade="A6"/>
         </w:rPr>
-        <w:t>updatePointer</w:t>
-      </w:r>
-      <w:proofErr w:type="spellEnd"/>
-      <w:r>
-        <w:rPr>
-          <w:color w:val="A6A6A6" w:themeColor="background1" w:themeShade="A6"/>
-        </w:rPr>
-        <w:t>:</w:t>
-      </w:r>
-    </w:p>
-    <w:p>
-      <w:pPr>
-        <w:pStyle w:val="Code"/>
-        <w:rPr>
-          <w:color w:val="A6A6A6" w:themeColor="background1" w:themeShade="A6"/>
-        </w:rPr>
-      </w:pPr>
-      <w:r>
-        <w:rPr>
-          <w:color w:val="A6A6A6" w:themeColor="background1" w:themeShade="A6"/>
-        </w:rPr>
-        <w:t xml:space="preserve">    </w:t>
-      </w:r>
-      <w:proofErr w:type="spellStart"/>
-      <w:r>
-        <w:rPr>
-          <w:color w:val="A6A6A6" w:themeColor="background1" w:themeShade="A6"/>
-        </w:rPr>
-        <w:t>str</w:t>
-      </w:r>
-      <w:proofErr w:type="spellEnd"/>
-      <w:r>
-        <w:rPr>
-          <w:color w:val="A6A6A6" w:themeColor="background1" w:themeShade="A6"/>
-        </w:rPr>
-        <w:t xml:space="preserve"> r4, [r8]            </w:t>
+        <w:t>checkForCrossing</w:t>
+      </w:r>
+      <w:proofErr w:type="spellEnd"/>
+      <w:r>
+        <w:rPr>
+          <w:color w:val="A6A6A6" w:themeColor="background1" w:themeShade="A6"/>
+        </w:rPr>
+        <w:t xml:space="preserve">: </w:t>
       </w:r>
       <w:r>
         <w:rPr>
           <w:color w:val="A6A6A6" w:themeColor="background1" w:themeShade="A6"/>
         </w:rPr>
         <w:tab/>
-        <w:t>//Store the new head location in data</w:t>
-      </w:r>
-    </w:p>
-    <w:p>
-      <w:pPr>
-        <w:pStyle w:val="Code"/>
-        <w:rPr>
-          <w:highlight w:val="yellow"/>
-        </w:rPr>
-      </w:pPr>
-      <w:proofErr w:type="spellStart"/>
-      <w:r>
-        <w:rPr>
-          <w:highlight w:val="yellow"/>
-        </w:rPr>
-        <w:t>checkForCrossing</w:t>
-      </w:r>
-      <w:proofErr w:type="spellEnd"/>
-      <w:r>
-        <w:rPr>
-          <w:highlight w:val="yellow"/>
-        </w:rPr>
-        <w:t xml:space="preserve">: </w:t>
-      </w:r>
-      <w:r>
-        <w:rPr>
-          <w:highlight w:val="yellow"/>
-        </w:rPr>
-        <w:tab/>
-      </w:r>
-      <w:r>
-        <w:rPr>
-          <w:highlight w:val="yellow"/>
+      </w:r>
+      <w:r>
+        <w:rPr>
+          <w:color w:val="A6A6A6" w:themeColor="background1" w:themeShade="A6"/>
         </w:rPr>
         <w:tab/>
         <w:t>// check if the snake has hit itself</w:t>
@@ -11998,46 +12906,46 @@
       <w:pPr>
         <w:pStyle w:val="Code"/>
         <w:rPr>
-          <w:highlight w:val="yellow"/>
-        </w:rPr>
-      </w:pPr>
-      <w:r>
-        <w:rPr>
-          <w:highlight w:val="yellow"/>
-        </w:rPr>
-        <w:t xml:space="preserve">    </w:t>
-      </w:r>
-      <w:proofErr w:type="spellStart"/>
-      <w:r>
-        <w:rPr>
-          <w:highlight w:val="yellow"/>
+          <w:color w:val="A6A6A6" w:themeColor="background1" w:themeShade="A6"/>
+        </w:rPr>
+      </w:pPr>
+      <w:r>
+        <w:rPr>
+          <w:color w:val="A6A6A6" w:themeColor="background1" w:themeShade="A6"/>
+        </w:rPr>
+        <w:t xml:space="preserve">    </w:t>
+      </w:r>
+      <w:proofErr w:type="spellStart"/>
+      <w:r>
+        <w:rPr>
+          <w:color w:val="A6A6A6" w:themeColor="background1" w:themeShade="A6"/>
         </w:rPr>
         <w:t>ldr</w:t>
       </w:r>
       <w:proofErr w:type="spellEnd"/>
       <w:r>
         <w:rPr>
-          <w:highlight w:val="yellow"/>
+          <w:color w:val="A6A6A6" w:themeColor="background1" w:themeShade="A6"/>
         </w:rPr>
         <w:t xml:space="preserve"> r</w:t>
       </w:r>
       <w:proofErr w:type="gramStart"/>
       <w:r>
         <w:rPr>
-          <w:highlight w:val="yellow"/>
+          <w:color w:val="A6A6A6" w:themeColor="background1" w:themeShade="A6"/>
         </w:rPr>
         <w:t>0,[</w:t>
       </w:r>
       <w:proofErr w:type="gramEnd"/>
       <w:r>
         <w:rPr>
-          <w:highlight w:val="yellow"/>
+          <w:color w:val="A6A6A6" w:themeColor="background1" w:themeShade="A6"/>
         </w:rPr>
         <w:t xml:space="preserve">r4+256] </w:t>
       </w:r>
       <w:r>
         <w:rPr>
-          <w:highlight w:val="yellow"/>
+          <w:color w:val="A6A6A6" w:themeColor="background1" w:themeShade="A6"/>
         </w:rPr>
         <w:tab/>
         <w:t>// read, from screen, colour of pixel head is moving to</w:t>
@@ -12047,921 +12955,55 @@
       <w:pPr>
         <w:pStyle w:val="Code"/>
         <w:rPr>
-          <w:highlight w:val="yellow"/>
-        </w:rPr>
-      </w:pPr>
-      <w:r>
-        <w:rPr>
-          <w:highlight w:val="yellow"/>
-        </w:rPr>
-        <w:t xml:space="preserve">    </w:t>
-      </w:r>
-      <w:proofErr w:type="spellStart"/>
-      <w:r>
-        <w:rPr>
-          <w:highlight w:val="yellow"/>
+          <w:color w:val="A6A6A6" w:themeColor="background1" w:themeShade="A6"/>
+        </w:rPr>
+      </w:pPr>
+      <w:r>
+        <w:rPr>
+          <w:color w:val="A6A6A6" w:themeColor="background1" w:themeShade="A6"/>
+        </w:rPr>
+        <w:t xml:space="preserve">    </w:t>
+      </w:r>
+      <w:proofErr w:type="spellStart"/>
+      <w:r>
+        <w:rPr>
+          <w:color w:val="A6A6A6" w:themeColor="background1" w:themeShade="A6"/>
         </w:rPr>
         <w:t>cmp</w:t>
       </w:r>
       <w:proofErr w:type="spellEnd"/>
       <w:r>
         <w:rPr>
-          <w:highlight w:val="yellow"/>
+          <w:color w:val="A6A6A6" w:themeColor="background1" w:themeShade="A6"/>
         </w:rPr>
         <w:t xml:space="preserve"> r</w:t>
       </w:r>
       <w:proofErr w:type="gramStart"/>
       <w:r>
         <w:rPr>
-          <w:highlight w:val="yellow"/>
+          <w:color w:val="A6A6A6" w:themeColor="background1" w:themeShade="A6"/>
         </w:rPr>
         <w:t>0,r</w:t>
       </w:r>
       <w:proofErr w:type="gramEnd"/>
       <w:r>
         <w:rPr>
-          <w:highlight w:val="yellow"/>
+          <w:color w:val="A6A6A6" w:themeColor="background1" w:themeShade="A6"/>
         </w:rPr>
         <w:t xml:space="preserve">1  </w:t>
       </w:r>
       <w:r>
         <w:rPr>
-          <w:highlight w:val="yellow"/>
+          <w:color w:val="A6A6A6" w:themeColor="background1" w:themeShade="A6"/>
         </w:rPr>
         <w:tab/>
       </w:r>
       <w:r>
         <w:rPr>
-          <w:highlight w:val="yellow"/>
-        </w:rPr>
-        <w:t xml:space="preserve">      </w:t>
-      </w:r>
-      <w:r>
-        <w:rPr>
-          <w:highlight w:val="yellow"/>
-        </w:rPr>
-        <w:t xml:space="preserve">//If it is snake colour </w:t>
-      </w:r>
-      <w:r>
-        <w:rPr>
-          <w:highlight w:val="yellow"/>
-        </w:rPr>
-        <w:t>…</w:t>
-      </w:r>
-    </w:p>
-    <w:p>
-      <w:pPr>
-        <w:pStyle w:val="Code"/>
-        <w:rPr>
-          <w:highlight w:val="yellow"/>
-        </w:rPr>
-      </w:pPr>
-      <w:r>
-        <w:rPr>
-          <w:highlight w:val="yellow"/>
-        </w:rPr>
-        <w:t xml:space="preserve">    </w:t>
-      </w:r>
-      <w:proofErr w:type="spellStart"/>
-      <w:r>
-        <w:rPr>
-          <w:highlight w:val="yellow"/>
-        </w:rPr>
-        <w:t>beq</w:t>
-      </w:r>
-      <w:proofErr w:type="spellEnd"/>
-      <w:r>
-        <w:rPr>
-          <w:highlight w:val="yellow"/>
-        </w:rPr>
-        <w:t xml:space="preserve"> </w:t>
-      </w:r>
-      <w:proofErr w:type="spellStart"/>
-      <w:r>
-        <w:rPr>
-          <w:highlight w:val="yellow"/>
-        </w:rPr>
-        <w:t>gameOver</w:t>
-      </w:r>
-      <w:proofErr w:type="spellEnd"/>
-    </w:p>
-    <w:p>
-      <w:pPr>
-        <w:pStyle w:val="Code"/>
-        <w:rPr>
-          <w:color w:val="A6A6A6" w:themeColor="background1" w:themeShade="A6"/>
-        </w:rPr>
-      </w:pPr>
-      <w:r>
-        <w:rPr>
-          <w:color w:val="A6A6A6" w:themeColor="background1" w:themeShade="A6"/>
-        </w:rPr>
-        <w:t xml:space="preserve">    </w:t>
-      </w:r>
-      <w:proofErr w:type="spellStart"/>
-      <w:r>
-        <w:rPr>
-          <w:color w:val="A6A6A6" w:themeColor="background1" w:themeShade="A6"/>
-        </w:rPr>
-        <w:t>str</w:t>
-      </w:r>
-      <w:proofErr w:type="spellEnd"/>
-      <w:r>
-        <w:rPr>
-          <w:color w:val="A6A6A6" w:themeColor="background1" w:themeShade="A6"/>
-        </w:rPr>
-        <w:t xml:space="preserve"> r</w:t>
-      </w:r>
-      <w:proofErr w:type="gramStart"/>
-      <w:r>
-        <w:rPr>
-          <w:color w:val="A6A6A6" w:themeColor="background1" w:themeShade="A6"/>
-        </w:rPr>
-        <w:t>1,[</w:t>
-      </w:r>
-      <w:proofErr w:type="gramEnd"/>
-      <w:r>
-        <w:rPr>
-          <w:color w:val="A6A6A6" w:themeColor="background1" w:themeShade="A6"/>
-        </w:rPr>
-        <w:t>r4+256]       //Draw new head</w:t>
-      </w:r>
-    </w:p>
-    <w:p>
-      <w:pPr>
-        <w:pStyle w:val="Code"/>
-        <w:rPr>
-          <w:color w:val="A6A6A6" w:themeColor="background1" w:themeShade="A6"/>
-        </w:rPr>
-      </w:pPr>
-      <w:r>
-        <w:rPr>
-          <w:color w:val="A6A6A6" w:themeColor="background1" w:themeShade="A6"/>
-        </w:rPr>
-        <w:t xml:space="preserve">    </w:t>
-      </w:r>
-      <w:proofErr w:type="spellStart"/>
-      <w:r>
-        <w:rPr>
-          <w:color w:val="A6A6A6" w:themeColor="background1" w:themeShade="A6"/>
-        </w:rPr>
-        <w:t>cmp</w:t>
-      </w:r>
-      <w:proofErr w:type="spellEnd"/>
-      <w:r>
-        <w:rPr>
-          <w:color w:val="A6A6A6" w:themeColor="background1" w:themeShade="A6"/>
-        </w:rPr>
-        <w:t xml:space="preserve"> r4, r5 </w:t>
-      </w:r>
-      <w:r>
-        <w:rPr>
           <w:color w:val="A6A6A6" w:themeColor="background1" w:themeShade="A6"/>
         </w:rPr>
         <w:tab/>
-      </w:r>
-      <w:r>
-        <w:rPr>
-          <w:color w:val="A6A6A6" w:themeColor="background1" w:themeShade="A6"/>
-        </w:rPr>
-        <w:tab/>
-        <w:t>//Check again if the apple was eaten this cycle</w:t>
-      </w:r>
-      <w:r>
-        <w:rPr>
-          <w:color w:val="A6A6A6" w:themeColor="background1" w:themeShade="A6"/>
-        </w:rPr>
-        <w:tab/>
-      </w:r>
-    </w:p>
-    <w:p>
-      <w:pPr>
-        <w:pStyle w:val="Code"/>
-        <w:rPr>
-          <w:color w:val="A6A6A6" w:themeColor="background1" w:themeShade="A6"/>
-        </w:rPr>
-      </w:pPr>
-      <w:r>
-        <w:rPr>
-          <w:color w:val="A6A6A6" w:themeColor="background1" w:themeShade="A6"/>
-        </w:rPr>
-        <w:t xml:space="preserve">    </w:t>
-      </w:r>
-      <w:proofErr w:type="spellStart"/>
-      <w:r>
-        <w:rPr>
-          <w:color w:val="A6A6A6" w:themeColor="background1" w:themeShade="A6"/>
-        </w:rPr>
-        <w:t>beq</w:t>
-      </w:r>
-      <w:proofErr w:type="spellEnd"/>
-      <w:r>
-        <w:rPr>
-          <w:color w:val="A6A6A6" w:themeColor="background1" w:themeShade="A6"/>
-        </w:rPr>
-        <w:t xml:space="preserve"> </w:t>
-      </w:r>
-      <w:proofErr w:type="spellStart"/>
-      <w:r>
-        <w:rPr>
-          <w:color w:val="A6A6A6" w:themeColor="background1" w:themeShade="A6"/>
-        </w:rPr>
-        <w:t>createApple</w:t>
-      </w:r>
-      <w:proofErr w:type="spellEnd"/>
-      <w:r>
-        <w:rPr>
-          <w:color w:val="A6A6A6" w:themeColor="background1" w:themeShade="A6"/>
-        </w:rPr>
-        <w:t xml:space="preserve"> </w:t>
-      </w:r>
-      <w:r>
-        <w:rPr>
-          <w:color w:val="A6A6A6" w:themeColor="background1" w:themeShade="A6"/>
-        </w:rPr>
-        <w:tab/>
-        <w:t>//If so, loop back to creating the apple</w:t>
-      </w:r>
-    </w:p>
-    <w:p>
-      <w:pPr>
-        <w:pStyle w:val="Code"/>
-        <w:rPr>
-          <w:color w:val="A6A6A6" w:themeColor="background1" w:themeShade="A6"/>
-        </w:rPr>
-      </w:pPr>
-      <w:r>
-        <w:rPr>
-          <w:color w:val="A6A6A6" w:themeColor="background1" w:themeShade="A6"/>
-        </w:rPr>
-        <w:t xml:space="preserve">    b </w:t>
-      </w:r>
-      <w:proofErr w:type="spellStart"/>
-      <w:proofErr w:type="gramStart"/>
-      <w:r>
-        <w:rPr>
-          <w:color w:val="A6A6A6" w:themeColor="background1" w:themeShade="A6"/>
-        </w:rPr>
-        <w:t>moveSnake</w:t>
-      </w:r>
-      <w:proofErr w:type="spellEnd"/>
-      <w:r>
-        <w:rPr>
-          <w:color w:val="A6A6A6" w:themeColor="background1" w:themeShade="A6"/>
-        </w:rPr>
-        <w:t xml:space="preserve">  </w:t>
-      </w:r>
-      <w:r>
-        <w:rPr>
-          <w:color w:val="A6A6A6" w:themeColor="background1" w:themeShade="A6"/>
-        </w:rPr>
-        <w:tab/>
-      </w:r>
-      <w:proofErr w:type="gramEnd"/>
-      <w:r>
-        <w:rPr>
-          <w:color w:val="A6A6A6" w:themeColor="background1" w:themeShade="A6"/>
-        </w:rPr>
-        <w:tab/>
-        <w:t>/</w:t>
-      </w:r>
-      <w:r>
-        <w:rPr>
-          <w:color w:val="A6A6A6" w:themeColor="background1" w:themeShade="A6"/>
-        </w:rPr>
-        <w:t>/</w:t>
-      </w:r>
-      <w:r>
-        <w:rPr>
-          <w:color w:val="A6A6A6" w:themeColor="background1" w:themeShade="A6"/>
-        </w:rPr>
-        <w:t>Otherwise just repeat the move cycle</w:t>
-      </w:r>
-    </w:p>
-    <w:p>
-      <w:pPr>
-        <w:pStyle w:val="Heading1"/>
-      </w:pPr>
-      <w:r>
-        <w:lastRenderedPageBreak/>
-        <w:t>Story 16: Ignore non WASD keys</w:t>
-      </w:r>
-    </w:p>
-    <w:p>
-      <w:pPr>
-        <w:pStyle w:val="Heading2"/>
-      </w:pPr>
-      <w:r>
-        <w:t>Implementation</w:t>
-      </w:r>
-    </w:p>
-    <w:p>
-      <w:pPr>
-        <w:pStyle w:val="Code"/>
-        <w:rPr>
-          <w:color w:val="A6A6A6" w:themeColor="background1" w:themeShade="A6"/>
-        </w:rPr>
-      </w:pPr>
-      <w:proofErr w:type="spellStart"/>
-      <w:r>
-        <w:rPr>
-          <w:color w:val="A6A6A6" w:themeColor="background1" w:themeShade="A6"/>
-        </w:rPr>
-        <w:t>switchOnKey</w:t>
-      </w:r>
-      <w:proofErr w:type="spellEnd"/>
-      <w:r>
-        <w:rPr>
-          <w:color w:val="A6A6A6" w:themeColor="background1" w:themeShade="A6"/>
-        </w:rPr>
-        <w:t>:</w:t>
-      </w:r>
-    </w:p>
-    <w:p>
-      <w:pPr>
-        <w:pStyle w:val="Code"/>
-        <w:rPr>
-          <w:color w:val="A6A6A6" w:themeColor="background1" w:themeShade="A6"/>
-        </w:rPr>
-      </w:pPr>
-      <w:r>
-        <w:rPr>
-          <w:color w:val="A6A6A6" w:themeColor="background1" w:themeShade="A6"/>
-        </w:rPr>
-        <w:t xml:space="preserve">    </w:t>
-      </w:r>
-      <w:proofErr w:type="spellStart"/>
-      <w:r>
-        <w:rPr>
-          <w:color w:val="A6A6A6" w:themeColor="background1" w:themeShade="A6"/>
-        </w:rPr>
-        <w:t>cmp</w:t>
-      </w:r>
-      <w:proofErr w:type="spellEnd"/>
-      <w:r>
-        <w:rPr>
-          <w:color w:val="A6A6A6" w:themeColor="background1" w:themeShade="A6"/>
-        </w:rPr>
-        <w:t xml:space="preserve"> r</w:t>
-      </w:r>
-      <w:proofErr w:type="gramStart"/>
-      <w:r>
-        <w:rPr>
-          <w:color w:val="A6A6A6" w:themeColor="background1" w:themeShade="A6"/>
-        </w:rPr>
-        <w:t>9,#</w:t>
-      </w:r>
-      <w:proofErr w:type="gramEnd"/>
-      <w:r>
-        <w:rPr>
-          <w:color w:val="A6A6A6" w:themeColor="background1" w:themeShade="A6"/>
-        </w:rPr>
-        <w:t>87 //W key</w:t>
-      </w:r>
-    </w:p>
-    <w:p>
-      <w:pPr>
-        <w:pStyle w:val="Code"/>
-        <w:rPr>
-          <w:color w:val="A6A6A6" w:themeColor="background1" w:themeShade="A6"/>
-        </w:rPr>
-      </w:pPr>
-      <w:r>
-        <w:rPr>
-          <w:color w:val="A6A6A6" w:themeColor="background1" w:themeShade="A6"/>
-        </w:rPr>
-        <w:t xml:space="preserve">    </w:t>
-      </w:r>
-      <w:proofErr w:type="spellStart"/>
-      <w:r>
-        <w:rPr>
-          <w:color w:val="A6A6A6" w:themeColor="background1" w:themeShade="A6"/>
-        </w:rPr>
-        <w:t>beq</w:t>
-      </w:r>
-      <w:proofErr w:type="spellEnd"/>
-      <w:r>
-        <w:rPr>
-          <w:color w:val="A6A6A6" w:themeColor="background1" w:themeShade="A6"/>
-        </w:rPr>
-        <w:t xml:space="preserve"> up</w:t>
-      </w:r>
-    </w:p>
-    <w:p>
-      <w:pPr>
-        <w:pStyle w:val="Code"/>
-        <w:rPr>
-          <w:color w:val="A6A6A6" w:themeColor="background1" w:themeShade="A6"/>
-        </w:rPr>
-      </w:pPr>
-      <w:r>
-        <w:rPr>
-          <w:color w:val="A6A6A6" w:themeColor="background1" w:themeShade="A6"/>
-        </w:rPr>
-        <w:t xml:space="preserve">    </w:t>
-      </w:r>
-      <w:proofErr w:type="spellStart"/>
-      <w:r>
-        <w:rPr>
-          <w:color w:val="A6A6A6" w:themeColor="background1" w:themeShade="A6"/>
-        </w:rPr>
-        <w:t>cmp</w:t>
-      </w:r>
-      <w:proofErr w:type="spellEnd"/>
-      <w:r>
-        <w:rPr>
-          <w:color w:val="A6A6A6" w:themeColor="background1" w:themeShade="A6"/>
-        </w:rPr>
-        <w:t xml:space="preserve"> r</w:t>
-      </w:r>
-      <w:proofErr w:type="gramStart"/>
-      <w:r>
-        <w:rPr>
-          <w:color w:val="A6A6A6" w:themeColor="background1" w:themeShade="A6"/>
-        </w:rPr>
-        <w:t>9,#</w:t>
-      </w:r>
-      <w:proofErr w:type="gramEnd"/>
-      <w:r>
-        <w:rPr>
-          <w:color w:val="A6A6A6" w:themeColor="background1" w:themeShade="A6"/>
-        </w:rPr>
-        <w:t>65 //A key</w:t>
-      </w:r>
-    </w:p>
-    <w:p>
-      <w:pPr>
-        <w:pStyle w:val="Code"/>
-        <w:rPr>
-          <w:color w:val="A6A6A6" w:themeColor="background1" w:themeShade="A6"/>
-        </w:rPr>
-      </w:pPr>
-      <w:r>
-        <w:rPr>
-          <w:color w:val="A6A6A6" w:themeColor="background1" w:themeShade="A6"/>
-        </w:rPr>
-        <w:t xml:space="preserve">    </w:t>
-      </w:r>
-      <w:proofErr w:type="spellStart"/>
-      <w:r>
-        <w:rPr>
-          <w:color w:val="A6A6A6" w:themeColor="background1" w:themeShade="A6"/>
-        </w:rPr>
-        <w:t>beq</w:t>
-      </w:r>
-      <w:proofErr w:type="spellEnd"/>
-      <w:r>
-        <w:rPr>
-          <w:color w:val="A6A6A6" w:themeColor="background1" w:themeShade="A6"/>
-        </w:rPr>
-        <w:t xml:space="preserve"> left</w:t>
-      </w:r>
-    </w:p>
-    <w:p>
-      <w:pPr>
-        <w:pStyle w:val="Code"/>
-        <w:rPr>
-          <w:color w:val="A6A6A6" w:themeColor="background1" w:themeShade="A6"/>
-        </w:rPr>
-      </w:pPr>
-      <w:r>
-        <w:rPr>
-          <w:color w:val="A6A6A6" w:themeColor="background1" w:themeShade="A6"/>
-        </w:rPr>
-        <w:t xml:space="preserve">    </w:t>
-      </w:r>
-      <w:proofErr w:type="spellStart"/>
-      <w:r>
-        <w:rPr>
-          <w:color w:val="A6A6A6" w:themeColor="background1" w:themeShade="A6"/>
-        </w:rPr>
-        <w:t>cmp</w:t>
-      </w:r>
-      <w:proofErr w:type="spellEnd"/>
-      <w:r>
-        <w:rPr>
-          <w:color w:val="A6A6A6" w:themeColor="background1" w:themeShade="A6"/>
-        </w:rPr>
-        <w:t xml:space="preserve"> r</w:t>
-      </w:r>
-      <w:proofErr w:type="gramStart"/>
-      <w:r>
-        <w:rPr>
-          <w:color w:val="A6A6A6" w:themeColor="background1" w:themeShade="A6"/>
-        </w:rPr>
-        <w:t>9,#</w:t>
-      </w:r>
-      <w:proofErr w:type="gramEnd"/>
-      <w:r>
-        <w:rPr>
-          <w:color w:val="A6A6A6" w:themeColor="background1" w:themeShade="A6"/>
-        </w:rPr>
-        <w:t>83 //S key</w:t>
-      </w:r>
-    </w:p>
-    <w:p>
-      <w:pPr>
-        <w:pStyle w:val="Code"/>
-        <w:rPr>
-          <w:color w:val="A6A6A6" w:themeColor="background1" w:themeShade="A6"/>
-        </w:rPr>
-      </w:pPr>
-      <w:r>
-        <w:rPr>
-          <w:color w:val="A6A6A6" w:themeColor="background1" w:themeShade="A6"/>
-        </w:rPr>
-        <w:t xml:space="preserve">    </w:t>
-      </w:r>
-      <w:proofErr w:type="spellStart"/>
-      <w:r>
-        <w:rPr>
-          <w:color w:val="A6A6A6" w:themeColor="background1" w:themeShade="A6"/>
-        </w:rPr>
-        <w:t>beq</w:t>
-      </w:r>
-      <w:proofErr w:type="spellEnd"/>
-      <w:r>
-        <w:rPr>
-          <w:color w:val="A6A6A6" w:themeColor="background1" w:themeShade="A6"/>
-        </w:rPr>
-        <w:t xml:space="preserve"> down</w:t>
-      </w:r>
-    </w:p>
-    <w:p>
-      <w:pPr>
-        <w:pStyle w:val="Code"/>
-        <w:rPr>
-          <w:color w:val="A6A6A6" w:themeColor="background1" w:themeShade="A6"/>
-        </w:rPr>
-      </w:pPr>
-      <w:r>
-        <w:rPr>
-          <w:color w:val="A6A6A6" w:themeColor="background1" w:themeShade="A6"/>
-        </w:rPr>
-        <w:t xml:space="preserve">    </w:t>
-      </w:r>
-      <w:proofErr w:type="spellStart"/>
-      <w:r>
-        <w:rPr>
-          <w:color w:val="A6A6A6" w:themeColor="background1" w:themeShade="A6"/>
-        </w:rPr>
-        <w:t>cmp</w:t>
-      </w:r>
-      <w:proofErr w:type="spellEnd"/>
-      <w:r>
-        <w:rPr>
-          <w:color w:val="A6A6A6" w:themeColor="background1" w:themeShade="A6"/>
-        </w:rPr>
-        <w:t xml:space="preserve"> r</w:t>
-      </w:r>
-      <w:proofErr w:type="gramStart"/>
-      <w:r>
-        <w:rPr>
-          <w:color w:val="A6A6A6" w:themeColor="background1" w:themeShade="A6"/>
-        </w:rPr>
-        <w:t>9,#</w:t>
-      </w:r>
-      <w:proofErr w:type="gramEnd"/>
-      <w:r>
-        <w:rPr>
-          <w:color w:val="A6A6A6" w:themeColor="background1" w:themeShade="A6"/>
-        </w:rPr>
-        <w:t>68 //D key</w:t>
-      </w:r>
-    </w:p>
-    <w:p>
-      <w:pPr>
-        <w:pStyle w:val="Code"/>
-        <w:rPr>
-          <w:color w:val="A6A6A6" w:themeColor="background1" w:themeShade="A6"/>
-        </w:rPr>
-      </w:pPr>
-      <w:r>
-        <w:rPr>
-          <w:color w:val="A6A6A6" w:themeColor="background1" w:themeShade="A6"/>
-        </w:rPr>
-        <w:t xml:space="preserve">    </w:t>
-      </w:r>
-      <w:proofErr w:type="spellStart"/>
-      <w:r>
-        <w:rPr>
-          <w:color w:val="A6A6A6" w:themeColor="background1" w:themeShade="A6"/>
-        </w:rPr>
-        <w:t>beq</w:t>
-      </w:r>
-      <w:proofErr w:type="spellEnd"/>
-      <w:r>
-        <w:rPr>
-          <w:color w:val="A6A6A6" w:themeColor="background1" w:themeShade="A6"/>
-        </w:rPr>
-        <w:t xml:space="preserve"> right</w:t>
-      </w:r>
-    </w:p>
-    <w:p>
-      <w:pPr>
-        <w:pStyle w:val="Code"/>
-        <w:rPr>
-          <w:highlight w:val="yellow"/>
-        </w:rPr>
-      </w:pPr>
-      <w:r>
-        <w:rPr>
-          <w:highlight w:val="yellow"/>
-        </w:rPr>
-        <w:t xml:space="preserve">    </w:t>
-      </w:r>
-      <w:proofErr w:type="spellStart"/>
-      <w:r>
-        <w:rPr>
-          <w:highlight w:val="yellow"/>
-        </w:rPr>
-        <w:t>mov</w:t>
-      </w:r>
-      <w:proofErr w:type="spellEnd"/>
-      <w:r>
-        <w:rPr>
-          <w:highlight w:val="yellow"/>
-        </w:rPr>
-        <w:t xml:space="preserve"> r9, r11</w:t>
-      </w:r>
-      <w:r>
-        <w:rPr>
-          <w:highlight w:val="yellow"/>
-        </w:rPr>
-        <w:tab/>
-      </w:r>
-      <w:r>
-        <w:rPr>
-          <w:highlight w:val="yellow"/>
-        </w:rPr>
-        <w:tab/>
-        <w:t xml:space="preserve">//If not any of the recognised keys, </w:t>
-      </w:r>
-      <w:r>
-        <w:rPr>
-          <w:highlight w:val="yellow"/>
-        </w:rPr>
-        <w:t>use</w:t>
-      </w:r>
-      <w:r>
-        <w:rPr>
-          <w:highlight w:val="yellow"/>
-        </w:rPr>
-        <w:t xml:space="preserve"> </w:t>
-      </w:r>
-      <w:proofErr w:type="spellStart"/>
-      <w:r>
-        <w:rPr>
-          <w:highlight w:val="yellow"/>
-        </w:rPr>
-        <w:t>prev</w:t>
-      </w:r>
-      <w:proofErr w:type="spellEnd"/>
-      <w:r>
-        <w:rPr>
-          <w:highlight w:val="yellow"/>
-        </w:rPr>
-        <w:t xml:space="preserve"> direction</w:t>
-      </w:r>
-    </w:p>
-    <w:p>
-      <w:pPr>
-        <w:pStyle w:val="Code"/>
-        <w:rPr>
-          <w:highlight w:val="yellow"/>
-        </w:rPr>
-      </w:pPr>
-      <w:r>
-        <w:rPr>
-          <w:highlight w:val="yellow"/>
-        </w:rPr>
-        <w:t xml:space="preserve">    b </w:t>
-      </w:r>
-      <w:proofErr w:type="spellStart"/>
-      <w:r>
-        <w:rPr>
-          <w:highlight w:val="yellow"/>
-        </w:rPr>
-        <w:t>switchOnKey</w:t>
-      </w:r>
-      <w:proofErr w:type="spellEnd"/>
-      <w:r>
-        <w:rPr>
-          <w:highlight w:val="yellow"/>
-        </w:rPr>
-        <w:t xml:space="preserve"> </w:t>
-      </w:r>
-      <w:r>
-        <w:rPr>
-          <w:highlight w:val="yellow"/>
-        </w:rPr>
-        <w:tab/>
-      </w:r>
-      <w:r>
-        <w:rPr>
-          <w:highlight w:val="yellow"/>
-        </w:rPr>
-        <w:t xml:space="preserve">      </w:t>
-      </w:r>
-      <w:r>
-        <w:rPr>
-          <w:highlight w:val="yellow"/>
-        </w:rPr>
-        <w:t>//and re-run the switch on keys</w:t>
-      </w:r>
-    </w:p>
-    <w:p>
-      <w:pPr>
-        <w:pStyle w:val="Code"/>
-        <w:rPr>
-          <w:color w:val="A6A6A6" w:themeColor="background1" w:themeShade="A6"/>
-        </w:rPr>
-      </w:pPr>
-      <w:r>
-        <w:rPr>
-          <w:color w:val="A6A6A6" w:themeColor="background1" w:themeShade="A6"/>
-        </w:rPr>
-        <w:t>right:</w:t>
-      </w:r>
-    </w:p>
-    <w:p>
-      <w:pPr>
-        <w:pStyle w:val="Heading1"/>
-      </w:pPr>
-      <w:r>
-        <w:lastRenderedPageBreak/>
-        <w:t>Story 17: Check for max length of snake</w:t>
-      </w:r>
-    </w:p>
-    <w:p>
-      <w:pPr>
-        <w:pStyle w:val="Heading2"/>
-      </w:pPr>
-      <w:r>
-        <w:t>Implementation</w:t>
-      </w:r>
-    </w:p>
-    <w:p>
-      <w:pPr>
-        <w:pStyle w:val="Code"/>
-        <w:rPr>
-          <w:color w:val="A6A6A6" w:themeColor="background1" w:themeShade="A6"/>
-        </w:rPr>
-      </w:pPr>
-      <w:proofErr w:type="spellStart"/>
-      <w:r>
-        <w:rPr>
-          <w:color w:val="A6A6A6" w:themeColor="background1" w:themeShade="A6"/>
-        </w:rPr>
-        <w:t>checkForCrossing</w:t>
-      </w:r>
-      <w:proofErr w:type="spellEnd"/>
-      <w:r>
-        <w:rPr>
-          <w:color w:val="A6A6A6" w:themeColor="background1" w:themeShade="A6"/>
-        </w:rPr>
-        <w:t xml:space="preserve">: </w:t>
-      </w:r>
-      <w:r>
-        <w:rPr>
-          <w:color w:val="A6A6A6" w:themeColor="background1" w:themeShade="A6"/>
-        </w:rPr>
-        <w:tab/>
-      </w:r>
-      <w:r>
-        <w:rPr>
-          <w:color w:val="A6A6A6" w:themeColor="background1" w:themeShade="A6"/>
-        </w:rPr>
-        <w:tab/>
-        <w:t>// check if the snake has hit itself</w:t>
-      </w:r>
-    </w:p>
-    <w:p>
-      <w:pPr>
-        <w:pStyle w:val="Code"/>
-        <w:rPr>
-          <w:color w:val="A6A6A6" w:themeColor="background1" w:themeShade="A6"/>
-        </w:rPr>
-      </w:pPr>
-      <w:r>
-        <w:rPr>
-          <w:color w:val="A6A6A6" w:themeColor="background1" w:themeShade="A6"/>
-        </w:rPr>
-        <w:t xml:space="preserve">    </w:t>
-      </w:r>
-      <w:proofErr w:type="spellStart"/>
-      <w:r>
-        <w:rPr>
-          <w:color w:val="A6A6A6" w:themeColor="background1" w:themeShade="A6"/>
-        </w:rPr>
-        <w:t>ldr</w:t>
-      </w:r>
-      <w:proofErr w:type="spellEnd"/>
-      <w:r>
-        <w:rPr>
-          <w:color w:val="A6A6A6" w:themeColor="background1" w:themeShade="A6"/>
-        </w:rPr>
-        <w:t xml:space="preserve"> r</w:t>
-      </w:r>
-      <w:proofErr w:type="gramStart"/>
-      <w:r>
-        <w:rPr>
-          <w:color w:val="A6A6A6" w:themeColor="background1" w:themeShade="A6"/>
-        </w:rPr>
-        <w:t>0,[</w:t>
-      </w:r>
-      <w:proofErr w:type="gramEnd"/>
-      <w:r>
-        <w:rPr>
-          <w:color w:val="A6A6A6" w:themeColor="background1" w:themeShade="A6"/>
-        </w:rPr>
-        <w:t xml:space="preserve">r4+256] </w:t>
-      </w:r>
-      <w:r>
-        <w:rPr>
-          <w:color w:val="A6A6A6" w:themeColor="background1" w:themeShade="A6"/>
-        </w:rPr>
-        <w:tab/>
-        <w:t>// read, from screen, colour of pixel head is moving</w:t>
-      </w:r>
-      <w:r>
-        <w:rPr>
-          <w:color w:val="A6A6A6" w:themeColor="background1" w:themeShade="A6"/>
-        </w:rPr>
-        <w:t xml:space="preserve"> </w:t>
-      </w:r>
-      <w:r>
-        <w:rPr>
-          <w:color w:val="A6A6A6" w:themeColor="background1" w:themeShade="A6"/>
-        </w:rPr>
-        <w:t>to</w:t>
-      </w:r>
-    </w:p>
-    <w:p>
-      <w:pPr>
-        <w:pStyle w:val="Code"/>
-        <w:rPr>
-          <w:color w:val="A6A6A6" w:themeColor="background1" w:themeShade="A6"/>
-        </w:rPr>
-      </w:pPr>
-      <w:r>
-        <w:rPr>
-          <w:color w:val="A6A6A6" w:themeColor="background1" w:themeShade="A6"/>
-        </w:rPr>
-        <w:t xml:space="preserve">    </w:t>
-      </w:r>
-      <w:proofErr w:type="spellStart"/>
-      <w:r>
-        <w:rPr>
-          <w:color w:val="A6A6A6" w:themeColor="background1" w:themeShade="A6"/>
-        </w:rPr>
-        <w:t>cmp</w:t>
-      </w:r>
-      <w:proofErr w:type="spellEnd"/>
-      <w:r>
-        <w:rPr>
-          <w:color w:val="A6A6A6" w:themeColor="background1" w:themeShade="A6"/>
-        </w:rPr>
-        <w:t xml:space="preserve"> r</w:t>
-      </w:r>
-      <w:proofErr w:type="gramStart"/>
-      <w:r>
-        <w:rPr>
-          <w:color w:val="A6A6A6" w:themeColor="background1" w:themeShade="A6"/>
-        </w:rPr>
-        <w:t>0,r</w:t>
-      </w:r>
-      <w:proofErr w:type="gramEnd"/>
-      <w:r>
-        <w:rPr>
-          <w:color w:val="A6A6A6" w:themeColor="background1" w:themeShade="A6"/>
-        </w:rPr>
-        <w:t xml:space="preserve">1  </w:t>
-      </w:r>
-      <w:r>
-        <w:rPr>
-          <w:color w:val="A6A6A6" w:themeColor="background1" w:themeShade="A6"/>
-        </w:rPr>
-        <w:tab/>
-      </w:r>
-      <w:r>
-        <w:rPr>
-          <w:color w:val="A6A6A6" w:themeColor="background1" w:themeShade="A6"/>
-        </w:rPr>
-        <w:tab/>
-        <w:t>//If it is snake colou</w:t>
-      </w:r>
-      <w:r>
-        <w:rPr>
-          <w:color w:val="A6A6A6" w:themeColor="background1" w:themeShade="A6"/>
-        </w:rPr>
-        <w:t>r…</w:t>
-      </w:r>
-      <w:r>
-        <w:rPr>
-          <w:color w:val="A6A6A6" w:themeColor="background1" w:themeShade="A6"/>
-        </w:rPr>
-        <w:t xml:space="preserve"> </w:t>
+        <w:t xml:space="preserve">//If it is snake colour… </w:t>
       </w:r>
     </w:p>
     <w:p>
@@ -14374,7 +14416,7 @@
 </file>
 
 <file path=customXml/itemProps1.xml><?xml version="1.0" encoding="utf-8"?>
-<ds:datastoreItem xmlns:ds="http://schemas.openxmlformats.org/officeDocument/2006/customXml" ds:itemID="{539F818C-1412-4D2D-AEC8-87608D466298}">
+<ds:datastoreItem xmlns:ds="http://schemas.openxmlformats.org/officeDocument/2006/customXml" ds:itemID="{ACC3DBC4-D2BC-4D6B-AB2A-49FD10E08C57}">
   <ds:schemaRefs>
     <ds:schemaRef ds:uri="http://schemas.openxmlformats.org/officeDocument/2006/bibliography"/>
   </ds:schemaRefs>

</xml_diff>

<commit_message>
Snake - Reverted some of previous changes
</commit_message>
<xml_diff>
--- a/Snake/Story plan.docx
+++ b/Snake/Story plan.docx
@@ -799,7 +799,28 @@
         <w:t>,</w:t>
       </w:r>
       <w:r>
-        <w:t xml:space="preserve"> register 0 should default to the value 0, but it is not safe to assume this, so we set it to 0 explicitly. This is equivalent to the practice </w:t>
+        <w:t xml:space="preserve"> the simulation will set</w:t>
+      </w:r>
+      <w:r>
+        <w:t xml:space="preserve"> </w:t>
+      </w:r>
+      <w:r>
+        <w:t xml:space="preserve">the value of all registers to the default value 0.  However, on a real processor </w:t>
+      </w:r>
+      <w:r>
+        <w:t xml:space="preserve">it is not safe to assume this, </w:t>
+      </w:r>
+      <w:r>
+        <w:t>hence</w:t>
+      </w:r>
+      <w:r>
+        <w:t xml:space="preserve"> we set </w:t>
+      </w:r>
+      <w:r>
+        <w:t>the value of register 0</w:t>
+      </w:r>
+      <w:r>
+        <w:t xml:space="preserve"> to 0 explicitly. This is equivalent to the practice </w:t>
       </w:r>
       <w:r>
         <w:t xml:space="preserve">- </w:t>
@@ -878,20 +899,6 @@
           <w:b w:val="0"/>
         </w:rPr>
         <w:t>In the above code, 256 does not mean ‘use the (immediate) value of 256’ -  the instruction means ‘store the contents of register 1 in memory location 256’. This is an example of ‘direct address mode’.</w:t>
-      </w:r>
-    </w:p>
-    <w:p>
-      <w:pPr>
-        <w:pStyle w:val="Instruction"/>
-        <w:rPr>
-          <w:color w:val="FF0000"/>
-        </w:rPr>
-      </w:pPr>
-      <w:r>
-        <w:rPr>
-          <w:color w:val="FF0000"/>
-        </w:rPr>
-        <w:t>[For Peter: currently this does not work – you can’t direct-address screen memory]</w:t>
       </w:r>
     </w:p>
     <w:p>
@@ -3685,13 +3692,13 @@
         <w:rPr>
           <w:color w:val="A6A6A6" w:themeColor="background1" w:themeShade="A6"/>
         </w:rPr>
-        <w:t xml:space="preserve"> r3, #52</w:t>
-      </w:r>
-      <w:r>
-        <w:rPr>
-          <w:color w:val="A6A6A6" w:themeColor="background1" w:themeShade="A6"/>
-        </w:rPr>
-        <w:t>7</w:t>
+        <w:t xml:space="preserve"> r3, #</w:t>
+      </w:r>
+      <w:r>
+        <w:rPr>
+          <w:color w:val="A6A6A6" w:themeColor="background1" w:themeShade="A6"/>
+        </w:rPr>
+        <w:t>271</w:t>
       </w:r>
       <w:r>
         <w:rPr>
@@ -3737,13 +3744,13 @@
         <w:rPr>
           <w:color w:val="A6A6A6" w:themeColor="background1" w:themeShade="A6"/>
         </w:rPr>
-        <w:t xml:space="preserve"> r4, #52</w:t>
-      </w:r>
-      <w:r>
-        <w:rPr>
-          <w:color w:val="A6A6A6" w:themeColor="background1" w:themeShade="A6"/>
-        </w:rPr>
-        <w:t>8</w:t>
+        <w:t xml:space="preserve"> r4, #</w:t>
+      </w:r>
+      <w:r>
+        <w:rPr>
+          <w:color w:val="A6A6A6" w:themeColor="background1" w:themeShade="A6"/>
+        </w:rPr>
+        <w:t>272</w:t>
       </w:r>
       <w:r>
         <w:rPr>
@@ -6243,7 +6250,7 @@
     </w:p>
     <w:p>
       <w:r>
-        <w:t xml:space="preserve">Initially the snake will consist of two elements only, which we will declare using the pseudo instruction </w:t>
+        <w:t xml:space="preserve">We will define all the memory from the end of the program as being available for the queue using </w:t>
       </w:r>
       <w:proofErr w:type="spellStart"/>
       <w:r>
@@ -6277,7 +6284,7 @@
           <w:sz w:val="19"/>
           <w:szCs w:val="19"/>
         </w:rPr>
-        <w:t xml:space="preserve">body0: </w:t>
+        <w:t xml:space="preserve">body: </w:t>
       </w:r>
       <w:proofErr w:type="spellStart"/>
       <w:r>
@@ -6297,9 +6304,8 @@
           <w:sz w:val="19"/>
           <w:szCs w:val="19"/>
         </w:rPr>
-        <w:t xml:space="preserve"> 271 //body segment pointers extend from here to end of memory (</w:t>
-      </w:r>
-      <w:proofErr w:type="spellStart"/>
+        <w:t xml:space="preserve"> </w:t>
+      </w:r>
       <w:r>
         <w:rPr>
           <w:rFonts w:ascii="Consolas" w:hAnsi="Consolas" w:cs="Consolas"/>
@@ -6307,9 +6313,8 @@
           <w:sz w:val="19"/>
           <w:szCs w:val="19"/>
         </w:rPr>
-        <w:t>addr</w:t>
-      </w:r>
-      <w:proofErr w:type="spellEnd"/>
+        <w:t>0</w:t>
+      </w:r>
       <w:r>
         <w:rPr>
           <w:rFonts w:ascii="Consolas" w:hAnsi="Consolas" w:cs="Consolas"/>
@@ -6317,18 +6322,19 @@
           <w:sz w:val="19"/>
           <w:szCs w:val="19"/>
         </w:rPr>
-        <w:t xml:space="preserve"> 199)</w:t>
-      </w:r>
-    </w:p>
-    <w:p>
-      <w:pPr>
+        <w:t xml:space="preserve"> //body segment pointers extend from here to end of memory (</w:t>
+      </w:r>
+      <w:proofErr w:type="spellStart"/>
+      <w:r>
         <w:rPr>
           <w:rFonts w:ascii="Consolas" w:hAnsi="Consolas" w:cs="Consolas"/>
           <w:color w:val="000000"/>
           <w:sz w:val="19"/>
           <w:szCs w:val="19"/>
         </w:rPr>
-      </w:pPr>
+        <w:t>addr</w:t>
+      </w:r>
+      <w:proofErr w:type="spellEnd"/>
       <w:r>
         <w:rPr>
           <w:rFonts w:ascii="Consolas" w:hAnsi="Consolas" w:cs="Consolas"/>
@@ -6336,36 +6342,22 @@
           <w:sz w:val="19"/>
           <w:szCs w:val="19"/>
         </w:rPr>
-        <w:t xml:space="preserve">body1: </w:t>
-      </w:r>
-      <w:proofErr w:type="spellStart"/>
-      <w:r>
+        <w:t xml:space="preserve"> 199)</w:t>
+      </w:r>
+    </w:p>
+    <w:p>
+      <w:pPr>
+        <w:autoSpaceDE w:val="0"/>
+        <w:autoSpaceDN w:val="0"/>
+        <w:adjustRightInd w:val="0"/>
+        <w:spacing w:after="0" w:line="240" w:lineRule="auto"/>
         <w:rPr>
           <w:rFonts w:ascii="Consolas" w:hAnsi="Consolas" w:cs="Consolas"/>
           <w:color w:val="000000"/>
           <w:sz w:val="19"/>
           <w:szCs w:val="19"/>
         </w:rPr>
-        <w:t>dat</w:t>
-      </w:r>
-      <w:proofErr w:type="spellEnd"/>
-      <w:r>
-        <w:rPr>
-          <w:rFonts w:ascii="Consolas" w:hAnsi="Consolas" w:cs="Consolas"/>
-          <w:color w:val="000000"/>
-          <w:sz w:val="19"/>
-          <w:szCs w:val="19"/>
-        </w:rPr>
-        <w:t xml:space="preserve"> 272</w:t>
-      </w:r>
-    </w:p>
-    <w:p>
-      <w:r>
-        <w:t xml:space="preserve">where the two locations correspond to the initial </w:t>
-      </w:r>
-      <w:r>
-        <w:t>screen addresses for the starting position of the snake’s tail and head respectively.</w:t>
-      </w:r>
+      </w:pPr>
     </w:p>
     <w:p>
       <w:pPr>
@@ -6437,7 +6429,19 @@
         <w:rPr>
           <w:color w:val="A6A6A6" w:themeColor="background1" w:themeShade="A6"/>
         </w:rPr>
-        <w:t>0x008844       //Snake colour</w:t>
+        <w:t xml:space="preserve">0x008844     </w:t>
+      </w:r>
+      <w:r>
+        <w:rPr>
+          <w:color w:val="A6A6A6" w:themeColor="background1" w:themeShade="A6"/>
+        </w:rPr>
+        <w:tab/>
+      </w:r>
+      <w:r>
+        <w:rPr>
+          <w:color w:val="A6A6A6" w:themeColor="background1" w:themeShade="A6"/>
+        </w:rPr>
+        <w:t>//Snake colour</w:t>
       </w:r>
     </w:p>
     <w:p>
@@ -6485,111 +6489,95 @@
         <w:rPr>
           <w:color w:val="A6A6A6" w:themeColor="background1" w:themeShade="A6"/>
         </w:rPr>
-        <w:t>0xffffff       //Background colour (white)</w:t>
-      </w:r>
-    </w:p>
-    <w:p>
-      <w:pPr>
-        <w:pStyle w:val="Code"/>
-        <w:rPr>
-          <w:highlight w:val="yellow"/>
-        </w:rPr>
-      </w:pPr>
-      <w:r>
-        <w:rPr>
-          <w:highlight w:val="yellow"/>
-        </w:rPr>
-        <w:t xml:space="preserve">    </w:t>
-      </w:r>
-      <w:proofErr w:type="spellStart"/>
-      <w:r>
-        <w:rPr>
-          <w:highlight w:val="yellow"/>
-        </w:rPr>
-        <w:t>ldr</w:t>
-      </w:r>
-      <w:proofErr w:type="spellEnd"/>
-      <w:r>
-        <w:rPr>
-          <w:highlight w:val="yellow"/>
-        </w:rPr>
-        <w:t xml:space="preserve"> r3, </w:t>
-      </w:r>
-      <w:r>
-        <w:rPr>
-          <w:highlight w:val="yellow"/>
-        </w:rPr>
-        <w:t>body0</w:t>
-      </w:r>
-      <w:r>
-        <w:rPr>
-          <w:highlight w:val="yellow"/>
-        </w:rPr>
-        <w:t xml:space="preserve">            //</w:t>
-      </w:r>
-      <w:r>
-        <w:rPr>
-          <w:highlight w:val="yellow"/>
-        </w:rPr>
-        <w:t>Tail</w:t>
-      </w:r>
-      <w:r>
-        <w:rPr>
-          <w:highlight w:val="yellow"/>
-        </w:rPr>
-        <w:t xml:space="preserve"> position, initialised</w:t>
-      </w:r>
-    </w:p>
-    <w:p>
-      <w:pPr>
-        <w:pStyle w:val="Code"/>
-        <w:rPr>
-          <w:color w:val="A6A6A6" w:themeColor="background1" w:themeShade="A6"/>
-        </w:rPr>
-      </w:pPr>
-      <w:r>
-        <w:rPr>
-          <w:highlight w:val="yellow"/>
-        </w:rPr>
-        <w:t xml:space="preserve">    </w:t>
-      </w:r>
-      <w:proofErr w:type="spellStart"/>
-      <w:r>
-        <w:rPr>
-          <w:highlight w:val="yellow"/>
-        </w:rPr>
-        <w:t>ldr</w:t>
-      </w:r>
-      <w:proofErr w:type="spellEnd"/>
-      <w:r>
-        <w:rPr>
-          <w:highlight w:val="yellow"/>
-        </w:rPr>
-        <w:t xml:space="preserve"> r4, </w:t>
-      </w:r>
-      <w:r>
-        <w:rPr>
-          <w:highlight w:val="yellow"/>
-        </w:rPr>
-        <w:t>body1</w:t>
-      </w:r>
-      <w:r>
-        <w:rPr>
-          <w:highlight w:val="yellow"/>
-        </w:rPr>
-        <w:t xml:space="preserve">            //</w:t>
-      </w:r>
-      <w:r>
-        <w:rPr>
-          <w:highlight w:val="yellow"/>
-        </w:rPr>
-        <w:t>Head</w:t>
-      </w:r>
-      <w:r>
-        <w:rPr>
-          <w:highlight w:val="yellow"/>
-        </w:rPr>
-        <w:t xml:space="preserve"> position, initialised</w:t>
+        <w:t xml:space="preserve">0xffffff     </w:t>
+      </w:r>
+      <w:r>
+        <w:rPr>
+          <w:color w:val="A6A6A6" w:themeColor="background1" w:themeShade="A6"/>
+        </w:rPr>
+        <w:tab/>
+      </w:r>
+      <w:r>
+        <w:rPr>
+          <w:color w:val="A6A6A6" w:themeColor="background1" w:themeShade="A6"/>
+        </w:rPr>
+        <w:t>//Background colour (white)</w:t>
+      </w:r>
+    </w:p>
+    <w:p>
+      <w:pPr>
+        <w:pStyle w:val="Code"/>
+        <w:rPr>
+          <w:color w:val="A6A6A6" w:themeColor="background1" w:themeShade="A6"/>
+        </w:rPr>
+      </w:pPr>
+      <w:r>
+        <w:rPr>
+          <w:color w:val="A6A6A6" w:themeColor="background1" w:themeShade="A6"/>
+        </w:rPr>
+        <w:t xml:space="preserve">    </w:t>
+      </w:r>
+      <w:proofErr w:type="spellStart"/>
+      <w:r>
+        <w:rPr>
+          <w:color w:val="A6A6A6" w:themeColor="background1" w:themeShade="A6"/>
+        </w:rPr>
+        <w:t>mov</w:t>
+      </w:r>
+      <w:proofErr w:type="spellEnd"/>
+      <w:r>
+        <w:rPr>
+          <w:color w:val="A6A6A6" w:themeColor="background1" w:themeShade="A6"/>
+        </w:rPr>
+        <w:t xml:space="preserve"> r3, #271        </w:t>
+      </w:r>
+      <w:r>
+        <w:rPr>
+          <w:color w:val="A6A6A6" w:themeColor="background1" w:themeShade="A6"/>
+        </w:rPr>
+        <w:tab/>
+        <w:t>//Tail position, initialised</w:t>
+      </w:r>
+    </w:p>
+    <w:p>
+      <w:pPr>
+        <w:pStyle w:val="Code"/>
+        <w:rPr>
+          <w:color w:val="A6A6A6" w:themeColor="background1" w:themeShade="A6"/>
+        </w:rPr>
+      </w:pPr>
+      <w:r>
+        <w:rPr>
+          <w:color w:val="A6A6A6" w:themeColor="background1" w:themeShade="A6"/>
+        </w:rPr>
+        <w:t xml:space="preserve">    </w:t>
+      </w:r>
+      <w:proofErr w:type="spellStart"/>
+      <w:r>
+        <w:rPr>
+          <w:color w:val="A6A6A6" w:themeColor="background1" w:themeShade="A6"/>
+        </w:rPr>
+        <w:t>mov</w:t>
+      </w:r>
+      <w:proofErr w:type="spellEnd"/>
+      <w:r>
+        <w:rPr>
+          <w:color w:val="A6A6A6" w:themeColor="background1" w:themeShade="A6"/>
+        </w:rPr>
+        <w:t xml:space="preserve"> r4, #272      </w:t>
+      </w:r>
+      <w:r>
+        <w:rPr>
+          <w:color w:val="A6A6A6" w:themeColor="background1" w:themeShade="A6"/>
+        </w:rPr>
+        <w:tab/>
+        <w:t>//Head position, initialised</w:t>
+      </w:r>
+      <w:r>
+        <w:rPr>
+          <w:color w:val="A6A6A6" w:themeColor="background1" w:themeShade="A6"/>
+        </w:rPr>
+        <w:t xml:space="preserve">    </w:t>
       </w:r>
     </w:p>
     <w:p>
@@ -6704,6 +6692,9 @@
         </w:rPr>
       </w:pPr>
       <w:r>
+        <w:rPr>
+          <w:highlight w:val="yellow"/>
+        </w:rPr>
         <w:t xml:space="preserve">    </w:t>
       </w:r>
       <w:proofErr w:type="spellStart"/>
@@ -6718,19 +6709,246 @@
         <w:rPr>
           <w:highlight w:val="yellow"/>
         </w:rPr>
+        <w:t xml:space="preserve"> r7, #body     </w:t>
+      </w:r>
+      <w:r>
+        <w:rPr>
+          <w:highlight w:val="yellow"/>
+        </w:rPr>
+        <w:tab/>
+        <w:t xml:space="preserve">//Pointer front of queue, initialised to first data </w:t>
+      </w:r>
+      <w:proofErr w:type="spellStart"/>
+      <w:r>
+        <w:rPr>
+          <w:highlight w:val="yellow"/>
+        </w:rPr>
+        <w:t>loc</w:t>
+      </w:r>
+      <w:proofErr w:type="spellEnd"/>
+    </w:p>
+    <w:p>
+      <w:pPr>
+        <w:pStyle w:val="Code"/>
+        <w:rPr>
+          <w:highlight w:val="yellow"/>
+        </w:rPr>
+      </w:pPr>
+      <w:r>
+        <w:rPr>
+          <w:highlight w:val="yellow"/>
+        </w:rPr>
+        <w:t xml:space="preserve">    add r</w:t>
+      </w:r>
+      <w:proofErr w:type="gramStart"/>
+      <w:r>
+        <w:rPr>
+          <w:highlight w:val="yellow"/>
+        </w:rPr>
+        <w:t>8,r</w:t>
+      </w:r>
+      <w:proofErr w:type="gramEnd"/>
+      <w:r>
+        <w:rPr>
+          <w:highlight w:val="yellow"/>
+        </w:rPr>
+        <w:t>7,#1        //Pointer to head address in body data (1 after tail)</w:t>
+      </w:r>
+    </w:p>
+    <w:p>
+      <w:pPr>
+        <w:pStyle w:val="Code"/>
+        <w:rPr>
+          <w:color w:val="A6A6A6" w:themeColor="background1" w:themeShade="A6"/>
+        </w:rPr>
+      </w:pPr>
+      <w:proofErr w:type="spellStart"/>
+      <w:r>
+        <w:rPr>
+          <w:color w:val="A6A6A6" w:themeColor="background1" w:themeShade="A6"/>
+        </w:rPr>
+        <w:t>drawSnake</w:t>
+      </w:r>
+      <w:proofErr w:type="spellEnd"/>
+      <w:r>
+        <w:rPr>
+          <w:color w:val="A6A6A6" w:themeColor="background1" w:themeShade="A6"/>
+        </w:rPr>
+        <w:t>:</w:t>
+      </w:r>
+      <w:r>
+        <w:rPr>
+          <w:color w:val="A6A6A6" w:themeColor="background1" w:themeShade="A6"/>
+        </w:rPr>
+        <w:t xml:space="preserve"> </w:t>
+      </w:r>
+      <w:r>
+        <w:rPr>
+          <w:color w:val="00B050"/>
+        </w:rPr>
+        <w:t>(unchanged)</w:t>
+      </w:r>
+    </w:p>
+    <w:p>
+      <w:pPr>
+        <w:pStyle w:val="Code"/>
+        <w:rPr>
+          <w:color w:val="A6A6A6" w:themeColor="background1" w:themeShade="A6"/>
+        </w:rPr>
+      </w:pPr>
+      <w:proofErr w:type="spellStart"/>
+      <w:r>
+        <w:rPr>
+          <w:color w:val="A6A6A6" w:themeColor="background1" w:themeShade="A6"/>
+        </w:rPr>
+        <w:t>moveSnake</w:t>
+      </w:r>
+      <w:proofErr w:type="spellEnd"/>
+      <w:r>
+        <w:rPr>
+          <w:color w:val="A6A6A6" w:themeColor="background1" w:themeShade="A6"/>
+        </w:rPr>
+        <w:t>:</w:t>
+      </w:r>
+      <w:r>
+        <w:rPr>
+          <w:color w:val="A6A6A6" w:themeColor="background1" w:themeShade="A6"/>
+        </w:rPr>
+        <w:t xml:space="preserve"> </w:t>
+      </w:r>
+      <w:r>
+        <w:rPr>
+          <w:color w:val="00B050"/>
+        </w:rPr>
+        <w:t>(unchanged)</w:t>
+      </w:r>
+    </w:p>
+    <w:p>
+      <w:pPr>
+        <w:pStyle w:val="Code"/>
+        <w:rPr>
+          <w:color w:val="A6A6A6" w:themeColor="background1" w:themeShade="A6"/>
+        </w:rPr>
+      </w:pPr>
+      <w:proofErr w:type="spellStart"/>
+      <w:r>
+        <w:rPr>
+          <w:color w:val="A6A6A6" w:themeColor="background1" w:themeShade="A6"/>
+        </w:rPr>
+        <w:t>moveTail</w:t>
+      </w:r>
+      <w:proofErr w:type="spellEnd"/>
+      <w:r>
+        <w:rPr>
+          <w:color w:val="A6A6A6" w:themeColor="background1" w:themeShade="A6"/>
+        </w:rPr>
+        <w:t>:</w:t>
+      </w:r>
+    </w:p>
+    <w:p>
+      <w:pPr>
+        <w:pStyle w:val="Code"/>
+        <w:rPr>
+          <w:highlight w:val="yellow"/>
+        </w:rPr>
+      </w:pPr>
+      <w:r>
+        <w:rPr>
+          <w:color w:val="A6A6A6" w:themeColor="background1" w:themeShade="A6"/>
+        </w:rPr>
+        <w:t xml:space="preserve">    </w:t>
+      </w:r>
+      <w:proofErr w:type="spellStart"/>
+      <w:r>
+        <w:rPr>
+          <w:highlight w:val="yellow"/>
+        </w:rPr>
+        <w:t>ldr</w:t>
+      </w:r>
+      <w:proofErr w:type="spellEnd"/>
+      <w:r>
+        <w:rPr>
+          <w:highlight w:val="yellow"/>
+        </w:rPr>
         <w:t xml:space="preserve"> r</w:t>
       </w:r>
       <w:r>
         <w:rPr>
           <w:highlight w:val="yellow"/>
         </w:rPr>
+        <w:t>0</w:t>
+      </w:r>
+      <w:r>
+        <w:rPr>
+          <w:highlight w:val="yellow"/>
+        </w:rPr>
+        <w:t>, [r</w:t>
+      </w:r>
+      <w:r>
+        <w:rPr>
+          <w:highlight w:val="yellow"/>
+        </w:rPr>
         <w:t>7</w:t>
       </w:r>
       <w:r>
         <w:rPr>
           <w:highlight w:val="yellow"/>
         </w:rPr>
-        <w:t>, #body</w:t>
+        <w:t>]</w:t>
+      </w:r>
+    </w:p>
+    <w:p>
+      <w:pPr>
+        <w:pStyle w:val="Code"/>
+        <w:rPr>
+          <w:color w:val="A6A6A6" w:themeColor="background1" w:themeShade="A6"/>
+        </w:rPr>
+      </w:pPr>
+      <w:r>
+        <w:rPr>
+          <w:color w:val="A6A6A6" w:themeColor="background1" w:themeShade="A6"/>
+        </w:rPr>
+        <w:t xml:space="preserve">    </w:t>
+      </w:r>
+      <w:proofErr w:type="spellStart"/>
+      <w:r>
+        <w:rPr>
+          <w:color w:val="A6A6A6" w:themeColor="background1" w:themeShade="A6"/>
+        </w:rPr>
+        <w:t>str</w:t>
+      </w:r>
+      <w:proofErr w:type="spellEnd"/>
+      <w:r>
+        <w:rPr>
+          <w:color w:val="A6A6A6" w:themeColor="background1" w:themeShade="A6"/>
+        </w:rPr>
+        <w:t xml:space="preserve"> </w:t>
+      </w:r>
+      <w:r>
+        <w:rPr>
+          <w:color w:val="A6A6A6" w:themeColor="background1" w:themeShade="A6"/>
+        </w:rPr>
+        <w:t>r</w:t>
+      </w:r>
+      <w:proofErr w:type="gramStart"/>
+      <w:r>
+        <w:rPr>
+          <w:color w:val="A6A6A6" w:themeColor="background1" w:themeShade="A6"/>
+        </w:rPr>
+        <w:t>2</w:t>
+      </w:r>
+      <w:r>
+        <w:rPr>
+          <w:color w:val="A6A6A6" w:themeColor="background1" w:themeShade="A6"/>
+        </w:rPr>
+        <w:t>,[</w:t>
+      </w:r>
+      <w:proofErr w:type="gramEnd"/>
+      <w:r>
+        <w:rPr>
+          <w:highlight w:val="yellow"/>
+        </w:rPr>
+        <w:t>r</w:t>
       </w:r>
       <w:r>
         <w:rPr>
@@ -6740,59 +6958,322 @@
       </w:r>
       <w:r>
         <w:rPr>
-          <w:highlight w:val="yellow"/>
-        </w:rPr>
-        <w:t xml:space="preserve">     </w:t>
-      </w:r>
-      <w:r>
-        <w:rPr>
-          <w:highlight w:val="yellow"/>
+          <w:color w:val="A6A6A6" w:themeColor="background1" w:themeShade="A6"/>
+        </w:rPr>
+        <w:t>+256]        //Reset tail to Background</w:t>
+      </w:r>
+    </w:p>
+    <w:p>
+      <w:pPr>
+        <w:pStyle w:val="Code"/>
+        <w:rPr>
+          <w:highlight w:val="yellow"/>
+        </w:rPr>
+      </w:pPr>
+      <w:r>
+        <w:rPr>
+          <w:color w:val="A6A6A6" w:themeColor="background1" w:themeShade="A6"/>
+        </w:rPr>
+        <w:t xml:space="preserve">    </w:t>
+      </w:r>
+      <w:r>
+        <w:rPr>
+          <w:highlight w:val="yellow"/>
+        </w:rPr>
+        <w:t>add r</w:t>
+      </w:r>
+      <w:proofErr w:type="gramStart"/>
+      <w:r>
+        <w:rPr>
+          <w:highlight w:val="yellow"/>
+        </w:rPr>
+        <w:t>7</w:t>
+      </w:r>
+      <w:r>
+        <w:rPr>
+          <w:highlight w:val="yellow"/>
+        </w:rPr>
+        <w:t>,r</w:t>
+      </w:r>
+      <w:proofErr w:type="gramEnd"/>
+      <w:r>
+        <w:rPr>
+          <w:highlight w:val="yellow"/>
+        </w:rPr>
+        <w:t>7</w:t>
+      </w:r>
+      <w:r>
+        <w:rPr>
+          <w:highlight w:val="yellow"/>
+        </w:rPr>
+        <w:t>,#1            //Increment the tail pointer (for use next cycle)</w:t>
+      </w:r>
+    </w:p>
+    <w:p>
+      <w:pPr>
+        <w:pStyle w:val="Code"/>
+        <w:rPr>
+          <w:color w:val="A6A6A6" w:themeColor="background1" w:themeShade="A6"/>
+        </w:rPr>
+      </w:pPr>
+      <w:proofErr w:type="spellStart"/>
+      <w:r>
+        <w:rPr>
+          <w:color w:val="A6A6A6" w:themeColor="background1" w:themeShade="A6"/>
+        </w:rPr>
+        <w:t>moveHead</w:t>
+      </w:r>
+      <w:proofErr w:type="spellEnd"/>
+      <w:r>
+        <w:rPr>
+          <w:color w:val="A6A6A6" w:themeColor="background1" w:themeShade="A6"/>
+        </w:rPr>
+        <w:t>:</w:t>
+      </w:r>
+    </w:p>
+    <w:p>
+      <w:pPr>
+        <w:pStyle w:val="Code"/>
+        <w:rPr>
+          <w:color w:val="A6A6A6" w:themeColor="background1" w:themeShade="A6"/>
+        </w:rPr>
+      </w:pPr>
+      <w:r>
+        <w:rPr>
+          <w:color w:val="A6A6A6" w:themeColor="background1" w:themeShade="A6"/>
+        </w:rPr>
+        <w:t xml:space="preserve">    </w:t>
+      </w:r>
+      <w:r>
+        <w:rPr>
+          <w:highlight w:val="yellow"/>
+        </w:rPr>
+        <w:t>add r</w:t>
+      </w:r>
+      <w:proofErr w:type="gramStart"/>
+      <w:r>
+        <w:rPr>
+          <w:highlight w:val="yellow"/>
+        </w:rPr>
+        <w:t>8</w:t>
+      </w:r>
+      <w:r>
+        <w:rPr>
+          <w:highlight w:val="yellow"/>
+        </w:rPr>
+        <w:t>,r</w:t>
+      </w:r>
+      <w:proofErr w:type="gramEnd"/>
+      <w:r>
+        <w:rPr>
+          <w:highlight w:val="yellow"/>
+        </w:rPr>
+        <w:t>8</w:t>
+      </w:r>
+      <w:r>
+        <w:rPr>
+          <w:highlight w:val="yellow"/>
+        </w:rPr>
+        <w:t>,#1</w:t>
+      </w:r>
+      <w:r>
+        <w:rPr>
+          <w:color w:val="A6A6A6" w:themeColor="background1" w:themeShade="A6"/>
+        </w:rPr>
+        <w:t xml:space="preserve">            //Increment the head pointer</w:t>
+      </w:r>
+    </w:p>
+    <w:p>
+      <w:pPr>
+        <w:pStyle w:val="Code"/>
+        <w:rPr>
+          <w:highlight w:val="yellow"/>
+        </w:rPr>
+      </w:pPr>
+      <w:r>
+        <w:rPr>
+          <w:highlight w:val="yellow"/>
+        </w:rPr>
+        <w:t xml:space="preserve">    </w:t>
+      </w:r>
+      <w:proofErr w:type="spellStart"/>
+      <w:r>
+        <w:rPr>
+          <w:highlight w:val="yellow"/>
+        </w:rPr>
+        <w:t>str</w:t>
+      </w:r>
+      <w:proofErr w:type="spellEnd"/>
+      <w:r>
+        <w:rPr>
+          <w:highlight w:val="yellow"/>
+        </w:rPr>
+        <w:t xml:space="preserve"> r</w:t>
+      </w:r>
+      <w:r>
+        <w:rPr>
+          <w:highlight w:val="yellow"/>
+        </w:rPr>
+        <w:t>4</w:t>
+      </w:r>
+      <w:r>
+        <w:rPr>
+          <w:highlight w:val="yellow"/>
+        </w:rPr>
+        <w:t>, [r</w:t>
+      </w:r>
+      <w:r>
+        <w:rPr>
+          <w:highlight w:val="yellow"/>
+        </w:rPr>
+        <w:t>8</w:t>
+      </w:r>
+      <w:r>
+        <w:rPr>
+          <w:highlight w:val="yellow"/>
+        </w:rPr>
+        <w:t>]</w:t>
+      </w:r>
+      <w:r>
+        <w:rPr>
+          <w:highlight w:val="yellow"/>
+        </w:rPr>
+        <w:t xml:space="preserve">            //Store the new head location in data</w:t>
+      </w:r>
+    </w:p>
+    <w:p>
+      <w:pPr>
+        <w:pStyle w:val="Code"/>
+        <w:rPr>
+          <w:color w:val="A6A6A6" w:themeColor="background1" w:themeShade="A6"/>
+        </w:rPr>
+      </w:pPr>
+      <w:r>
+        <w:rPr>
+          <w:color w:val="A6A6A6" w:themeColor="background1" w:themeShade="A6"/>
+        </w:rPr>
+        <w:t xml:space="preserve">    </w:t>
+      </w:r>
+      <w:proofErr w:type="spellStart"/>
+      <w:r>
+        <w:rPr>
+          <w:color w:val="A6A6A6" w:themeColor="background1" w:themeShade="A6"/>
+        </w:rPr>
+        <w:t>str</w:t>
+      </w:r>
+      <w:proofErr w:type="spellEnd"/>
+      <w:r>
+        <w:rPr>
+          <w:color w:val="A6A6A6" w:themeColor="background1" w:themeShade="A6"/>
+        </w:rPr>
+        <w:t xml:space="preserve"> r</w:t>
+      </w:r>
+      <w:proofErr w:type="gramStart"/>
+      <w:r>
+        <w:rPr>
+          <w:color w:val="A6A6A6" w:themeColor="background1" w:themeShade="A6"/>
+        </w:rPr>
+        <w:t>1,</w:t>
+      </w:r>
+      <w:r>
+        <w:rPr>
+          <w:color w:val="A6A6A6" w:themeColor="background1" w:themeShade="A6"/>
+        </w:rPr>
+        <w:t>[</w:t>
+      </w:r>
+      <w:proofErr w:type="gramEnd"/>
+      <w:r>
+        <w:rPr>
+          <w:color w:val="A6A6A6" w:themeColor="background1" w:themeShade="A6"/>
+        </w:rPr>
+        <w:t>r4+256]</w:t>
+      </w:r>
+      <w:r>
+        <w:rPr>
+          <w:color w:val="A6A6A6" w:themeColor="background1" w:themeShade="A6"/>
+        </w:rPr>
+        <w:t xml:space="preserve">         </w:t>
+      </w:r>
+      <w:r>
+        <w:rPr>
+          <w:color w:val="A6A6A6" w:themeColor="background1" w:themeShade="A6"/>
         </w:rPr>
         <w:tab/>
-        <w:t xml:space="preserve">//Pointer </w:t>
-      </w:r>
-      <w:r>
-        <w:rPr>
-          <w:highlight w:val="yellow"/>
-        </w:rPr>
-        <w:t xml:space="preserve">to </w:t>
-      </w:r>
-      <w:r>
-        <w:rPr>
-          <w:highlight w:val="yellow"/>
-        </w:rPr>
-        <w:t>front of queue, initialised</w:t>
-      </w:r>
-    </w:p>
-    <w:p>
-      <w:pPr>
-        <w:pStyle w:val="Code"/>
-      </w:pPr>
-      <w:r>
-        <w:rPr>
-          <w:highlight w:val="yellow"/>
-        </w:rPr>
-        <w:t xml:space="preserve">    </w:t>
-      </w:r>
-      <w:proofErr w:type="spellStart"/>
-      <w:r>
-        <w:rPr>
-          <w:highlight w:val="yellow"/>
-        </w:rPr>
-        <w:t>mov</w:t>
-      </w:r>
-      <w:proofErr w:type="spellEnd"/>
-      <w:r>
-        <w:rPr>
-          <w:highlight w:val="yellow"/>
-        </w:rPr>
-        <w:t xml:space="preserve"> r8, #body1</w:t>
-      </w:r>
-      <w:r>
-        <w:rPr>
-          <w:highlight w:val="yellow"/>
-        </w:rPr>
-        <w:t xml:space="preserve">        </w:t>
+        <w:t>//Draw new head</w:t>
+      </w:r>
+    </w:p>
+    <w:p>
+      <w:pPr>
+        <w:pStyle w:val="Code"/>
+        <w:rPr>
+          <w:color w:val="808080" w:themeColor="background1" w:themeShade="80"/>
+        </w:rPr>
+      </w:pPr>
+      <w:r>
+        <w:rPr>
+          <w:color w:val="808080" w:themeColor="background1" w:themeShade="80"/>
+        </w:rPr>
+        <w:t xml:space="preserve"> </w:t>
+      </w:r>
+      <w:r>
+        <w:rPr>
+          <w:color w:val="808080" w:themeColor="background1" w:themeShade="80"/>
+        </w:rPr>
+        <w:t xml:space="preserve">   b </w:t>
+      </w:r>
+      <w:proofErr w:type="spellStart"/>
+      <w:r>
+        <w:rPr>
+          <w:color w:val="808080" w:themeColor="background1" w:themeShade="80"/>
+        </w:rPr>
+        <w:t>moveSnake</w:t>
+      </w:r>
+      <w:proofErr w:type="spellEnd"/>
+      <w:r>
+        <w:rPr>
+          <w:color w:val="808080" w:themeColor="background1" w:themeShade="80"/>
+        </w:rPr>
+        <w:t xml:space="preserve">  </w:t>
+      </w:r>
+    </w:p>
+    <w:p>
+      <w:pPr>
+        <w:pStyle w:val="Code"/>
+        <w:rPr>
+          <w:highlight w:val="yellow"/>
+        </w:rPr>
+      </w:pPr>
+      <w:r>
+        <w:rPr>
+          <w:highlight w:val="yellow"/>
+        </w:rPr>
+        <w:t xml:space="preserve">body: </w:t>
+      </w:r>
+      <w:proofErr w:type="spellStart"/>
+      <w:r>
+        <w:rPr>
+          <w:highlight w:val="yellow"/>
+        </w:rPr>
+        <w:t>dat</w:t>
+      </w:r>
+      <w:proofErr w:type="spellEnd"/>
+      <w:r>
+        <w:rPr>
+          <w:highlight w:val="yellow"/>
+        </w:rPr>
+        <w:t xml:space="preserve"> </w:t>
+      </w:r>
+      <w:r>
+        <w:rPr>
+          <w:highlight w:val="yellow"/>
+        </w:rPr>
+        <w:t>0</w:t>
+      </w:r>
+      <w:r>
+        <w:rPr>
+          <w:highlight w:val="yellow"/>
+        </w:rPr>
+        <w:t xml:space="preserve"> </w:t>
       </w:r>
       <w:r>
         <w:rPr>
@@ -6804,630 +7285,46 @@
         <w:rPr>
           <w:highlight w:val="yellow"/>
         </w:rPr>
-        <w:t>//P</w:t>
-      </w:r>
-      <w:r>
-        <w:rPr>
-          <w:highlight w:val="yellow"/>
-        </w:rPr>
-        <w:t>o</w:t>
-      </w:r>
-      <w:r>
-        <w:rPr>
-          <w:highlight w:val="yellow"/>
-        </w:rPr>
-        <w:t xml:space="preserve">inter to </w:t>
-      </w:r>
-      <w:r>
-        <w:rPr>
-          <w:highlight w:val="yellow"/>
-        </w:rPr>
-        <w:t xml:space="preserve">rear of queue, initialised </w:t>
-      </w:r>
-    </w:p>
-    <w:p>
-      <w:pPr>
-        <w:pStyle w:val="Code"/>
-        <w:rPr>
-          <w:color w:val="A6A6A6" w:themeColor="background1" w:themeShade="A6"/>
-        </w:rPr>
-      </w:pPr>
+        <w:tab/>
+        <w:t>//Initial front of queue (screen address for tail)</w:t>
+      </w:r>
+    </w:p>
+    <w:p>
+      <w:pPr>
+        <w:pStyle w:val="Instruction"/>
+      </w:pPr>
+      <w:r>
+        <w:t>Make</w:t>
+      </w:r>
+      <w:r>
+        <w:t xml:space="preserve"> the modifications and run the simulation</w:t>
+      </w:r>
+      <w:r>
+        <w:t>, stopping it after the snake has moved down one whole line.  Take a snapshot of the simulation, showing that more of the memory now has values in it.</w:t>
+      </w:r>
+    </w:p>
+    <w:p>
+      <w:pPr>
+        <w:pStyle w:val="Goodpractice"/>
+      </w:pPr>
+      <w:r>
+        <w:t xml:space="preserve">Even when the snake remains at just 2 segments, the memory gets used up as it moves, with the pointers for head and tail just pointing to new </w:t>
+      </w:r>
+      <w:r>
+        <w:t>memory locations.  Wouldn’t it be more efficient to keep the tail of the snake at the start of the body data, and just change the values as it moves, extending the length of the data only when the snake grows? Yes, that would use less memory -  at least initially.  But as the snake grows you would spend more and more processing time moving each segment of data up one location -  and as the snake gets longer this would take more and more effort, slowing down the pace of the game.</w:t>
+      </w:r>
+    </w:p>
+    <w:p>
+      <w:pPr>
+        <w:pStyle w:val="Instruction"/>
+      </w:pPr>
+      <w:r>
+        <w:t>Take a snapshot of the whole simulation.  Highlight the values of registers r1m r2, r</w:t>
+      </w:r>
       <w:bookmarkStart w:id="0" w:name="_GoBack"/>
       <w:bookmarkEnd w:id="0"/>
-      <w:proofErr w:type="spellStart"/>
-      <w:r>
-        <w:rPr>
-          <w:color w:val="A6A6A6" w:themeColor="background1" w:themeShade="A6"/>
-        </w:rPr>
-        <w:t>drawSnake</w:t>
-      </w:r>
-      <w:proofErr w:type="spellEnd"/>
-      <w:r>
-        <w:rPr>
-          <w:color w:val="A6A6A6" w:themeColor="background1" w:themeShade="A6"/>
-        </w:rPr>
-        <w:t>:</w:t>
-      </w:r>
-      <w:r>
-        <w:rPr>
-          <w:color w:val="A6A6A6" w:themeColor="background1" w:themeShade="A6"/>
-        </w:rPr>
-        <w:t xml:space="preserve"> </w:t>
-      </w:r>
-      <w:r>
-        <w:rPr>
-          <w:color w:val="00B050"/>
-        </w:rPr>
-        <w:t>(unchanged)</w:t>
-      </w:r>
-    </w:p>
-    <w:p>
-      <w:pPr>
-        <w:pStyle w:val="Code"/>
-        <w:rPr>
-          <w:color w:val="A6A6A6" w:themeColor="background1" w:themeShade="A6"/>
-        </w:rPr>
-      </w:pPr>
-      <w:proofErr w:type="spellStart"/>
-      <w:r>
-        <w:rPr>
-          <w:color w:val="A6A6A6" w:themeColor="background1" w:themeShade="A6"/>
-        </w:rPr>
-        <w:t>moveSnake</w:t>
-      </w:r>
-      <w:proofErr w:type="spellEnd"/>
-      <w:r>
-        <w:rPr>
-          <w:color w:val="A6A6A6" w:themeColor="background1" w:themeShade="A6"/>
-        </w:rPr>
-        <w:t>:</w:t>
-      </w:r>
-      <w:r>
-        <w:rPr>
-          <w:color w:val="A6A6A6" w:themeColor="background1" w:themeShade="A6"/>
-        </w:rPr>
-        <w:t xml:space="preserve"> </w:t>
-      </w:r>
-      <w:r>
-        <w:rPr>
-          <w:color w:val="00B050"/>
-        </w:rPr>
-        <w:t>(unchanged)</w:t>
-      </w:r>
-    </w:p>
-    <w:p>
-      <w:pPr>
-        <w:pStyle w:val="Code"/>
-        <w:rPr>
-          <w:color w:val="A6A6A6" w:themeColor="background1" w:themeShade="A6"/>
-        </w:rPr>
-      </w:pPr>
-      <w:proofErr w:type="spellStart"/>
-      <w:r>
-        <w:rPr>
-          <w:color w:val="A6A6A6" w:themeColor="background1" w:themeShade="A6"/>
-        </w:rPr>
-        <w:t>moveTail</w:t>
-      </w:r>
-      <w:proofErr w:type="spellEnd"/>
-      <w:r>
-        <w:rPr>
-          <w:color w:val="A6A6A6" w:themeColor="background1" w:themeShade="A6"/>
-        </w:rPr>
-        <w:t>:</w:t>
-      </w:r>
-    </w:p>
-    <w:p>
-      <w:pPr>
-        <w:pStyle w:val="Code"/>
-        <w:rPr>
-          <w:highlight w:val="yellow"/>
-        </w:rPr>
-      </w:pPr>
-      <w:r>
-        <w:rPr>
-          <w:color w:val="A6A6A6" w:themeColor="background1" w:themeShade="A6"/>
-        </w:rPr>
-        <w:t xml:space="preserve">    </w:t>
-      </w:r>
-      <w:proofErr w:type="spellStart"/>
-      <w:r>
-        <w:rPr>
-          <w:highlight w:val="yellow"/>
-        </w:rPr>
-        <w:t>ldr</w:t>
-      </w:r>
-      <w:proofErr w:type="spellEnd"/>
-      <w:r>
-        <w:rPr>
-          <w:highlight w:val="yellow"/>
-        </w:rPr>
-        <w:t xml:space="preserve"> r</w:t>
-      </w:r>
-      <w:r>
-        <w:rPr>
-          <w:highlight w:val="yellow"/>
-        </w:rPr>
-        <w:t>0</w:t>
-      </w:r>
-      <w:r>
-        <w:rPr>
-          <w:highlight w:val="yellow"/>
-        </w:rPr>
-        <w:t>, [r</w:t>
-      </w:r>
-      <w:r>
-        <w:rPr>
-          <w:highlight w:val="yellow"/>
-        </w:rPr>
-        <w:t>7</w:t>
-      </w:r>
-      <w:r>
-        <w:rPr>
-          <w:highlight w:val="yellow"/>
-        </w:rPr>
-        <w:t>]</w:t>
-      </w:r>
-    </w:p>
-    <w:p>
-      <w:pPr>
-        <w:pStyle w:val="Code"/>
-        <w:rPr>
-          <w:color w:val="A6A6A6" w:themeColor="background1" w:themeShade="A6"/>
-        </w:rPr>
-      </w:pPr>
-      <w:r>
-        <w:rPr>
-          <w:color w:val="A6A6A6" w:themeColor="background1" w:themeShade="A6"/>
-        </w:rPr>
-        <w:t xml:space="preserve">    </w:t>
-      </w:r>
-      <w:proofErr w:type="spellStart"/>
-      <w:r>
-        <w:rPr>
-          <w:color w:val="A6A6A6" w:themeColor="background1" w:themeShade="A6"/>
-        </w:rPr>
-        <w:t>str</w:t>
-      </w:r>
-      <w:proofErr w:type="spellEnd"/>
-      <w:r>
-        <w:rPr>
-          <w:color w:val="A6A6A6" w:themeColor="background1" w:themeShade="A6"/>
-        </w:rPr>
-        <w:t xml:space="preserve"> </w:t>
-      </w:r>
-      <w:r>
-        <w:rPr>
-          <w:color w:val="A6A6A6" w:themeColor="background1" w:themeShade="A6"/>
-        </w:rPr>
-        <w:t>r</w:t>
-      </w:r>
-      <w:proofErr w:type="gramStart"/>
-      <w:r>
-        <w:rPr>
-          <w:color w:val="A6A6A6" w:themeColor="background1" w:themeShade="A6"/>
-        </w:rPr>
-        <w:t>2</w:t>
-      </w:r>
-      <w:r>
-        <w:rPr>
-          <w:color w:val="A6A6A6" w:themeColor="background1" w:themeShade="A6"/>
-        </w:rPr>
-        <w:t>,[</w:t>
-      </w:r>
-      <w:proofErr w:type="gramEnd"/>
-      <w:r>
-        <w:rPr>
-          <w:highlight w:val="yellow"/>
-        </w:rPr>
-        <w:t>r</w:t>
-      </w:r>
-      <w:r>
-        <w:rPr>
-          <w:highlight w:val="yellow"/>
-        </w:rPr>
-        <w:t>0</w:t>
-      </w:r>
-      <w:r>
-        <w:rPr>
-          <w:color w:val="A6A6A6" w:themeColor="background1" w:themeShade="A6"/>
-        </w:rPr>
-        <w:t>+256]        //Reset tail to Background</w:t>
-      </w:r>
-    </w:p>
-    <w:p>
-      <w:pPr>
-        <w:pStyle w:val="Code"/>
-        <w:rPr>
-          <w:highlight w:val="yellow"/>
-        </w:rPr>
-      </w:pPr>
-      <w:r>
-        <w:rPr>
-          <w:color w:val="A6A6A6" w:themeColor="background1" w:themeShade="A6"/>
-        </w:rPr>
-        <w:t xml:space="preserve">    </w:t>
-      </w:r>
-      <w:r>
-        <w:rPr>
-          <w:highlight w:val="yellow"/>
-        </w:rPr>
-        <w:t>add r</w:t>
-      </w:r>
-      <w:proofErr w:type="gramStart"/>
-      <w:r>
-        <w:rPr>
-          <w:highlight w:val="yellow"/>
-        </w:rPr>
-        <w:t>7</w:t>
-      </w:r>
-      <w:r>
-        <w:rPr>
-          <w:highlight w:val="yellow"/>
-        </w:rPr>
-        <w:t>,r</w:t>
-      </w:r>
-      <w:proofErr w:type="gramEnd"/>
-      <w:r>
-        <w:rPr>
-          <w:highlight w:val="yellow"/>
-        </w:rPr>
-        <w:t>7</w:t>
-      </w:r>
-      <w:r>
-        <w:rPr>
-          <w:highlight w:val="yellow"/>
-        </w:rPr>
-        <w:t>,#1            //Increment the tail pointer (for use next cycle)</w:t>
-      </w:r>
-    </w:p>
-    <w:p>
-      <w:pPr>
-        <w:pStyle w:val="Code"/>
-        <w:rPr>
-          <w:color w:val="A6A6A6" w:themeColor="background1" w:themeShade="A6"/>
-        </w:rPr>
-      </w:pPr>
-      <w:proofErr w:type="spellStart"/>
-      <w:r>
-        <w:rPr>
-          <w:color w:val="A6A6A6" w:themeColor="background1" w:themeShade="A6"/>
-        </w:rPr>
-        <w:t>moveHead</w:t>
-      </w:r>
-      <w:proofErr w:type="spellEnd"/>
-      <w:r>
-        <w:rPr>
-          <w:color w:val="A6A6A6" w:themeColor="background1" w:themeShade="A6"/>
-        </w:rPr>
-        <w:t>:</w:t>
-      </w:r>
-    </w:p>
-    <w:p>
-      <w:pPr>
-        <w:pStyle w:val="Code"/>
-        <w:rPr>
-          <w:color w:val="A6A6A6" w:themeColor="background1" w:themeShade="A6"/>
-        </w:rPr>
-      </w:pPr>
-      <w:r>
-        <w:rPr>
-          <w:color w:val="A6A6A6" w:themeColor="background1" w:themeShade="A6"/>
-        </w:rPr>
-        <w:t xml:space="preserve">    </w:t>
-      </w:r>
-      <w:r>
-        <w:rPr>
-          <w:highlight w:val="yellow"/>
-        </w:rPr>
-        <w:t>add r</w:t>
-      </w:r>
-      <w:proofErr w:type="gramStart"/>
-      <w:r>
-        <w:rPr>
-          <w:highlight w:val="yellow"/>
-        </w:rPr>
-        <w:t>8</w:t>
-      </w:r>
-      <w:r>
-        <w:rPr>
-          <w:highlight w:val="yellow"/>
-        </w:rPr>
-        <w:t>,r</w:t>
-      </w:r>
-      <w:proofErr w:type="gramEnd"/>
-      <w:r>
-        <w:rPr>
-          <w:highlight w:val="yellow"/>
-        </w:rPr>
-        <w:t>8</w:t>
-      </w:r>
-      <w:r>
-        <w:rPr>
-          <w:highlight w:val="yellow"/>
-        </w:rPr>
-        <w:t>,#1</w:t>
-      </w:r>
-      <w:r>
-        <w:rPr>
-          <w:color w:val="A6A6A6" w:themeColor="background1" w:themeShade="A6"/>
-        </w:rPr>
-        <w:t xml:space="preserve">            //Increment the head pointer</w:t>
-      </w:r>
-    </w:p>
-    <w:p>
-      <w:pPr>
-        <w:pStyle w:val="Code"/>
-        <w:rPr>
-          <w:highlight w:val="yellow"/>
-        </w:rPr>
-      </w:pPr>
-      <w:r>
-        <w:rPr>
-          <w:highlight w:val="yellow"/>
-        </w:rPr>
-        <w:t xml:space="preserve">    </w:t>
-      </w:r>
-      <w:proofErr w:type="spellStart"/>
-      <w:r>
-        <w:rPr>
-          <w:highlight w:val="yellow"/>
-        </w:rPr>
-        <w:t>str</w:t>
-      </w:r>
-      <w:proofErr w:type="spellEnd"/>
-      <w:r>
-        <w:rPr>
-          <w:highlight w:val="yellow"/>
-        </w:rPr>
-        <w:t xml:space="preserve"> r</w:t>
-      </w:r>
-      <w:r>
-        <w:rPr>
-          <w:highlight w:val="yellow"/>
-        </w:rPr>
-        <w:t>4</w:t>
-      </w:r>
-      <w:r>
-        <w:rPr>
-          <w:highlight w:val="yellow"/>
-        </w:rPr>
-        <w:t>, [r</w:t>
-      </w:r>
-      <w:r>
-        <w:rPr>
-          <w:highlight w:val="yellow"/>
-        </w:rPr>
-        <w:t>8</w:t>
-      </w:r>
-      <w:r>
-        <w:rPr>
-          <w:highlight w:val="yellow"/>
-        </w:rPr>
-        <w:t>]</w:t>
-      </w:r>
-      <w:r>
-        <w:rPr>
-          <w:highlight w:val="yellow"/>
-        </w:rPr>
-        <w:t xml:space="preserve">            //Store the new head location in data</w:t>
-      </w:r>
-    </w:p>
-    <w:p>
-      <w:pPr>
-        <w:pStyle w:val="Code"/>
-        <w:rPr>
-          <w:color w:val="A6A6A6" w:themeColor="background1" w:themeShade="A6"/>
-        </w:rPr>
-      </w:pPr>
-      <w:r>
-        <w:rPr>
-          <w:color w:val="A6A6A6" w:themeColor="background1" w:themeShade="A6"/>
-        </w:rPr>
-        <w:t xml:space="preserve">    </w:t>
-      </w:r>
-      <w:proofErr w:type="spellStart"/>
-      <w:r>
-        <w:rPr>
-          <w:color w:val="A6A6A6" w:themeColor="background1" w:themeShade="A6"/>
-        </w:rPr>
-        <w:t>str</w:t>
-      </w:r>
-      <w:proofErr w:type="spellEnd"/>
-      <w:r>
-        <w:rPr>
-          <w:color w:val="A6A6A6" w:themeColor="background1" w:themeShade="A6"/>
-        </w:rPr>
-        <w:t xml:space="preserve"> r</w:t>
-      </w:r>
-      <w:proofErr w:type="gramStart"/>
-      <w:r>
-        <w:rPr>
-          <w:color w:val="A6A6A6" w:themeColor="background1" w:themeShade="A6"/>
-        </w:rPr>
-        <w:t>1,</w:t>
-      </w:r>
-      <w:r>
-        <w:rPr>
-          <w:color w:val="A6A6A6" w:themeColor="background1" w:themeShade="A6"/>
-        </w:rPr>
-        <w:t>[</w:t>
-      </w:r>
-      <w:proofErr w:type="gramEnd"/>
-      <w:r>
-        <w:rPr>
-          <w:color w:val="A6A6A6" w:themeColor="background1" w:themeShade="A6"/>
-        </w:rPr>
-        <w:t>r4+256]</w:t>
-      </w:r>
-      <w:r>
-        <w:rPr>
-          <w:color w:val="A6A6A6" w:themeColor="background1" w:themeShade="A6"/>
-        </w:rPr>
-        <w:t xml:space="preserve">         </w:t>
-      </w:r>
-      <w:r>
-        <w:rPr>
-          <w:color w:val="A6A6A6" w:themeColor="background1" w:themeShade="A6"/>
-        </w:rPr>
-        <w:tab/>
-        <w:t>//Draw new head</w:t>
-      </w:r>
-    </w:p>
-    <w:p>
-      <w:pPr>
-        <w:pStyle w:val="Code"/>
-        <w:rPr>
-          <w:color w:val="808080" w:themeColor="background1" w:themeShade="80"/>
-        </w:rPr>
-      </w:pPr>
-      <w:r>
-        <w:rPr>
-          <w:color w:val="808080" w:themeColor="background1" w:themeShade="80"/>
-        </w:rPr>
-        <w:t xml:space="preserve"> </w:t>
-      </w:r>
-      <w:r>
-        <w:rPr>
-          <w:color w:val="808080" w:themeColor="background1" w:themeShade="80"/>
-        </w:rPr>
-        <w:t xml:space="preserve">   b </w:t>
-      </w:r>
-      <w:proofErr w:type="spellStart"/>
-      <w:r>
-        <w:rPr>
-          <w:color w:val="808080" w:themeColor="background1" w:themeShade="80"/>
-        </w:rPr>
-        <w:t>moveSnake</w:t>
-      </w:r>
-      <w:proofErr w:type="spellEnd"/>
-      <w:r>
-        <w:rPr>
-          <w:color w:val="808080" w:themeColor="background1" w:themeShade="80"/>
-        </w:rPr>
-        <w:t xml:space="preserve">  </w:t>
-      </w:r>
-    </w:p>
-    <w:p>
-      <w:pPr>
-        <w:pStyle w:val="Code"/>
-        <w:rPr>
-          <w:highlight w:val="yellow"/>
-        </w:rPr>
-      </w:pPr>
-      <w:r>
-        <w:rPr>
-          <w:highlight w:val="yellow"/>
-        </w:rPr>
-        <w:t>body</w:t>
-      </w:r>
-      <w:r>
-        <w:rPr>
-          <w:highlight w:val="yellow"/>
-        </w:rPr>
-        <w:t>0</w:t>
-      </w:r>
-      <w:r>
-        <w:rPr>
-          <w:highlight w:val="yellow"/>
-        </w:rPr>
-        <w:t xml:space="preserve">: </w:t>
-      </w:r>
-      <w:proofErr w:type="spellStart"/>
-      <w:r>
-        <w:rPr>
-          <w:highlight w:val="yellow"/>
-        </w:rPr>
-        <w:t>dat</w:t>
-      </w:r>
-      <w:proofErr w:type="spellEnd"/>
-      <w:r>
-        <w:rPr>
-          <w:highlight w:val="yellow"/>
-        </w:rPr>
-        <w:t xml:space="preserve"> </w:t>
-      </w:r>
-      <w:r>
-        <w:rPr>
-          <w:highlight w:val="yellow"/>
-        </w:rPr>
-        <w:t xml:space="preserve">271 </w:t>
-      </w:r>
-      <w:r>
-        <w:rPr>
-          <w:highlight w:val="yellow"/>
-        </w:rPr>
-        <w:tab/>
-      </w:r>
-      <w:r>
-        <w:rPr>
-          <w:highlight w:val="yellow"/>
-        </w:rPr>
-        <w:tab/>
-        <w:t>//Initial front of queue (screen address for tail)</w:t>
-      </w:r>
-    </w:p>
-    <w:p>
-      <w:pPr>
-        <w:pStyle w:val="Code"/>
-        <w:rPr>
-          <w:highlight w:val="yellow"/>
-        </w:rPr>
-      </w:pPr>
-      <w:r>
-        <w:rPr>
-          <w:highlight w:val="yellow"/>
-        </w:rPr>
-        <w:t xml:space="preserve">body1: </w:t>
-      </w:r>
-      <w:proofErr w:type="spellStart"/>
-      <w:r>
-        <w:rPr>
-          <w:highlight w:val="yellow"/>
-        </w:rPr>
-        <w:t>dat</w:t>
-      </w:r>
-      <w:proofErr w:type="spellEnd"/>
-      <w:r>
-        <w:rPr>
-          <w:highlight w:val="yellow"/>
-        </w:rPr>
-        <w:t xml:space="preserve"> 272</w:t>
-      </w:r>
-      <w:r>
-        <w:rPr>
-          <w:highlight w:val="yellow"/>
-        </w:rPr>
-        <w:tab/>
-      </w:r>
-      <w:r>
-        <w:rPr>
-          <w:highlight w:val="yellow"/>
-        </w:rPr>
-        <w:tab/>
-        <w:t>//Initial rear of queue (screen address for head)</w:t>
-      </w:r>
-    </w:p>
-    <w:p>
-      <w:pPr>
-        <w:pStyle w:val="Instruction"/>
-      </w:pPr>
-      <w:r>
-        <w:t>Make</w:t>
-      </w:r>
-      <w:r>
-        <w:t xml:space="preserve"> the modifications and run the simulation</w:t>
-      </w:r>
-      <w:r>
-        <w:t>, stopping it after the snake has moved down one whole line.  Take a snapshot of the simulation, showing that more of the memory now has values in it.</w:t>
-      </w:r>
-    </w:p>
-    <w:p>
-      <w:pPr>
-        <w:pStyle w:val="Instruction"/>
-      </w:pPr>
-      <w:r>
-        <w:t>Take a snapshot of the whole simulation.  Highlight the values of registers r1m r2, r3 &amp; r4, and then highlight the locations in main memory that show the ‘live’ snake data.</w:t>
+      <w:r>
+        <w:t>3 &amp; r4, and then highlight the locations in main memory that show the ‘live’ snake data.</w:t>
       </w:r>
     </w:p>
     <w:p>
@@ -16454,7 +16351,7 @@
 </file>
 
 <file path=customXml/itemProps1.xml><?xml version="1.0" encoding="utf-8"?>
-<ds:datastoreItem xmlns:ds="http://schemas.openxmlformats.org/officeDocument/2006/customXml" ds:itemID="{E3069860-6BDF-46AA-B85D-BCCF1B607532}">
+<ds:datastoreItem xmlns:ds="http://schemas.openxmlformats.org/officeDocument/2006/customXml" ds:itemID="{46CC1E30-6E77-4B5F-AA33-470B350D54FC}">
   <ds:schemaRefs>
     <ds:schemaRef ds:uri="http://schemas.openxmlformats.org/officeDocument/2006/bibliography"/>
   </ds:schemaRefs>

</xml_diff>

<commit_message>
Snake - story 1
</commit_message>
<xml_diff>
--- a/Snake/Story plan.docx
+++ b/Snake/Story plan.docx
@@ -4,60 +4,426 @@
   <w:body>
     <w:p>
       <w:pPr>
+        <w:jc w:val="center"/>
+        <w:rPr>
+          <w:sz w:val="36"/>
+        </w:rPr>
+      </w:pPr>
+      <w:r>
+        <w:rPr>
+          <w:sz w:val="36"/>
+        </w:rPr>
+        <w:t xml:space="preserve">Writing a Snake game </w:t>
+      </w:r>
+    </w:p>
+    <w:p>
+      <w:pPr>
+        <w:jc w:val="center"/>
+        <w:rPr>
+          <w:sz w:val="36"/>
+        </w:rPr>
+      </w:pPr>
+      <w:r>
+        <w:rPr>
+          <w:sz w:val="36"/>
+        </w:rPr>
+        <w:t>in AQA Assembly Language</w:t>
+      </w:r>
+    </w:p>
+    <w:p>
+      <w:pPr>
+        <w:jc w:val="center"/>
+      </w:pPr>
+    </w:p>
+    <w:p>
+      <w:pPr>
+        <w:jc w:val="center"/>
+      </w:pPr>
+    </w:p>
+    <w:p>
+      <w:pPr>
+        <w:jc w:val="center"/>
+      </w:pPr>
+    </w:p>
+    <w:p>
+      <w:pPr>
+        <w:jc w:val="center"/>
+      </w:pPr>
+    </w:p>
+    <w:p>
+      <w:pPr>
+        <w:jc w:val="center"/>
+      </w:pPr>
+    </w:p>
+    <w:p>
+      <w:pPr>
+        <w:jc w:val="center"/>
+      </w:pPr>
+      <w:r>
+        <w:t>Worksheet authored by Richard Pawson, Stowe School</w:t>
+      </w:r>
+    </w:p>
+    <w:p>
+      <w:pPr>
+        <w:jc w:val="center"/>
+      </w:pPr>
+    </w:p>
+    <w:p>
+      <w:pPr>
+        <w:jc w:val="center"/>
+      </w:pPr>
+    </w:p>
+    <w:p>
+      <w:pPr>
+        <w:jc w:val="center"/>
+      </w:pPr>
+    </w:p>
+    <w:p>
+      <w:pPr>
+        <w:jc w:val="center"/>
+      </w:pPr>
+    </w:p>
+    <w:p>
+      <w:pPr>
+        <w:jc w:val="center"/>
+      </w:pPr>
+    </w:p>
+    <w:p>
+      <w:pPr>
+        <w:jc w:val="center"/>
+      </w:pPr>
+    </w:p>
+    <w:p>
+      <w:pPr>
+        <w:jc w:val="center"/>
+      </w:pPr>
+    </w:p>
+    <w:p>
+      <w:pPr>
+        <w:jc w:val="center"/>
+      </w:pPr>
+    </w:p>
+    <w:p>
+      <w:pPr>
+        <w:jc w:val="center"/>
+      </w:pPr>
+    </w:p>
+    <w:p>
+      <w:pPr>
+        <w:jc w:val="center"/>
+      </w:pPr>
+    </w:p>
+    <w:p>
+      <w:pPr>
+        <w:jc w:val="center"/>
+      </w:pPr>
+    </w:p>
+    <w:p>
+      <w:pPr>
+        <w:jc w:val="center"/>
+      </w:pPr>
+    </w:p>
+    <w:p>
+      <w:pPr>
+        <w:jc w:val="center"/>
+      </w:pPr>
+    </w:p>
+    <w:p>
+      <w:pPr>
+        <w:jc w:val="center"/>
+      </w:pPr>
+    </w:p>
+    <w:p>
+      <w:pPr>
+        <w:jc w:val="center"/>
+      </w:pPr>
+    </w:p>
+    <w:p>
+      <w:pPr>
+        <w:jc w:val="center"/>
+      </w:pPr>
+    </w:p>
+    <w:p>
+      <w:pPr>
+        <w:jc w:val="center"/>
+        <w:rPr>
+          <w:rFonts w:asciiTheme="majorHAnsi" w:eastAsiaTheme="majorEastAsia" w:hAnsiTheme="majorHAnsi" w:cstheme="majorBidi"/>
+          <w:color w:val="2F5496" w:themeColor="accent1" w:themeShade="BF"/>
+          <w:sz w:val="32"/>
+          <w:szCs w:val="32"/>
+        </w:rPr>
+      </w:pPr>
+      <w:r>
+        <w:rPr>
+          <w:rFonts w:ascii="Arial" w:hAnsi="Arial" w:cs="Arial"/>
+          <w:noProof/>
+          <w:color w:val="049CCF"/>
+          <w:sz w:val="29"/>
+          <w:szCs w:val="29"/>
+          <w:shd w:val="clear" w:color="auto" w:fill="FFFFFF"/>
+        </w:rPr>
+        <w:drawing>
+          <wp:inline distT="0" distB="0" distL="0" distR="0" wp14:anchorId="6B16985C" wp14:editId="6B0E205D">
+            <wp:extent cx="838200" cy="297180"/>
+            <wp:effectExtent l="0" t="0" r="0" b="7620"/>
+            <wp:docPr id="16" name="Picture 16" descr="Creative Commons License">
+              <a:hlinkClick xmlns:a="http://schemas.openxmlformats.org/drawingml/2006/main" r:id="rId6"/>
+            </wp:docPr>
+            <wp:cNvGraphicFramePr>
+              <a:graphicFrameLocks xmlns:a="http://schemas.openxmlformats.org/drawingml/2006/main" noChangeAspect="1"/>
+            </wp:cNvGraphicFramePr>
+            <a:graphic xmlns:a="http://schemas.openxmlformats.org/drawingml/2006/main">
+              <a:graphicData uri="http://schemas.openxmlformats.org/drawingml/2006/picture">
+                <pic:pic xmlns:pic="http://schemas.openxmlformats.org/drawingml/2006/picture">
+                  <pic:nvPicPr>
+                    <pic:cNvPr id="0" name="Picture 1" descr="Creative Commons License">
+                      <a:hlinkClick r:id="rId6"/>
+                    </pic:cNvPr>
+                    <pic:cNvPicPr>
+                      <a:picLocks noChangeAspect="1" noChangeArrowheads="1"/>
+                    </pic:cNvPicPr>
+                  </pic:nvPicPr>
+                  <pic:blipFill>
+                    <a:blip r:embed="rId7">
+                      <a:extLst>
+                        <a:ext uri="{28A0092B-C50C-407E-A947-70E740481C1C}">
+                          <a14:useLocalDpi xmlns:a14="http://schemas.microsoft.com/office/drawing/2010/main" val="0"/>
+                        </a:ext>
+                      </a:extLst>
+                    </a:blip>
+                    <a:srcRect/>
+                    <a:stretch>
+                      <a:fillRect/>
+                    </a:stretch>
+                  </pic:blipFill>
+                  <pic:spPr bwMode="auto">
+                    <a:xfrm>
+                      <a:off x="0" y="0"/>
+                      <a:ext cx="838200" cy="297180"/>
+                    </a:xfrm>
+                    <a:prstGeom prst="rect">
+                      <a:avLst/>
+                    </a:prstGeom>
+                    <a:noFill/>
+                    <a:ln>
+                      <a:noFill/>
+                    </a:ln>
+                  </pic:spPr>
+                </pic:pic>
+              </a:graphicData>
+            </a:graphic>
+          </wp:inline>
+        </w:drawing>
+      </w:r>
+      <w:r>
+        <w:rPr>
+          <w:rFonts w:ascii="Arial" w:hAnsi="Arial" w:cs="Arial"/>
+          <w:color w:val="464646"/>
+          <w:sz w:val="29"/>
+          <w:szCs w:val="29"/>
+        </w:rPr>
+        <w:br/>
+      </w:r>
+      <w:r>
+        <w:rPr>
+          <w:rFonts w:ascii="Arial" w:hAnsi="Arial" w:cs="Arial"/>
+          <w:color w:val="464646"/>
+          <w:sz w:val="20"/>
+          <w:szCs w:val="29"/>
+          <w:shd w:val="clear" w:color="auto" w:fill="FFFFFF"/>
+        </w:rPr>
+        <w:t>This work is licensed under a </w:t>
+      </w:r>
+      <w:hyperlink r:id="rId8" w:history="1">
+        <w:r>
+          <w:rPr>
+            <w:rStyle w:val="Hyperlink"/>
+            <w:rFonts w:ascii="Arial" w:hAnsi="Arial" w:cs="Arial"/>
+            <w:color w:val="049CCF"/>
+            <w:sz w:val="20"/>
+            <w:szCs w:val="29"/>
+            <w:shd w:val="clear" w:color="auto" w:fill="FFFFFF"/>
+          </w:rPr>
+          <w:t>Creative Commons Attribution-</w:t>
+        </w:r>
+        <w:proofErr w:type="spellStart"/>
+        <w:r>
+          <w:rPr>
+            <w:rStyle w:val="Hyperlink"/>
+            <w:rFonts w:ascii="Arial" w:hAnsi="Arial" w:cs="Arial"/>
+            <w:color w:val="049CCF"/>
+            <w:sz w:val="20"/>
+            <w:szCs w:val="29"/>
+            <w:shd w:val="clear" w:color="auto" w:fill="FFFFFF"/>
+          </w:rPr>
+          <w:t>ShareAlike</w:t>
+        </w:r>
+        <w:proofErr w:type="spellEnd"/>
+        <w:r>
+          <w:rPr>
+            <w:rStyle w:val="Hyperlink"/>
+            <w:rFonts w:ascii="Arial" w:hAnsi="Arial" w:cs="Arial"/>
+            <w:color w:val="049CCF"/>
+            <w:sz w:val="20"/>
+            <w:szCs w:val="29"/>
+            <w:shd w:val="clear" w:color="auto" w:fill="FFFFFF"/>
+          </w:rPr>
+          <w:t xml:space="preserve"> 4.0 International License</w:t>
+        </w:r>
+      </w:hyperlink>
+      <w:r>
+        <w:rPr>
+          <w:rFonts w:ascii="Arial" w:hAnsi="Arial" w:cs="Arial"/>
+          <w:color w:val="464646"/>
+          <w:sz w:val="20"/>
+          <w:szCs w:val="29"/>
+          <w:shd w:val="clear" w:color="auto" w:fill="FFFFFF"/>
+        </w:rPr>
+        <w:t>.</w:t>
+      </w:r>
+      <w:r>
+        <w:br w:type="page"/>
+      </w:r>
+    </w:p>
+    <w:p>
+      <w:pPr>
         <w:pStyle w:val="Heading1"/>
       </w:pPr>
       <w:r>
+        <w:lastRenderedPageBreak/>
         <w:t>Introduction</w:t>
       </w:r>
     </w:p>
+    <w:p>
+      <w:r>
+        <w:t xml:space="preserve">This worksheet will guide you through the process of writing a complete implementation of the well-known ‘Snake’ </w:t>
+      </w:r>
+      <w:r>
+        <w:t xml:space="preserve">game in assembly language, to run on the </w:t>
+      </w:r>
+      <w:hyperlink r:id="rId9" w:history="1">
+        <w:r>
+          <w:rPr>
+            <w:rStyle w:val="Hyperlink"/>
+          </w:rPr>
+          <w:t>processor simulation</w:t>
+        </w:r>
+      </w:hyperlink>
+      <w:r>
+        <w:t xml:space="preserve"> written by Peter Higginson as illustrated below:</w:t>
+      </w:r>
+    </w:p>
+    <w:p>
+      <w:r>
+        <w:rPr>
+          <w:noProof/>
+        </w:rPr>
+        <w:drawing>
+          <wp:inline distT="0" distB="0" distL="0" distR="0" wp14:anchorId="1D972AEC" wp14:editId="744C0468">
+            <wp:extent cx="5731510" cy="3989070"/>
+            <wp:effectExtent l="0" t="0" r="2540" b="0"/>
+            <wp:docPr id="18" name="Picture 18"/>
+            <wp:cNvGraphicFramePr>
+              <a:graphicFrameLocks xmlns:a="http://schemas.openxmlformats.org/drawingml/2006/main" noChangeAspect="1"/>
+            </wp:cNvGraphicFramePr>
+            <a:graphic xmlns:a="http://schemas.openxmlformats.org/drawingml/2006/main">
+              <a:graphicData uri="http://schemas.openxmlformats.org/drawingml/2006/picture">
+                <pic:pic xmlns:pic="http://schemas.openxmlformats.org/drawingml/2006/picture">
+                  <pic:nvPicPr>
+                    <pic:cNvPr id="1" name=""/>
+                    <pic:cNvPicPr/>
+                  </pic:nvPicPr>
+                  <pic:blipFill>
+                    <a:blip r:embed="rId10"/>
+                    <a:stretch>
+                      <a:fillRect/>
+                    </a:stretch>
+                  </pic:blipFill>
+                  <pic:spPr>
+                    <a:xfrm>
+                      <a:off x="0" y="0"/>
+                      <a:ext cx="5731510" cy="3989070"/>
+                    </a:xfrm>
+                    <a:prstGeom prst="rect">
+                      <a:avLst/>
+                    </a:prstGeom>
+                  </pic:spPr>
+                </pic:pic>
+              </a:graphicData>
+            </a:graphic>
+          </wp:inline>
+        </w:drawing>
+      </w:r>
+    </w:p>
+    <w:p>
+      <w:r>
+        <w:t xml:space="preserve">The development process is broken up into a series of small stories, each of which involves adding or </w:t>
+      </w:r>
+      <w:proofErr w:type="spellStart"/>
+      <w:r>
+        <w:t>modifiying</w:t>
+      </w:r>
+      <w:proofErr w:type="spellEnd"/>
+      <w:r>
+        <w:t xml:space="preserve"> 10 or fewer processor instructions -  and yet each delivering a simple working system that you test. Within a few stories the application will start to resemble the real game.</w:t>
+      </w:r>
+    </w:p>
+    <w:p>
+      <w:r>
+        <w:t xml:space="preserve">Before you start, set the simulation options to </w:t>
+      </w:r>
+      <w:r>
+        <w:rPr>
+          <w:b/>
+        </w:rPr>
+        <w:t xml:space="preserve">def </w:t>
+      </w:r>
+      <w:proofErr w:type="gramStart"/>
+      <w:r>
+        <w:rPr>
+          <w:b/>
+        </w:rPr>
+        <w:t>fast</w:t>
+      </w:r>
+      <w:r>
+        <w:t xml:space="preserve">  -</w:t>
+      </w:r>
+      <w:proofErr w:type="gramEnd"/>
+      <w:r>
+        <w:t xml:space="preserve">  the fastest mode of execution -  otherwise the simulation will animate the workings of the processor, which is interesting but results in a less</w:t>
+      </w:r>
+      <w:r>
+        <w:t xml:space="preserve"> exciting game.</w:t>
+      </w:r>
+    </w:p>
+    <w:p>
+      <w:r>
+        <w:t xml:space="preserve">Also, it is recommended that you write and modify your code in a text editor (which can be as simple as </w:t>
+      </w:r>
+      <w:proofErr w:type="spellStart"/>
+      <w:r>
+        <w:t>NotePad</w:t>
+      </w:r>
+      <w:proofErr w:type="spellEnd"/>
+      <w:r>
+        <w:t xml:space="preserve">). When you have made the </w:t>
+      </w:r>
+      <w:proofErr w:type="gramStart"/>
+      <w:r>
+        <w:t>code</w:t>
+      </w:r>
+      <w:proofErr w:type="gramEnd"/>
+      <w:r>
+        <w:t xml:space="preserve"> changes needed for a given story in the text editor, save the new version and then copy and paste the complete code for the story into the simulator -  ready to Submit and Run. Editing the code directly within the Assembly Language pane on the simulator is possible, but less convenient.  (If you use a code versioning system such as Git, even better).</w:t>
+      </w:r>
+    </w:p>
     <w:p/>
     <w:p>
-      <w:r>
-        <w:t>[to be written]</w:t>
-      </w:r>
-    </w:p>
-    <w:p>
       <w:pPr>
         <w:pStyle w:val="Heading1"/>
       </w:pPr>
-      <w:r>
-        <w:lastRenderedPageBreak/>
-        <w:t>Preparation</w:t>
-      </w:r>
-    </w:p>
-    <w:p>
-      <w:pPr>
-        <w:pStyle w:val="ListParagraph"/>
-        <w:numPr>
-          <w:ilvl w:val="0"/>
-          <w:numId w:val="1"/>
-        </w:numPr>
-      </w:pPr>
-      <w:r>
-        <w:t>Set the simulation into Def Fast mode</w:t>
-      </w:r>
-    </w:p>
-    <w:p>
-      <w:pPr>
-        <w:pStyle w:val="ListParagraph"/>
-        <w:numPr>
-          <w:ilvl w:val="0"/>
-          <w:numId w:val="1"/>
-        </w:numPr>
-      </w:pPr>
-      <w:proofErr w:type="gramStart"/>
-      <w:r>
-        <w:t>Use  a</w:t>
-      </w:r>
-      <w:proofErr w:type="gramEnd"/>
-      <w:r>
-        <w:t xml:space="preserve"> text editor to create and edit the code file, saving it locally each time, before loading it into the simulation to run.  (This is safer than editing the code directly in the simulator).</w:t>
-      </w:r>
-    </w:p>
-    <w:p>
-      <w:pPr>
-        <w:pStyle w:val="Heading1"/>
-      </w:pPr>
+      <w:bookmarkStart w:id="0" w:name="_GoBack"/>
+      <w:bookmarkEnd w:id="0"/>
       <w:r>
         <w:lastRenderedPageBreak/>
         <w:t>Story 1: Draw the starting snake</w:t>
@@ -170,7 +536,7 @@
                           </pic:cNvPicPr>
                         </pic:nvPicPr>
                         <pic:blipFill>
-                          <a:blip r:embed="rId6"/>
+                          <a:blip r:embed="rId11"/>
                           <a:stretch>
                             <a:fillRect/>
                           </a:stretch>
@@ -569,7 +935,7 @@
                   <o:lock v:ext="edit" aspectratio="t"/>
                 </v:shapetype>
                 <v:shape id="Picture 2" o:spid="_x0000_s1027" type="#_x0000_t75" style="position:absolute;left:6348;top:5489;width:45137;height:34780;visibility:visible;mso-wrap-style:square" o:gfxdata="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">
-                  <v:imagedata r:id="rId7" o:title=""/>
+                  <v:imagedata r:id="rId12" o:title=""/>
                 </v:shape>
                 <v:shapetype id="_x0000_t32" coordsize="21600,21600" o:spt="32" o:oned="t" path="m,l21600,21600e" filled="f">
                   <v:path arrowok="t" fillok="f" o:connecttype="none"/>
@@ -5885,7 +6251,7 @@
                           </pic:cNvPicPr>
                         </pic:nvPicPr>
                         <pic:blipFill>
-                          <a:blip r:embed="rId8"/>
+                          <a:blip r:embed="rId13"/>
                           <a:stretch>
                             <a:fillRect/>
                           </a:stretch>
@@ -5982,7 +6348,7 @@
             <w:pict>
               <v:group w14:anchorId="10C88E05" id="Group 7" o:spid="_x0000_s1026" style="width:266.45pt;height:188.1pt;mso-position-horizontal-relative:char;mso-position-vertical-relative:line" coordsize="50649,39998" o:gfxdata="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">
                 <v:shape id="Picture 11" o:spid="_x0000_s1027" type="#_x0000_t75" style="position:absolute;width:50649;height:39998;visibility:visible;mso-wrap-style:square" o:gfxdata="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">
-                  <v:imagedata r:id="rId9" o:title=""/>
+                  <v:imagedata r:id="rId14" o:title=""/>
                 </v:shape>
                 <v:shape id="Straight Arrow Connector 12" o:spid="_x0000_s1028" type="#_x0000_t32" style="position:absolute;left:19660;top:31114;width:0;height:3588;visibility:visible;mso-wrap-style:square" o:connectortype="straight" o:gfxdata="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" strokecolor="red" strokeweight="3pt">
                   <v:stroke endarrow="block" joinstyle="miter"/>
@@ -6065,7 +6431,7 @@
                     <pic:cNvPicPr/>
                   </pic:nvPicPr>
                   <pic:blipFill>
-                    <a:blip r:embed="rId10"/>
+                    <a:blip r:embed="rId15"/>
                     <a:stretch>
                       <a:fillRect/>
                     </a:stretch>
@@ -6220,7 +6586,7 @@
                     <pic:cNvPicPr/>
                   </pic:nvPicPr>
                   <pic:blipFill rotWithShape="1">
-                    <a:blip r:embed="rId11"/>
+                    <a:blip r:embed="rId16"/>
                     <a:srcRect t="18780"/>
                     <a:stretch/>
                   </pic:blipFill>
@@ -7319,12 +7685,7 @@
         <w:pStyle w:val="Instruction"/>
       </w:pPr>
       <w:r>
-        <w:t>Take a snapshot of the whole simulation.  Highlight the values of registers r1m r2, r</w:t>
-      </w:r>
-      <w:bookmarkStart w:id="0" w:name="_GoBack"/>
-      <w:bookmarkEnd w:id="0"/>
-      <w:r>
-        <w:t>3 &amp; r4, and then highlight the locations in main memory that show the ‘live’ snake data.</w:t>
+        <w:t>Take a snapshot of the whole simulation.  Highlight the values of registers r1m r2, r3 &amp; r4, and then highlight the locations in main memory that show the ‘live’ snake data.</w:t>
       </w:r>
     </w:p>
     <w:p>
@@ -7443,7 +7804,7 @@
                     <pic:cNvPicPr/>
                   </pic:nvPicPr>
                   <pic:blipFill rotWithShape="1">
-                    <a:blip r:embed="rId12"/>
+                    <a:blip r:embed="rId17"/>
                     <a:srcRect t="9886" b="12461"/>
                     <a:stretch/>
                   </pic:blipFill>
@@ -16048,6 +16409,29 @@
       <w:lang w:eastAsia="en-GB"/>
     </w:rPr>
   </w:style>
+  <w:style w:type="character" w:styleId="Hyperlink">
+    <w:name w:val="Hyperlink"/>
+    <w:basedOn w:val="DefaultParagraphFont"/>
+    <w:uiPriority w:val="99"/>
+    <w:unhideWhenUsed/>
+    <w:rsid w:val="00912867"/>
+    <w:rPr>
+      <w:color w:val="0000FF"/>
+      <w:u w:val="single"/>
+    </w:rPr>
+  </w:style>
+  <w:style w:type="character" w:styleId="UnresolvedMention">
+    <w:name w:val="Unresolved Mention"/>
+    <w:basedOn w:val="DefaultParagraphFont"/>
+    <w:uiPriority w:val="99"/>
+    <w:semiHidden/>
+    <w:unhideWhenUsed/>
+    <w:rsid w:val="0017687F"/>
+    <w:rPr>
+      <w:color w:val="808080"/>
+      <w:shd w:val="clear" w:color="auto" w:fill="E6E6E6"/>
+    </w:rPr>
+  </w:style>
 </w:styles>
 </file>
 
@@ -16351,7 +16735,7 @@
 </file>
 
 <file path=customXml/itemProps1.xml><?xml version="1.0" encoding="utf-8"?>
-<ds:datastoreItem xmlns:ds="http://schemas.openxmlformats.org/officeDocument/2006/customXml" ds:itemID="{46CC1E30-6E77-4B5F-AA33-470B350D54FC}">
+<ds:datastoreItem xmlns:ds="http://schemas.openxmlformats.org/officeDocument/2006/customXml" ds:itemID="{389473F2-930A-4960-AEAD-D31F6548764D}">
   <ds:schemaRefs>
     <ds:schemaRef ds:uri="http://schemas.openxmlformats.org/officeDocument/2006/bibliography"/>
   </ds:schemaRefs>

</xml_diff>

<commit_message>
Snake - story 4
</commit_message>
<xml_diff>
--- a/Snake/Story plan.docx
+++ b/Snake/Story plan.docx
@@ -422,8 +422,6 @@
       <w:pPr>
         <w:pStyle w:val="Heading1"/>
       </w:pPr>
-      <w:bookmarkStart w:id="0" w:name="_GoBack"/>
-      <w:bookmarkEnd w:id="0"/>
       <w:r>
         <w:lastRenderedPageBreak/>
         <w:t>Story 1: Draw the starting snake</w:t>
@@ -1277,6 +1275,17 @@
       </w:r>
     </w:p>
     <w:p>
+      <w:pPr>
+        <w:pStyle w:val="Instruction"/>
+      </w:pPr>
+      <w:r>
+        <w:t xml:space="preserve">Paste a partial screenshot showing the </w:t>
+      </w:r>
+      <w:r>
+        <w:t>simulations Output window with the four corner squares painted black.</w:t>
+      </w:r>
+    </w:p>
+    <w:p>
       <w:r>
         <w:t>We can specify other colours using the same RGB (Red Green Blue) format as used when creating a web page. This is best specified in hex, so for example, 0x008844 results in a suitable hue of green for the snake.</w:t>
       </w:r>
@@ -1288,6 +1297,14 @@
       <w:r>
         <w:t>Try altering the code above to use different colour values, specified in decimal or hex</w:t>
       </w:r>
+      <w:r>
+        <w:t>. Paste in the result.</w:t>
+      </w:r>
+    </w:p>
+    <w:p>
+      <w:r>
+        <w:t>We’re now ready to write the code for the first story.</w:t>
+      </w:r>
     </w:p>
     <w:p>
       <w:pPr>
@@ -1295,17 +1312,6 @@
       </w:pPr>
       <w:r>
         <w:t>Code changes</w:t>
-      </w:r>
-    </w:p>
-    <w:p>
-      <w:r>
-        <w:t>Create and save a new file called Snake</w:t>
-      </w:r>
-      <w:r>
-        <w:t>.txt</w:t>
-      </w:r>
-      <w:r>
-        <w:t>, and add the following code:</w:t>
       </w:r>
     </w:p>
     <w:p>
@@ -4476,16 +4482,10 @@
     </w:p>
     <w:p>
       <w:pPr>
-        <w:pStyle w:val="Instruction"/>
-      </w:pPr>
-      <w:r>
-        <w:t>Paste in a screenshot showing the snake just about to hit the apple and just after passing over it completely. (Hint: you can hit Stop on the simulator at any point and then hit Run again to resume execution).</w:t>
-      </w:r>
-    </w:p>
-    <w:p>
-      <w:pPr>
         <w:pStyle w:val="Heading1"/>
       </w:pPr>
+      <w:bookmarkStart w:id="0" w:name="_GoBack"/>
+      <w:bookmarkEnd w:id="0"/>
       <w:r>
         <w:lastRenderedPageBreak/>
         <w:t xml:space="preserve">Story </w:t>
@@ -16735,7 +16735,7 @@
 </file>
 
 <file path=customXml/itemProps1.xml><?xml version="1.0" encoding="utf-8"?>
-<ds:datastoreItem xmlns:ds="http://schemas.openxmlformats.org/officeDocument/2006/customXml" ds:itemID="{389473F2-930A-4960-AEAD-D31F6548764D}">
+<ds:datastoreItem xmlns:ds="http://schemas.openxmlformats.org/officeDocument/2006/customXml" ds:itemID="{FB4C3C89-1702-460D-B74B-017B0048CC1D}">
   <ds:schemaRefs>
     <ds:schemaRef ds:uri="http://schemas.openxmlformats.org/officeDocument/2006/bibliography"/>
   </ds:schemaRefs>

</xml_diff>

<commit_message>
Snake - Story 8
</commit_message>
<xml_diff>
--- a/Snake/Story plan.docx
+++ b/Snake/Story plan.docx
@@ -4484,8 +4484,6 @@
       <w:pPr>
         <w:pStyle w:val="Heading1"/>
       </w:pPr>
-      <w:bookmarkStart w:id="0" w:name="_GoBack"/>
-      <w:bookmarkEnd w:id="0"/>
       <w:r>
         <w:lastRenderedPageBreak/>
         <w:t xml:space="preserve">Story </w:t>
@@ -4510,7 +4508,13 @@
     </w:p>
     <w:p>
       <w:r>
-        <w:t xml:space="preserve">When the snake ‘eats’ the apple, the snake’s length should grow by one.  </w:t>
+        <w:t xml:space="preserve">When the snake </w:t>
+      </w:r>
+      <w:r>
+        <w:t xml:space="preserve">passes over </w:t>
+      </w:r>
+      <w:r>
+        <w:t xml:space="preserve">the apple, the snake’s length should grow by one.  </w:t>
       </w:r>
     </w:p>
     <w:p>
@@ -5181,6 +5185,14 @@
         <w:pStyle w:val="Instruction"/>
       </w:pPr>
       <w:r>
+        <w:t>Check that the snake does indeed grow when it passes over the apple.  But what happens to the apple, and why?</w:t>
+      </w:r>
+    </w:p>
+    <w:p>
+      <w:pPr>
+        <w:pStyle w:val="Instruction"/>
+      </w:pPr>
+      <w:r>
         <w:t xml:space="preserve">Having made the modifications and tested that it works, </w:t>
       </w:r>
       <w:proofErr w:type="gramStart"/>
@@ -5205,11 +5217,6 @@
       <w:r>
         <w:t xml:space="preserve"> paste a screenshot of the Output area showing the snake having grown to 5 segments.</w:t>
       </w:r>
-    </w:p>
-    <w:p>
-      <w:pPr>
-        <w:pStyle w:val="Instruction"/>
-      </w:pPr>
     </w:p>
     <w:p>
       <w:pPr>
@@ -7125,6 +7132,98 @@
       <w:pPr>
         <w:pStyle w:val="Code"/>
         <w:rPr>
+          <w:highlight w:val="yellow"/>
+        </w:rPr>
+      </w:pPr>
+      <w:proofErr w:type="spellStart"/>
+      <w:r>
+        <w:rPr>
+          <w:highlight w:val="yellow"/>
+        </w:rPr>
+        <w:t>InitialisePointers</w:t>
+      </w:r>
+      <w:proofErr w:type="spellEnd"/>
+      <w:r>
+        <w:rPr>
+          <w:highlight w:val="yellow"/>
+        </w:rPr>
+        <w:t>:</w:t>
+      </w:r>
+    </w:p>
+    <w:p>
+      <w:pPr>
+        <w:pStyle w:val="Code"/>
+        <w:rPr>
+          <w:highlight w:val="yellow"/>
+        </w:rPr>
+      </w:pPr>
+      <w:r>
+        <w:rPr>
+          <w:highlight w:val="yellow"/>
+        </w:rPr>
+        <w:t xml:space="preserve">    </w:t>
+      </w:r>
+      <w:proofErr w:type="spellStart"/>
+      <w:r>
+        <w:rPr>
+          <w:highlight w:val="yellow"/>
+        </w:rPr>
+        <w:t>str</w:t>
+      </w:r>
+      <w:proofErr w:type="spellEnd"/>
+      <w:r>
+        <w:rPr>
+          <w:highlight w:val="yellow"/>
+        </w:rPr>
+        <w:t xml:space="preserve"> r3, [r7]      </w:t>
+      </w:r>
+      <w:r>
+        <w:rPr>
+          <w:highlight w:val="yellow"/>
+        </w:rPr>
+        <w:tab/>
+        <w:t>//r4 points to the tail address</w:t>
+      </w:r>
+    </w:p>
+    <w:p>
+      <w:pPr>
+        <w:pStyle w:val="Code"/>
+        <w:rPr>
+          <w:highlight w:val="yellow"/>
+        </w:rPr>
+      </w:pPr>
+      <w:r>
+        <w:rPr>
+          <w:highlight w:val="yellow"/>
+        </w:rPr>
+        <w:t xml:space="preserve">    </w:t>
+      </w:r>
+      <w:proofErr w:type="spellStart"/>
+      <w:r>
+        <w:rPr>
+          <w:highlight w:val="yellow"/>
+        </w:rPr>
+        <w:t>str</w:t>
+      </w:r>
+      <w:proofErr w:type="spellEnd"/>
+      <w:r>
+        <w:rPr>
+          <w:highlight w:val="yellow"/>
+        </w:rPr>
+        <w:t xml:space="preserve"> r4, [r8]      </w:t>
+      </w:r>
+      <w:r>
+        <w:rPr>
+          <w:highlight w:val="yellow"/>
+        </w:rPr>
+        <w:tab/>
+        <w:t>//r3 points to the head address</w:t>
+      </w:r>
+    </w:p>
+    <w:p>
+      <w:pPr>
+        <w:pStyle w:val="Code"/>
+        <w:rPr>
           <w:color w:val="A6A6A6" w:themeColor="background1" w:themeShade="A6"/>
         </w:rPr>
       </w:pPr>
@@ -7401,7 +7500,7 @@
       <w:pPr>
         <w:pStyle w:val="Code"/>
         <w:rPr>
-          <w:color w:val="A6A6A6" w:themeColor="background1" w:themeShade="A6"/>
+          <w:highlight w:val="yellow"/>
         </w:rPr>
       </w:pPr>
       <w:r>
@@ -7446,7 +7545,13 @@
         <w:rPr>
           <w:color w:val="A6A6A6" w:themeColor="background1" w:themeShade="A6"/>
         </w:rPr>
-        <w:t xml:space="preserve">            //Increment the head pointer</w:t>
+        <w:t xml:space="preserve">            </w:t>
+      </w:r>
+      <w:r>
+        <w:rPr>
+          <w:highlight w:val="yellow"/>
+        </w:rPr>
+        <w:t>//Increment the head pointer</w:t>
       </w:r>
     </w:p>
     <w:p>
@@ -7685,7 +7790,13 @@
         <w:pStyle w:val="Instruction"/>
       </w:pPr>
       <w:r>
-        <w:t>Take a snapshot of the whole simulation.  Highlight the values of registers r1m r2, r3 &amp; r4, and then highlight the locations in main memory that show the ‘live’ snake data.</w:t>
+        <w:lastRenderedPageBreak/>
+        <w:t>Take a snapshot of the whole simulation.  Highlight the values of registers r1m r2, r3 &amp; r4, and then highlight the locations in main memory t</w:t>
+      </w:r>
+      <w:bookmarkStart w:id="0" w:name="_GoBack"/>
+      <w:bookmarkEnd w:id="0"/>
+      <w:r>
+        <w:t>hat show the ‘live’ snake data.</w:t>
       </w:r>
     </w:p>
     <w:p>
@@ -16735,7 +16846,7 @@
 </file>
 
 <file path=customXml/itemProps1.xml><?xml version="1.0" encoding="utf-8"?>
-<ds:datastoreItem xmlns:ds="http://schemas.openxmlformats.org/officeDocument/2006/customXml" ds:itemID="{FB4C3C89-1702-460D-B74B-017B0048CC1D}">
+<ds:datastoreItem xmlns:ds="http://schemas.openxmlformats.org/officeDocument/2006/customXml" ds:itemID="{E8D276D1-01D7-4232-B5EC-2B8F7D99ACEE}">
   <ds:schemaRefs>
     <ds:schemaRef ds:uri="http://schemas.openxmlformats.org/officeDocument/2006/bibliography"/>
   </ds:schemaRefs>

</xml_diff>

<commit_message>
Snake - story 9
</commit_message>
<xml_diff>
--- a/Snake/Story plan.docx
+++ b/Snake/Story plan.docx
@@ -7791,12 +7791,7 @@
       </w:pPr>
       <w:r>
         <w:lastRenderedPageBreak/>
-        <w:t>Take a snapshot of the whole simulation.  Highlight the values of registers r1m r2, r3 &amp; r4, and then highlight the locations in main memory t</w:t>
-      </w:r>
-      <w:bookmarkStart w:id="0" w:name="_GoBack"/>
-      <w:bookmarkEnd w:id="0"/>
-      <w:r>
-        <w:t>hat show the ‘live’ snake data.</w:t>
+        <w:t>Take a snapshot of the whole simulation.  Highlight the values of registers r1m r2, r3 &amp; r4, and then highlight the locations in main memory that show the ‘live’ snake data.</w:t>
       </w:r>
     </w:p>
     <w:p>
@@ -8818,6 +8813,18 @@
       </w:r>
       <w:r>
         <w:rPr>
+          <w:color w:val="A6A6A6" w:themeColor="background1" w:themeShade="A6"/>
+        </w:rPr>
+        <w:tab/>
+      </w:r>
+      <w:r>
+        <w:rPr>
+          <w:color w:val="A6A6A6" w:themeColor="background1" w:themeShade="A6"/>
+        </w:rPr>
+        <w:tab/>
+      </w:r>
+      <w:r>
+        <w:rPr>
           <w:color w:val="00B050"/>
         </w:rPr>
         <w:t>Initialise r</w:t>
@@ -8873,7 +8880,21 @@
           <w:highlight w:val="yellow"/>
         </w:rPr>
         <w:tab/>
-        <w:t>//ASCII value of the key pressed</w:t>
+        <w:t xml:space="preserve">//ASCII value of </w:t>
+      </w:r>
+      <w:r>
+        <w:rPr>
+          <w:highlight w:val="yellow"/>
+        </w:rPr>
+        <w:t>last</w:t>
+      </w:r>
+      <w:bookmarkStart w:id="0" w:name="_GoBack"/>
+      <w:bookmarkEnd w:id="0"/>
+      <w:r>
+        <w:rPr>
+          <w:highlight w:val="yellow"/>
+        </w:rPr>
+        <w:t xml:space="preserve"> key pressed</w:t>
       </w:r>
     </w:p>
     <w:p>
@@ -16846,7 +16867,7 @@
 </file>
 
 <file path=customXml/itemProps1.xml><?xml version="1.0" encoding="utf-8"?>
-<ds:datastoreItem xmlns:ds="http://schemas.openxmlformats.org/officeDocument/2006/customXml" ds:itemID="{E8D276D1-01D7-4232-B5EC-2B8F7D99ACEE}">
+<ds:datastoreItem xmlns:ds="http://schemas.openxmlformats.org/officeDocument/2006/customXml" ds:itemID="{F917DD86-2DB0-4EB7-A3A6-0A5665C840AD}">
   <ds:schemaRefs>
     <ds:schemaRef ds:uri="http://schemas.openxmlformats.org/officeDocument/2006/bibliography"/>
   </ds:schemaRefs>

</xml_diff>

<commit_message>
Snake - story 13
</commit_message>
<xml_diff>
--- a/Snake/Story plan.docx
+++ b/Snake/Story plan.docx
@@ -8330,486 +8330,693 @@
       <w:r>
         <w:t>At present, when the snake eats the apple, the snake grows but the apple is re-drawn in the same location – for the snake to eat again.  Instead we want the eaten apple to disappear and a new one to appear, elsewhere, in a random location.</w:t>
       </w:r>
+    </w:p>
+    <w:p>
+      <w:pPr>
+        <w:pStyle w:val="Heading2"/>
+      </w:pPr>
+      <w:r>
+        <w:t>Code changes</w:t>
+      </w:r>
+    </w:p>
+    <w:p>
+      <w:pPr>
+        <w:pStyle w:val="Code"/>
+        <w:rPr>
+          <w:color w:val="A6A6A6" w:themeColor="background1" w:themeShade="A6"/>
+        </w:rPr>
+      </w:pPr>
+      <w:r>
+        <w:rPr>
+          <w:color w:val="A6A6A6" w:themeColor="background1" w:themeShade="A6"/>
+        </w:rPr>
+        <w:t>updatePointer</w:t>
+      </w:r>
+      <w:r>
+        <w:rPr>
+          <w:color w:val="A6A6A6" w:themeColor="background1" w:themeShade="A6"/>
+        </w:rPr>
+        <w:t>:</w:t>
+      </w:r>
+    </w:p>
+    <w:p>
+      <w:pPr>
+        <w:pStyle w:val="Code"/>
+        <w:rPr>
+          <w:color w:val="A6A6A6" w:themeColor="background1" w:themeShade="A6"/>
+        </w:rPr>
+      </w:pPr>
+      <w:r>
+        <w:rPr>
+          <w:color w:val="A6A6A6" w:themeColor="background1" w:themeShade="A6"/>
+        </w:rPr>
+        <w:t xml:space="preserve">    str r4, [r8]            </w:t>
+      </w:r>
+      <w:r>
+        <w:rPr>
+          <w:color w:val="A6A6A6" w:themeColor="background1" w:themeShade="A6"/>
+        </w:rPr>
+        <w:tab/>
+        <w:t>//Store the new head location in data</w:t>
+      </w:r>
+    </w:p>
+    <w:p>
+      <w:pPr>
+        <w:pStyle w:val="Code"/>
+        <w:rPr>
+          <w:color w:val="A6A6A6" w:themeColor="background1" w:themeShade="A6"/>
+        </w:rPr>
+      </w:pPr>
+      <w:r>
+        <w:rPr>
+          <w:color w:val="A6A6A6" w:themeColor="background1" w:themeShade="A6"/>
+        </w:rPr>
+        <w:t xml:space="preserve">    str r1,[r4+256]         </w:t>
+      </w:r>
+      <w:r>
+        <w:rPr>
+          <w:color w:val="A6A6A6" w:themeColor="background1" w:themeShade="A6"/>
+        </w:rPr>
+        <w:tab/>
+        <w:t>//Draw new head</w:t>
+      </w:r>
+    </w:p>
+    <w:p>
+      <w:pPr>
+        <w:pStyle w:val="Code"/>
+        <w:rPr>
+          <w:highlight w:val="yellow"/>
+        </w:rPr>
+      </w:pPr>
+      <w:r>
+        <w:rPr>
+          <w:highlight w:val="yellow"/>
+        </w:rPr>
+        <w:t xml:space="preserve">    cmp r4, r5 </w:t>
+      </w:r>
+      <w:r>
+        <w:rPr>
+          <w:highlight w:val="yellow"/>
+        </w:rPr>
+        <w:tab/>
+      </w:r>
+      <w:r>
+        <w:rPr>
+          <w:highlight w:val="yellow"/>
+        </w:rPr>
+        <w:tab/>
+      </w:r>
+      <w:r>
+        <w:rPr>
+          <w:highlight w:val="yellow"/>
+        </w:rPr>
+        <w:tab/>
+        <w:t>//Check again if the apple was eaten this cycle</w:t>
+      </w:r>
+    </w:p>
+    <w:p>
+      <w:pPr>
+        <w:pStyle w:val="Code"/>
+        <w:rPr>
+          <w:highlight w:val="yellow"/>
+        </w:rPr>
+      </w:pPr>
+      <w:r>
+        <w:rPr>
+          <w:highlight w:val="yellow"/>
+        </w:rPr>
+        <w:t xml:space="preserve">    beq createApple </w:t>
+      </w:r>
+      <w:r>
+        <w:rPr>
+          <w:highlight w:val="yellow"/>
+        </w:rPr>
+        <w:tab/>
+      </w:r>
+      <w:r>
+        <w:rPr>
+          <w:highlight w:val="yellow"/>
+        </w:rPr>
+        <w:tab/>
+        <w:t>//If so, loop back to creating the apple</w:t>
+      </w:r>
+    </w:p>
+    <w:p>
+      <w:pPr>
+        <w:pStyle w:val="Code"/>
+        <w:rPr>
+          <w:highlight w:val="yellow"/>
+        </w:rPr>
+      </w:pPr>
+      <w:r>
+        <w:rPr>
+          <w:color w:val="A6A6A6" w:themeColor="background1" w:themeShade="A6"/>
+        </w:rPr>
+        <w:t xml:space="preserve">    b moveSnake  </w:t>
+      </w:r>
+      <w:r>
+        <w:rPr>
+          <w:color w:val="A6A6A6" w:themeColor="background1" w:themeShade="A6"/>
+        </w:rPr>
+        <w:tab/>
+      </w:r>
+      <w:r>
+        <w:rPr>
+          <w:color w:val="A6A6A6" w:themeColor="background1" w:themeShade="A6"/>
+        </w:rPr>
+        <w:tab/>
+      </w:r>
+      <w:r>
+        <w:rPr>
+          <w:color w:val="A6A6A6" w:themeColor="background1" w:themeShade="A6"/>
+        </w:rPr>
+        <w:tab/>
+      </w:r>
+      <w:r>
+        <w:rPr>
+          <w:highlight w:val="yellow"/>
+        </w:rPr>
+        <w:t>/</w:t>
+      </w:r>
+      <w:r>
+        <w:rPr>
+          <w:highlight w:val="yellow"/>
+        </w:rPr>
+        <w:t>/</w:t>
+      </w:r>
+      <w:r>
+        <w:rPr>
+          <w:highlight w:val="yellow"/>
+        </w:rPr>
+        <w:t>Otherwise just repeat the move cycle</w:t>
+      </w:r>
+    </w:p>
+    <w:p>
+      <w:pPr>
+        <w:pStyle w:val="Heading1"/>
+      </w:pPr>
+      <w:r>
+        <w:lastRenderedPageBreak/>
+        <w:t>Story 1</w:t>
+      </w:r>
+      <w:r>
+        <w:t>3</w:t>
+      </w:r>
+      <w:r>
+        <w:t>: Ignore non WASD keys</w:t>
+      </w:r>
+    </w:p>
+    <w:p>
+      <w:pPr>
+        <w:pStyle w:val="Heading2"/>
+      </w:pPr>
+      <w:r>
+        <w:t>Requirement</w:t>
+      </w:r>
+    </w:p>
+    <w:p>
+      <w:r>
+        <w:t>The user might accidentally hit a wrong key, or two keys together (which, depending on how your keyboard is configured, might produce a wrong value). If the user hits anything other than W,A,S, or D, it should be ignored and the snake continue moving in the same direction.</w:t>
+      </w:r>
+    </w:p>
+    <w:p>
+      <w:pPr>
+        <w:pStyle w:val="Heading2"/>
+      </w:pPr>
+      <w:r>
+        <w:t>Technique</w:t>
+      </w:r>
+    </w:p>
+    <w:p>
+      <w:pPr>
+        <w:pStyle w:val="Heading2"/>
+      </w:pPr>
+      <w:r>
+        <w:t>Code changes</w:t>
+      </w:r>
+    </w:p>
+    <w:p>
+      <w:pPr>
+        <w:pStyle w:val="Code"/>
+        <w:rPr>
+          <w:color w:val="A6A6A6" w:themeColor="background1" w:themeShade="A6"/>
+        </w:rPr>
+      </w:pPr>
+      <w:r>
+        <w:rPr>
+          <w:color w:val="A6A6A6" w:themeColor="background1" w:themeShade="A6"/>
+        </w:rPr>
+        <w:t xml:space="preserve">defineRegisters: </w:t>
+      </w:r>
+      <w:r>
+        <w:rPr>
+          <w:color w:val="00B050"/>
+        </w:rPr>
+        <w:t>Define &amp; initialise r12 at the end of this section</w:t>
+      </w:r>
+    </w:p>
+    <w:p>
+      <w:pPr>
+        <w:pStyle w:val="Code"/>
+      </w:pPr>
+      <w:r>
+        <w:rPr>
+          <w:highlight w:val="yellow"/>
+        </w:rPr>
+        <w:t xml:space="preserve">    mov r12, #68</w:t>
+      </w:r>
+      <w:r>
+        <w:rPr>
+          <w:highlight w:val="yellow"/>
+        </w:rPr>
+        <w:tab/>
+        <w:t xml:space="preserve">        //Current direction of movement, </w:t>
+      </w:r>
+      <w:r>
+        <w:rPr>
+          <w:highlight w:val="yellow"/>
+        </w:rPr>
+        <w:t xml:space="preserve">initially </w:t>
+      </w:r>
+      <w:r>
+        <w:rPr>
+          <w:highlight w:val="yellow"/>
+        </w:rPr>
+        <w:t>'right'</w:t>
+      </w:r>
+    </w:p>
+    <w:p>
+      <w:pPr>
+        <w:pStyle w:val="Code"/>
+        <w:rPr>
+          <w:color w:val="A6A6A6" w:themeColor="background1" w:themeShade="A6"/>
+        </w:rPr>
+      </w:pPr>
+      <w:r>
+        <w:rPr>
+          <w:color w:val="A6A6A6" w:themeColor="background1" w:themeShade="A6"/>
+        </w:rPr>
+        <w:t>moveSnake</w:t>
+      </w:r>
+      <w:r>
+        <w:rPr>
+          <w:color w:val="A6A6A6" w:themeColor="background1" w:themeShade="A6"/>
+        </w:rPr>
+        <w:t>:</w:t>
+      </w:r>
+    </w:p>
+    <w:p>
+      <w:pPr>
+        <w:pStyle w:val="Code"/>
+        <w:rPr>
+          <w:color w:val="A6A6A6" w:themeColor="background1" w:themeShade="A6"/>
+        </w:rPr>
+      </w:pPr>
+      <w:r>
+        <w:rPr>
+          <w:color w:val="A6A6A6" w:themeColor="background1" w:themeShade="A6"/>
+        </w:rPr>
+        <w:t xml:space="preserve">    str r6,[r5+256]</w:t>
+      </w:r>
+      <w:r>
+        <w:rPr>
+          <w:color w:val="A6A6A6" w:themeColor="background1" w:themeShade="A6"/>
+        </w:rPr>
+        <w:tab/>
+      </w:r>
+      <w:r>
+        <w:rPr>
+          <w:color w:val="A6A6A6" w:themeColor="background1" w:themeShade="A6"/>
+        </w:rPr>
+        <w:tab/>
+        <w:t xml:space="preserve">  //Draw Apple each cycle, in case it is on snake</w:t>
+      </w:r>
+    </w:p>
+    <w:p>
+      <w:pPr>
+        <w:pStyle w:val="Code"/>
+        <w:rPr>
+          <w:color w:val="A6A6A6" w:themeColor="background1" w:themeShade="A6"/>
+        </w:rPr>
+      </w:pPr>
+      <w:r>
+        <w:rPr>
+          <w:color w:val="A6A6A6" w:themeColor="background1" w:themeShade="A6"/>
+        </w:rPr>
+        <w:t xml:space="preserve">    inp r</w:t>
+      </w:r>
+      <w:r>
+        <w:rPr>
+          <w:color w:val="A6A6A6" w:themeColor="background1" w:themeShade="A6"/>
+        </w:rPr>
+        <w:t>9</w:t>
+      </w:r>
+      <w:r>
+        <w:rPr>
+          <w:color w:val="A6A6A6" w:themeColor="background1" w:themeShade="A6"/>
+        </w:rPr>
+        <w:t>,4</w:t>
+      </w:r>
+    </w:p>
+    <w:p>
+      <w:pPr>
+        <w:pStyle w:val="Code"/>
+        <w:rPr>
+          <w:highlight w:val="yellow"/>
+        </w:rPr>
+      </w:pPr>
+      <w:r>
+        <w:rPr>
+          <w:highlight w:val="yellow"/>
+        </w:rPr>
+        <w:t>switchOnKey</w:t>
+      </w:r>
+      <w:r>
+        <w:rPr>
+          <w:highlight w:val="yellow"/>
+        </w:rPr>
+        <w:t>:</w:t>
+      </w:r>
+    </w:p>
+    <w:p>
+      <w:pPr>
+        <w:pStyle w:val="Code"/>
+        <w:rPr>
+          <w:color w:val="A6A6A6" w:themeColor="background1" w:themeShade="A6"/>
+        </w:rPr>
+      </w:pPr>
+      <w:r>
+        <w:rPr>
+          <w:color w:val="A6A6A6" w:themeColor="background1" w:themeShade="A6"/>
+        </w:rPr>
+        <w:t xml:space="preserve">    cmp r9,#87 //W key</w:t>
+      </w:r>
+    </w:p>
+    <w:p>
+      <w:pPr>
+        <w:pStyle w:val="Code"/>
+        <w:rPr>
+          <w:color w:val="A6A6A6" w:themeColor="background1" w:themeShade="A6"/>
+        </w:rPr>
+      </w:pPr>
+      <w:r>
+        <w:rPr>
+          <w:color w:val="A6A6A6" w:themeColor="background1" w:themeShade="A6"/>
+        </w:rPr>
+        <w:t xml:space="preserve">    beq up</w:t>
+      </w:r>
+    </w:p>
+    <w:p>
+      <w:pPr>
+        <w:pStyle w:val="Code"/>
+        <w:rPr>
+          <w:color w:val="A6A6A6" w:themeColor="background1" w:themeShade="A6"/>
+        </w:rPr>
+      </w:pPr>
+      <w:r>
+        <w:rPr>
+          <w:color w:val="A6A6A6" w:themeColor="background1" w:themeShade="A6"/>
+        </w:rPr>
+        <w:t xml:space="preserve">    cmp r9,#65 //A key</w:t>
+      </w:r>
+    </w:p>
+    <w:p>
+      <w:pPr>
+        <w:pStyle w:val="Code"/>
+        <w:rPr>
+          <w:color w:val="A6A6A6" w:themeColor="background1" w:themeShade="A6"/>
+        </w:rPr>
+      </w:pPr>
+      <w:r>
+        <w:rPr>
+          <w:color w:val="A6A6A6" w:themeColor="background1" w:themeShade="A6"/>
+        </w:rPr>
+        <w:t xml:space="preserve">    beq left</w:t>
+      </w:r>
+    </w:p>
+    <w:p>
+      <w:pPr>
+        <w:pStyle w:val="Code"/>
+        <w:rPr>
+          <w:color w:val="A6A6A6" w:themeColor="background1" w:themeShade="A6"/>
+        </w:rPr>
+      </w:pPr>
+      <w:r>
+        <w:rPr>
+          <w:color w:val="A6A6A6" w:themeColor="background1" w:themeShade="A6"/>
+        </w:rPr>
+        <w:t xml:space="preserve">    cmp r9,#83 //S key</w:t>
+      </w:r>
+    </w:p>
+    <w:p>
+      <w:pPr>
+        <w:pStyle w:val="Code"/>
+        <w:rPr>
+          <w:color w:val="A6A6A6" w:themeColor="background1" w:themeShade="A6"/>
+        </w:rPr>
+      </w:pPr>
+      <w:r>
+        <w:rPr>
+          <w:color w:val="A6A6A6" w:themeColor="background1" w:themeShade="A6"/>
+        </w:rPr>
+        <w:t xml:space="preserve">    beq down</w:t>
+      </w:r>
+    </w:p>
+    <w:p>
+      <w:pPr>
+        <w:pStyle w:val="Code"/>
+        <w:rPr>
+          <w:color w:val="A6A6A6" w:themeColor="background1" w:themeShade="A6"/>
+        </w:rPr>
+      </w:pPr>
+      <w:r>
+        <w:rPr>
+          <w:color w:val="A6A6A6" w:themeColor="background1" w:themeShade="A6"/>
+        </w:rPr>
+        <w:t xml:space="preserve">    cmp r9,#68 //D key</w:t>
+      </w:r>
+    </w:p>
+    <w:p>
+      <w:pPr>
+        <w:pStyle w:val="Code"/>
+        <w:rPr>
+          <w:color w:val="A6A6A6" w:themeColor="background1" w:themeShade="A6"/>
+        </w:rPr>
+      </w:pPr>
+      <w:r>
+        <w:rPr>
+          <w:color w:val="A6A6A6" w:themeColor="background1" w:themeShade="A6"/>
+        </w:rPr>
+        <w:t xml:space="preserve">    beq right</w:t>
+      </w:r>
+    </w:p>
+    <w:p>
+      <w:pPr>
+        <w:pStyle w:val="Code"/>
+        <w:rPr>
+          <w:highlight w:val="yellow"/>
+        </w:rPr>
+      </w:pPr>
+      <w:r>
+        <w:rPr>
+          <w:highlight w:val="yellow"/>
+        </w:rPr>
+        <w:t xml:space="preserve">    mov r9, r1</w:t>
+      </w:r>
+      <w:r>
+        <w:rPr>
+          <w:highlight w:val="yellow"/>
+        </w:rPr>
+        <w:t>2</w:t>
+      </w:r>
+      <w:r>
+        <w:rPr>
+          <w:highlight w:val="yellow"/>
+        </w:rPr>
+        <w:tab/>
+      </w:r>
+      <w:r>
+        <w:rPr>
+          <w:highlight w:val="yellow"/>
+        </w:rPr>
+        <w:tab/>
+        <w:t>//If not any of the recognised keys, use prev direction</w:t>
+      </w:r>
+    </w:p>
+    <w:p>
+      <w:pPr>
+        <w:pStyle w:val="Code"/>
+        <w:rPr>
+          <w:highlight w:val="yellow"/>
+        </w:rPr>
+      </w:pPr>
+      <w:r>
+        <w:rPr>
+          <w:highlight w:val="yellow"/>
+        </w:rPr>
+        <w:t xml:space="preserve">    b switchOnKey </w:t>
+      </w:r>
+      <w:r>
+        <w:rPr>
+          <w:highlight w:val="yellow"/>
+        </w:rPr>
+        <w:tab/>
+        <w:t xml:space="preserve">      //and re-run the switch on key</w:t>
+      </w:r>
+    </w:p>
+    <w:p>
+      <w:pPr>
+        <w:pStyle w:val="Code"/>
+        <w:rPr>
+          <w:color w:val="A6A6A6" w:themeColor="background1" w:themeShade="A6"/>
+        </w:rPr>
+      </w:pPr>
+      <w:r>
+        <w:rPr>
+          <w:color w:val="A6A6A6" w:themeColor="background1" w:themeShade="A6"/>
+        </w:rPr>
+        <w:t>right:</w:t>
+      </w:r>
+      <w:r>
+        <w:rPr>
+          <w:color w:val="A6A6A6" w:themeColor="background1" w:themeShade="A6"/>
+        </w:rPr>
+        <w:t xml:space="preserve"> </w:t>
+      </w:r>
       <w:bookmarkStart w:id="0" w:name="_GoBack"/>
       <w:bookmarkEnd w:id="0"/>
     </w:p>
     <w:p>
       <w:pPr>
-        <w:pStyle w:val="Heading2"/>
-      </w:pPr>
-      <w:r>
-        <w:t>Code changes</w:t>
-      </w:r>
-    </w:p>
-    <w:p>
-      <w:pPr>
-        <w:pStyle w:val="Code"/>
-        <w:rPr>
-          <w:color w:val="A6A6A6" w:themeColor="background1" w:themeShade="A6"/>
-        </w:rPr>
-      </w:pPr>
-      <w:r>
-        <w:rPr>
-          <w:color w:val="A6A6A6" w:themeColor="background1" w:themeShade="A6"/>
-        </w:rPr>
-        <w:t>updatePointer</w:t>
-      </w:r>
-      <w:r>
-        <w:rPr>
-          <w:color w:val="A6A6A6" w:themeColor="background1" w:themeShade="A6"/>
-        </w:rPr>
-        <w:t>:</w:t>
-      </w:r>
-    </w:p>
-    <w:p>
-      <w:pPr>
-        <w:pStyle w:val="Code"/>
-        <w:rPr>
-          <w:color w:val="A6A6A6" w:themeColor="background1" w:themeShade="A6"/>
-        </w:rPr>
-      </w:pPr>
-      <w:r>
-        <w:rPr>
-          <w:color w:val="A6A6A6" w:themeColor="background1" w:themeShade="A6"/>
-        </w:rPr>
-        <w:t xml:space="preserve">    str r4, [r8]            </w:t>
-      </w:r>
-      <w:r>
-        <w:rPr>
-          <w:color w:val="A6A6A6" w:themeColor="background1" w:themeShade="A6"/>
-        </w:rPr>
-        <w:tab/>
-        <w:t>//Store the new head location in data</w:t>
-      </w:r>
-    </w:p>
-    <w:p>
-      <w:pPr>
-        <w:pStyle w:val="Code"/>
-        <w:rPr>
-          <w:color w:val="A6A6A6" w:themeColor="background1" w:themeShade="A6"/>
-        </w:rPr>
-      </w:pPr>
-      <w:r>
-        <w:rPr>
-          <w:color w:val="A6A6A6" w:themeColor="background1" w:themeShade="A6"/>
-        </w:rPr>
-        <w:t xml:space="preserve">    str r1,[r4+256]         </w:t>
-      </w:r>
-      <w:r>
-        <w:rPr>
-          <w:color w:val="A6A6A6" w:themeColor="background1" w:themeShade="A6"/>
-        </w:rPr>
-        <w:tab/>
-        <w:t>//Draw new head</w:t>
-      </w:r>
-    </w:p>
-    <w:p>
-      <w:pPr>
-        <w:pStyle w:val="Code"/>
-        <w:rPr>
-          <w:highlight w:val="yellow"/>
-        </w:rPr>
-      </w:pPr>
-      <w:r>
-        <w:rPr>
-          <w:highlight w:val="yellow"/>
-        </w:rPr>
-        <w:t xml:space="preserve">    cmp r4, r5 </w:t>
-      </w:r>
-      <w:r>
-        <w:rPr>
-          <w:highlight w:val="yellow"/>
-        </w:rPr>
-        <w:tab/>
-      </w:r>
-      <w:r>
-        <w:rPr>
-          <w:highlight w:val="yellow"/>
-        </w:rPr>
-        <w:tab/>
-      </w:r>
-      <w:r>
-        <w:rPr>
-          <w:highlight w:val="yellow"/>
-        </w:rPr>
-        <w:tab/>
-        <w:t>//Check again if the apple was eaten this cycle</w:t>
-      </w:r>
-    </w:p>
-    <w:p>
-      <w:pPr>
-        <w:pStyle w:val="Code"/>
-        <w:rPr>
-          <w:highlight w:val="yellow"/>
-        </w:rPr>
-      </w:pPr>
-      <w:r>
-        <w:rPr>
-          <w:highlight w:val="yellow"/>
-        </w:rPr>
-        <w:t xml:space="preserve">    beq createApple </w:t>
-      </w:r>
-      <w:r>
-        <w:rPr>
-          <w:highlight w:val="yellow"/>
-        </w:rPr>
-        <w:tab/>
-      </w:r>
-      <w:r>
-        <w:rPr>
-          <w:highlight w:val="yellow"/>
-        </w:rPr>
-        <w:tab/>
-        <w:t>//If so, loop back to creating the apple</w:t>
-      </w:r>
-    </w:p>
-    <w:p>
-      <w:pPr>
-        <w:pStyle w:val="Code"/>
-        <w:rPr>
-          <w:highlight w:val="yellow"/>
-        </w:rPr>
-      </w:pPr>
-      <w:r>
-        <w:rPr>
-          <w:color w:val="A6A6A6" w:themeColor="background1" w:themeShade="A6"/>
-        </w:rPr>
-        <w:t xml:space="preserve">    b moveSnake  </w:t>
-      </w:r>
-      <w:r>
-        <w:rPr>
-          <w:color w:val="A6A6A6" w:themeColor="background1" w:themeShade="A6"/>
-        </w:rPr>
-        <w:tab/>
-      </w:r>
-      <w:r>
-        <w:rPr>
-          <w:color w:val="A6A6A6" w:themeColor="background1" w:themeShade="A6"/>
-        </w:rPr>
-        <w:tab/>
-      </w:r>
-      <w:r>
-        <w:rPr>
-          <w:color w:val="A6A6A6" w:themeColor="background1" w:themeShade="A6"/>
-        </w:rPr>
-        <w:tab/>
-      </w:r>
-      <w:r>
-        <w:rPr>
-          <w:highlight w:val="yellow"/>
-        </w:rPr>
-        <w:t>/</w:t>
-      </w:r>
-      <w:r>
-        <w:rPr>
-          <w:highlight w:val="yellow"/>
-        </w:rPr>
-        <w:t>/</w:t>
-      </w:r>
-      <w:r>
-        <w:rPr>
-          <w:highlight w:val="yellow"/>
-        </w:rPr>
-        <w:t>Otherwise just repeat the move cycle</w:t>
-      </w:r>
-    </w:p>
-    <w:p>
-      <w:pPr>
-        <w:pStyle w:val="Heading1"/>
-      </w:pPr>
-      <w:r>
-        <w:lastRenderedPageBreak/>
-        <w:t>Story 11: Ignore non WASD keys</w:t>
-      </w:r>
-    </w:p>
-    <w:p>
-      <w:pPr>
-        <w:pStyle w:val="Heading2"/>
-      </w:pPr>
-      <w:r>
-        <w:t>Requirement</w:t>
-      </w:r>
-    </w:p>
-    <w:p>
-      <w:r>
-        <w:t>The user might accidentally hit a wrong key, or two keys together (which, depending on how your keyboard is configured, might produce a wrong value). If the user hits anything other than W,A,S, or D, it should be ignored and the snake continue moving in the same direction.</w:t>
-      </w:r>
-    </w:p>
-    <w:p>
-      <w:pPr>
-        <w:pStyle w:val="Heading2"/>
-      </w:pPr>
-      <w:r>
-        <w:t>Technique</w:t>
-      </w:r>
-    </w:p>
-    <w:p>
-      <w:pPr>
-        <w:pStyle w:val="Heading2"/>
-      </w:pPr>
-      <w:r>
-        <w:t>Code changes</w:t>
-      </w:r>
-    </w:p>
-    <w:p>
-      <w:pPr>
-        <w:pStyle w:val="Code"/>
-        <w:rPr>
-          <w:color w:val="A6A6A6" w:themeColor="background1" w:themeShade="A6"/>
-        </w:rPr>
-      </w:pPr>
-      <w:r>
-        <w:rPr>
-          <w:color w:val="A6A6A6" w:themeColor="background1" w:themeShade="A6"/>
-        </w:rPr>
-        <w:t>moveSnake</w:t>
-      </w:r>
-      <w:r>
-        <w:rPr>
-          <w:color w:val="A6A6A6" w:themeColor="background1" w:themeShade="A6"/>
-        </w:rPr>
-        <w:t>:</w:t>
-      </w:r>
-    </w:p>
-    <w:p>
-      <w:pPr>
-        <w:pStyle w:val="Code"/>
-        <w:rPr>
-          <w:color w:val="A6A6A6" w:themeColor="background1" w:themeShade="A6"/>
-        </w:rPr>
-      </w:pPr>
-      <w:r>
-        <w:rPr>
-          <w:color w:val="A6A6A6" w:themeColor="background1" w:themeShade="A6"/>
-        </w:rPr>
-        <w:t xml:space="preserve">    str r6,[r5+256]</w:t>
-      </w:r>
-      <w:r>
-        <w:rPr>
-          <w:color w:val="A6A6A6" w:themeColor="background1" w:themeShade="A6"/>
-        </w:rPr>
-        <w:tab/>
-      </w:r>
-      <w:r>
-        <w:rPr>
-          <w:color w:val="A6A6A6" w:themeColor="background1" w:themeShade="A6"/>
-        </w:rPr>
-        <w:tab/>
-        <w:t xml:space="preserve">  //Draw Apple each cycle, in case it is on snake</w:t>
-      </w:r>
-    </w:p>
-    <w:p>
-      <w:pPr>
-        <w:pStyle w:val="Code"/>
-        <w:rPr>
-          <w:color w:val="A6A6A6" w:themeColor="background1" w:themeShade="A6"/>
-        </w:rPr>
-      </w:pPr>
-      <w:r>
-        <w:rPr>
-          <w:color w:val="A6A6A6" w:themeColor="background1" w:themeShade="A6"/>
-        </w:rPr>
-        <w:t xml:space="preserve">    inp r</w:t>
-      </w:r>
-      <w:r>
-        <w:rPr>
-          <w:color w:val="A6A6A6" w:themeColor="background1" w:themeShade="A6"/>
-        </w:rPr>
-        <w:t>9</w:t>
-      </w:r>
-      <w:r>
-        <w:rPr>
-          <w:color w:val="A6A6A6" w:themeColor="background1" w:themeShade="A6"/>
-        </w:rPr>
-        <w:t>,4</w:t>
-      </w:r>
-    </w:p>
-    <w:p>
-      <w:pPr>
-        <w:pStyle w:val="Code"/>
-        <w:rPr>
-          <w:highlight w:val="yellow"/>
-        </w:rPr>
-      </w:pPr>
-      <w:r>
-        <w:rPr>
-          <w:highlight w:val="yellow"/>
-        </w:rPr>
-        <w:t>switchOnKey:</w:t>
-      </w:r>
-    </w:p>
-    <w:p>
-      <w:pPr>
-        <w:pStyle w:val="Code"/>
-        <w:rPr>
-          <w:color w:val="A6A6A6" w:themeColor="background1" w:themeShade="A6"/>
-        </w:rPr>
-      </w:pPr>
-      <w:r>
-        <w:rPr>
-          <w:color w:val="A6A6A6" w:themeColor="background1" w:themeShade="A6"/>
-        </w:rPr>
-        <w:t xml:space="preserve">    cmp r9,#87 //W key</w:t>
-      </w:r>
-    </w:p>
-    <w:p>
-      <w:pPr>
-        <w:pStyle w:val="Code"/>
-        <w:rPr>
-          <w:color w:val="A6A6A6" w:themeColor="background1" w:themeShade="A6"/>
-        </w:rPr>
-      </w:pPr>
-      <w:r>
-        <w:rPr>
-          <w:color w:val="A6A6A6" w:themeColor="background1" w:themeShade="A6"/>
-        </w:rPr>
-        <w:t xml:space="preserve">    beq up</w:t>
-      </w:r>
-    </w:p>
-    <w:p>
-      <w:pPr>
-        <w:pStyle w:val="Code"/>
-        <w:rPr>
-          <w:color w:val="A6A6A6" w:themeColor="background1" w:themeShade="A6"/>
-        </w:rPr>
-      </w:pPr>
-      <w:r>
-        <w:rPr>
-          <w:color w:val="A6A6A6" w:themeColor="background1" w:themeShade="A6"/>
-        </w:rPr>
-        <w:t xml:space="preserve">    cmp r9,#65 //A key</w:t>
-      </w:r>
-    </w:p>
-    <w:p>
-      <w:pPr>
-        <w:pStyle w:val="Code"/>
-        <w:rPr>
-          <w:color w:val="A6A6A6" w:themeColor="background1" w:themeShade="A6"/>
-        </w:rPr>
-      </w:pPr>
-      <w:r>
-        <w:rPr>
-          <w:color w:val="A6A6A6" w:themeColor="background1" w:themeShade="A6"/>
-        </w:rPr>
-        <w:t xml:space="preserve">    beq left</w:t>
-      </w:r>
-    </w:p>
-    <w:p>
-      <w:pPr>
-        <w:pStyle w:val="Code"/>
-        <w:rPr>
-          <w:color w:val="A6A6A6" w:themeColor="background1" w:themeShade="A6"/>
-        </w:rPr>
-      </w:pPr>
-      <w:r>
-        <w:rPr>
-          <w:color w:val="A6A6A6" w:themeColor="background1" w:themeShade="A6"/>
-        </w:rPr>
-        <w:t xml:space="preserve">    cmp r9,#83 //S key</w:t>
-      </w:r>
-    </w:p>
-    <w:p>
-      <w:pPr>
-        <w:pStyle w:val="Code"/>
-        <w:rPr>
-          <w:color w:val="A6A6A6" w:themeColor="background1" w:themeShade="A6"/>
-        </w:rPr>
-      </w:pPr>
-      <w:r>
-        <w:rPr>
-          <w:color w:val="A6A6A6" w:themeColor="background1" w:themeShade="A6"/>
-        </w:rPr>
-        <w:t xml:space="preserve">    beq down</w:t>
-      </w:r>
-    </w:p>
-    <w:p>
-      <w:pPr>
-        <w:pStyle w:val="Code"/>
-        <w:rPr>
-          <w:color w:val="A6A6A6" w:themeColor="background1" w:themeShade="A6"/>
-        </w:rPr>
-      </w:pPr>
-      <w:r>
-        <w:rPr>
-          <w:color w:val="A6A6A6" w:themeColor="background1" w:themeShade="A6"/>
-        </w:rPr>
-        <w:t xml:space="preserve">    cmp r9,#68 //D key</w:t>
-      </w:r>
-    </w:p>
-    <w:p>
-      <w:pPr>
-        <w:pStyle w:val="Code"/>
-        <w:rPr>
-          <w:color w:val="A6A6A6" w:themeColor="background1" w:themeShade="A6"/>
-        </w:rPr>
-      </w:pPr>
-      <w:r>
-        <w:rPr>
-          <w:color w:val="A6A6A6" w:themeColor="background1" w:themeShade="A6"/>
-        </w:rPr>
-        <w:t xml:space="preserve">    beq right</w:t>
-      </w:r>
-    </w:p>
-    <w:p>
-      <w:pPr>
-        <w:pStyle w:val="Code"/>
-        <w:rPr>
-          <w:highlight w:val="yellow"/>
-        </w:rPr>
-      </w:pPr>
-      <w:r>
-        <w:rPr>
-          <w:highlight w:val="yellow"/>
-        </w:rPr>
-        <w:t xml:space="preserve">    mov r9, r11</w:t>
-      </w:r>
-      <w:r>
-        <w:rPr>
-          <w:highlight w:val="yellow"/>
-        </w:rPr>
-        <w:tab/>
-      </w:r>
-      <w:r>
-        <w:rPr>
-          <w:highlight w:val="yellow"/>
-        </w:rPr>
-        <w:tab/>
-        <w:t>//If not any of the recognised keys, use prev direction</w:t>
-      </w:r>
-    </w:p>
-    <w:p>
-      <w:pPr>
-        <w:pStyle w:val="Code"/>
-        <w:rPr>
-          <w:highlight w:val="yellow"/>
-        </w:rPr>
-      </w:pPr>
-      <w:r>
-        <w:rPr>
-          <w:highlight w:val="yellow"/>
-        </w:rPr>
-        <w:t xml:space="preserve">    b switchOnKey </w:t>
-      </w:r>
-      <w:r>
-        <w:rPr>
-          <w:highlight w:val="yellow"/>
-        </w:rPr>
-        <w:tab/>
-        <w:t xml:space="preserve">      //and re-run the switch on key</w:t>
-      </w:r>
-    </w:p>
-    <w:p>
-      <w:pPr>
-        <w:pStyle w:val="Code"/>
-        <w:rPr>
-          <w:color w:val="A6A6A6" w:themeColor="background1" w:themeShade="A6"/>
-        </w:rPr>
-      </w:pPr>
-      <w:r>
-        <w:rPr>
-          <w:color w:val="A6A6A6" w:themeColor="background1" w:themeShade="A6"/>
-        </w:rPr>
-        <w:t>right:</w:t>
+        <w:pStyle w:val="Code"/>
+        <w:rPr>
+          <w:color w:val="00B050"/>
+        </w:rPr>
+      </w:pPr>
+      <w:r>
+        <w:rPr>
+          <w:color w:val="00B050"/>
+        </w:rPr>
+        <w:t>Then no changes until …</w:t>
+      </w:r>
+    </w:p>
+    <w:p>
+      <w:pPr>
+        <w:pStyle w:val="Code"/>
+        <w:rPr>
+          <w:color w:val="A6A6A6" w:themeColor="background1" w:themeShade="A6"/>
+        </w:rPr>
+      </w:pPr>
+      <w:r>
+        <w:rPr>
+          <w:color w:val="A6A6A6" w:themeColor="background1" w:themeShade="A6"/>
+        </w:rPr>
+        <w:t xml:space="preserve">reDraw:  </w:t>
+      </w:r>
+    </w:p>
+    <w:p>
+      <w:pPr>
+        <w:pStyle w:val="Code"/>
+        <w:rPr>
+          <w:highlight w:val="yellow"/>
+        </w:rPr>
+      </w:pPr>
+      <w:r>
+        <w:rPr>
+          <w:highlight w:val="yellow"/>
+        </w:rPr>
+        <w:t xml:space="preserve">    mov r12,r9</w:t>
+      </w:r>
+      <w:r>
+        <w:rPr>
+          <w:highlight w:val="yellow"/>
+        </w:rPr>
+        <w:tab/>
+      </w:r>
+      <w:r>
+        <w:rPr>
+          <w:highlight w:val="yellow"/>
+        </w:rPr>
+        <w:tab/>
+      </w:r>
+      <w:r>
+        <w:rPr>
+          <w:highlight w:val="yellow"/>
+        </w:rPr>
+        <w:tab/>
+        <w:t>//Update current direction with latest key</w:t>
+      </w:r>
+    </w:p>
+    <w:p>
+      <w:pPr>
+        <w:pStyle w:val="Code"/>
+        <w:rPr>
+          <w:color w:val="A6A6A6" w:themeColor="background1" w:themeShade="A6"/>
+        </w:rPr>
+      </w:pPr>
+      <w:r>
+        <w:rPr>
+          <w:color w:val="A6A6A6" w:themeColor="background1" w:themeShade="A6"/>
+        </w:rPr>
+        <w:t xml:space="preserve">    cmp r4,r5</w:t>
+      </w:r>
+      <w:r>
+        <w:rPr>
+          <w:color w:val="A6A6A6" w:themeColor="background1" w:themeShade="A6"/>
+        </w:rPr>
+        <w:tab/>
+      </w:r>
+      <w:r>
+        <w:rPr>
+          <w:color w:val="A6A6A6" w:themeColor="background1" w:themeShade="A6"/>
+        </w:rPr>
+        <w:tab/>
+      </w:r>
+      <w:r>
+        <w:rPr>
+          <w:color w:val="A6A6A6" w:themeColor="background1" w:themeShade="A6"/>
+        </w:rPr>
+        <w:tab/>
+      </w:r>
+      <w:r>
+        <w:rPr>
+          <w:color w:val="A6A6A6" w:themeColor="background1" w:themeShade="A6"/>
+        </w:rPr>
+        <w:tab/>
+        <w:t>//If the head is in same location as apple...</w:t>
+      </w:r>
+    </w:p>
+    <w:p>
+      <w:pPr>
+        <w:pStyle w:val="Code"/>
+        <w:rPr>
+          <w:color w:val="A6A6A6" w:themeColor="background1" w:themeShade="A6"/>
+        </w:rPr>
+      </w:pPr>
+      <w:r>
+        <w:rPr>
+          <w:color w:val="A6A6A6" w:themeColor="background1" w:themeShade="A6"/>
+        </w:rPr>
+        <w:t xml:space="preserve">    beq moveHead</w:t>
+      </w:r>
+      <w:r>
+        <w:rPr>
+          <w:color w:val="A6A6A6" w:themeColor="background1" w:themeShade="A6"/>
+        </w:rPr>
+        <w:tab/>
+      </w:r>
+      <w:r>
+        <w:rPr>
+          <w:color w:val="A6A6A6" w:themeColor="background1" w:themeShade="A6"/>
+        </w:rPr>
+        <w:tab/>
+      </w:r>
+      <w:r>
+        <w:rPr>
+          <w:color w:val="A6A6A6" w:themeColor="background1" w:themeShade="A6"/>
+        </w:rPr>
+        <w:tab/>
+        <w:t>//...Skip updating the tail, to make snake grow</w:t>
       </w:r>
     </w:p>
     <w:p>
@@ -11910,7 +12117,7 @@
 </file>
 
 <file path=customXml/itemProps1.xml><?xml version="1.0" encoding="utf-8"?>
-<ds:datastoreItem xmlns:ds="http://schemas.openxmlformats.org/officeDocument/2006/customXml" ds:itemID="{441FBD8C-B691-4BA3-8F4C-E9ECC05D764E}">
+<ds:datastoreItem xmlns:ds="http://schemas.openxmlformats.org/officeDocument/2006/customXml" ds:itemID="{88F70B33-EB34-40D8-9F10-FECA1F6985E6}">
   <ds:schemaRefs>
     <ds:schemaRef ds:uri="http://schemas.openxmlformats.org/officeDocument/2006/bibliography"/>
   </ds:schemaRefs>

</xml_diff>

<commit_message>
Snake - story 14
</commit_message>
<xml_diff>
--- a/Snake/Story plan.docx
+++ b/Snake/Story plan.docx
@@ -6979,6 +6979,7 @@
         </w:rPr>
         <w:t>right:</w:t>
       </w:r>
+      <w:bookmarkStart w:id="0" w:name="_GoBack"/>
     </w:p>
     <w:p>
       <w:pPr>
@@ -7000,21 +7001,19 @@
         <w:t>add r4,r4,#1</w:t>
       </w:r>
       <w:r>
-        <w:t xml:space="preserve">           </w:t>
-      </w:r>
-      <w:r>
-        <w:rPr>
-          <w:highlight w:val="yellow"/>
-        </w:rPr>
-        <w:t>//</w:t>
-      </w:r>
-      <w:r>
-        <w:rPr>
-          <w:highlight w:val="yellow"/>
-        </w:rPr>
-        <w:t>r9 holds the increment for the position...</w:t>
-      </w:r>
-    </w:p>
+        <w:rPr>
+          <w:highlight w:val="yellow"/>
+        </w:rPr>
+        <w:t xml:space="preserve">          </w:t>
+      </w:r>
+      <w:r>
+        <w:rPr>
+          <w:highlight w:val="yellow"/>
+        </w:rPr>
+        <w:t>//Adding 1 to location moves right</w:t>
+      </w:r>
+    </w:p>
+    <w:bookmarkEnd w:id="0"/>
     <w:p>
       <w:pPr>
         <w:pStyle w:val="Code"/>
@@ -8590,19 +8589,7 @@
           <w:highlight w:val="yellow"/>
         </w:rPr>
         <w:tab/>
-        <w:t xml:space="preserve">        //Current direction of movement, </w:t>
-      </w:r>
-      <w:r>
-        <w:rPr>
-          <w:highlight w:val="yellow"/>
-        </w:rPr>
-        <w:t xml:space="preserve">initially </w:t>
-      </w:r>
-      <w:r>
-        <w:rPr>
-          <w:highlight w:val="yellow"/>
-        </w:rPr>
-        <w:t>'right'</w:t>
+        <w:t xml:space="preserve">        //Current direction of movement, initially 'right'</w:t>
       </w:r>
     </w:p>
     <w:p>
@@ -8883,8 +8870,6 @@
         </w:rPr>
         <w:t xml:space="preserve"> </w:t>
       </w:r>
-      <w:bookmarkStart w:id="0" w:name="_GoBack"/>
-      <w:bookmarkEnd w:id="0"/>
     </w:p>
     <w:p>
       <w:pPr>
@@ -9028,7 +9013,7 @@
         <w:t>Story 1</w:t>
       </w:r>
       <w:r>
-        <w:t>2</w:t>
+        <w:t>4</w:t>
       </w:r>
       <w:r>
         <w:t>: Halt the game if snake hits the edge</w:t>
@@ -9047,58 +9032,6 @@
       <w:r>
         <w:t>TODO: explain the various bit-manipulations &amp; comparisons used.</w:t>
       </w:r>
-    </w:p>
-    <w:p>
-      <w:pPr>
-        <w:pStyle w:val="Code"/>
-        <w:rPr>
-          <w:color w:val="A6A6A6" w:themeColor="background1" w:themeShade="A6"/>
-        </w:rPr>
-      </w:pPr>
-      <w:r>
-        <w:rPr>
-          <w:color w:val="A6A6A6" w:themeColor="background1" w:themeShade="A6"/>
-        </w:rPr>
-        <w:t xml:space="preserve">defineRegisters: </w:t>
-      </w:r>
-      <w:r>
-        <w:rPr>
-          <w:color w:val="A6A6A6" w:themeColor="background1" w:themeShade="A6"/>
-        </w:rPr>
-        <w:t>Initialise r10 at bottom of this section</w:t>
-      </w:r>
-    </w:p>
-    <w:p>
-      <w:pPr>
-        <w:pStyle w:val="Code"/>
-      </w:pPr>
-      <w:r>
-        <w:rPr>
-          <w:color w:val="A6A6A6" w:themeColor="background1" w:themeShade="A6"/>
-        </w:rPr>
-        <w:t xml:space="preserve">    </w:t>
-      </w:r>
-      <w:r>
-        <w:rPr>
-          <w:highlight w:val="yellow"/>
-        </w:rPr>
-        <w:t>mov r10, #767</w:t>
-      </w:r>
-      <w:r>
-        <w:rPr>
-          <w:highlight w:val="yellow"/>
-        </w:rPr>
-        <w:tab/>
-        <w:t>//Constant representing the size of screen memory</w:t>
-      </w:r>
-    </w:p>
-    <w:p>
-      <w:pPr>
-        <w:pStyle w:val="Code"/>
-        <w:rPr>
-          <w:color w:val="A6A6A6" w:themeColor="background1" w:themeShade="A6"/>
-        </w:rPr>
-      </w:pPr>
     </w:p>
     <w:p>
       <w:pPr>
@@ -12117,7 +12050,7 @@
 </file>
 
 <file path=customXml/itemProps1.xml><?xml version="1.0" encoding="utf-8"?>
-<ds:datastoreItem xmlns:ds="http://schemas.openxmlformats.org/officeDocument/2006/customXml" ds:itemID="{88F70B33-EB34-40D8-9F10-FECA1F6985E6}">
+<ds:datastoreItem xmlns:ds="http://schemas.openxmlformats.org/officeDocument/2006/customXml" ds:itemID="{183CF283-9E90-4274-8CD3-3757E66BC46F}">
   <ds:schemaRefs>
     <ds:schemaRef ds:uri="http://schemas.openxmlformats.org/officeDocument/2006/bibliography"/>
   </ds:schemaRefs>

</xml_diff>

<commit_message>
Snake - story 15
</commit_message>
<xml_diff>
--- a/Snake/Story plan.docx
+++ b/Snake/Story plan.docx
@@ -6979,7 +6979,6 @@
         </w:rPr>
         <w:t>right:</w:t>
       </w:r>
-      <w:bookmarkStart w:id="0" w:name="_GoBack"/>
     </w:p>
     <w:p>
       <w:pPr>
@@ -7013,7 +7012,6 @@
         <w:t>//Adding 1 to location moves right</w:t>
       </w:r>
     </w:p>
-    <w:bookmarkEnd w:id="0"/>
     <w:p>
       <w:pPr>
         <w:pStyle w:val="Code"/>
@@ -9443,7 +9441,7 @@
         <w:t>Story 1</w:t>
       </w:r>
       <w:r>
-        <w:t>3</w:t>
+        <w:t>5</w:t>
       </w:r>
       <w:r>
         <w:t xml:space="preserve">: </w:t>
@@ -9456,59 +9454,6 @@
       <w:pPr>
         <w:pStyle w:val="Code"/>
         <w:rPr>
-          <w:color w:val="00B050"/>
-        </w:rPr>
-      </w:pPr>
-      <w:r>
-        <w:rPr>
-          <w:color w:val="A6A6A6" w:themeColor="background1" w:themeShade="A6"/>
-        </w:rPr>
-        <w:t>defineRegisters:</w:t>
-      </w:r>
-      <w:r>
-        <w:rPr>
-          <w:color w:val="A6A6A6" w:themeColor="background1" w:themeShade="A6"/>
-        </w:rPr>
-        <w:t xml:space="preserve"> </w:t>
-      </w:r>
-      <w:r>
-        <w:rPr>
-          <w:color w:val="00B050"/>
-        </w:rPr>
-        <w:t>Initialise r11 at the end of this section</w:t>
-      </w:r>
-    </w:p>
-    <w:p>
-      <w:pPr>
-        <w:pStyle w:val="Code"/>
-        <w:rPr>
-          <w:highlight w:val="yellow"/>
-        </w:rPr>
-      </w:pPr>
-      <w:r>
-        <w:rPr>
-          <w:color w:val="A6A6A6" w:themeColor="background1" w:themeShade="A6"/>
-        </w:rPr>
-        <w:t xml:space="preserve">    </w:t>
-      </w:r>
-      <w:r>
-        <w:rPr>
-          <w:highlight w:val="yellow"/>
-        </w:rPr>
-        <w:t>mov r11, #68</w:t>
-      </w:r>
-      <w:r>
-        <w:rPr>
-          <w:highlight w:val="yellow"/>
-        </w:rPr>
-        <w:tab/>
-        <w:t>//Current direction of movement, initialised to 'right'</w:t>
-      </w:r>
-    </w:p>
-    <w:p>
-      <w:pPr>
-        <w:pStyle w:val="Code"/>
-        <w:rPr>
           <w:color w:val="A6A6A6" w:themeColor="background1" w:themeShade="A6"/>
         </w:rPr>
       </w:pPr>
@@ -9656,7 +9601,13 @@
         <w:rPr>
           <w:color w:val="A6A6A6" w:themeColor="background1" w:themeShade="A6"/>
         </w:rPr>
-        <w:t xml:space="preserve">    mov r9, r11</w:t>
+        <w:t xml:space="preserve">    mov r9, r1</w:t>
+      </w:r>
+      <w:r>
+        <w:rPr>
+          <w:color w:val="A6A6A6" w:themeColor="background1" w:themeShade="A6"/>
+        </w:rPr>
+        <w:t>2</w:t>
       </w:r>
       <w:r>
         <w:rPr>
@@ -9724,8 +9675,16 @@
         <w:rPr>
           <w:highlight w:val="yellow"/>
         </w:rPr>
-        <w:t>11</w:t>
-      </w:r>
+        <w:t>1</w:t>
+      </w:r>
+      <w:r>
+        <w:rPr>
+          <w:highlight w:val="yellow"/>
+        </w:rPr>
+        <w:t>2</w:t>
+      </w:r>
+      <w:bookmarkStart w:id="0" w:name="_GoBack"/>
+      <w:bookmarkEnd w:id="0"/>
       <w:r>
         <w:rPr>
           <w:highlight w:val="yellow"/>
@@ -9854,7 +9813,13 @@
         <w:rPr>
           <w:highlight w:val="yellow"/>
         </w:rPr>
-        <w:t>11</w:t>
+        <w:t>1</w:t>
+      </w:r>
+      <w:r>
+        <w:rPr>
+          <w:highlight w:val="yellow"/>
+        </w:rPr>
+        <w:t>2</w:t>
       </w:r>
       <w:r>
         <w:rPr>
@@ -9970,7 +9935,13 @@
         <w:rPr>
           <w:highlight w:val="yellow"/>
         </w:rPr>
-        <w:t>11</w:t>
+        <w:t>1</w:t>
+      </w:r>
+      <w:r>
+        <w:rPr>
+          <w:highlight w:val="yellow"/>
+        </w:rPr>
+        <w:t>2</w:t>
       </w:r>
       <w:r>
         <w:rPr>
@@ -10010,35 +9981,35 @@
         <w:rPr>
           <w:color w:val="A6A6A6" w:themeColor="background1" w:themeShade="A6"/>
         </w:rPr>
+        <w:t xml:space="preserve">    sub r4,r4,#32           //-32 moves up one row on screen</w:t>
+      </w:r>
+    </w:p>
+    <w:p>
+      <w:pPr>
+        <w:pStyle w:val="Code"/>
+        <w:rPr>
+          <w:color w:val="A6A6A6" w:themeColor="background1" w:themeShade="A6"/>
+        </w:rPr>
+      </w:pPr>
+      <w:r>
+        <w:rPr>
+          <w:color w:val="A6A6A6" w:themeColor="background1" w:themeShade="A6"/>
+        </w:rPr>
+        <w:t xml:space="preserve">    cmp r4,#0</w:t>
+      </w:r>
+    </w:p>
+    <w:p>
+      <w:pPr>
+        <w:pStyle w:val="Code"/>
+        <w:rPr>
+          <w:color w:val="A6A6A6" w:themeColor="background1" w:themeShade="A6"/>
+        </w:rPr>
+      </w:pPr>
+      <w:r>
+        <w:rPr>
+          <w:color w:val="A6A6A6" w:themeColor="background1" w:themeShade="A6"/>
+        </w:rPr>
         <w:lastRenderedPageBreak/>
-        <w:t xml:space="preserve">    sub r4,r4,#32           //-32 moves up one row on screen</w:t>
-      </w:r>
-    </w:p>
-    <w:p>
-      <w:pPr>
-        <w:pStyle w:val="Code"/>
-        <w:rPr>
-          <w:color w:val="A6A6A6" w:themeColor="background1" w:themeShade="A6"/>
-        </w:rPr>
-      </w:pPr>
-      <w:r>
-        <w:rPr>
-          <w:color w:val="A6A6A6" w:themeColor="background1" w:themeShade="A6"/>
-        </w:rPr>
-        <w:t xml:space="preserve">    cmp r4,#0</w:t>
-      </w:r>
-    </w:p>
-    <w:p>
-      <w:pPr>
-        <w:pStyle w:val="Code"/>
-        <w:rPr>
-          <w:color w:val="A6A6A6" w:themeColor="background1" w:themeShade="A6"/>
-        </w:rPr>
-      </w:pPr>
-      <w:r>
-        <w:rPr>
-          <w:color w:val="A6A6A6" w:themeColor="background1" w:themeShade="A6"/>
-        </w:rPr>
         <w:t xml:space="preserve">    blt gameOver</w:t>
       </w:r>
     </w:p>
@@ -10087,7 +10058,13 @@
         <w:rPr>
           <w:highlight w:val="yellow"/>
         </w:rPr>
-        <w:t>11</w:t>
+        <w:t>1</w:t>
+      </w:r>
+      <w:r>
+        <w:rPr>
+          <w:highlight w:val="yellow"/>
+        </w:rPr>
+        <w:t>2</w:t>
       </w:r>
       <w:r>
         <w:rPr>
@@ -10170,75 +10147,6 @@
           <w:color w:val="A6A6A6" w:themeColor="background1" w:themeShade="A6"/>
         </w:rPr>
         <w:t xml:space="preserve">    beq gameOver</w:t>
-      </w:r>
-    </w:p>
-    <w:p>
-      <w:pPr>
-        <w:pStyle w:val="Code"/>
-        <w:rPr>
-          <w:color w:val="A6A6A6" w:themeColor="background1" w:themeShade="A6"/>
-        </w:rPr>
-      </w:pPr>
-      <w:r>
-        <w:rPr>
-          <w:color w:val="A6A6A6" w:themeColor="background1" w:themeShade="A6"/>
-        </w:rPr>
-        <w:t>reDraw:</w:t>
-      </w:r>
-    </w:p>
-    <w:p>
-      <w:pPr>
-        <w:pStyle w:val="Code"/>
-        <w:rPr>
-          <w:color w:val="A6A6A6" w:themeColor="background1" w:themeShade="A6"/>
-        </w:rPr>
-      </w:pPr>
-      <w:r>
-        <w:rPr>
-          <w:highlight w:val="yellow"/>
-        </w:rPr>
-        <w:t xml:space="preserve">    mov r11,r9</w:t>
-      </w:r>
-      <w:r>
-        <w:rPr>
-          <w:highlight w:val="yellow"/>
-        </w:rPr>
-        <w:tab/>
-      </w:r>
-      <w:r>
-        <w:rPr>
-          <w:highlight w:val="yellow"/>
-        </w:rPr>
-        <w:tab/>
-        <w:t xml:space="preserve"> //Update current direction with latest key</w:t>
-      </w:r>
-    </w:p>
-    <w:p>
-      <w:pPr>
-        <w:pStyle w:val="Code"/>
-        <w:rPr>
-          <w:color w:val="A6A6A6" w:themeColor="background1" w:themeShade="A6"/>
-        </w:rPr>
-      </w:pPr>
-      <w:r>
-        <w:rPr>
-          <w:color w:val="A6A6A6" w:themeColor="background1" w:themeShade="A6"/>
-        </w:rPr>
-        <w:t xml:space="preserve">    cmp r4,r5               //If the head is in same location as apple...</w:t>
-      </w:r>
-    </w:p>
-    <w:p>
-      <w:pPr>
-        <w:pStyle w:val="Code"/>
-        <w:rPr>
-          <w:color w:val="A6A6A6" w:themeColor="background1" w:themeShade="A6"/>
-        </w:rPr>
-      </w:pPr>
-      <w:r>
-        <w:rPr>
-          <w:color w:val="A6A6A6" w:themeColor="background1" w:themeShade="A6"/>
-        </w:rPr>
-        <w:t xml:space="preserve">    beq moveHead            //...Skip updating the tail, to make snake grow </w:t>
       </w:r>
     </w:p>
     <w:p>
@@ -12050,7 +11958,7 @@
 </file>
 
 <file path=customXml/itemProps1.xml><?xml version="1.0" encoding="utf-8"?>
-<ds:datastoreItem xmlns:ds="http://schemas.openxmlformats.org/officeDocument/2006/customXml" ds:itemID="{183CF283-9E90-4274-8CD3-3757E66BC46F}">
+<ds:datastoreItem xmlns:ds="http://schemas.openxmlformats.org/officeDocument/2006/customXml" ds:itemID="{5BC68EB5-A574-4EE6-9A42-08E976472A5D}">
   <ds:schemaRefs>
     <ds:schemaRef ds:uri="http://schemas.openxmlformats.org/officeDocument/2006/bibliography"/>
   </ds:schemaRefs>

</xml_diff>